<commit_message>
Introduction ajoutee au rapport. Plan complete.
</commit_message>
<xml_diff>
--- a/Rapport.docx
+++ b/Rapport.docx
@@ -2,9 +2,2033 @@
 <file path=word/document.xml><?xml version="1.0" encoding="utf-8"?>
 <w:document xmlns:wpc="http://schemas.microsoft.com/office/word/2010/wordprocessingCanvas" xmlns:mc="http://schemas.openxmlformats.org/markup-compatibility/2006" xmlns:o="urn:schemas-microsoft-com:office:office" xmlns:r="http://schemas.openxmlformats.org/officeDocument/2006/relationships" xmlns:m="http://schemas.openxmlformats.org/officeDocument/2006/math" xmlns:v="urn:schemas-microsoft-com:vml" xmlns:wp14="http://schemas.microsoft.com/office/word/2010/wordprocessingDrawing" xmlns:wp="http://schemas.openxmlformats.org/drawingml/2006/wordprocessingDrawing" xmlns:w10="urn:schemas-microsoft-com:office:word" xmlns:w="http://schemas.openxmlformats.org/wordprocessingml/2006/main" xmlns:w14="http://schemas.microsoft.com/office/word/2010/wordml" xmlns:w15="http://schemas.microsoft.com/office/word/2012/wordml" xmlns:wpg="http://schemas.microsoft.com/office/word/2010/wordprocessingGroup" xmlns:wpi="http://schemas.microsoft.com/office/word/2010/wordprocessingInk" xmlns:wne="http://schemas.microsoft.com/office/word/2006/wordml" xmlns:wps="http://schemas.microsoft.com/office/word/2010/wordprocessingShape" mc:Ignorable="w14 w15 wp14">
   <w:body>
-    <w:p>
-      <w:r>
-        <w:t>Sommaire :</w:t>
+    <w:sdt>
+      <w:sdtPr>
+        <w:id w:val="1123355165"/>
+        <w:docPartObj>
+          <w:docPartGallery w:val="Cover Pages"/>
+          <w:docPartUnique/>
+        </w:docPartObj>
+      </w:sdtPr>
+      <w:sdtContent>
+        <w:p>
+          <w:r>
+            <w:rPr>
+              <w:noProof/>
+            </w:rPr>
+            <mc:AlternateContent>
+              <mc:Choice Requires="wps">
+                <w:drawing>
+                  <wp:anchor distT="0" distB="0" distL="114300" distR="114300" simplePos="0" relativeHeight="251663360" behindDoc="1" locked="0" layoutInCell="1" allowOverlap="1" wp14:anchorId="0BDAC233" wp14:editId="6258C65A">
+                    <wp:simplePos x="0" y="0"/>
+                    <wp:positionH relativeFrom="page">
+                      <wp:align>center</wp:align>
+                    </wp:positionH>
+                    <wp:positionV relativeFrom="page">
+                      <wp:align>center</wp:align>
+                    </wp:positionV>
+                    <wp:extent cx="7383780" cy="9555480"/>
+                    <wp:effectExtent l="0" t="0" r="7620" b="7620"/>
+                    <wp:wrapNone/>
+                    <wp:docPr id="466" name="Rectangle 466"/>
+                    <wp:cNvGraphicFramePr>
+                      <a:graphicFrameLocks xmlns:a="http://schemas.openxmlformats.org/drawingml/2006/main"/>
+                    </wp:cNvGraphicFramePr>
+                    <a:graphic xmlns:a="http://schemas.openxmlformats.org/drawingml/2006/main">
+                      <a:graphicData uri="http://schemas.microsoft.com/office/word/2010/wordprocessingShape">
+                        <wps:wsp>
+                          <wps:cNvSpPr>
+                            <a:spLocks/>
+                          </wps:cNvSpPr>
+                          <wps:spPr>
+                            <a:xfrm>
+                              <a:off x="0" y="0"/>
+                              <a:ext cx="7383780" cy="9555480"/>
+                            </a:xfrm>
+                            <a:prstGeom prst="rect">
+                              <a:avLst/>
+                            </a:prstGeom>
+                            <a:gradFill>
+                              <a:gsLst>
+                                <a:gs pos="0">
+                                  <a:schemeClr val="accent1">
+                                    <a:lumMod val="20000"/>
+                                    <a:lumOff val="80000"/>
+                                  </a:schemeClr>
+                                </a:gs>
+                                <a:gs pos="100000">
+                                  <a:schemeClr val="accent1">
+                                    <a:lumMod val="60000"/>
+                                    <a:lumOff val="40000"/>
+                                  </a:schemeClr>
+                                </a:gs>
+                              </a:gsLst>
+                            </a:gradFill>
+                            <a:ln>
+                              <a:noFill/>
+                            </a:ln>
+                          </wps:spPr>
+                          <wps:style>
+                            <a:lnRef idx="2">
+                              <a:schemeClr val="accent1">
+                                <a:shade val="50000"/>
+                              </a:schemeClr>
+                            </a:lnRef>
+                            <a:fillRef idx="1003">
+                              <a:schemeClr val="lt2"/>
+                            </a:fillRef>
+                            <a:effectRef idx="0">
+                              <a:schemeClr val="accent1"/>
+                            </a:effectRef>
+                            <a:fontRef idx="minor">
+                              <a:schemeClr val="lt1"/>
+                            </a:fontRef>
+                          </wps:style>
+                          <wps:txbx>
+                            <w:txbxContent>
+                              <w:p/>
+                            </w:txbxContent>
+                          </wps:txbx>
+                          <wps:bodyPr rot="0" spcFirstLastPara="0" vertOverflow="overflow" horzOverflow="overflow" vert="horz" wrap="square" lIns="274320" tIns="45720" rIns="274320" bIns="45720" numCol="1" spcCol="0" rtlCol="0" fromWordArt="0" anchor="ctr" anchorCtr="0" forceAA="0" compatLnSpc="1">
+                            <a:prstTxWarp prst="textNoShape">
+                              <a:avLst/>
+                            </a:prstTxWarp>
+                            <a:noAutofit/>
+                          </wps:bodyPr>
+                        </wps:wsp>
+                      </a:graphicData>
+                    </a:graphic>
+                    <wp14:sizeRelH relativeFrom="page">
+                      <wp14:pctWidth>95000</wp14:pctWidth>
+                    </wp14:sizeRelH>
+                    <wp14:sizeRelV relativeFrom="page">
+                      <wp14:pctHeight>95000</wp14:pctHeight>
+                    </wp14:sizeRelV>
+                  </wp:anchor>
+                </w:drawing>
+              </mc:Choice>
+              <mc:Fallback>
+                <w:pict>
+                  <v:rect w14:anchorId="0BDAC233" id="Rectangle 466" o:spid="_x0000_s1026" style="position:absolute;margin-left:0;margin-top:0;width:581.4pt;height:752.4pt;z-index:-251653120;visibility:visible;mso-wrap-style:square;mso-width-percent:950;mso-height-percent:950;mso-wrap-distance-left:9pt;mso-wrap-distance-top:0;mso-wrap-distance-right:9pt;mso-wrap-distance-bottom:0;mso-position-horizontal:center;mso-position-horizontal-relative:page;mso-position-vertical:center;mso-position-vertical-relative:page;mso-width-percent:950;mso-height-percent:950;mso-width-relative:page;mso-height-relative:page;v-text-anchor:middle" o:gfxdata="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" fillcolor="#deeaf6 [660]" stroked="f" strokeweight="1pt">
+                    <v:fill color2="#9cc2e5 [1940]" rotate="t" focus="100%" type="gradient">
+                      <o:fill v:ext="view" type="gradientUnscaled"/>
+                    </v:fill>
+                    <v:path arrowok="t"/>
+                    <v:textbox inset="21.6pt,,21.6pt">
+                      <w:txbxContent>
+                        <w:p/>
+                      </w:txbxContent>
+                    </v:textbox>
+                    <w10:wrap anchorx="page" anchory="page"/>
+                  </v:rect>
+                </w:pict>
+              </mc:Fallback>
+            </mc:AlternateContent>
+          </w:r>
+          <w:r>
+            <w:rPr>
+              <w:noProof/>
+            </w:rPr>
+            <mc:AlternateContent>
+              <mc:Choice Requires="wps">
+                <w:drawing>
+                  <wp:anchor distT="0" distB="0" distL="114300" distR="114300" simplePos="0" relativeHeight="251660288" behindDoc="0" locked="0" layoutInCell="1" allowOverlap="1" wp14:anchorId="02BE4626" wp14:editId="5895DAB2">
+                    <wp:simplePos x="0" y="0"/>
+                    <mc:AlternateContent>
+                      <mc:Choice Requires="wp14">
+                        <wp:positionH relativeFrom="page">
+                          <wp14:pctPosHOffset>45500</wp14:pctPosHOffset>
+                        </wp:positionH>
+                      </mc:Choice>
+                      <mc:Fallback>
+                        <wp:positionH relativeFrom="page">
+                          <wp:posOffset>3439795</wp:posOffset>
+                        </wp:positionH>
+                      </mc:Fallback>
+                    </mc:AlternateContent>
+                    <mc:AlternateContent>
+                      <mc:Choice Requires="wp14">
+                        <wp:positionV relativeFrom="page">
+                          <wp14:pctPosVOffset>2500</wp14:pctPosVOffset>
+                        </wp:positionV>
+                      </mc:Choice>
+                      <mc:Fallback>
+                        <wp:positionV relativeFrom="page">
+                          <wp:posOffset>266700</wp:posOffset>
+                        </wp:positionV>
+                      </mc:Fallback>
+                    </mc:AlternateContent>
+                    <wp:extent cx="2875915" cy="3017520"/>
+                    <wp:effectExtent l="0" t="0" r="0" b="0"/>
+                    <wp:wrapNone/>
+                    <wp:docPr id="467" name="Rectangle 467"/>
+                    <wp:cNvGraphicFramePr/>
+                    <a:graphic xmlns:a="http://schemas.openxmlformats.org/drawingml/2006/main">
+                      <a:graphicData uri="http://schemas.microsoft.com/office/word/2010/wordprocessingShape">
+                        <wps:wsp>
+                          <wps:cNvSpPr/>
+                          <wps:spPr>
+                            <a:xfrm>
+                              <a:off x="0" y="0"/>
+                              <a:ext cx="2875915" cy="3017520"/>
+                            </a:xfrm>
+                            <a:prstGeom prst="rect">
+                              <a:avLst/>
+                            </a:prstGeom>
+                            <a:solidFill>
+                              <a:schemeClr val="tx2"/>
+                            </a:solidFill>
+                            <a:ln>
+                              <a:noFill/>
+                            </a:ln>
+                          </wps:spPr>
+                          <wps:style>
+                            <a:lnRef idx="2">
+                              <a:schemeClr val="accent1">
+                                <a:shade val="50000"/>
+                              </a:schemeClr>
+                            </a:lnRef>
+                            <a:fillRef idx="1">
+                              <a:schemeClr val="accent1"/>
+                            </a:fillRef>
+                            <a:effectRef idx="0">
+                              <a:schemeClr val="accent1"/>
+                            </a:effectRef>
+                            <a:fontRef idx="minor">
+                              <a:schemeClr val="lt1"/>
+                            </a:fontRef>
+                          </wps:style>
+                          <wps:txbx>
+                            <w:txbxContent>
+                              <w:p>
+                                <w:pPr>
+                                  <w:spacing w:before="240"/>
+                                  <w:jc w:val="center"/>
+                                  <w:rPr>
+                                    <w:color w:val="FFFFFF" w:themeColor="background1"/>
+                                  </w:rPr>
+                                </w:pPr>
+                                <w:sdt>
+                                  <w:sdtPr>
+                                    <w:rPr>
+                                      <w:color w:val="FFFFFF" w:themeColor="background1"/>
+                                    </w:rPr>
+                                    <w:alias w:val="Résumé"/>
+                                    <w:id w:val="8276291"/>
+                                    <w:dataBinding w:prefixMappings="xmlns:ns0='http://schemas.microsoft.com/office/2006/coverPageProps'" w:xpath="/ns0:CoverPageProperties[1]/ns0:Abstract[1]" w:storeItemID="{55AF091B-3C7A-41E3-B477-F2FDAA23CFDA}"/>
+                                    <w:text/>
+                                  </w:sdtPr>
+                                  <w:sdtContent>
+                                    <w:r>
+                                      <w:rPr>
+                                        <w:color w:val="FFFFFF" w:themeColor="background1"/>
+                                      </w:rPr>
+                                      <w:t>Semestre printemps 2014</w:t>
+                                    </w:r>
+                                  </w:sdtContent>
+                                </w:sdt>
+                              </w:p>
+                            </w:txbxContent>
+                          </wps:txbx>
+                          <wps:bodyPr rot="0" spcFirstLastPara="0" vertOverflow="overflow" horzOverflow="overflow" vert="horz" wrap="square" lIns="182880" tIns="182880" rIns="182880" bIns="365760" numCol="1" spcCol="0" rtlCol="0" fromWordArt="0" anchor="b" anchorCtr="0" forceAA="0" compatLnSpc="1">
+                            <a:prstTxWarp prst="textNoShape">
+                              <a:avLst/>
+                            </a:prstTxWarp>
+                            <a:noAutofit/>
+                          </wps:bodyPr>
+                        </wps:wsp>
+                      </a:graphicData>
+                    </a:graphic>
+                    <wp14:sizeRelH relativeFrom="page">
+                      <wp14:pctWidth>37000</wp14:pctWidth>
+                    </wp14:sizeRelH>
+                    <wp14:sizeRelV relativeFrom="page">
+                      <wp14:pctHeight>30000</wp14:pctHeight>
+                    </wp14:sizeRelV>
+                  </wp:anchor>
+                </w:drawing>
+              </mc:Choice>
+              <mc:Fallback>
+                <w:pict>
+                  <v:rect w14:anchorId="02BE4626" id="Rectangle 467" o:spid="_x0000_s1027" style="position:absolute;margin-left:0;margin-top:0;width:226.45pt;height:237.6pt;z-index:251660288;visibility:visible;mso-wrap-style:square;mso-width-percent:370;mso-height-percent:300;mso-left-percent:455;mso-top-percent:25;mso-wrap-distance-left:9pt;mso-wrap-distance-top:0;mso-wrap-distance-right:9pt;mso-wrap-distance-bottom:0;mso-position-horizontal-relative:page;mso-position-vertical-relative:page;mso-width-percent:370;mso-height-percent:300;mso-left-percent:455;mso-top-percent:25;mso-width-relative:page;mso-height-relative:page;v-text-anchor:bottom" o:gfxdata="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" fillcolor="#44546a [3215]" stroked="f" strokeweight="1pt">
+                    <v:textbox inset="14.4pt,14.4pt,14.4pt,28.8pt">
+                      <w:txbxContent>
+                        <w:p>
+                          <w:pPr>
+                            <w:spacing w:before="240"/>
+                            <w:jc w:val="center"/>
+                            <w:rPr>
+                              <w:color w:val="FFFFFF" w:themeColor="background1"/>
+                            </w:rPr>
+                          </w:pPr>
+                          <w:sdt>
+                            <w:sdtPr>
+                              <w:rPr>
+                                <w:color w:val="FFFFFF" w:themeColor="background1"/>
+                              </w:rPr>
+                              <w:alias w:val="Résumé"/>
+                              <w:id w:val="8276291"/>
+                              <w:dataBinding w:prefixMappings="xmlns:ns0='http://schemas.microsoft.com/office/2006/coverPageProps'" w:xpath="/ns0:CoverPageProperties[1]/ns0:Abstract[1]" w:storeItemID="{55AF091B-3C7A-41E3-B477-F2FDAA23CFDA}"/>
+                              <w:text/>
+                            </w:sdtPr>
+                            <w:sdtContent>
+                              <w:r>
+                                <w:rPr>
+                                  <w:color w:val="FFFFFF" w:themeColor="background1"/>
+                                </w:rPr>
+                                <w:t>Semestre printemps 2014</w:t>
+                              </w:r>
+                            </w:sdtContent>
+                          </w:sdt>
+                        </w:p>
+                      </w:txbxContent>
+                    </v:textbox>
+                    <w10:wrap anchorx="page" anchory="page"/>
+                  </v:rect>
+                </w:pict>
+              </mc:Fallback>
+            </mc:AlternateContent>
+          </w:r>
+          <w:r>
+            <w:rPr>
+              <w:noProof/>
+            </w:rPr>
+            <mc:AlternateContent>
+              <mc:Choice Requires="wps">
+                <w:drawing>
+                  <wp:anchor distT="0" distB="0" distL="114300" distR="114300" simplePos="0" relativeHeight="251659264" behindDoc="0" locked="0" layoutInCell="1" allowOverlap="1" wp14:anchorId="07F3D608" wp14:editId="3066A296">
+                    <wp:simplePos x="0" y="0"/>
+                    <mc:AlternateContent>
+                      <mc:Choice Requires="wp14">
+                        <wp:positionH relativeFrom="page">
+                          <wp14:pctPosHOffset>44000</wp14:pctPosHOffset>
+                        </wp:positionH>
+                      </mc:Choice>
+                      <mc:Fallback>
+                        <wp:positionH relativeFrom="page">
+                          <wp:posOffset>3326130</wp:posOffset>
+                        </wp:positionH>
+                      </mc:Fallback>
+                    </mc:AlternateContent>
+                    <mc:AlternateContent>
+                      <mc:Choice Requires="wp14">
+                        <wp:positionV relativeFrom="page">
+                          <wp14:pctPosVOffset>2500</wp14:pctPosVOffset>
+                        </wp:positionV>
+                      </mc:Choice>
+                      <mc:Fallback>
+                        <wp:positionV relativeFrom="page">
+                          <wp:posOffset>266700</wp:posOffset>
+                        </wp:positionV>
+                      </mc:Fallback>
+                    </mc:AlternateContent>
+                    <wp:extent cx="3108960" cy="7040880"/>
+                    <wp:effectExtent l="0" t="0" r="0" b="0"/>
+                    <wp:wrapNone/>
+                    <wp:docPr id="468" name="Rectangle 468"/>
+                    <wp:cNvGraphicFramePr/>
+                    <a:graphic xmlns:a="http://schemas.openxmlformats.org/drawingml/2006/main">
+                      <a:graphicData uri="http://schemas.microsoft.com/office/word/2010/wordprocessingShape">
+                        <wps:wsp>
+                          <wps:cNvSpPr/>
+                          <wps:spPr>
+                            <a:xfrm>
+                              <a:off x="0" y="0"/>
+                              <a:ext cx="3108960" cy="7040880"/>
+                            </a:xfrm>
+                            <a:prstGeom prst="rect">
+                              <a:avLst/>
+                            </a:prstGeom>
+                            <a:solidFill>
+                              <a:schemeClr val="bg1"/>
+                            </a:solidFill>
+                            <a:ln w="15875">
+                              <a:solidFill>
+                                <a:schemeClr val="bg2">
+                                  <a:lumMod val="50000"/>
+                                </a:schemeClr>
+                              </a:solidFill>
+                            </a:ln>
+                          </wps:spPr>
+                          <wps:style>
+                            <a:lnRef idx="2">
+                              <a:schemeClr val="accent1">
+                                <a:shade val="50000"/>
+                              </a:schemeClr>
+                            </a:lnRef>
+                            <a:fillRef idx="1">
+                              <a:schemeClr val="accent1"/>
+                            </a:fillRef>
+                            <a:effectRef idx="0">
+                              <a:schemeClr val="accent1"/>
+                            </a:effectRef>
+                            <a:fontRef idx="minor">
+                              <a:schemeClr val="lt1"/>
+                            </a:fontRef>
+                          </wps:style>
+                          <wps:bodyPr rot="0" spcFirstLastPara="0" vertOverflow="overflow" horzOverflow="overflow" vert="horz" wrap="square" lIns="91440" tIns="45720" rIns="91440" bIns="45720" numCol="1" spcCol="0" rtlCol="0" fromWordArt="0" anchor="ctr" anchorCtr="0" forceAA="0" compatLnSpc="1">
+                            <a:prstTxWarp prst="textNoShape">
+                              <a:avLst/>
+                            </a:prstTxWarp>
+                            <a:noAutofit/>
+                          </wps:bodyPr>
+                        </wps:wsp>
+                      </a:graphicData>
+                    </a:graphic>
+                    <wp14:sizeRelH relativeFrom="page">
+                      <wp14:pctWidth>40000</wp14:pctWidth>
+                    </wp14:sizeRelH>
+                    <wp14:sizeRelV relativeFrom="page">
+                      <wp14:pctHeight>70000</wp14:pctHeight>
+                    </wp14:sizeRelV>
+                  </wp:anchor>
+                </w:drawing>
+              </mc:Choice>
+              <mc:Fallback>
+                <w:pict>
+                  <v:rect w14:anchorId="37602F38" id="Rectangle 468" o:spid="_x0000_s1026" style="position:absolute;margin-left:0;margin-top:0;width:244.8pt;height:554.4pt;z-index:251659264;visibility:visible;mso-wrap-style:square;mso-width-percent:400;mso-height-percent:700;mso-left-percent:440;mso-top-percent:25;mso-wrap-distance-left:9pt;mso-wrap-distance-top:0;mso-wrap-distance-right:9pt;mso-wrap-distance-bottom:0;mso-position-horizontal-relative:page;mso-position-vertical-relative:page;mso-width-percent:400;mso-height-percent:700;mso-left-percent:440;mso-top-percent:25;mso-width-relative:page;mso-height-relative:page;v-text-anchor:middle" o:gfxdata="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" fillcolor="white [3212]" strokecolor="#747070 [1614]" strokeweight="1.25pt">
+                    <w10:wrap anchorx="page" anchory="page"/>
+                  </v:rect>
+                </w:pict>
+              </mc:Fallback>
+            </mc:AlternateContent>
+          </w:r>
+          <w:r>
+            <w:rPr>
+              <w:noProof/>
+            </w:rPr>
+            <mc:AlternateContent>
+              <mc:Choice Requires="wps">
+                <w:drawing>
+                  <wp:anchor distT="0" distB="0" distL="114300" distR="114300" simplePos="0" relativeHeight="251662336" behindDoc="0" locked="0" layoutInCell="1" allowOverlap="1" wp14:anchorId="6C781860" wp14:editId="564C0A71">
+                    <wp:simplePos x="0" y="0"/>
+                    <mc:AlternateContent>
+                      <mc:Choice Requires="wp14">
+                        <wp:positionH relativeFrom="page">
+                          <wp14:pctPosHOffset>45500</wp14:pctPosHOffset>
+                        </wp:positionH>
+                      </mc:Choice>
+                      <mc:Fallback>
+                        <wp:positionH relativeFrom="page">
+                          <wp:posOffset>3439795</wp:posOffset>
+                        </wp:positionH>
+                      </mc:Fallback>
+                    </mc:AlternateContent>
+                    <mc:AlternateContent>
+                      <mc:Choice Requires="wp14">
+                        <wp:positionV relativeFrom="page">
+                          <wp14:pctPosVOffset>69000</wp14:pctPosVOffset>
+                        </wp:positionV>
+                      </mc:Choice>
+                      <mc:Fallback>
+                        <wp:positionV relativeFrom="page">
+                          <wp:posOffset>7377430</wp:posOffset>
+                        </wp:positionV>
+                      </mc:Fallback>
+                    </mc:AlternateContent>
+                    <wp:extent cx="2875915" cy="118745"/>
+                    <wp:effectExtent l="0" t="0" r="0" b="0"/>
+                    <wp:wrapNone/>
+                    <wp:docPr id="469" name="Rectangle 469"/>
+                    <wp:cNvGraphicFramePr/>
+                    <a:graphic xmlns:a="http://schemas.openxmlformats.org/drawingml/2006/main">
+                      <a:graphicData uri="http://schemas.microsoft.com/office/word/2010/wordprocessingShape">
+                        <wps:wsp>
+                          <wps:cNvSpPr/>
+                          <wps:spPr>
+                            <a:xfrm>
+                              <a:off x="0" y="0"/>
+                              <a:ext cx="2875915" cy="118745"/>
+                            </a:xfrm>
+                            <a:prstGeom prst="rect">
+                              <a:avLst/>
+                            </a:prstGeom>
+                            <a:ln>
+                              <a:noFill/>
+                            </a:ln>
+                          </wps:spPr>
+                          <wps:style>
+                            <a:lnRef idx="2">
+                              <a:schemeClr val="accent1">
+                                <a:shade val="50000"/>
+                              </a:schemeClr>
+                            </a:lnRef>
+                            <a:fillRef idx="1">
+                              <a:schemeClr val="accent1"/>
+                            </a:fillRef>
+                            <a:effectRef idx="0">
+                              <a:schemeClr val="accent1"/>
+                            </a:effectRef>
+                            <a:fontRef idx="minor">
+                              <a:schemeClr val="lt1"/>
+                            </a:fontRef>
+                          </wps:style>
+                          <wps:bodyPr rot="0" spcFirstLastPara="0" vertOverflow="overflow" horzOverflow="overflow" vert="horz" wrap="square" lIns="91440" tIns="45720" rIns="91440" bIns="45720" numCol="1" spcCol="0" rtlCol="0" fromWordArt="0" anchor="ctr" anchorCtr="0" forceAA="0" compatLnSpc="1">
+                            <a:prstTxWarp prst="textNoShape">
+                              <a:avLst/>
+                            </a:prstTxWarp>
+                            <a:noAutofit/>
+                          </wps:bodyPr>
+                        </wps:wsp>
+                      </a:graphicData>
+                    </a:graphic>
+                    <wp14:sizeRelH relativeFrom="page">
+                      <wp14:pctWidth>37000</wp14:pctWidth>
+                    </wp14:sizeRelH>
+                    <wp14:sizeRelV relativeFrom="margin">
+                      <wp14:pctHeight>0</wp14:pctHeight>
+                    </wp14:sizeRelV>
+                  </wp:anchor>
+                </w:drawing>
+              </mc:Choice>
+              <mc:Fallback>
+                <w:pict>
+                  <v:rect w14:anchorId="16436E35" id="Rectangle 469" o:spid="_x0000_s1026" style="position:absolute;margin-left:0;margin-top:0;width:226.45pt;height:9.35pt;z-index:251662336;visibility:visible;mso-wrap-style:square;mso-width-percent:370;mso-height-percent:0;mso-left-percent:455;mso-top-percent:690;mso-wrap-distance-left:9pt;mso-wrap-distance-top:0;mso-wrap-distance-right:9pt;mso-wrap-distance-bottom:0;mso-position-horizontal-relative:page;mso-position-vertical-relative:page;mso-width-percent:370;mso-height-percent:0;mso-left-percent:455;mso-top-percent:690;mso-width-relative:page;mso-height-relative:margin;v-text-anchor:middle" o:gfxdata="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" fillcolor="#5b9bd5 [3204]" stroked="f" strokeweight="1pt">
+                    <w10:wrap anchorx="page" anchory="page"/>
+                  </v:rect>
+                </w:pict>
+              </mc:Fallback>
+            </mc:AlternateContent>
+          </w:r>
+          <w:r>
+            <w:rPr>
+              <w:noProof/>
+            </w:rPr>
+            <mc:AlternateContent>
+              <mc:Choice Requires="wps">
+                <w:drawing>
+                  <wp:anchor distT="0" distB="0" distL="114300" distR="114300" simplePos="0" relativeHeight="251661312" behindDoc="0" locked="0" layoutInCell="1" allowOverlap="1" wp14:anchorId="3E397CB9" wp14:editId="3E729FB9">
+                    <wp:simplePos x="0" y="0"/>
+                    <mc:AlternateContent>
+                      <mc:Choice Requires="wp14">
+                        <wp:positionH relativeFrom="page">
+                          <wp14:pctPosHOffset>45500</wp14:pctPosHOffset>
+                        </wp:positionH>
+                      </mc:Choice>
+                      <mc:Fallback>
+                        <wp:positionH relativeFrom="page">
+                          <wp:posOffset>3439795</wp:posOffset>
+                        </wp:positionH>
+                      </mc:Fallback>
+                    </mc:AlternateContent>
+                    <mc:AlternateContent>
+                      <mc:Choice Requires="wp14">
+                        <wp:positionV relativeFrom="page">
+                          <wp14:pctPosVOffset>35000</wp14:pctPosVOffset>
+                        </wp:positionV>
+                      </mc:Choice>
+                      <mc:Fallback>
+                        <wp:positionV relativeFrom="page">
+                          <wp:posOffset>3742055</wp:posOffset>
+                        </wp:positionV>
+                      </mc:Fallback>
+                    </mc:AlternateContent>
+                    <wp:extent cx="2797810" cy="2475230"/>
+                    <wp:effectExtent l="0" t="0" r="0" b="0"/>
+                    <wp:wrapSquare wrapText="bothSides"/>
+                    <wp:docPr id="470" name="Zone de texte 470"/>
+                    <wp:cNvGraphicFramePr/>
+                    <a:graphic xmlns:a="http://schemas.openxmlformats.org/drawingml/2006/main">
+                      <a:graphicData uri="http://schemas.microsoft.com/office/word/2010/wordprocessingShape">
+                        <wps:wsp>
+                          <wps:cNvSpPr txBox="1"/>
+                          <wps:spPr>
+                            <a:xfrm>
+                              <a:off x="0" y="0"/>
+                              <a:ext cx="2797810" cy="2475230"/>
+                            </a:xfrm>
+                            <a:prstGeom prst="rect">
+                              <a:avLst/>
+                            </a:prstGeom>
+                            <a:noFill/>
+                            <a:ln w="6350">
+                              <a:noFill/>
+                            </a:ln>
+                            <a:effectLst/>
+                          </wps:spPr>
+                          <wps:txbx>
+                            <w:txbxContent>
+                              <w:sdt>
+                                <w:sdtPr>
+                                  <w:rPr>
+                                    <w:rFonts w:asciiTheme="majorHAnsi" w:eastAsiaTheme="majorEastAsia" w:hAnsiTheme="majorHAnsi" w:cstheme="majorBidi"/>
+                                    <w:color w:val="5B9BD5" w:themeColor="accent1"/>
+                                    <w:sz w:val="72"/>
+                                    <w:szCs w:val="72"/>
+                                  </w:rPr>
+                                  <w:alias w:val="Titre"/>
+                                  <w:id w:val="-958338334"/>
+                                  <w:dataBinding w:prefixMappings="xmlns:ns0='http://schemas.openxmlformats.org/package/2006/metadata/core-properties' xmlns:ns1='http://purl.org/dc/elements/1.1/'" w:xpath="/ns0:coreProperties[1]/ns1:title[1]" w:storeItemID="{6C3C8BC8-F283-45AE-878A-BAB7291924A1}"/>
+                                  <w:text/>
+                                </w:sdtPr>
+                                <w:sdtContent>
+                                  <w:p>
+                                    <w:pPr>
+                                      <w:spacing w:line="240" w:lineRule="auto"/>
+                                      <w:rPr>
+                                        <w:rFonts w:asciiTheme="majorHAnsi" w:eastAsiaTheme="majorEastAsia" w:hAnsiTheme="majorHAnsi" w:cstheme="majorBidi"/>
+                                        <w:color w:val="5B9BD5" w:themeColor="accent1"/>
+                                        <w:sz w:val="72"/>
+                                        <w:szCs w:val="72"/>
+                                      </w:rPr>
+                                    </w:pPr>
+                                    <w:r>
+                                      <w:rPr>
+                                        <w:rFonts w:asciiTheme="majorHAnsi" w:eastAsiaTheme="majorEastAsia" w:hAnsiTheme="majorHAnsi" w:cstheme="majorBidi"/>
+                                        <w:color w:val="5B9BD5" w:themeColor="accent1"/>
+                                        <w:sz w:val="72"/>
+                                        <w:szCs w:val="72"/>
+                                      </w:rPr>
+                                      <w:t>Réduction des coûts</w:t>
+                                    </w:r>
+                                  </w:p>
+                                </w:sdtContent>
+                              </w:sdt>
+                              <w:sdt>
+                                <w:sdtPr>
+                                  <w:rPr>
+                                    <w:rFonts w:asciiTheme="majorHAnsi" w:eastAsiaTheme="majorEastAsia" w:hAnsiTheme="majorHAnsi" w:cstheme="majorBidi"/>
+                                    <w:color w:val="44546A" w:themeColor="text2"/>
+                                    <w:sz w:val="32"/>
+                                    <w:szCs w:val="32"/>
+                                  </w:rPr>
+                                  <w:alias w:val="Sous-titre"/>
+                                  <w:id w:val="15524255"/>
+                                  <w:dataBinding w:prefixMappings="xmlns:ns0='http://schemas.openxmlformats.org/package/2006/metadata/core-properties' xmlns:ns1='http://purl.org/dc/elements/1.1/'" w:xpath="/ns0:coreProperties[1]/ns1:subject[1]" w:storeItemID="{6C3C8BC8-F283-45AE-878A-BAB7291924A1}"/>
+                                  <w:text/>
+                                </w:sdtPr>
+                                <w:sdtContent>
+                                  <w:p>
+                                    <w:pPr>
+                                      <w:rPr>
+                                        <w:rFonts w:asciiTheme="majorHAnsi" w:eastAsiaTheme="majorEastAsia" w:hAnsiTheme="majorHAnsi" w:cstheme="majorBidi"/>
+                                        <w:color w:val="44546A" w:themeColor="text2"/>
+                                        <w:sz w:val="32"/>
+                                        <w:szCs w:val="32"/>
+                                      </w:rPr>
+                                    </w:pPr>
+                                    <w:r>
+                                      <w:rPr>
+                                        <w:rFonts w:asciiTheme="majorHAnsi" w:eastAsiaTheme="majorEastAsia" w:hAnsiTheme="majorHAnsi" w:cstheme="majorBidi"/>
+                                        <w:color w:val="44546A" w:themeColor="text2"/>
+                                        <w:sz w:val="32"/>
+                                        <w:szCs w:val="32"/>
+                                      </w:rPr>
+                                      <w:t>Rapport de projet - AG41</w:t>
+                                    </w:r>
+                                  </w:p>
+                                </w:sdtContent>
+                              </w:sdt>
+                            </w:txbxContent>
+                          </wps:txbx>
+                          <wps:bodyPr rot="0" spcFirstLastPara="0" vertOverflow="overflow" horzOverflow="overflow" vert="horz" wrap="square" lIns="91440" tIns="45720" rIns="91440" bIns="45720" numCol="1" spcCol="0" rtlCol="0" fromWordArt="0" anchor="t" anchorCtr="0" forceAA="0" compatLnSpc="1">
+                            <a:prstTxWarp prst="textNoShape">
+                              <a:avLst/>
+                            </a:prstTxWarp>
+                            <a:spAutoFit/>
+                          </wps:bodyPr>
+                        </wps:wsp>
+                      </a:graphicData>
+                    </a:graphic>
+                    <wp14:sizeRelH relativeFrom="page">
+                      <wp14:pctWidth>36000</wp14:pctWidth>
+                    </wp14:sizeRelH>
+                    <wp14:sizeRelV relativeFrom="page">
+                      <wp14:pctHeight>28000</wp14:pctHeight>
+                    </wp14:sizeRelV>
+                  </wp:anchor>
+                </w:drawing>
+              </mc:Choice>
+              <mc:Fallback>
+                <w:pict>
+                  <v:shapetype w14:anchorId="3E397CB9" id="_x0000_t202" coordsize="21600,21600" o:spt="202" path="m,l,21600r21600,l21600,xe">
+                    <v:stroke joinstyle="miter"/>
+                    <v:path gradientshapeok="t" o:connecttype="rect"/>
+                  </v:shapetype>
+                  <v:shape id="Zone de texte 470" o:spid="_x0000_s1028" type="#_x0000_t202" style="position:absolute;margin-left:0;margin-top:0;width:220.3pt;height:194.9pt;z-index:251661312;visibility:visible;mso-wrap-style:square;mso-width-percent:360;mso-height-percent:280;mso-left-percent:455;mso-top-percent:350;mso-wrap-distance-left:9pt;mso-wrap-distance-top:0;mso-wrap-distance-right:9pt;mso-wrap-distance-bottom:0;mso-position-horizontal-relative:page;mso-position-vertical-relative:page;mso-width-percent:360;mso-height-percent:280;mso-left-percent:455;mso-top-percent:350;mso-width-relative:page;mso-height-relative:page;v-text-anchor:top" o:gfxdata="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" filled="f" stroked="f" strokeweight=".5pt">
+                    <v:textbox style="mso-fit-shape-to-text:t">
+                      <w:txbxContent>
+                        <w:sdt>
+                          <w:sdtPr>
+                            <w:rPr>
+                              <w:rFonts w:asciiTheme="majorHAnsi" w:eastAsiaTheme="majorEastAsia" w:hAnsiTheme="majorHAnsi" w:cstheme="majorBidi"/>
+                              <w:color w:val="5B9BD5" w:themeColor="accent1"/>
+                              <w:sz w:val="72"/>
+                              <w:szCs w:val="72"/>
+                            </w:rPr>
+                            <w:alias w:val="Titre"/>
+                            <w:id w:val="-958338334"/>
+                            <w:dataBinding w:prefixMappings="xmlns:ns0='http://schemas.openxmlformats.org/package/2006/metadata/core-properties' xmlns:ns1='http://purl.org/dc/elements/1.1/'" w:xpath="/ns0:coreProperties[1]/ns1:title[1]" w:storeItemID="{6C3C8BC8-F283-45AE-878A-BAB7291924A1}"/>
+                            <w:text/>
+                          </w:sdtPr>
+                          <w:sdtContent>
+                            <w:p>
+                              <w:pPr>
+                                <w:spacing w:line="240" w:lineRule="auto"/>
+                                <w:rPr>
+                                  <w:rFonts w:asciiTheme="majorHAnsi" w:eastAsiaTheme="majorEastAsia" w:hAnsiTheme="majorHAnsi" w:cstheme="majorBidi"/>
+                                  <w:color w:val="5B9BD5" w:themeColor="accent1"/>
+                                  <w:sz w:val="72"/>
+                                  <w:szCs w:val="72"/>
+                                </w:rPr>
+                              </w:pPr>
+                              <w:r>
+                                <w:rPr>
+                                  <w:rFonts w:asciiTheme="majorHAnsi" w:eastAsiaTheme="majorEastAsia" w:hAnsiTheme="majorHAnsi" w:cstheme="majorBidi"/>
+                                  <w:color w:val="5B9BD5" w:themeColor="accent1"/>
+                                  <w:sz w:val="72"/>
+                                  <w:szCs w:val="72"/>
+                                </w:rPr>
+                                <w:t>Réduction des coûts</w:t>
+                              </w:r>
+                            </w:p>
+                          </w:sdtContent>
+                        </w:sdt>
+                        <w:sdt>
+                          <w:sdtPr>
+                            <w:rPr>
+                              <w:rFonts w:asciiTheme="majorHAnsi" w:eastAsiaTheme="majorEastAsia" w:hAnsiTheme="majorHAnsi" w:cstheme="majorBidi"/>
+                              <w:color w:val="44546A" w:themeColor="text2"/>
+                              <w:sz w:val="32"/>
+                              <w:szCs w:val="32"/>
+                            </w:rPr>
+                            <w:alias w:val="Sous-titre"/>
+                            <w:id w:val="15524255"/>
+                            <w:dataBinding w:prefixMappings="xmlns:ns0='http://schemas.openxmlformats.org/package/2006/metadata/core-properties' xmlns:ns1='http://purl.org/dc/elements/1.1/'" w:xpath="/ns0:coreProperties[1]/ns1:subject[1]" w:storeItemID="{6C3C8BC8-F283-45AE-878A-BAB7291924A1}"/>
+                            <w:text/>
+                          </w:sdtPr>
+                          <w:sdtContent>
+                            <w:p>
+                              <w:pPr>
+                                <w:rPr>
+                                  <w:rFonts w:asciiTheme="majorHAnsi" w:eastAsiaTheme="majorEastAsia" w:hAnsiTheme="majorHAnsi" w:cstheme="majorBidi"/>
+                                  <w:color w:val="44546A" w:themeColor="text2"/>
+                                  <w:sz w:val="32"/>
+                                  <w:szCs w:val="32"/>
+                                </w:rPr>
+                              </w:pPr>
+                              <w:r>
+                                <w:rPr>
+                                  <w:rFonts w:asciiTheme="majorHAnsi" w:eastAsiaTheme="majorEastAsia" w:hAnsiTheme="majorHAnsi" w:cstheme="majorBidi"/>
+                                  <w:color w:val="44546A" w:themeColor="text2"/>
+                                  <w:sz w:val="32"/>
+                                  <w:szCs w:val="32"/>
+                                </w:rPr>
+                                <w:t>Rapport de projet - AG41</w:t>
+                              </w:r>
+                            </w:p>
+                          </w:sdtContent>
+                        </w:sdt>
+                      </w:txbxContent>
+                    </v:textbox>
+                    <w10:wrap type="square" anchorx="page" anchory="page"/>
+                  </v:shape>
+                </w:pict>
+              </mc:Fallback>
+            </mc:AlternateContent>
+          </w:r>
+        </w:p>
+        <w:p>
+          <w:r>
+            <w:rPr>
+              <w:noProof/>
+            </w:rPr>
+            <mc:AlternateContent>
+              <mc:Choice Requires="wps">
+                <w:drawing>
+                  <wp:anchor distT="0" distB="0" distL="114300" distR="114300" simplePos="0" relativeHeight="251664384" behindDoc="0" locked="0" layoutInCell="1" allowOverlap="1" wp14:anchorId="6B3511E1" wp14:editId="6DFBE191">
+                    <wp:simplePos x="0" y="0"/>
+                    <wp:positionH relativeFrom="page">
+                      <wp:posOffset>3462235</wp:posOffset>
+                    </wp:positionH>
+                    <wp:positionV relativeFrom="page">
+                      <wp:posOffset>6905290</wp:posOffset>
+                    </wp:positionV>
+                    <wp:extent cx="2797810" cy="268605"/>
+                    <wp:effectExtent l="0" t="0" r="0" b="0"/>
+                    <wp:wrapSquare wrapText="bothSides"/>
+                    <wp:docPr id="465" name="Zone de texte 465"/>
+                    <wp:cNvGraphicFramePr/>
+                    <a:graphic xmlns:a="http://schemas.openxmlformats.org/drawingml/2006/main">
+                      <a:graphicData uri="http://schemas.microsoft.com/office/word/2010/wordprocessingShape">
+                        <wps:wsp>
+                          <wps:cNvSpPr txBox="1"/>
+                          <wps:spPr>
+                            <a:xfrm>
+                              <a:off x="0" y="0"/>
+                              <a:ext cx="2797810" cy="268605"/>
+                            </a:xfrm>
+                            <a:prstGeom prst="rect">
+                              <a:avLst/>
+                            </a:prstGeom>
+                            <a:noFill/>
+                            <a:ln w="6350">
+                              <a:noFill/>
+                            </a:ln>
+                            <a:effectLst/>
+                          </wps:spPr>
+                          <wps:txbx>
+                            <w:txbxContent>
+                              <w:p>
+                                <w:pPr>
+                                  <w:pStyle w:val="NoSpacing"/>
+                                  <w:rPr>
+                                    <w:color w:val="44546A" w:themeColor="text2"/>
+                                  </w:rPr>
+                                </w:pPr>
+                                <w:r>
+                                  <w:rPr>
+                                    <w:color w:val="44546A" w:themeColor="text2"/>
+                                  </w:rPr>
+                                  <w:t>Luc CADORET</w:t>
+                                </w:r>
+                              </w:p>
+                              <w:p>
+                                <w:pPr>
+                                  <w:pStyle w:val="NoSpacing"/>
+                                  <w:rPr>
+                                    <w:color w:val="44546A" w:themeColor="text2"/>
+                                  </w:rPr>
+                                </w:pPr>
+                                <w:r>
+                                  <w:rPr>
+                                    <w:color w:val="44546A" w:themeColor="text2"/>
+                                  </w:rPr>
+                                  <w:t>Belkacem LAHOUEL</w:t>
+                                </w:r>
+                              </w:p>
+                            </w:txbxContent>
+                          </wps:txbx>
+                          <wps:bodyPr rot="0" spcFirstLastPara="0" vertOverflow="overflow" horzOverflow="overflow" vert="horz" wrap="square" lIns="91440" tIns="45720" rIns="91440" bIns="45720" numCol="1" spcCol="0" rtlCol="0" fromWordArt="0" anchor="b" anchorCtr="0" forceAA="0" compatLnSpc="1">
+                            <a:prstTxWarp prst="textNoShape">
+                              <a:avLst/>
+                            </a:prstTxWarp>
+                            <a:spAutoFit/>
+                          </wps:bodyPr>
+                        </wps:wsp>
+                      </a:graphicData>
+                    </a:graphic>
+                    <wp14:sizeRelH relativeFrom="page">
+                      <wp14:pctWidth>36000</wp14:pctWidth>
+                    </wp14:sizeRelH>
+                    <wp14:sizeRelV relativeFrom="margin">
+                      <wp14:pctHeight>0</wp14:pctHeight>
+                    </wp14:sizeRelV>
+                  </wp:anchor>
+                </w:drawing>
+              </mc:Choice>
+              <mc:Fallback>
+                <w:pict>
+                  <v:shape w14:anchorId="6B3511E1" id="Zone de texte 465" o:spid="_x0000_s1029" type="#_x0000_t202" style="position:absolute;margin-left:272.6pt;margin-top:543.7pt;width:220.3pt;height:21.15pt;z-index:251664384;visibility:visible;mso-wrap-style:square;mso-width-percent:360;mso-height-percent:0;mso-wrap-distance-left:9pt;mso-wrap-distance-top:0;mso-wrap-distance-right:9pt;mso-wrap-distance-bottom:0;mso-position-horizontal:absolute;mso-position-horizontal-relative:page;mso-position-vertical:absolute;mso-position-vertical-relative:page;mso-width-percent:360;mso-height-percent:0;mso-width-relative:page;mso-height-relative:margin;v-text-anchor:bottom" o:gfxdata="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" filled="f" stroked="f" strokeweight=".5pt">
+                    <v:textbox style="mso-fit-shape-to-text:t">
+                      <w:txbxContent>
+                        <w:p>
+                          <w:pPr>
+                            <w:pStyle w:val="NoSpacing"/>
+                            <w:rPr>
+                              <w:color w:val="44546A" w:themeColor="text2"/>
+                            </w:rPr>
+                          </w:pPr>
+                          <w:r>
+                            <w:rPr>
+                              <w:color w:val="44546A" w:themeColor="text2"/>
+                            </w:rPr>
+                            <w:t>Luc CADORET</w:t>
+                          </w:r>
+                        </w:p>
+                        <w:p>
+                          <w:pPr>
+                            <w:pStyle w:val="NoSpacing"/>
+                            <w:rPr>
+                              <w:color w:val="44546A" w:themeColor="text2"/>
+                            </w:rPr>
+                          </w:pPr>
+                          <w:r>
+                            <w:rPr>
+                              <w:color w:val="44546A" w:themeColor="text2"/>
+                            </w:rPr>
+                            <w:t>Belkacem LAHOUEL</w:t>
+                          </w:r>
+                        </w:p>
+                      </w:txbxContent>
+                    </v:textbox>
+                    <w10:wrap type="square" anchorx="page" anchory="page"/>
+                  </v:shape>
+                </w:pict>
+              </mc:Fallback>
+            </mc:AlternateContent>
+          </w:r>
+          <w:r>
+            <w:br w:type="page"/>
+          </w:r>
+        </w:p>
+      </w:sdtContent>
+    </w:sdt>
+    <w:p>
+      <w:pPr>
+        <w:pStyle w:val="TOC1"/>
+      </w:pPr>
+      <w:r>
+        <w:lastRenderedPageBreak/>
+        <w:t>SOMMAIRE</w:t>
+      </w:r>
+    </w:p>
+    <w:p>
+      <w:pPr>
+        <w:pStyle w:val="TOC1"/>
+      </w:pPr>
+    </w:p>
+    <w:p>
+      <w:pPr>
+        <w:pStyle w:val="TOC1"/>
+      </w:pPr>
+    </w:p>
+    <w:p>
+      <w:pPr>
+        <w:pStyle w:val="TOC1"/>
+        <w:rPr>
+          <w:noProof/>
+        </w:rPr>
+      </w:pPr>
+      <w:r>
+        <w:fldChar w:fldCharType="begin"/>
+      </w:r>
+      <w:r>
+        <w:instrText xml:space="preserve"> TOC \o "1-2" \h \z \u </w:instrText>
+      </w:r>
+      <w:r>
+        <w:fldChar w:fldCharType="separate"/>
+      </w:r>
+      <w:hyperlink w:anchor="_Toc390893324" w:history="1">
+        <w:r>
+          <w:rPr>
+            <w:rStyle w:val="Hyperlink"/>
+            <w:noProof/>
+          </w:rPr>
+          <w:t>Introduction</w:t>
+        </w:r>
+        <w:r>
+          <w:rPr>
+            <w:noProof/>
+            <w:webHidden/>
+          </w:rPr>
+          <w:tab/>
+        </w:r>
+        <w:r>
+          <w:rPr>
+            <w:noProof/>
+            <w:webHidden/>
+          </w:rPr>
+          <w:fldChar w:fldCharType="begin"/>
+        </w:r>
+        <w:r>
+          <w:rPr>
+            <w:noProof/>
+            <w:webHidden/>
+          </w:rPr>
+          <w:instrText xml:space="preserve"> PAGEREF _Toc390893324 \h </w:instrText>
+        </w:r>
+        <w:r>
+          <w:rPr>
+            <w:noProof/>
+            <w:webHidden/>
+          </w:rPr>
+        </w:r>
+        <w:r>
+          <w:rPr>
+            <w:noProof/>
+            <w:webHidden/>
+          </w:rPr>
+          <w:fldChar w:fldCharType="separate"/>
+        </w:r>
+        <w:r>
+          <w:rPr>
+            <w:noProof/>
+            <w:webHidden/>
+          </w:rPr>
+          <w:t>2</w:t>
+        </w:r>
+        <w:r>
+          <w:rPr>
+            <w:noProof/>
+            <w:webHidden/>
+          </w:rPr>
+          <w:fldChar w:fldCharType="end"/>
+        </w:r>
+      </w:hyperlink>
+    </w:p>
+    <w:p>
+      <w:pPr>
+        <w:pStyle w:val="TOC1"/>
+        <w:rPr>
+          <w:noProof/>
+        </w:rPr>
+      </w:pPr>
+      <w:hyperlink w:anchor="_Toc390893325" w:history="1">
+        <w:r>
+          <w:rPr>
+            <w:rStyle w:val="Hyperlink"/>
+            <w:noProof/>
+          </w:rPr>
+          <w:t>Problématique amenée par le sujet</w:t>
+        </w:r>
+        <w:r>
+          <w:rPr>
+            <w:noProof/>
+            <w:webHidden/>
+          </w:rPr>
+          <w:tab/>
+        </w:r>
+        <w:r>
+          <w:rPr>
+            <w:noProof/>
+            <w:webHidden/>
+          </w:rPr>
+          <w:fldChar w:fldCharType="begin"/>
+        </w:r>
+        <w:r>
+          <w:rPr>
+            <w:noProof/>
+            <w:webHidden/>
+          </w:rPr>
+          <w:instrText xml:space="preserve"> PAGEREF _Toc390893325 \h </w:instrText>
+        </w:r>
+        <w:r>
+          <w:rPr>
+            <w:noProof/>
+            <w:webHidden/>
+          </w:rPr>
+        </w:r>
+        <w:r>
+          <w:rPr>
+            <w:noProof/>
+            <w:webHidden/>
+          </w:rPr>
+          <w:fldChar w:fldCharType="separate"/>
+        </w:r>
+        <w:r>
+          <w:rPr>
+            <w:noProof/>
+            <w:webHidden/>
+          </w:rPr>
+          <w:t>3</w:t>
+        </w:r>
+        <w:r>
+          <w:rPr>
+            <w:noProof/>
+            <w:webHidden/>
+          </w:rPr>
+          <w:fldChar w:fldCharType="end"/>
+        </w:r>
+      </w:hyperlink>
+    </w:p>
+    <w:p>
+      <w:pPr>
+        <w:pStyle w:val="TOC1"/>
+        <w:rPr>
+          <w:noProof/>
+        </w:rPr>
+      </w:pPr>
+      <w:hyperlink w:anchor="_Toc390893326" w:history="1">
+        <w:r>
+          <w:rPr>
+            <w:rStyle w:val="Hyperlink"/>
+            <w:noProof/>
+          </w:rPr>
+          <w:t>Implémentation</w:t>
+        </w:r>
+        <w:r>
+          <w:rPr>
+            <w:noProof/>
+            <w:webHidden/>
+          </w:rPr>
+          <w:tab/>
+        </w:r>
+        <w:r>
+          <w:rPr>
+            <w:noProof/>
+            <w:webHidden/>
+          </w:rPr>
+          <w:fldChar w:fldCharType="begin"/>
+        </w:r>
+        <w:r>
+          <w:rPr>
+            <w:noProof/>
+            <w:webHidden/>
+          </w:rPr>
+          <w:instrText xml:space="preserve"> PAGEREF _Toc390893326 \h </w:instrText>
+        </w:r>
+        <w:r>
+          <w:rPr>
+            <w:noProof/>
+            <w:webHidden/>
+          </w:rPr>
+        </w:r>
+        <w:r>
+          <w:rPr>
+            <w:noProof/>
+            <w:webHidden/>
+          </w:rPr>
+          <w:fldChar w:fldCharType="separate"/>
+        </w:r>
+        <w:r>
+          <w:rPr>
+            <w:noProof/>
+            <w:webHidden/>
+          </w:rPr>
+          <w:t>4</w:t>
+        </w:r>
+        <w:r>
+          <w:rPr>
+            <w:noProof/>
+            <w:webHidden/>
+          </w:rPr>
+          <w:fldChar w:fldCharType="end"/>
+        </w:r>
+      </w:hyperlink>
+    </w:p>
+    <w:p>
+      <w:pPr>
+        <w:pStyle w:val="TOC2"/>
+        <w:tabs>
+          <w:tab w:val="right" w:leader="dot" w:pos="9062"/>
+        </w:tabs>
+        <w:rPr>
+          <w:noProof/>
+        </w:rPr>
+      </w:pPr>
+      <w:hyperlink w:anchor="_Toc390893327" w:history="1">
+        <w:r>
+          <w:rPr>
+            <w:rStyle w:val="Hyperlink"/>
+            <w:noProof/>
+          </w:rPr>
+          <w:t>Classe Probleme :</w:t>
+        </w:r>
+        <w:r>
+          <w:rPr>
+            <w:noProof/>
+            <w:webHidden/>
+          </w:rPr>
+          <w:tab/>
+        </w:r>
+        <w:r>
+          <w:rPr>
+            <w:noProof/>
+            <w:webHidden/>
+          </w:rPr>
+          <w:fldChar w:fldCharType="begin"/>
+        </w:r>
+        <w:r>
+          <w:rPr>
+            <w:noProof/>
+            <w:webHidden/>
+          </w:rPr>
+          <w:instrText xml:space="preserve"> PAGEREF _Toc390893327 \h </w:instrText>
+        </w:r>
+        <w:r>
+          <w:rPr>
+            <w:noProof/>
+            <w:webHidden/>
+          </w:rPr>
+        </w:r>
+        <w:r>
+          <w:rPr>
+            <w:noProof/>
+            <w:webHidden/>
+          </w:rPr>
+          <w:fldChar w:fldCharType="separate"/>
+        </w:r>
+        <w:r>
+          <w:rPr>
+            <w:noProof/>
+            <w:webHidden/>
+          </w:rPr>
+          <w:t>4</w:t>
+        </w:r>
+        <w:r>
+          <w:rPr>
+            <w:noProof/>
+            <w:webHidden/>
+          </w:rPr>
+          <w:fldChar w:fldCharType="end"/>
+        </w:r>
+      </w:hyperlink>
+    </w:p>
+    <w:p>
+      <w:pPr>
+        <w:pStyle w:val="TOC2"/>
+        <w:tabs>
+          <w:tab w:val="right" w:leader="dot" w:pos="9062"/>
+        </w:tabs>
+        <w:rPr>
+          <w:noProof/>
+        </w:rPr>
+      </w:pPr>
+      <w:hyperlink w:anchor="_Toc390893328" w:history="1">
+        <w:r>
+          <w:rPr>
+            <w:rStyle w:val="Hyperlink"/>
+            <w:noProof/>
+          </w:rPr>
+          <w:t>Classe Batch</w:t>
+        </w:r>
+        <w:r>
+          <w:rPr>
+            <w:noProof/>
+            <w:webHidden/>
+          </w:rPr>
+          <w:tab/>
+        </w:r>
+        <w:r>
+          <w:rPr>
+            <w:noProof/>
+            <w:webHidden/>
+          </w:rPr>
+          <w:fldChar w:fldCharType="begin"/>
+        </w:r>
+        <w:r>
+          <w:rPr>
+            <w:noProof/>
+            <w:webHidden/>
+          </w:rPr>
+          <w:instrText xml:space="preserve"> PAGEREF _Toc390893328 \h </w:instrText>
+        </w:r>
+        <w:r>
+          <w:rPr>
+            <w:noProof/>
+            <w:webHidden/>
+          </w:rPr>
+        </w:r>
+        <w:r>
+          <w:rPr>
+            <w:noProof/>
+            <w:webHidden/>
+          </w:rPr>
+          <w:fldChar w:fldCharType="separate"/>
+        </w:r>
+        <w:r>
+          <w:rPr>
+            <w:noProof/>
+            <w:webHidden/>
+          </w:rPr>
+          <w:t>4</w:t>
+        </w:r>
+        <w:r>
+          <w:rPr>
+            <w:noProof/>
+            <w:webHidden/>
+          </w:rPr>
+          <w:fldChar w:fldCharType="end"/>
+        </w:r>
+      </w:hyperlink>
+    </w:p>
+    <w:p>
+      <w:pPr>
+        <w:pStyle w:val="TOC2"/>
+        <w:tabs>
+          <w:tab w:val="right" w:leader="dot" w:pos="9062"/>
+        </w:tabs>
+        <w:rPr>
+          <w:noProof/>
+        </w:rPr>
+      </w:pPr>
+      <w:hyperlink w:anchor="_Toc390893329" w:history="1">
+        <w:r>
+          <w:rPr>
+            <w:rStyle w:val="Hyperlink"/>
+            <w:noProof/>
+          </w:rPr>
+          <w:t>Classe Produit</w:t>
+        </w:r>
+        <w:r>
+          <w:rPr>
+            <w:noProof/>
+            <w:webHidden/>
+          </w:rPr>
+          <w:tab/>
+        </w:r>
+        <w:r>
+          <w:rPr>
+            <w:noProof/>
+            <w:webHidden/>
+          </w:rPr>
+          <w:fldChar w:fldCharType="begin"/>
+        </w:r>
+        <w:r>
+          <w:rPr>
+            <w:noProof/>
+            <w:webHidden/>
+          </w:rPr>
+          <w:instrText xml:space="preserve"> PAGEREF _Toc390893329 \h </w:instrText>
+        </w:r>
+        <w:r>
+          <w:rPr>
+            <w:noProof/>
+            <w:webHidden/>
+          </w:rPr>
+        </w:r>
+        <w:r>
+          <w:rPr>
+            <w:noProof/>
+            <w:webHidden/>
+          </w:rPr>
+          <w:fldChar w:fldCharType="separate"/>
+        </w:r>
+        <w:r>
+          <w:rPr>
+            <w:noProof/>
+            <w:webHidden/>
+          </w:rPr>
+          <w:t>5</w:t>
+        </w:r>
+        <w:r>
+          <w:rPr>
+            <w:noProof/>
+            <w:webHidden/>
+          </w:rPr>
+          <w:fldChar w:fldCharType="end"/>
+        </w:r>
+      </w:hyperlink>
+    </w:p>
+    <w:p>
+      <w:pPr>
+        <w:pStyle w:val="TOC2"/>
+        <w:tabs>
+          <w:tab w:val="right" w:leader="dot" w:pos="9062"/>
+        </w:tabs>
+        <w:rPr>
+          <w:noProof/>
+        </w:rPr>
+      </w:pPr>
+      <w:hyperlink w:anchor="_Toc390893330" w:history="1">
+        <w:r>
+          <w:rPr>
+            <w:rStyle w:val="Hyperlink"/>
+            <w:noProof/>
+          </w:rPr>
+          <w:t>Classe Client</w:t>
+        </w:r>
+        <w:r>
+          <w:rPr>
+            <w:noProof/>
+            <w:webHidden/>
+          </w:rPr>
+          <w:tab/>
+        </w:r>
+        <w:r>
+          <w:rPr>
+            <w:noProof/>
+            <w:webHidden/>
+          </w:rPr>
+          <w:fldChar w:fldCharType="begin"/>
+        </w:r>
+        <w:r>
+          <w:rPr>
+            <w:noProof/>
+            <w:webHidden/>
+          </w:rPr>
+          <w:instrText xml:space="preserve"> PAGEREF _Toc390893330 \h </w:instrText>
+        </w:r>
+        <w:r>
+          <w:rPr>
+            <w:noProof/>
+            <w:webHidden/>
+          </w:rPr>
+        </w:r>
+        <w:r>
+          <w:rPr>
+            <w:noProof/>
+            <w:webHidden/>
+          </w:rPr>
+          <w:fldChar w:fldCharType="separate"/>
+        </w:r>
+        <w:r>
+          <w:rPr>
+            <w:noProof/>
+            <w:webHidden/>
+          </w:rPr>
+          <w:t>5</w:t>
+        </w:r>
+        <w:r>
+          <w:rPr>
+            <w:noProof/>
+            <w:webHidden/>
+          </w:rPr>
+          <w:fldChar w:fldCharType="end"/>
+        </w:r>
+      </w:hyperlink>
+    </w:p>
+    <w:p>
+      <w:pPr>
+        <w:pStyle w:val="TOC1"/>
+        <w:rPr>
+          <w:noProof/>
+        </w:rPr>
+      </w:pPr>
+      <w:hyperlink w:anchor="_Toc390893331" w:history="1">
+        <w:r>
+          <w:rPr>
+            <w:rStyle w:val="Hyperlink"/>
+            <w:noProof/>
+          </w:rPr>
+          <w:t>Fonctionnement de l’heuristique</w:t>
+        </w:r>
+        <w:r>
+          <w:rPr>
+            <w:noProof/>
+            <w:webHidden/>
+          </w:rPr>
+          <w:tab/>
+        </w:r>
+        <w:r>
+          <w:rPr>
+            <w:noProof/>
+            <w:webHidden/>
+          </w:rPr>
+          <w:fldChar w:fldCharType="begin"/>
+        </w:r>
+        <w:r>
+          <w:rPr>
+            <w:noProof/>
+            <w:webHidden/>
+          </w:rPr>
+          <w:instrText xml:space="preserve"> PAGEREF _Toc390893331 \h </w:instrText>
+        </w:r>
+        <w:r>
+          <w:rPr>
+            <w:noProof/>
+            <w:webHidden/>
+          </w:rPr>
+        </w:r>
+        <w:r>
+          <w:rPr>
+            <w:noProof/>
+            <w:webHidden/>
+          </w:rPr>
+          <w:fldChar w:fldCharType="separate"/>
+        </w:r>
+        <w:r>
+          <w:rPr>
+            <w:noProof/>
+            <w:webHidden/>
+          </w:rPr>
+          <w:t>6</w:t>
+        </w:r>
+        <w:r>
+          <w:rPr>
+            <w:noProof/>
+            <w:webHidden/>
+          </w:rPr>
+          <w:fldChar w:fldCharType="end"/>
+        </w:r>
+      </w:hyperlink>
+    </w:p>
+    <w:p>
+      <w:pPr>
+        <w:pStyle w:val="TOC2"/>
+        <w:tabs>
+          <w:tab w:val="right" w:leader="dot" w:pos="9062"/>
+        </w:tabs>
+        <w:rPr>
+          <w:noProof/>
+        </w:rPr>
+      </w:pPr>
+      <w:hyperlink w:anchor="_Toc390893332" w:history="1">
+        <w:r>
+          <w:rPr>
+            <w:rStyle w:val="Hyperlink"/>
+            <w:noProof/>
+          </w:rPr>
+          <w:t>Construction des lots</w:t>
+        </w:r>
+        <w:r>
+          <w:rPr>
+            <w:noProof/>
+            <w:webHidden/>
+          </w:rPr>
+          <w:tab/>
+        </w:r>
+        <w:r>
+          <w:rPr>
+            <w:noProof/>
+            <w:webHidden/>
+          </w:rPr>
+          <w:fldChar w:fldCharType="begin"/>
+        </w:r>
+        <w:r>
+          <w:rPr>
+            <w:noProof/>
+            <w:webHidden/>
+          </w:rPr>
+          <w:instrText xml:space="preserve"> PAGEREF _Toc390893332 \h </w:instrText>
+        </w:r>
+        <w:r>
+          <w:rPr>
+            <w:noProof/>
+            <w:webHidden/>
+          </w:rPr>
+        </w:r>
+        <w:r>
+          <w:rPr>
+            <w:noProof/>
+            <w:webHidden/>
+          </w:rPr>
+          <w:fldChar w:fldCharType="separate"/>
+        </w:r>
+        <w:r>
+          <w:rPr>
+            <w:noProof/>
+            <w:webHidden/>
+          </w:rPr>
+          <w:t>6</w:t>
+        </w:r>
+        <w:r>
+          <w:rPr>
+            <w:noProof/>
+            <w:webHidden/>
+          </w:rPr>
+          <w:fldChar w:fldCharType="end"/>
+        </w:r>
+      </w:hyperlink>
+    </w:p>
+    <w:p>
+      <w:pPr>
+        <w:pStyle w:val="TOC2"/>
+        <w:tabs>
+          <w:tab w:val="right" w:leader="dot" w:pos="9062"/>
+        </w:tabs>
+        <w:rPr>
+          <w:noProof/>
+        </w:rPr>
+      </w:pPr>
+      <w:hyperlink w:anchor="_Toc390893333" w:history="1">
+        <w:r>
+          <w:rPr>
+            <w:rStyle w:val="Hyperlink"/>
+            <w:noProof/>
+          </w:rPr>
+          <w:t>Test des permutations</w:t>
+        </w:r>
+        <w:r>
+          <w:rPr>
+            <w:noProof/>
+            <w:webHidden/>
+          </w:rPr>
+          <w:tab/>
+        </w:r>
+        <w:r>
+          <w:rPr>
+            <w:noProof/>
+            <w:webHidden/>
+          </w:rPr>
+          <w:fldChar w:fldCharType="begin"/>
+        </w:r>
+        <w:r>
+          <w:rPr>
+            <w:noProof/>
+            <w:webHidden/>
+          </w:rPr>
+          <w:instrText xml:space="preserve"> PAGEREF _Toc390893333 \h </w:instrText>
+        </w:r>
+        <w:r>
+          <w:rPr>
+            <w:noProof/>
+            <w:webHidden/>
+          </w:rPr>
+        </w:r>
+        <w:r>
+          <w:rPr>
+            <w:noProof/>
+            <w:webHidden/>
+          </w:rPr>
+          <w:fldChar w:fldCharType="separate"/>
+        </w:r>
+        <w:r>
+          <w:rPr>
+            <w:noProof/>
+            <w:webHidden/>
+          </w:rPr>
+          <w:t>6</w:t>
+        </w:r>
+        <w:r>
+          <w:rPr>
+            <w:noProof/>
+            <w:webHidden/>
+          </w:rPr>
+          <w:fldChar w:fldCharType="end"/>
+        </w:r>
+      </w:hyperlink>
+    </w:p>
+    <w:p>
+      <w:pPr>
+        <w:pStyle w:val="TOC1"/>
+        <w:rPr>
+          <w:noProof/>
+        </w:rPr>
+      </w:pPr>
+      <w:hyperlink w:anchor="_Toc390893334" w:history="1">
+        <w:r>
+          <w:rPr>
+            <w:rStyle w:val="Hyperlink"/>
+            <w:noProof/>
+          </w:rPr>
+          <w:t>Résolution exacte</w:t>
+        </w:r>
+        <w:r>
+          <w:rPr>
+            <w:noProof/>
+            <w:webHidden/>
+          </w:rPr>
+          <w:tab/>
+        </w:r>
+        <w:r>
+          <w:rPr>
+            <w:noProof/>
+            <w:webHidden/>
+          </w:rPr>
+          <w:fldChar w:fldCharType="begin"/>
+        </w:r>
+        <w:r>
+          <w:rPr>
+            <w:noProof/>
+            <w:webHidden/>
+          </w:rPr>
+          <w:instrText xml:space="preserve"> PAGEREF _Toc390893334 \h </w:instrText>
+        </w:r>
+        <w:r>
+          <w:rPr>
+            <w:noProof/>
+            <w:webHidden/>
+          </w:rPr>
+        </w:r>
+        <w:r>
+          <w:rPr>
+            <w:noProof/>
+            <w:webHidden/>
+          </w:rPr>
+          <w:fldChar w:fldCharType="separate"/>
+        </w:r>
+        <w:r>
+          <w:rPr>
+            <w:noProof/>
+            <w:webHidden/>
+          </w:rPr>
+          <w:t>7</w:t>
+        </w:r>
+        <w:r>
+          <w:rPr>
+            <w:noProof/>
+            <w:webHidden/>
+          </w:rPr>
+          <w:fldChar w:fldCharType="end"/>
+        </w:r>
+      </w:hyperlink>
+    </w:p>
+    <w:p>
+      <w:pPr>
+        <w:pStyle w:val="TOC2"/>
+        <w:tabs>
+          <w:tab w:val="right" w:leader="dot" w:pos="9062"/>
+        </w:tabs>
+        <w:rPr>
+          <w:noProof/>
+        </w:rPr>
+      </w:pPr>
+      <w:hyperlink w:anchor="_Toc390893335" w:history="1">
+        <w:r>
+          <w:rPr>
+            <w:rStyle w:val="Hyperlink"/>
+            <w:noProof/>
+          </w:rPr>
+          <w:t>Construction des batches</w:t>
+        </w:r>
+        <w:r>
+          <w:rPr>
+            <w:noProof/>
+            <w:webHidden/>
+          </w:rPr>
+          <w:tab/>
+        </w:r>
+        <w:r>
+          <w:rPr>
+            <w:noProof/>
+            <w:webHidden/>
+          </w:rPr>
+          <w:fldChar w:fldCharType="begin"/>
+        </w:r>
+        <w:r>
+          <w:rPr>
+            <w:noProof/>
+            <w:webHidden/>
+          </w:rPr>
+          <w:instrText xml:space="preserve"> PAGEREF _Toc390893335 \h </w:instrText>
+        </w:r>
+        <w:r>
+          <w:rPr>
+            <w:noProof/>
+            <w:webHidden/>
+          </w:rPr>
+        </w:r>
+        <w:r>
+          <w:rPr>
+            <w:noProof/>
+            <w:webHidden/>
+          </w:rPr>
+          <w:fldChar w:fldCharType="separate"/>
+        </w:r>
+        <w:r>
+          <w:rPr>
+            <w:noProof/>
+            <w:webHidden/>
+          </w:rPr>
+          <w:t>7</w:t>
+        </w:r>
+        <w:r>
+          <w:rPr>
+            <w:noProof/>
+            <w:webHidden/>
+          </w:rPr>
+          <w:fldChar w:fldCharType="end"/>
+        </w:r>
+      </w:hyperlink>
+    </w:p>
+    <w:p>
+      <w:pPr>
+        <w:pStyle w:val="TOC2"/>
+        <w:tabs>
+          <w:tab w:val="right" w:leader="dot" w:pos="9062"/>
+        </w:tabs>
+        <w:rPr>
+          <w:noProof/>
+        </w:rPr>
+      </w:pPr>
+      <w:hyperlink w:anchor="_Toc390893336" w:history="1">
+        <w:r>
+          <w:rPr>
+            <w:rStyle w:val="Hyperlink"/>
+            <w:noProof/>
+          </w:rPr>
+          <w:t>Recherche dans l’arbre avec élagage</w:t>
+        </w:r>
+        <w:r>
+          <w:rPr>
+            <w:noProof/>
+            <w:webHidden/>
+          </w:rPr>
+          <w:tab/>
+        </w:r>
+        <w:r>
+          <w:rPr>
+            <w:noProof/>
+            <w:webHidden/>
+          </w:rPr>
+          <w:fldChar w:fldCharType="begin"/>
+        </w:r>
+        <w:r>
+          <w:rPr>
+            <w:noProof/>
+            <w:webHidden/>
+          </w:rPr>
+          <w:instrText xml:space="preserve"> PAGEREF _Toc390893336 \h </w:instrText>
+        </w:r>
+        <w:r>
+          <w:rPr>
+            <w:noProof/>
+            <w:webHidden/>
+          </w:rPr>
+        </w:r>
+        <w:r>
+          <w:rPr>
+            <w:noProof/>
+            <w:webHidden/>
+          </w:rPr>
+          <w:fldChar w:fldCharType="separate"/>
+        </w:r>
+        <w:r>
+          <w:rPr>
+            <w:noProof/>
+            <w:webHidden/>
+          </w:rPr>
+          <w:t>7</w:t>
+        </w:r>
+        <w:r>
+          <w:rPr>
+            <w:noProof/>
+            <w:webHidden/>
+          </w:rPr>
+          <w:fldChar w:fldCharType="end"/>
+        </w:r>
+      </w:hyperlink>
+    </w:p>
+    <w:p>
+      <w:pPr>
+        <w:pStyle w:val="TOC2"/>
+        <w:tabs>
+          <w:tab w:val="right" w:leader="dot" w:pos="9062"/>
+        </w:tabs>
+        <w:rPr>
+          <w:noProof/>
+        </w:rPr>
+      </w:pPr>
+      <w:hyperlink w:anchor="_Toc390893337" w:history="1">
+        <w:r>
+          <w:rPr>
+            <w:rStyle w:val="Hyperlink"/>
+            <w:noProof/>
+          </w:rPr>
+          <w:t>Optimisation : tri de la liste des batches</w:t>
+        </w:r>
+        <w:r>
+          <w:rPr>
+            <w:noProof/>
+            <w:webHidden/>
+          </w:rPr>
+          <w:tab/>
+        </w:r>
+        <w:r>
+          <w:rPr>
+            <w:noProof/>
+            <w:webHidden/>
+          </w:rPr>
+          <w:fldChar w:fldCharType="begin"/>
+        </w:r>
+        <w:r>
+          <w:rPr>
+            <w:noProof/>
+            <w:webHidden/>
+          </w:rPr>
+          <w:instrText xml:space="preserve"> PAGEREF _Toc390893337 \h </w:instrText>
+        </w:r>
+        <w:r>
+          <w:rPr>
+            <w:noProof/>
+            <w:webHidden/>
+          </w:rPr>
+        </w:r>
+        <w:r>
+          <w:rPr>
+            <w:noProof/>
+            <w:webHidden/>
+          </w:rPr>
+          <w:fldChar w:fldCharType="separate"/>
+        </w:r>
+        <w:r>
+          <w:rPr>
+            <w:noProof/>
+            <w:webHidden/>
+          </w:rPr>
+          <w:t>8</w:t>
+        </w:r>
+        <w:r>
+          <w:rPr>
+            <w:noProof/>
+            <w:webHidden/>
+          </w:rPr>
+          <w:fldChar w:fldCharType="end"/>
+        </w:r>
+      </w:hyperlink>
+    </w:p>
+    <w:p>
+      <w:pPr>
+        <w:pStyle w:val="TOC1"/>
+        <w:rPr>
+          <w:noProof/>
+        </w:rPr>
+      </w:pPr>
+      <w:hyperlink w:anchor="_Toc390893338" w:history="1">
+        <w:r>
+          <w:rPr>
+            <w:rStyle w:val="Hyperlink"/>
+            <w:noProof/>
+          </w:rPr>
+          <w:t>Améliorations possibles</w:t>
+        </w:r>
+        <w:r>
+          <w:rPr>
+            <w:noProof/>
+            <w:webHidden/>
+          </w:rPr>
+          <w:tab/>
+        </w:r>
+        <w:r>
+          <w:rPr>
+            <w:noProof/>
+            <w:webHidden/>
+          </w:rPr>
+          <w:fldChar w:fldCharType="begin"/>
+        </w:r>
+        <w:r>
+          <w:rPr>
+            <w:noProof/>
+            <w:webHidden/>
+          </w:rPr>
+          <w:instrText xml:space="preserve"> PAGEREF _Toc390893338 \h </w:instrText>
+        </w:r>
+        <w:r>
+          <w:rPr>
+            <w:noProof/>
+            <w:webHidden/>
+          </w:rPr>
+        </w:r>
+        <w:r>
+          <w:rPr>
+            <w:noProof/>
+            <w:webHidden/>
+          </w:rPr>
+          <w:fldChar w:fldCharType="separate"/>
+        </w:r>
+        <w:r>
+          <w:rPr>
+            <w:noProof/>
+            <w:webHidden/>
+          </w:rPr>
+          <w:t>9</w:t>
+        </w:r>
+        <w:r>
+          <w:rPr>
+            <w:noProof/>
+            <w:webHidden/>
+          </w:rPr>
+          <w:fldChar w:fldCharType="end"/>
+        </w:r>
+      </w:hyperlink>
+    </w:p>
+    <w:p>
+      <w:pPr>
+        <w:pStyle w:val="TOC1"/>
+        <w:rPr>
+          <w:noProof/>
+        </w:rPr>
+      </w:pPr>
+      <w:hyperlink w:anchor="_Toc390893339" w:history="1">
+        <w:r>
+          <w:rPr>
+            <w:rStyle w:val="Hyperlink"/>
+            <w:noProof/>
+          </w:rPr>
+          <w:t>Conclusion</w:t>
+        </w:r>
+        <w:r>
+          <w:rPr>
+            <w:noProof/>
+            <w:webHidden/>
+          </w:rPr>
+          <w:tab/>
+        </w:r>
+        <w:r>
+          <w:rPr>
+            <w:noProof/>
+            <w:webHidden/>
+          </w:rPr>
+          <w:fldChar w:fldCharType="begin"/>
+        </w:r>
+        <w:r>
+          <w:rPr>
+            <w:noProof/>
+            <w:webHidden/>
+          </w:rPr>
+          <w:instrText xml:space="preserve"> PAGEREF _Toc390893339 \h </w:instrText>
+        </w:r>
+        <w:r>
+          <w:rPr>
+            <w:noProof/>
+            <w:webHidden/>
+          </w:rPr>
+        </w:r>
+        <w:r>
+          <w:rPr>
+            <w:noProof/>
+            <w:webHidden/>
+          </w:rPr>
+          <w:fldChar w:fldCharType="separate"/>
+        </w:r>
+        <w:r>
+          <w:rPr>
+            <w:noProof/>
+            <w:webHidden/>
+          </w:rPr>
+          <w:t>10</w:t>
+        </w:r>
+        <w:r>
+          <w:rPr>
+            <w:noProof/>
+            <w:webHidden/>
+          </w:rPr>
+          <w:fldChar w:fldCharType="end"/>
+        </w:r>
+      </w:hyperlink>
+    </w:p>
+    <w:p>
+      <w:r>
+        <w:fldChar w:fldCharType="end"/>
+      </w:r>
+      <w:r>
+        <w:br w:type="page"/>
+      </w:r>
+    </w:p>
+    <w:p>
+      <w:pPr>
+        <w:pStyle w:val="Heading1"/>
+      </w:pPr>
+      <w:bookmarkStart w:id="0" w:name="_Toc390893324"/>
+      <w:r>
+        <w:lastRenderedPageBreak/>
+        <w:t>Introduction</w:t>
+      </w:r>
+      <w:bookmarkEnd w:id="0"/>
+    </w:p>
+    <w:p/>
+    <w:p>
+      <w:pPr>
+        <w:ind w:firstLine="708"/>
+      </w:pPr>
+      <w:r>
+        <w:t>Dans le ca</w:t>
+      </w:r>
+      <w:r>
+        <w:t>dre de l’UV AG41 nous a été proposé un challenge d’optimisation des coûts.</w:t>
+      </w:r>
+      <w:r>
+        <w:t xml:space="preserve"> Ce challenge comporte un énoncé plutôt simple : des clients commandent des produits qui doivent arriver avant une certaine date. Le but est d’effectuer ces livraisons à l’aide d’un transporteur ayant une certaine capacité, tout en respectant les contraintes de temps.</w:t>
+      </w:r>
+    </w:p>
+    <w:p>
+      <w:pPr>
+        <w:ind w:firstLine="708"/>
+      </w:pPr>
+      <w:r>
+        <w:t>Nous a été proposé deux approches du sujet : une méthode approchée, avec plus de paramètres au problème, ainsi qu’une méthode exacte. Nous nous sommes penchés sur cette dernière, et avons donc fait tout notre possible pour trouver une solution exacte aux instances du problème donné, et ce en le moins de temps possible.</w:t>
+      </w:r>
+      <w:bookmarkStart w:id="1" w:name="_GoBack"/>
+      <w:bookmarkEnd w:id="1"/>
+    </w:p>
+    <w:p>
+      <w:pPr>
+        <w:ind w:firstLine="708"/>
+      </w:pPr>
+      <w:r>
+        <w:t>Dans ce rapport, nous exposerons en premier lieu notre compréhension du problème et les contraintes de conception qu’il implique. Nous expliquerons ensuite la façon donc nous avons choisi d’implémenter la solution, et pour finir, nous expliquerons en détail le fonctionnement des outils de résolution, à savoir l’heuristique ainsi que le parcours de l’arbre des solutions avec élagage.</w:t>
+      </w:r>
+      <w:r>
+        <w:br w:type="page"/>
+      </w:r>
+    </w:p>
+    <w:p>
+      <w:pPr>
+        <w:pStyle w:val="Heading1"/>
+      </w:pPr>
+      <w:bookmarkStart w:id="2" w:name="_Toc390893325"/>
+      <w:r>
+        <w:lastRenderedPageBreak/>
+        <w:t>Problématique amenée par le sujet</w:t>
+      </w:r>
+      <w:bookmarkEnd w:id="2"/>
+    </w:p>
+    <w:p>
+      <w:r>
+        <w:tab/>
+        <w:t>Pour trouver la solution optimale, nous avions en premier lieu pensé à ne construire une solution sous forme de liste de produits.</w:t>
       </w:r>
     </w:p>
     <w:p>
@@ -12,35 +2036,11 @@
         <w:pStyle w:val="ListParagraph"/>
         <w:numPr>
           <w:ilvl w:val="0"/>
-          <w:numId w:val="4"/>
+          <w:numId w:val="6"/>
         </w:numPr>
       </w:pPr>
       <w:r>
-        <w:t>Problématique apportée par le sujet</w:t>
-      </w:r>
-    </w:p>
-    <w:p>
-      <w:pPr>
-        <w:pStyle w:val="ListParagraph"/>
-        <w:numPr>
-          <w:ilvl w:val="1"/>
-          <w:numId w:val="4"/>
-        </w:numPr>
-      </w:pPr>
-      <w:r>
-        <w:t>Contrainte de temps</w:t>
-      </w:r>
-    </w:p>
-    <w:p>
-      <w:pPr>
-        <w:pStyle w:val="ListParagraph"/>
-        <w:numPr>
-          <w:ilvl w:val="1"/>
-          <w:numId w:val="4"/>
-        </w:numPr>
-      </w:pPr>
-      <w:r>
-        <w:t>Contrainte de coûts</w:t>
+        <w:t>Raisonnements contre-intuitifs</w:t>
       </w:r>
     </w:p>
     <w:p>
@@ -48,23 +2048,11 @@
         <w:pStyle w:val="ListParagraph"/>
         <w:numPr>
           <w:ilvl w:val="0"/>
-          <w:numId w:val="4"/>
+          <w:numId w:val="6"/>
         </w:numPr>
       </w:pPr>
       <w:r>
-        <w:t>L’implémentation</w:t>
-      </w:r>
-    </w:p>
-    <w:p>
-      <w:pPr>
-        <w:pStyle w:val="ListParagraph"/>
-        <w:numPr>
-          <w:ilvl w:val="1"/>
-          <w:numId w:val="4"/>
-        </w:numPr>
-      </w:pPr>
-      <w:r>
-        <w:t>Structures de données</w:t>
+        <w:t>Backtracking</w:t>
       </w:r>
     </w:p>
     <w:p>
@@ -72,118 +2060,12 @@
         <w:pStyle w:val="ListParagraph"/>
         <w:numPr>
           <w:ilvl w:val="0"/>
-          <w:numId w:val="4"/>
+          <w:numId w:val="6"/>
         </w:numPr>
       </w:pPr>
       <w:r>
-        <w:t>L’heuristique</w:t>
-      </w:r>
-    </w:p>
-    <w:p>
-      <w:pPr>
-        <w:pStyle w:val="ListParagraph"/>
-        <w:numPr>
-          <w:ilvl w:val="1"/>
-          <w:numId w:val="4"/>
-        </w:numPr>
-      </w:pPr>
-      <w:r>
-        <w:t xml:space="preserve">Construction des </w:t>
-      </w:r>
-      <w:proofErr w:type="spellStart"/>
-      <w:r>
-        <w:t>batches</w:t>
-      </w:r>
-      <w:proofErr w:type="spellEnd"/>
-    </w:p>
-    <w:p>
-      <w:pPr>
-        <w:pStyle w:val="ListParagraph"/>
-        <w:numPr>
-          <w:ilvl w:val="1"/>
-          <w:numId w:val="4"/>
-        </w:numPr>
-      </w:pPr>
-      <w:r>
-        <w:t xml:space="preserve">Test des permutations de </w:t>
-      </w:r>
-      <w:proofErr w:type="spellStart"/>
-      <w:r>
-        <w:t>batches</w:t>
-      </w:r>
-      <w:proofErr w:type="spellEnd"/>
-    </w:p>
-    <w:p>
-      <w:pPr>
-        <w:pStyle w:val="ListParagraph"/>
-        <w:numPr>
-          <w:ilvl w:val="0"/>
-          <w:numId w:val="4"/>
-        </w:numPr>
-      </w:pPr>
-      <w:r>
-        <w:t>Résolution exacte</w:t>
-      </w:r>
-    </w:p>
-    <w:p>
-      <w:pPr>
-        <w:pStyle w:val="ListParagraph"/>
-        <w:numPr>
-          <w:ilvl w:val="1"/>
-          <w:numId w:val="4"/>
-        </w:numPr>
-      </w:pPr>
-      <w:r>
-        <w:t xml:space="preserve">Construction des </w:t>
-      </w:r>
-      <w:proofErr w:type="spellStart"/>
-      <w:r>
-        <w:t>batches</w:t>
-      </w:r>
-      <w:proofErr w:type="spellEnd"/>
-    </w:p>
-    <w:p>
-      <w:pPr>
-        <w:pStyle w:val="ListParagraph"/>
-        <w:numPr>
-          <w:ilvl w:val="1"/>
-          <w:numId w:val="4"/>
-        </w:numPr>
-      </w:pPr>
-      <w:r>
-        <w:t xml:space="preserve">Test de de toutes les possibilités avec </w:t>
-      </w:r>
-      <w:proofErr w:type="spellStart"/>
-      <w:r>
-        <w:t>cut</w:t>
-      </w:r>
-      <w:proofErr w:type="spellEnd"/>
-    </w:p>
-    <w:p>
-      <w:pPr>
-        <w:pStyle w:val="ListParagraph"/>
-        <w:numPr>
-          <w:ilvl w:val="1"/>
-          <w:numId w:val="4"/>
-        </w:numPr>
-      </w:pPr>
-      <w:r>
-        <w:t>Optimisation : tri de la liste initiale</w:t>
-      </w:r>
-    </w:p>
-    <w:p>
-      <w:pPr>
-        <w:pStyle w:val="ListParagraph"/>
-        <w:numPr>
-          <w:ilvl w:val="0"/>
-          <w:numId w:val="4"/>
-        </w:numPr>
-      </w:pPr>
-      <w:r>
-        <w:t>Améliorations possibles</w:t>
-      </w:r>
-    </w:p>
-    <w:p>
+        <w:t>Obligation d’établir un arbre</w:t>
+      </w:r>
       <w:r>
         <w:br w:type="page"/>
       </w:r>
@@ -192,28 +2074,12 @@
       <w:pPr>
         <w:pStyle w:val="Heading1"/>
       </w:pPr>
-      <w:r>
-        <w:lastRenderedPageBreak/>
-        <w:t>Problématique amenée par le sujet</w:t>
-      </w:r>
-    </w:p>
-    <w:p>
-      <w:r>
-        <w:tab/>
-        <w:t>Pour trouver la solution optimale, nous avions en premier lieu pensé à ne construire une solution sous forme de liste de produits.</w:t>
-      </w:r>
-      <w:r>
-        <w:br w:type="page"/>
-      </w:r>
-    </w:p>
-    <w:p>
-      <w:pPr>
-        <w:pStyle w:val="Heading1"/>
-      </w:pPr>
+      <w:bookmarkStart w:id="3" w:name="_Toc390893326"/>
       <w:r>
         <w:lastRenderedPageBreak/>
         <w:t>Implémentation</w:t>
       </w:r>
+      <w:bookmarkEnd w:id="3"/>
     </w:p>
     <w:p/>
     <w:p>
@@ -247,17 +2113,14 @@
       <w:r>
         <w:tab/>
       </w:r>
+      <w:bookmarkStart w:id="4" w:name="_Toc390893327"/>
       <w:r>
         <w:t xml:space="preserve">Classe </w:t>
       </w:r>
-      <w:proofErr w:type="spellStart"/>
-      <w:r>
-        <w:t>Probleme</w:t>
-      </w:r>
-      <w:proofErr w:type="spellEnd"/>
-      <w:r>
-        <w:t> :</w:t>
-      </w:r>
+      <w:r>
+        <w:t>Probleme :</w:t>
+      </w:r>
+      <w:bookmarkEnd w:id="4"/>
     </w:p>
     <w:p>
       <w:r>
@@ -336,24 +2199,11 @@
           <w:numId w:val="5"/>
         </w:numPr>
       </w:pPr>
-      <w:proofErr w:type="spellStart"/>
-      <w:r>
-        <w:t>bestSol</w:t>
-      </w:r>
-      <w:proofErr w:type="spellEnd"/>
-      <w:r>
-        <w:t> : la meilleure solution trouvée au problème. Au début, il n’y en a pas</w:t>
-      </w:r>
-      <w:r>
-        <w:t xml:space="preserve">. Une solution est une liste de </w:t>
-      </w:r>
-      <w:proofErr w:type="spellStart"/>
-      <w:r>
-        <w:t>Batches</w:t>
-      </w:r>
-      <w:proofErr w:type="spellEnd"/>
-      <w:r>
-        <w:t>. Leur ordre dans la liste est l’ordre dans lequel il faut les envoyer.</w:t>
+      <w:r>
+        <w:t>bestSol : la meilleure solution trouvée au problème. Au début, il n’y en a pas</w:t>
+      </w:r>
+      <w:r>
+        <w:t>. Une solution est une liste de Batches. Leur ordre dans la liste est l’ordre dans lequel il faut les envoyer.</w:t>
       </w:r>
     </w:p>
     <w:p>
@@ -364,13 +2214,8 @@
           <w:numId w:val="5"/>
         </w:numPr>
       </w:pPr>
-      <w:proofErr w:type="spellStart"/>
-      <w:r>
-        <w:t>evalBestSol</w:t>
-      </w:r>
-      <w:proofErr w:type="spellEnd"/>
-      <w:r>
-        <w:t> : l’évaluation de la meilleure solution trouvée</w:t>
+      <w:r>
+        <w:t>evalBestSol : l’évaluation de la meilleure solution trouvée</w:t>
       </w:r>
     </w:p>
     <w:p>
@@ -402,13 +2247,8 @@
           <w:numId w:val="5"/>
         </w:numPr>
       </w:pPr>
-      <w:proofErr w:type="spellStart"/>
-      <w:r>
-        <w:t>solve</w:t>
-      </w:r>
-      <w:proofErr w:type="spellEnd"/>
-      <w:r>
-        <w:t> : trouve la solution exacte au problème</w:t>
+      <w:r>
+        <w:t>solve : trouve la solution exacte au problème</w:t>
       </w:r>
     </w:p>
     <w:p>
@@ -416,15 +2256,7 @@
         <w:ind w:left="708"/>
       </w:pPr>
       <w:r>
-        <w:t>Il y a beaucoup d’autres méthodes que nous n’énumèrerons pas, puisqu’elles représentent des sous-méthodes nécessaires au bon fonctionnement de « heuristique » et de « </w:t>
-      </w:r>
-      <w:proofErr w:type="spellStart"/>
-      <w:r>
-        <w:t>solve</w:t>
-      </w:r>
-      <w:proofErr w:type="spellEnd"/>
-      <w:r>
-        <w:t> ».</w:t>
+        <w:t>Il y a beaucoup d’autres méthodes que nous n’énumèrerons pas, puisqu’elles représentent des sous-méthodes nécessaires au bon fonctionnement de « heuristique » et de « solve ».</w:t>
       </w:r>
     </w:p>
     <w:p>
@@ -433,23 +2265,19 @@
       </w:pPr>
       <w:r>
         <w:tab/>
+      </w:r>
+      <w:bookmarkStart w:id="5" w:name="_Toc390893328"/>
+      <w:r>
         <w:t>Classe Batch</w:t>
       </w:r>
+      <w:bookmarkEnd w:id="5"/>
     </w:p>
     <w:p>
       <w:pPr>
         <w:ind w:left="708" w:firstLine="702"/>
       </w:pPr>
       <w:r>
-        <w:t xml:space="preserve">Un batch est un lot de produits. Quels </w:t>
-      </w:r>
-      <w:proofErr w:type="spellStart"/>
-      <w:r>
-        <w:t>batchs</w:t>
-      </w:r>
-      <w:proofErr w:type="spellEnd"/>
-      <w:r>
-        <w:t xml:space="preserve"> envoyer et dans quel ordre, c’est ce qu’on va essayer de trouver.</w:t>
+        <w:t>Un batch est un lot de produits. Quels batchs envoyer et dans quel ordre, c’est ce qu’on va essayer de trouver.</w:t>
       </w:r>
     </w:p>
     <w:p>
@@ -484,19 +2312,12 @@
           <w:numId w:val="5"/>
         </w:numPr>
       </w:pPr>
-      <w:proofErr w:type="spellStart"/>
-      <w:r>
-        <w:t>Date_livraison</w:t>
-      </w:r>
-      <w:proofErr w:type="spellEnd"/>
-      <w:r>
-        <w:t xml:space="preserve"> : la date à laquelle un batch a été livré. Cette date ne peut être trouvée qu’après avoir trouvé la solution complète dans laquelle ce batch est </w:t>
-      </w:r>
-      <w:proofErr w:type="gramStart"/>
+      <w:r>
+        <w:t xml:space="preserve">Date_livraison : la date à laquelle un batch a été livré. Cette date ne peut être trouvée qu’après avoir trouvé la solution complète dans laquelle ce batch est </w:t>
+      </w:r>
       <w:r>
         <w:t>inclus</w:t>
       </w:r>
-      <w:proofErr w:type="gramEnd"/>
       <w:r>
         <w:t>.</w:t>
       </w:r>
@@ -509,13 +2330,8 @@
           <w:numId w:val="5"/>
         </w:numPr>
       </w:pPr>
-      <w:proofErr w:type="spellStart"/>
-      <w:r>
-        <w:t>Cout_st_cour</w:t>
-      </w:r>
-      <w:proofErr w:type="spellEnd"/>
-      <w:r>
-        <w:t> : utilisé ponctuellement pour connaitre le coût de stockage du batch</w:t>
+      <w:r>
+        <w:t>Cout_st_cour : utilisé ponctuellement pour connaitre le coût de stockage du batch</w:t>
       </w:r>
     </w:p>
     <w:p>
@@ -526,24 +2342,11 @@
           <w:numId w:val="5"/>
         </w:numPr>
       </w:pPr>
-      <w:proofErr w:type="spellStart"/>
-      <w:r>
-        <w:t>dateGlobale</w:t>
-      </w:r>
-      <w:proofErr w:type="spellEnd"/>
-      <w:r>
-        <w:t> : date due globale du batch. Elle corresp</w:t>
-      </w:r>
-      <w:r>
-        <w:t xml:space="preserve">ond à la date </w:t>
-      </w:r>
-      <w:proofErr w:type="spellStart"/>
-      <w:r>
-        <w:t>due</w:t>
-      </w:r>
-      <w:proofErr w:type="spellEnd"/>
-      <w:r>
-        <w:t xml:space="preserve"> minimum parmi les dates dues des produits contenus dans le batch.</w:t>
+      <w:r>
+        <w:t>dateGlobale : date due globale du batch. Elle corresp</w:t>
+      </w:r>
+      <w:r>
+        <w:t>ond à la date due minimum parmi les dates dues des produits contenus dans le batch.</w:t>
       </w:r>
       <w:r>
         <w:t xml:space="preserve"> </w:t>
@@ -554,15 +2357,7 @@
         <w:ind w:left="708"/>
       </w:pPr>
       <w:r>
-        <w:t xml:space="preserve">Tout comme la classe </w:t>
-      </w:r>
-      <w:proofErr w:type="spellStart"/>
-      <w:r>
-        <w:t>Probleme</w:t>
-      </w:r>
-      <w:proofErr w:type="spellEnd"/>
-      <w:r>
-        <w:t>, il y a quelques méthodes pas forcément pertinentes à détailler.</w:t>
+        <w:t>Tout comme la classe Probleme, il y a quelques méthodes pas forcément pertinentes à détailler.</w:t>
       </w:r>
     </w:p>
     <w:p>
@@ -570,10 +2365,12 @@
         <w:pStyle w:val="Heading2"/>
         <w:ind w:firstLine="708"/>
       </w:pPr>
+      <w:bookmarkStart w:id="6" w:name="_Toc390893329"/>
       <w:r>
         <w:lastRenderedPageBreak/>
         <w:t>Classe Produit</w:t>
       </w:r>
+      <w:bookmarkEnd w:id="6"/>
     </w:p>
     <w:p>
       <w:pPr>
@@ -630,9 +2427,11 @@
         <w:pStyle w:val="Heading2"/>
         <w:ind w:firstLine="708"/>
       </w:pPr>
+      <w:bookmarkStart w:id="7" w:name="_Toc390893330"/>
       <w:r>
         <w:t>Classe Client</w:t>
       </w:r>
+      <w:bookmarkEnd w:id="7"/>
     </w:p>
     <w:p>
       <w:pPr>
@@ -668,13 +2467,8 @@
           <w:numId w:val="5"/>
         </w:numPr>
       </w:pPr>
-      <w:proofErr w:type="spellStart"/>
-      <w:r>
-        <w:t>dist</w:t>
-      </w:r>
-      <w:proofErr w:type="spellEnd"/>
-      <w:r>
-        <w:t> : la distance entre lui et l’entrepôt</w:t>
+      <w:r>
+        <w:t>dist : la distance entre lui et l’entrepôt</w:t>
       </w:r>
     </w:p>
     <w:p>
@@ -685,28 +2479,15 @@
           <w:numId w:val="5"/>
         </w:numPr>
       </w:pPr>
-      <w:proofErr w:type="spellStart"/>
-      <w:r>
-        <w:t>cost</w:t>
-      </w:r>
-      <w:proofErr w:type="spellEnd"/>
-      <w:r>
-        <w:t> : le coefficient de stockage chez ce client</w:t>
+      <w:r>
+        <w:t>cost : le coefficient de stockage chez ce client</w:t>
       </w:r>
     </w:p>
     <w:p/>
     <w:p>
       <w:r>
         <w:tab/>
-        <w:t xml:space="preserve">Nous ne parlerons pas de la classe </w:t>
-      </w:r>
-      <w:proofErr w:type="spellStart"/>
-      <w:r>
-        <w:t>Parser</w:t>
-      </w:r>
-      <w:proofErr w:type="spellEnd"/>
-      <w:r>
-        <w:t>, chargée de découper le fichier de données, qui ne constitue qu’un outil inutile à la résolution.</w:t>
+        <w:t>Nous ne parlerons pas de la classe Parser, chargée de découper le fichier de données, qui ne constitue qu’un outil inutile à la résolution.</w:t>
       </w:r>
       <w:r>
         <w:br w:type="page"/>
@@ -716,44 +2497,69 @@
       <w:pPr>
         <w:pStyle w:val="Heading1"/>
       </w:pPr>
+      <w:bookmarkStart w:id="8" w:name="_Toc390893331"/>
+      <w:r>
+        <w:lastRenderedPageBreak/>
+        <w:t>Fonctionnement de l’heuristique</w:t>
+      </w:r>
+      <w:bookmarkEnd w:id="8"/>
+    </w:p>
+    <w:p>
+      <w:pPr>
+        <w:pStyle w:val="Heading2"/>
+      </w:pPr>
+      <w:bookmarkStart w:id="9" w:name="_Toc390893332"/>
+      <w:r>
+        <w:t>Construction des lots</w:t>
+      </w:r>
+      <w:bookmarkEnd w:id="9"/>
+    </w:p>
+    <w:p>
+      <w:pPr>
+        <w:pStyle w:val="Heading2"/>
+      </w:pPr>
+      <w:bookmarkStart w:id="10" w:name="_Toc390893333"/>
+      <w:r>
+        <w:t xml:space="preserve">Test des </w:t>
+      </w:r>
+      <w:r>
+        <w:t>permutations</w:t>
+      </w:r>
+      <w:bookmarkEnd w:id="10"/>
+    </w:p>
+    <w:p>
+      <w:r>
+        <w:t>Ne pas oublier de mettre des exemples</w:t>
+      </w:r>
+      <w:r>
+        <w:br w:type="page"/>
+      </w:r>
+    </w:p>
+    <w:p>
+      <w:pPr>
+        <w:pStyle w:val="Heading1"/>
+      </w:pPr>
+      <w:bookmarkStart w:id="11" w:name="_Toc390893334"/>
       <w:r>
         <w:lastRenderedPageBreak/>
         <w:t>Résolution exacte</w:t>
       </w:r>
+      <w:bookmarkEnd w:id="11"/>
     </w:p>
     <w:p>
       <w:pPr>
         <w:pStyle w:val="Heading2"/>
       </w:pPr>
-      <w:r>
-        <w:t xml:space="preserve">Construction des </w:t>
-      </w:r>
-      <w:proofErr w:type="spellStart"/>
-      <w:r>
-        <w:t>batches</w:t>
-      </w:r>
-      <w:proofErr w:type="spellEnd"/>
+      <w:bookmarkStart w:id="12" w:name="_Toc390893335"/>
+      <w:r>
+        <w:t>Construction des batches</w:t>
+      </w:r>
+      <w:bookmarkEnd w:id="12"/>
     </w:p>
     <w:p>
       <w:r>
         <w:tab/>
-        <w:t xml:space="preserve">Pour trouver la solution optimale aux instances données, nous avons opté pour un </w:t>
-      </w:r>
-      <w:proofErr w:type="spellStart"/>
-      <w:r>
-        <w:t>branch’n’cut</w:t>
-      </w:r>
-      <w:proofErr w:type="spellEnd"/>
-      <w:r>
-        <w:t xml:space="preserve">. Pour réduire au maximum le nombre de possibilités parcourues et optimiser le temps, nous avons décidé de construire avant de faire une recherche dans l’arbre la liste des seuls </w:t>
-      </w:r>
-      <w:proofErr w:type="spellStart"/>
-      <w:r>
-        <w:t>batches</w:t>
-      </w:r>
-      <w:proofErr w:type="spellEnd"/>
-      <w:r>
-        <w:t xml:space="preserve"> pertinents.</w:t>
+        <w:t>Pour trouver la solution optimale aux instances données, nous avons opté pour un branch’n’cut. Pour réduire au maximum le nombre de possibilités parcourues et optimiser le temps, nous avons décidé de construire avant de faire une recherche dans l’arbre la liste des seuls batches pertinents.</w:t>
       </w:r>
     </w:p>
     <w:p>
@@ -761,47 +2567,15 @@
         <w:pStyle w:val="Heading3"/>
       </w:pPr>
       <w:r>
-        <w:t xml:space="preserve">Première étape : trouver les permutations de produits (sans </w:t>
-      </w:r>
-      <w:proofErr w:type="spellStart"/>
-      <w:r>
-        <w:t>répétion</w:t>
-      </w:r>
-      <w:proofErr w:type="spellEnd"/>
-      <w:r>
-        <w:t>) </w:t>
-      </w:r>
-    </w:p>
-    <w:p>
-      <w:r>
-        <w:t xml:space="preserve">Pour trouver tous les </w:t>
-      </w:r>
-      <w:proofErr w:type="spellStart"/>
-      <w:r>
-        <w:t>batches</w:t>
-      </w:r>
-      <w:proofErr w:type="spellEnd"/>
-      <w:r>
-        <w:t xml:space="preserve"> pertinents, il faut déjà trouver </w:t>
-      </w:r>
-      <w:r>
-        <w:t xml:space="preserve">toutes les </w:t>
-      </w:r>
-      <w:proofErr w:type="spellStart"/>
-      <w:r>
-        <w:t>permunations</w:t>
-      </w:r>
-      <w:proofErr w:type="spellEnd"/>
-      <w:r>
-        <w:t xml:space="preserve"> sans répétitions pour chaque client. Par exemple, pour un client ayant commandé les produits 1,2 et 3, et pour un transporteur de capacité maximum de 3, on aura comme </w:t>
-      </w:r>
-      <w:proofErr w:type="spellStart"/>
-      <w:r>
-        <w:t>batches</w:t>
-      </w:r>
-      <w:proofErr w:type="spellEnd"/>
-      <w:r>
-        <w:t xml:space="preserve"> possibles :</w:t>
+        <w:t>Première étape : trouver les permutations de produits (sans répétion) </w:t>
+      </w:r>
+    </w:p>
+    <w:p>
+      <w:r>
+        <w:t xml:space="preserve">Pour trouver tous les batches pertinents, il faut déjà trouver </w:t>
+      </w:r>
+      <w:r>
+        <w:t>toutes les permunations sans répétitions pour chaque client. Par exemple, pour un client ayant commandé les produits 1,2 et 3, et pour un transporteur de capacité maximum de 3, on aura comme batches possibles :</w:t>
       </w:r>
     </w:p>
     <w:p>
@@ -812,36 +2586,12 @@
         <w:t xml:space="preserve"> </w:t>
       </w:r>
       <w:r>
-        <w:t>[2,3] et [1</w:t>
-      </w:r>
-      <w:proofErr w:type="gramStart"/>
-      <w:r>
-        <w:t>,2,3</w:t>
-      </w:r>
-      <w:proofErr w:type="gramEnd"/>
-      <w:r>
-        <w:t>].</w:t>
-      </w:r>
-    </w:p>
-    <w:p>
-      <w:r>
-        <w:t xml:space="preserve">Le fait de ne pas avoir de répétions fait qu’on n’aura pas de </w:t>
-      </w:r>
-      <w:proofErr w:type="spellStart"/>
-      <w:r>
-        <w:t>batches</w:t>
-      </w:r>
-      <w:proofErr w:type="spellEnd"/>
-      <w:r>
-        <w:t xml:space="preserve"> comme [2</w:t>
-      </w:r>
-      <w:proofErr w:type="gramStart"/>
-      <w:r>
-        <w:t>,1,3</w:t>
-      </w:r>
-      <w:proofErr w:type="gramEnd"/>
-      <w:r>
-        <w:t>], [3,2,1] etc… qui sont au final équivalents entre eux.</w:t>
+        <w:t>[2,3] et [1,2,3].</w:t>
+      </w:r>
+    </w:p>
+    <w:p>
+      <w:r>
+        <w:t>Le fait de ne pas avoir de répétions fait qu’on n’aura pas de batches comme [2,1,3], [3,2,1] etc… qui sont au final équivalents entre eux.</w:t>
       </w:r>
     </w:p>
     <w:p>
@@ -849,28 +2599,12 @@
         <w:pStyle w:val="Heading3"/>
       </w:pPr>
       <w:r>
-        <w:t xml:space="preserve">Seconde étape : supprimer les </w:t>
-      </w:r>
-      <w:proofErr w:type="spellStart"/>
-      <w:r>
-        <w:t>batches</w:t>
-      </w:r>
-      <w:proofErr w:type="spellEnd"/>
-      <w:r>
-        <w:t xml:space="preserve"> inutiles</w:t>
-      </w:r>
-    </w:p>
-    <w:p>
-      <w:r>
-        <w:t xml:space="preserve">Puisque les produits sont ordonnés par date due croissante, on aura 1 &lt; 2 &lt; 3 (au niveau de leurs dates). On peut donc affirmer que des </w:t>
-      </w:r>
-      <w:proofErr w:type="spellStart"/>
-      <w:r>
-        <w:t>batches</w:t>
-      </w:r>
-      <w:proofErr w:type="spellEnd"/>
-      <w:r>
-        <w:t xml:space="preserve"> tels que [1,3] est inutile, puisque son coût sera au moins pire que le batch [1,2]</w:t>
+        <w:t>Seconde étape : supprimer les batches inutiles</w:t>
+      </w:r>
+    </w:p>
+    <w:p>
+      <w:r>
+        <w:t>Puisque les produits sont ordonnés par date due croissante, on aura 1 &lt; 2 &lt; 3 (au niveau de leurs dates). On peut donc affirmer que des batches tels que [1,3] est inutile, puisque son coût sera au moins pire que le batch [1,2]</w:t>
       </w:r>
       <w:r>
         <w:t>. On peut donc le supprimer.</w:t>
@@ -883,45 +2617,13 @@
     </w:p>
     <w:p>
       <w:r>
-        <w:t xml:space="preserve">Exemple : Un client commande 4 produits, et le transporteur </w:t>
-      </w:r>
-      <w:proofErr w:type="gramStart"/>
-      <w:r>
-        <w:t>a</w:t>
-      </w:r>
-      <w:proofErr w:type="gramEnd"/>
-      <w:r>
-        <w:t xml:space="preserve"> une capacité de 3. Le nombre de </w:t>
-      </w:r>
-      <w:proofErr w:type="spellStart"/>
-      <w:r>
-        <w:t>batches</w:t>
-      </w:r>
-      <w:proofErr w:type="spellEnd"/>
-      <w:r>
-        <w:t xml:space="preserve"> possible avec répétitions et en gardant les </w:t>
-      </w:r>
-      <w:proofErr w:type="spellStart"/>
-      <w:r>
-        <w:t>batches</w:t>
-      </w:r>
-      <w:proofErr w:type="spellEnd"/>
-      <w:r>
-        <w:t xml:space="preserve"> inutiles est de </w:t>
+        <w:t xml:space="preserve">Exemple : Un client commande 4 produits, et le transporteur a une capacité de 3. Le nombre de batches possible avec répétitions et en gardant les batches inutiles est de </w:t>
       </w:r>
       <w:r>
         <w:t>40</w:t>
       </w:r>
       <w:r>
-        <w:t xml:space="preserve">. Sans répétitions, et en supprimant les </w:t>
-      </w:r>
-      <w:proofErr w:type="spellStart"/>
-      <w:r>
-        <w:t>batches</w:t>
-      </w:r>
-      <w:proofErr w:type="spellEnd"/>
-      <w:r>
-        <w:t xml:space="preserve"> inutiles, on descend ce nombre à </w:t>
+        <w:t xml:space="preserve">. Sans répétitions, et en supprimant les batches inutiles, on descend ce nombre à </w:t>
       </w:r>
       <w:r>
         <w:t>9.</w:t>
@@ -931,9 +2633,11 @@
       <w:pPr>
         <w:pStyle w:val="Heading2"/>
       </w:pPr>
+      <w:bookmarkStart w:id="13" w:name="_Toc390893336"/>
       <w:r>
         <w:t>Recherche dans l’arbre avec élagage</w:t>
       </w:r>
+      <w:bookmarkEnd w:id="13"/>
     </w:p>
     <w:p>
       <w:r>
@@ -961,21 +2665,8 @@
           <w:numId w:val="5"/>
         </w:numPr>
       </w:pPr>
-      <w:proofErr w:type="spellStart"/>
-      <w:r>
-        <w:t>On</w:t>
-      </w:r>
-      <w:proofErr w:type="spellEnd"/>
-      <w:r>
-        <w:t xml:space="preserve"> créé une nouvelle liste, qui est la même que la précédente, mais sans le batch nouvellement sélectionné, et sans tous les </w:t>
-      </w:r>
-      <w:proofErr w:type="spellStart"/>
-      <w:r>
-        <w:t>batches</w:t>
-      </w:r>
-      <w:proofErr w:type="spellEnd"/>
-      <w:r>
-        <w:t xml:space="preserve"> qui contiennent un ou plusieurs produits communs au batch qu’on vient de sélectionner</w:t>
+      <w:r>
+        <w:t>On créé une nouvelle liste, qui est la même que la précédente, mais sans le batch nouvellement sélectionné, et sans tous les batches qui contiennent un ou plusieurs produits communs au batch qu’on vient de sélectionner</w:t>
       </w:r>
     </w:p>
     <w:p>
@@ -987,15 +2678,7 @@
         </w:numPr>
       </w:pPr>
       <w:r>
-        <w:t xml:space="preserve">On rappelle la fonction de </w:t>
-      </w:r>
-      <w:proofErr w:type="spellStart"/>
-      <w:r>
-        <w:t>récursion</w:t>
-      </w:r>
-      <w:proofErr w:type="spellEnd"/>
-      <w:r>
-        <w:t xml:space="preserve"> avec cette nouvelle liste</w:t>
+        <w:t>On rappelle la fonction de récursion avec cette nouvelle liste</w:t>
       </w:r>
     </w:p>
     <w:p>
@@ -1019,15 +2702,7 @@
         </w:numPr>
       </w:pPr>
       <w:r>
-        <w:t xml:space="preserve">Si on a utilisé </w:t>
-      </w:r>
-      <w:proofErr w:type="gramStart"/>
-      <w:r>
-        <w:t>les produit</w:t>
-      </w:r>
-      <w:proofErr w:type="gramEnd"/>
-      <w:r>
-        <w:t xml:space="preserve"> et que l’évaluation est meilleure que l’évaluation de la meilleure solution, on l’enregistre.</w:t>
+        <w:t>Si on a utilisé les produit et que l’évaluation est meilleure que l’évaluation de la meilleure solution, on l’enregistre.</w:t>
       </w:r>
     </w:p>
     <w:p>
@@ -1066,7 +2741,7 @@
                     </pic:cNvPicPr>
                   </pic:nvPicPr>
                   <pic:blipFill rotWithShape="1">
-                    <a:blip r:embed="rId6">
+                    <a:blip r:embed="rId9">
                       <a:extLst>
                         <a:ext uri="{28A0092B-C50C-407E-A947-70E740481C1C}">
                           <a14:useLocalDpi xmlns:a14="http://schemas.microsoft.com/office/drawing/2010/main" val="0"/>
@@ -1112,57 +2787,7 @@
         <w:rPr>
           <w:i/>
         </w:rPr>
-        <w:t xml:space="preserve">Note : la construction de la solution se fait en </w:t>
-      </w:r>
-      <w:proofErr w:type="spellStart"/>
-      <w:r>
-        <w:rPr>
-          <w:i/>
-        </w:rPr>
-        <w:t>Backtrack</w:t>
-      </w:r>
-      <w:proofErr w:type="spellEnd"/>
-      <w:r>
-        <w:rPr>
-          <w:i/>
-        </w:rPr>
-        <w:t xml:space="preserve"> (on commence par la fin). Parcourir l’arbre dans l’ordre [1]</w:t>
-      </w:r>
-      <w:proofErr w:type="gramStart"/>
-      <w:r>
-        <w:rPr>
-          <w:i/>
-        </w:rPr>
-        <w:t>,[</w:t>
-      </w:r>
-      <w:proofErr w:type="gramEnd"/>
-      <w:r>
-        <w:rPr>
-          <w:i/>
-        </w:rPr>
-        <w:t>2],[3] d</w:t>
-      </w:r>
-      <w:bookmarkStart w:id="0" w:name="_GoBack"/>
-      <w:bookmarkEnd w:id="0"/>
-      <w:r>
-        <w:rPr>
-          <w:i/>
-        </w:rPr>
-        <w:t xml:space="preserve">onne donc une solution où les </w:t>
-      </w:r>
-      <w:proofErr w:type="spellStart"/>
-      <w:r>
-        <w:rPr>
-          <w:i/>
-        </w:rPr>
-        <w:t>batches</w:t>
-      </w:r>
-      <w:proofErr w:type="spellEnd"/>
-      <w:r>
-        <w:rPr>
-          <w:i/>
-        </w:rPr>
-        <w:t xml:space="preserve"> seront dans l’ordre [3],[2],[1]</w:t>
+        <w:t>Note : la construction de la solution se fait en Backtrack (on commence par la fin). Parcourir l’arbre dans l’ordre [1],[2],[3] donne donc une solution où les batches seront dans l’ordre [3],[2],[1]</w:t>
       </w:r>
       <w:r>
         <w:rPr>
@@ -1175,28 +2800,300 @@
       <w:pPr>
         <w:pStyle w:val="Heading2"/>
       </w:pPr>
-      <w:r>
-        <w:t xml:space="preserve">Optimisation : tri de la liste des </w:t>
-      </w:r>
-      <w:proofErr w:type="spellStart"/>
-      <w:r>
-        <w:t>batches</w:t>
-      </w:r>
-      <w:proofErr w:type="spellEnd"/>
+      <w:bookmarkStart w:id="14" w:name="_Toc390893337"/>
+      <w:r>
+        <w:t>Optimisation : tri de la liste des batches</w:t>
+      </w:r>
+      <w:bookmarkEnd w:id="14"/>
+      <w:r>
+        <w:br w:type="page"/>
+      </w:r>
+    </w:p>
+    <w:p>
+      <w:pPr>
+        <w:pStyle w:val="Heading1"/>
+      </w:pPr>
+      <w:bookmarkStart w:id="15" w:name="_Toc390893338"/>
+      <w:r>
+        <w:lastRenderedPageBreak/>
+        <w:t>Améliorations possibles</w:t>
+      </w:r>
+      <w:bookmarkEnd w:id="15"/>
+    </w:p>
+    <w:p/>
+    <w:p>
+      <w:pPr>
+        <w:pStyle w:val="ListParagraph"/>
+        <w:numPr>
+          <w:ilvl w:val="0"/>
+          <w:numId w:val="5"/>
+        </w:numPr>
+      </w:pPr>
+      <w:r>
+        <w:t>Threads</w:t>
+      </w:r>
+    </w:p>
+    <w:p>
+      <w:pPr>
+        <w:pStyle w:val="ListParagraph"/>
+        <w:numPr>
+          <w:ilvl w:val="0"/>
+          <w:numId w:val="5"/>
+        </w:numPr>
+      </w:pPr>
+      <w:r>
+        <w:t>Améliorer l’heuristique</w:t>
+      </w:r>
+    </w:p>
+    <w:p>
+      <w:pPr>
+        <w:pStyle w:val="ListParagraph"/>
+        <w:numPr>
+          <w:ilvl w:val="0"/>
+          <w:numId w:val="5"/>
+        </w:numPr>
+      </w:pPr>
+      <w:r>
+        <w:t>Eliminer les branches qu’on sait inutiles</w:t>
+      </w:r>
+      <w:r>
+        <w:br w:type="page"/>
+      </w:r>
+    </w:p>
+    <w:p>
+      <w:pPr>
+        <w:pStyle w:val="Heading1"/>
+      </w:pPr>
+      <w:bookmarkStart w:id="16" w:name="_Toc390893339"/>
+      <w:r>
+        <w:lastRenderedPageBreak/>
+        <w:t>Conclusion</w:t>
+      </w:r>
+      <w:bookmarkEnd w:id="16"/>
     </w:p>
     <w:sectPr>
+      <w:footerReference w:type="default" r:id="rId10"/>
       <w:pgSz w:w="11906" w:h="16838"/>
       <w:pgMar w:top="1417" w:right="1417" w:bottom="1417" w:left="1417" w:header="708" w:footer="708" w:gutter="0"/>
+      <w:pgNumType w:start="0"/>
       <w:cols w:space="708"/>
+      <w:titlePg/>
       <w:docGrid w:linePitch="360"/>
     </w:sectPr>
   </w:body>
 </w:document>
 </file>
 
+<file path=word/endnotes.xml><?xml version="1.0" encoding="utf-8"?>
+<w:endnotes xmlns:wpc="http://schemas.microsoft.com/office/word/2010/wordprocessingCanvas" xmlns:mc="http://schemas.openxmlformats.org/markup-compatibility/2006" xmlns:o="urn:schemas-microsoft-com:office:office" xmlns:r="http://schemas.openxmlformats.org/officeDocument/2006/relationships" xmlns:m="http://schemas.openxmlformats.org/officeDocument/2006/math" xmlns:v="urn:schemas-microsoft-com:vml" xmlns:wp14="http://schemas.microsoft.com/office/word/2010/wordprocessingDrawing" xmlns:wp="http://schemas.openxmlformats.org/drawingml/2006/wordprocessingDrawing" xmlns:w10="urn:schemas-microsoft-com:office:word" xmlns:w="http://schemas.openxmlformats.org/wordprocessingml/2006/main" xmlns:w14="http://schemas.microsoft.com/office/word/2010/wordml" xmlns:w15="http://schemas.microsoft.com/office/word/2012/wordml" xmlns:wpg="http://schemas.microsoft.com/office/word/2010/wordprocessingGroup" xmlns:wpi="http://schemas.microsoft.com/office/word/2010/wordprocessingInk" xmlns:wne="http://schemas.microsoft.com/office/word/2006/wordml" xmlns:wps="http://schemas.microsoft.com/office/word/2010/wordprocessingShape" mc:Ignorable="w14 w15 wp14">
+  <w:endnote w:type="separator" w:id="-1">
+    <w:p>
+      <w:pPr>
+        <w:spacing w:after="0" w:line="240" w:lineRule="auto"/>
+      </w:pPr>
+      <w:r>
+        <w:separator/>
+      </w:r>
+    </w:p>
+  </w:endnote>
+  <w:endnote w:type="continuationSeparator" w:id="0">
+    <w:p>
+      <w:pPr>
+        <w:spacing w:after="0" w:line="240" w:lineRule="auto"/>
+      </w:pPr>
+      <w:r>
+        <w:continuationSeparator/>
+      </w:r>
+    </w:p>
+  </w:endnote>
+</w:endnotes>
+</file>
+
+<file path=word/footer1.xml><?xml version="1.0" encoding="utf-8"?>
+<w:ftr xmlns:wpc="http://schemas.microsoft.com/office/word/2010/wordprocessingCanvas" xmlns:mc="http://schemas.openxmlformats.org/markup-compatibility/2006" xmlns:o="urn:schemas-microsoft-com:office:office" xmlns:r="http://schemas.openxmlformats.org/officeDocument/2006/relationships" xmlns:m="http://schemas.openxmlformats.org/officeDocument/2006/math" xmlns:v="urn:schemas-microsoft-com:vml" xmlns:wp14="http://schemas.microsoft.com/office/word/2010/wordprocessingDrawing" xmlns:wp="http://schemas.openxmlformats.org/drawingml/2006/wordprocessingDrawing" xmlns:w10="urn:schemas-microsoft-com:office:word" xmlns:w="http://schemas.openxmlformats.org/wordprocessingml/2006/main" xmlns:w14="http://schemas.microsoft.com/office/word/2010/wordml" xmlns:w15="http://schemas.microsoft.com/office/word/2012/wordml" xmlns:wpg="http://schemas.microsoft.com/office/word/2010/wordprocessingGroup" xmlns:wpi="http://schemas.microsoft.com/office/word/2010/wordprocessingInk" xmlns:wne="http://schemas.microsoft.com/office/word/2006/wordml" xmlns:wps="http://schemas.microsoft.com/office/word/2010/wordprocessingShape" mc:Ignorable="w14 w15 wp14">
+  <w:sdt>
+    <w:sdtPr>
+      <w:id w:val="659197107"/>
+      <w:docPartObj>
+        <w:docPartGallery w:val="Page Numbers (Bottom of Page)"/>
+        <w:docPartUnique/>
+      </w:docPartObj>
+    </w:sdtPr>
+    <w:sdtContent>
+      <w:p>
+        <w:pPr>
+          <w:pStyle w:val="Footer"/>
+          <w:jc w:val="right"/>
+        </w:pPr>
+        <w:r>
+          <w:fldChar w:fldCharType="begin"/>
+        </w:r>
+        <w:r>
+          <w:instrText>PAGE   \* MERGEFORMAT</w:instrText>
+        </w:r>
+        <w:r>
+          <w:fldChar w:fldCharType="separate"/>
+        </w:r>
+        <w:r>
+          <w:rPr>
+            <w:noProof/>
+          </w:rPr>
+          <w:t>2</w:t>
+        </w:r>
+        <w:r>
+          <w:fldChar w:fldCharType="end"/>
+        </w:r>
+      </w:p>
+    </w:sdtContent>
+  </w:sdt>
+  <w:p>
+    <w:pPr>
+      <w:pStyle w:val="Footer"/>
+    </w:pPr>
+  </w:p>
+</w:ftr>
+</file>
+
+<file path=word/footnotes.xml><?xml version="1.0" encoding="utf-8"?>
+<w:footnotes xmlns:wpc="http://schemas.microsoft.com/office/word/2010/wordprocessingCanvas" xmlns:mc="http://schemas.openxmlformats.org/markup-compatibility/2006" xmlns:o="urn:schemas-microsoft-com:office:office" xmlns:r="http://schemas.openxmlformats.org/officeDocument/2006/relationships" xmlns:m="http://schemas.openxmlformats.org/officeDocument/2006/math" xmlns:v="urn:schemas-microsoft-com:vml" xmlns:wp14="http://schemas.microsoft.com/office/word/2010/wordprocessingDrawing" xmlns:wp="http://schemas.openxmlformats.org/drawingml/2006/wordprocessingDrawing" xmlns:w10="urn:schemas-microsoft-com:office:word" xmlns:w="http://schemas.openxmlformats.org/wordprocessingml/2006/main" xmlns:w14="http://schemas.microsoft.com/office/word/2010/wordml" xmlns:w15="http://schemas.microsoft.com/office/word/2012/wordml" xmlns:wpg="http://schemas.microsoft.com/office/word/2010/wordprocessingGroup" xmlns:wpi="http://schemas.microsoft.com/office/word/2010/wordprocessingInk" xmlns:wne="http://schemas.microsoft.com/office/word/2006/wordml" xmlns:wps="http://schemas.microsoft.com/office/word/2010/wordprocessingShape" mc:Ignorable="w14 w15 wp14">
+  <w:footnote w:type="separator" w:id="-1">
+    <w:p>
+      <w:pPr>
+        <w:spacing w:after="0" w:line="240" w:lineRule="auto"/>
+      </w:pPr>
+      <w:r>
+        <w:separator/>
+      </w:r>
+    </w:p>
+  </w:footnote>
+  <w:footnote w:type="continuationSeparator" w:id="0">
+    <w:p>
+      <w:pPr>
+        <w:spacing w:after="0" w:line="240" w:lineRule="auto"/>
+      </w:pPr>
+      <w:r>
+        <w:continuationSeparator/>
+      </w:r>
+    </w:p>
+  </w:footnote>
+</w:footnotes>
+</file>
+
 <file path=word/numbering.xml><?xml version="1.0" encoding="utf-8"?>
 <w:numbering xmlns:wpc="http://schemas.microsoft.com/office/word/2010/wordprocessingCanvas" xmlns:mc="http://schemas.openxmlformats.org/markup-compatibility/2006" xmlns:o="urn:schemas-microsoft-com:office:office" xmlns:r="http://schemas.openxmlformats.org/officeDocument/2006/relationships" xmlns:m="http://schemas.openxmlformats.org/officeDocument/2006/math" xmlns:v="urn:schemas-microsoft-com:vml" xmlns:wp14="http://schemas.microsoft.com/office/word/2010/wordprocessingDrawing" xmlns:wp="http://schemas.openxmlformats.org/drawingml/2006/wordprocessingDrawing" xmlns:w10="urn:schemas-microsoft-com:office:word" xmlns:w="http://schemas.openxmlformats.org/wordprocessingml/2006/main" xmlns:w14="http://schemas.microsoft.com/office/word/2010/wordml" xmlns:w15="http://schemas.microsoft.com/office/word/2012/wordml" xmlns:wpg="http://schemas.microsoft.com/office/word/2010/wordprocessingGroup" xmlns:wpi="http://schemas.microsoft.com/office/word/2010/wordprocessingInk" xmlns:wne="http://schemas.microsoft.com/office/word/2006/wordml" xmlns:wps="http://schemas.microsoft.com/office/word/2010/wordprocessingShape" mc:Ignorable="w14 w15 wp14">
   <w:abstractNum w:abstractNumId="0">
+    <w:nsid w:val="09412BAE"/>
+    <w:multiLevelType w:val="hybridMultilevel"/>
+    <w:tmpl w:val="E138BF4E"/>
+    <w:lvl w:ilvl="0" w:tplc="2262631E">
+      <w:numFmt w:val="bullet"/>
+      <w:lvlText w:val="-"/>
+      <w:lvlJc w:val="left"/>
+      <w:pPr>
+        <w:ind w:left="720" w:hanging="360"/>
+      </w:pPr>
+      <w:rPr>
+        <w:rFonts w:ascii="Calibri" w:eastAsiaTheme="minorHAnsi" w:hAnsi="Calibri" w:cstheme="minorBidi" w:hint="default"/>
+      </w:rPr>
+    </w:lvl>
+    <w:lvl w:ilvl="1" w:tplc="040C0003" w:tentative="1">
+      <w:start w:val="1"/>
+      <w:numFmt w:val="bullet"/>
+      <w:lvlText w:val="o"/>
+      <w:lvlJc w:val="left"/>
+      <w:pPr>
+        <w:ind w:left="1440" w:hanging="360"/>
+      </w:pPr>
+      <w:rPr>
+        <w:rFonts w:ascii="Courier New" w:hAnsi="Courier New" w:cs="Courier New" w:hint="default"/>
+      </w:rPr>
+    </w:lvl>
+    <w:lvl w:ilvl="2" w:tplc="040C0005" w:tentative="1">
+      <w:start w:val="1"/>
+      <w:numFmt w:val="bullet"/>
+      <w:lvlText w:val=""/>
+      <w:lvlJc w:val="left"/>
+      <w:pPr>
+        <w:ind w:left="2160" w:hanging="360"/>
+      </w:pPr>
+      <w:rPr>
+        <w:rFonts w:ascii="Wingdings" w:hAnsi="Wingdings" w:hint="default"/>
+      </w:rPr>
+    </w:lvl>
+    <w:lvl w:ilvl="3" w:tplc="040C0001" w:tentative="1">
+      <w:start w:val="1"/>
+      <w:numFmt w:val="bullet"/>
+      <w:lvlText w:val=""/>
+      <w:lvlJc w:val="left"/>
+      <w:pPr>
+        <w:ind w:left="2880" w:hanging="360"/>
+      </w:pPr>
+      <w:rPr>
+        <w:rFonts w:ascii="Symbol" w:hAnsi="Symbol" w:hint="default"/>
+      </w:rPr>
+    </w:lvl>
+    <w:lvl w:ilvl="4" w:tplc="040C0003" w:tentative="1">
+      <w:start w:val="1"/>
+      <w:numFmt w:val="bullet"/>
+      <w:lvlText w:val="o"/>
+      <w:lvlJc w:val="left"/>
+      <w:pPr>
+        <w:ind w:left="3600" w:hanging="360"/>
+      </w:pPr>
+      <w:rPr>
+        <w:rFonts w:ascii="Courier New" w:hAnsi="Courier New" w:cs="Courier New" w:hint="default"/>
+      </w:rPr>
+    </w:lvl>
+    <w:lvl w:ilvl="5" w:tplc="040C0005" w:tentative="1">
+      <w:start w:val="1"/>
+      <w:numFmt w:val="bullet"/>
+      <w:lvlText w:val=""/>
+      <w:lvlJc w:val="left"/>
+      <w:pPr>
+        <w:ind w:left="4320" w:hanging="360"/>
+      </w:pPr>
+      <w:rPr>
+        <w:rFonts w:ascii="Wingdings" w:hAnsi="Wingdings" w:hint="default"/>
+      </w:rPr>
+    </w:lvl>
+    <w:lvl w:ilvl="6" w:tplc="040C0001" w:tentative="1">
+      <w:start w:val="1"/>
+      <w:numFmt w:val="bullet"/>
+      <w:lvlText w:val=""/>
+      <w:lvlJc w:val="left"/>
+      <w:pPr>
+        <w:ind w:left="5040" w:hanging="360"/>
+      </w:pPr>
+      <w:rPr>
+        <w:rFonts w:ascii="Symbol" w:hAnsi="Symbol" w:hint="default"/>
+      </w:rPr>
+    </w:lvl>
+    <w:lvl w:ilvl="7" w:tplc="040C0003" w:tentative="1">
+      <w:start w:val="1"/>
+      <w:numFmt w:val="bullet"/>
+      <w:lvlText w:val="o"/>
+      <w:lvlJc w:val="left"/>
+      <w:pPr>
+        <w:ind w:left="5760" w:hanging="360"/>
+      </w:pPr>
+      <w:rPr>
+        <w:rFonts w:ascii="Courier New" w:hAnsi="Courier New" w:cs="Courier New" w:hint="default"/>
+      </w:rPr>
+    </w:lvl>
+    <w:lvl w:ilvl="8" w:tplc="040C0005" w:tentative="1">
+      <w:start w:val="1"/>
+      <w:numFmt w:val="bullet"/>
+      <w:lvlText w:val=""/>
+      <w:lvlJc w:val="left"/>
+      <w:pPr>
+        <w:ind w:left="6480" w:hanging="360"/>
+      </w:pPr>
+      <w:rPr>
+        <w:rFonts w:ascii="Wingdings" w:hAnsi="Wingdings" w:hint="default"/>
+      </w:rPr>
+    </w:lvl>
+  </w:abstractNum>
+  <w:abstractNum w:abstractNumId="1">
     <w:nsid w:val="113A169C"/>
     <w:multiLevelType w:val="hybridMultilevel"/>
     <w:tmpl w:val="66CC01C0"/>
@@ -1285,7 +3182,7 @@
       </w:pPr>
     </w:lvl>
   </w:abstractNum>
-  <w:abstractNum w:abstractNumId="1">
+  <w:abstractNum w:abstractNumId="2">
     <w:nsid w:val="338A6B54"/>
     <w:multiLevelType w:val="hybridMultilevel"/>
     <w:tmpl w:val="5FB29466"/>
@@ -1397,7 +3294,7 @@
       </w:rPr>
     </w:lvl>
   </w:abstractNum>
-  <w:abstractNum w:abstractNumId="2">
+  <w:abstractNum w:abstractNumId="3">
     <w:nsid w:val="5BC85EE1"/>
     <w:multiLevelType w:val="hybridMultilevel"/>
     <w:tmpl w:val="6064538C"/>
@@ -1510,7 +3407,7 @@
       </w:rPr>
     </w:lvl>
   </w:abstractNum>
-  <w:abstractNum w:abstractNumId="3">
+  <w:abstractNum w:abstractNumId="4">
     <w:nsid w:val="63E77346"/>
     <w:multiLevelType w:val="hybridMultilevel"/>
     <w:tmpl w:val="7ABC188C"/>
@@ -1599,7 +3496,7 @@
       </w:pPr>
     </w:lvl>
   </w:abstractNum>
-  <w:abstractNum w:abstractNumId="4">
+  <w:abstractNum w:abstractNumId="5">
     <w:nsid w:val="6C75047C"/>
     <w:multiLevelType w:val="hybridMultilevel"/>
     <w:tmpl w:val="EE48FC2A"/>
@@ -1712,19 +3609,22 @@
     </w:lvl>
   </w:abstractNum>
   <w:num w:numId="1">
+    <w:abstractNumId w:val="2"/>
+  </w:num>
+  <w:num w:numId="2">
+    <w:abstractNumId w:val="5"/>
+  </w:num>
+  <w:num w:numId="3">
     <w:abstractNumId w:val="1"/>
   </w:num>
-  <w:num w:numId="2">
+  <w:num w:numId="4">
     <w:abstractNumId w:val="4"/>
   </w:num>
-  <w:num w:numId="3">
-    <w:abstractNumId w:val="0"/>
-  </w:num>
-  <w:num w:numId="4">
+  <w:num w:numId="5">
     <w:abstractNumId w:val="3"/>
   </w:num>
-  <w:num w:numId="5">
-    <w:abstractNumId w:val="2"/>
+  <w:num w:numId="6">
+    <w:abstractNumId w:val="0"/>
   </w:num>
 </w:numbering>
 </file>
@@ -2265,6 +4165,115 @@
       <w:szCs w:val="24"/>
     </w:rPr>
   </w:style>
+  <w:style w:type="paragraph" w:styleId="NoSpacing">
+    <w:name w:val="No Spacing"/>
+    <w:link w:val="NoSpacingChar"/>
+    <w:uiPriority w:val="1"/>
+    <w:qFormat/>
+    <w:rsid w:val="00C355FC"/>
+    <w:pPr>
+      <w:spacing w:after="0" w:line="240" w:lineRule="auto"/>
+    </w:pPr>
+    <w:rPr>
+      <w:rFonts w:eastAsiaTheme="minorEastAsia"/>
+      <w:lang w:eastAsia="fr-FR"/>
+    </w:rPr>
+  </w:style>
+  <w:style w:type="character" w:customStyle="1" w:styleId="NoSpacingChar">
+    <w:name w:val="No Spacing Char"/>
+    <w:basedOn w:val="DefaultParagraphFont"/>
+    <w:link w:val="NoSpacing"/>
+    <w:uiPriority w:val="1"/>
+    <w:rsid w:val="00C355FC"/>
+    <w:rPr>
+      <w:rFonts w:eastAsiaTheme="minorEastAsia"/>
+      <w:lang w:eastAsia="fr-FR"/>
+    </w:rPr>
+  </w:style>
+  <w:style w:type="paragraph" w:styleId="TOC1">
+    <w:name w:val="toc 1"/>
+    <w:basedOn w:val="Normal"/>
+    <w:next w:val="Normal"/>
+    <w:autoRedefine/>
+    <w:uiPriority w:val="39"/>
+    <w:unhideWhenUsed/>
+    <w:rsid w:val="00C355FC"/>
+    <w:pPr>
+      <w:tabs>
+        <w:tab w:val="right" w:leader="dot" w:pos="9062"/>
+      </w:tabs>
+      <w:spacing w:after="100"/>
+      <w:jc w:val="center"/>
+    </w:pPr>
+  </w:style>
+  <w:style w:type="paragraph" w:styleId="TOC2">
+    <w:name w:val="toc 2"/>
+    <w:basedOn w:val="Normal"/>
+    <w:next w:val="Normal"/>
+    <w:autoRedefine/>
+    <w:uiPriority w:val="39"/>
+    <w:unhideWhenUsed/>
+    <w:rsid w:val="00C355FC"/>
+    <w:pPr>
+      <w:spacing w:after="100"/>
+      <w:ind w:left="220"/>
+    </w:pPr>
+  </w:style>
+  <w:style w:type="character" w:styleId="Hyperlink">
+    <w:name w:val="Hyperlink"/>
+    <w:basedOn w:val="DefaultParagraphFont"/>
+    <w:uiPriority w:val="99"/>
+    <w:unhideWhenUsed/>
+    <w:rsid w:val="00C355FC"/>
+    <w:rPr>
+      <w:color w:val="0563C1" w:themeColor="hyperlink"/>
+      <w:u w:val="single"/>
+    </w:rPr>
+  </w:style>
+  <w:style w:type="paragraph" w:styleId="Header">
+    <w:name w:val="header"/>
+    <w:basedOn w:val="Normal"/>
+    <w:link w:val="HeaderChar"/>
+    <w:uiPriority w:val="99"/>
+    <w:unhideWhenUsed/>
+    <w:rsid w:val="000B4560"/>
+    <w:pPr>
+      <w:tabs>
+        <w:tab w:val="center" w:pos="4536"/>
+        <w:tab w:val="right" w:pos="9072"/>
+      </w:tabs>
+      <w:spacing w:after="0" w:line="240" w:lineRule="auto"/>
+    </w:pPr>
+  </w:style>
+  <w:style w:type="character" w:customStyle="1" w:styleId="HeaderChar">
+    <w:name w:val="Header Char"/>
+    <w:basedOn w:val="DefaultParagraphFont"/>
+    <w:link w:val="Header"/>
+    <w:uiPriority w:val="99"/>
+    <w:rsid w:val="000B4560"/>
+  </w:style>
+  <w:style w:type="paragraph" w:styleId="Footer">
+    <w:name w:val="footer"/>
+    <w:basedOn w:val="Normal"/>
+    <w:link w:val="FooterChar"/>
+    <w:uiPriority w:val="99"/>
+    <w:unhideWhenUsed/>
+    <w:rsid w:val="000B4560"/>
+    <w:pPr>
+      <w:tabs>
+        <w:tab w:val="center" w:pos="4536"/>
+        <w:tab w:val="right" w:pos="9072"/>
+      </w:tabs>
+      <w:spacing w:after="0" w:line="240" w:lineRule="auto"/>
+    </w:pPr>
+  </w:style>
+  <w:style w:type="character" w:customStyle="1" w:styleId="FooterChar">
+    <w:name w:val="Footer Char"/>
+    <w:basedOn w:val="DefaultParagraphFont"/>
+    <w:link w:val="Footer"/>
+    <w:uiPriority w:val="99"/>
+    <w:rsid w:val="000B4560"/>
+  </w:style>
 </w:styles>
 </file>
 
@@ -2530,11 +4539,30 @@
 </file>
 
 <file path=customXml/item1.xml><?xml version="1.0" encoding="utf-8"?>
+<CoverPageProperties xmlns="http://schemas.microsoft.com/office/2006/coverPageProps">
+  <PublishDate/>
+  <Abstract>Semestre printemps 2014</Abstract>
+  <CompanyAddress/>
+  <CompanyPhone/>
+  <CompanyFax/>
+  <CompanyEmail/>
+</CoverPageProperties>
+</file>
+
+<file path=customXml/item2.xml><?xml version="1.0" encoding="utf-8"?>
 <b:Sources xmlns:b="http://schemas.openxmlformats.org/officeDocument/2006/bibliography" xmlns="http://schemas.openxmlformats.org/officeDocument/2006/bibliography" SelectedStyle="\APASixthEditionOfficeOnline.xsl" StyleName="APA" Version="6"/>
 </file>
 
 <file path=customXml/itemProps1.xml><?xml version="1.0" encoding="utf-8"?>
-<ds:datastoreItem xmlns:ds="http://schemas.openxmlformats.org/officeDocument/2006/customXml" ds:itemID="{CE390495-0AEC-4F2D-96DD-55533A0BA0BF}">
+<ds:datastoreItem xmlns:ds="http://schemas.openxmlformats.org/officeDocument/2006/customXml" ds:itemID="{55AF091B-3C7A-41E3-B477-F2FDAA23CFDA}">
+  <ds:schemaRefs>
+    <ds:schemaRef ds:uri="http://schemas.microsoft.com/office/2006/coverPageProps"/>
+  </ds:schemaRefs>
+</ds:datastoreItem>
+</file>
+
+<file path=customXml/itemProps2.xml><?xml version="1.0" encoding="utf-8"?>
+<ds:datastoreItem xmlns:ds="http://schemas.openxmlformats.org/officeDocument/2006/customXml" ds:itemID="{BBEE40E3-AFF7-49E6-8F7B-815BAA4A0916}">
   <ds:schemaRefs>
     <ds:schemaRef ds:uri="http://schemas.openxmlformats.org/officeDocument/2006/bibliography"/>
   </ds:schemaRefs>

</xml_diff>

<commit_message>
Ajout de la conclusion au rapport
</commit_message>
<xml_diff>
--- a/Rapport.docx
+++ b/Rapport.docx
@@ -10,11 +10,13 @@
           <w:docPartUnique/>
         </w:docPartObj>
       </w:sdtPr>
+      <w:sdtEndPr/>
       <w:sdtContent>
         <w:p>
           <w:r>
             <w:rPr>
               <w:noProof/>
+              <w:lang w:eastAsia="fr-FR"/>
             </w:rPr>
             <mc:AlternateContent>
               <mc:Choice Requires="wps">
@@ -109,8 +111,8 @@
               </mc:Choice>
               <mc:Fallback>
                 <w:pict>
-                  <v:rect w14:anchorId="0BDAC233" id="Rectangle 466" o:spid="_x0000_s1026" style="position:absolute;margin-left:0;margin-top:0;width:581.4pt;height:752.4pt;z-index:-251653120;visibility:visible;mso-wrap-style:square;mso-width-percent:950;mso-height-percent:950;mso-wrap-distance-left:9pt;mso-wrap-distance-top:0;mso-wrap-distance-right:9pt;mso-wrap-distance-bottom:0;mso-position-horizontal:center;mso-position-horizontal-relative:page;mso-position-vertical:center;mso-position-vertical-relative:page;mso-width-percent:950;mso-height-percent:950;mso-width-relative:page;mso-height-relative:page;v-text-anchor:middle" o:gfxdata="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" fillcolor="#deeaf6 [660]" stroked="f" strokeweight="1pt">
-                    <v:fill color2="#9cc2e5 [1940]" rotate="t" focus="100%" type="gradient">
+                  <v:rect w14:anchorId="0BDAC233" id="Rectangle 466" o:spid="_x0000_s1026" style="position:absolute;margin-left:0;margin-top:0;width:581.4pt;height:752.4pt;z-index:-251653120;visibility:visible;mso-wrap-style:square;mso-width-percent:950;mso-height-percent:950;mso-wrap-distance-left:9pt;mso-wrap-distance-top:0;mso-wrap-distance-right:9pt;mso-wrap-distance-bottom:0;mso-position-horizontal:center;mso-position-horizontal-relative:page;mso-position-vertical:center;mso-position-vertical-relative:page;mso-width-percent:950;mso-height-percent:950;mso-width-relative:page;mso-height-relative:page;v-text-anchor:middle" o:gfxdata="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" fillcolor="#daefd3 [660]" stroked="f" strokeweight="1pt">
+                    <v:fill color2="#93d07c [1940]" rotate="t" focus="100%" type="gradient">
                       <o:fill v:ext="view" type="gradientUnscaled"/>
                     </v:fill>
                     <v:path arrowok="t"/>
@@ -128,6 +130,7 @@
           <w:r>
             <w:rPr>
               <w:noProof/>
+              <w:lang w:eastAsia="fr-FR"/>
             </w:rPr>
             <mc:AlternateContent>
               <mc:Choice Requires="wps">
@@ -218,6 +221,7 @@
                                     <w:dataBinding w:prefixMappings="xmlns:ns0='http://schemas.microsoft.com/office/2006/coverPageProps'" w:xpath="/ns0:CoverPageProperties[1]/ns0:Abstract[1]" w:storeItemID="{55AF091B-3C7A-41E3-B477-F2FDAA23CFDA}"/>
                                     <w:text/>
                                   </w:sdtPr>
+                                  <w:sdtEndPr/>
                                   <w:sdtContent>
                                     <w:r>
                                       <w:rPr>
@@ -250,7 +254,7 @@
               </mc:Choice>
               <mc:Fallback>
                 <w:pict>
-                  <v:rect w14:anchorId="02BE4626" id="Rectangle 467" o:spid="_x0000_s1027" style="position:absolute;margin-left:0;margin-top:0;width:226.45pt;height:237.6pt;z-index:251660288;visibility:visible;mso-wrap-style:square;mso-width-percent:370;mso-height-percent:300;mso-left-percent:455;mso-top-percent:25;mso-wrap-distance-left:9pt;mso-wrap-distance-top:0;mso-wrap-distance-right:9pt;mso-wrap-distance-bottom:0;mso-position-horizontal-relative:page;mso-position-vertical-relative:page;mso-width-percent:370;mso-height-percent:300;mso-left-percent:455;mso-top-percent:25;mso-width-relative:page;mso-height-relative:page;v-text-anchor:bottom" o:gfxdata="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" fillcolor="#44546a [3215]" stroked="f" strokeweight="1pt">
+                  <v:rect w14:anchorId="02BE4626" id="Rectangle 467" o:spid="_x0000_s1027" style="position:absolute;margin-left:0;margin-top:0;width:226.45pt;height:237.6pt;z-index:251660288;visibility:visible;mso-wrap-style:square;mso-width-percent:370;mso-height-percent:300;mso-left-percent:455;mso-top-percent:25;mso-wrap-distance-left:9pt;mso-wrap-distance-top:0;mso-wrap-distance-right:9pt;mso-wrap-distance-bottom:0;mso-position-horizontal-relative:page;mso-position-vertical-relative:page;mso-width-percent:370;mso-height-percent:300;mso-left-percent:455;mso-top-percent:25;mso-width-relative:page;mso-height-relative:page;v-text-anchor:bottom" o:gfxdata="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" fillcolor="#455f51 [3215]" stroked="f" strokeweight="1pt">
                     <v:textbox inset="14.4pt,14.4pt,14.4pt,28.8pt">
                       <w:txbxContent>
                         <w:p>
@@ -271,6 +275,7 @@
                               <w:dataBinding w:prefixMappings="xmlns:ns0='http://schemas.microsoft.com/office/2006/coverPageProps'" w:xpath="/ns0:CoverPageProperties[1]/ns0:Abstract[1]" w:storeItemID="{55AF091B-3C7A-41E3-B477-F2FDAA23CFDA}"/>
                               <w:text/>
                             </w:sdtPr>
+                            <w:sdtEndPr/>
                             <w:sdtContent>
                               <w:r>
                                 <w:rPr>
@@ -292,6 +297,7 @@
           <w:r>
             <w:rPr>
               <w:noProof/>
+              <w:lang w:eastAsia="fr-FR"/>
             </w:rPr>
             <mc:AlternateContent>
               <mc:Choice Requires="wps">
@@ -386,7 +392,7 @@
               </mc:Choice>
               <mc:Fallback>
                 <w:pict>
-                  <v:rect w14:anchorId="37602F38" id="Rectangle 468" o:spid="_x0000_s1026" style="position:absolute;margin-left:0;margin-top:0;width:244.8pt;height:554.4pt;z-index:251659264;visibility:visible;mso-wrap-style:square;mso-width-percent:400;mso-height-percent:700;mso-left-percent:440;mso-top-percent:25;mso-wrap-distance-left:9pt;mso-wrap-distance-top:0;mso-wrap-distance-right:9pt;mso-wrap-distance-bottom:0;mso-position-horizontal-relative:page;mso-position-vertical-relative:page;mso-width-percent:400;mso-height-percent:700;mso-left-percent:440;mso-top-percent:25;mso-width-relative:page;mso-height-relative:page;v-text-anchor:middle" o:gfxdata="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" fillcolor="white [3212]" strokecolor="#747070 [1614]" strokeweight="1.25pt">
+                  <v:rect w14:anchorId="56C6BFED" id="Rectangle 468" o:spid="_x0000_s1026" style="position:absolute;margin-left:0;margin-top:0;width:244.8pt;height:554.4pt;z-index:251659264;visibility:visible;mso-wrap-style:square;mso-width-percent:400;mso-height-percent:700;mso-left-percent:440;mso-top-percent:25;mso-wrap-distance-left:9pt;mso-wrap-distance-top:0;mso-wrap-distance-right:9pt;mso-wrap-distance-bottom:0;mso-position-horizontal-relative:page;mso-position-vertical-relative:page;mso-width-percent:400;mso-height-percent:700;mso-left-percent:440;mso-top-percent:25;mso-width-relative:page;mso-height-relative:page;v-text-anchor:middle" o:gfxdata="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" fillcolor="white [3212]" strokecolor="#867852 [1614]" strokeweight="1.25pt">
                     <w10:wrap anchorx="page" anchory="page"/>
                   </v:rect>
                 </w:pict>
@@ -396,6 +402,7 @@
           <w:r>
             <w:rPr>
               <w:noProof/>
+              <w:lang w:eastAsia="fr-FR"/>
             </w:rPr>
             <mc:AlternateContent>
               <mc:Choice Requires="wps">
@@ -483,7 +490,7 @@
               </mc:Choice>
               <mc:Fallback>
                 <w:pict>
-                  <v:rect w14:anchorId="16436E35" id="Rectangle 469" o:spid="_x0000_s1026" style="position:absolute;margin-left:0;margin-top:0;width:226.45pt;height:9.35pt;z-index:251662336;visibility:visible;mso-wrap-style:square;mso-width-percent:370;mso-height-percent:0;mso-left-percent:455;mso-top-percent:690;mso-wrap-distance-left:9pt;mso-wrap-distance-top:0;mso-wrap-distance-right:9pt;mso-wrap-distance-bottom:0;mso-position-horizontal-relative:page;mso-position-vertical-relative:page;mso-width-percent:370;mso-height-percent:0;mso-left-percent:455;mso-top-percent:690;mso-width-relative:page;mso-height-relative:margin;v-text-anchor:middle" o:gfxdata="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" fillcolor="#5b9bd5 [3204]" stroked="f" strokeweight="1pt">
+                  <v:rect w14:anchorId="6D627F71" id="Rectangle 469" o:spid="_x0000_s1026" style="position:absolute;margin-left:0;margin-top:0;width:226.45pt;height:9.35pt;z-index:251662336;visibility:visible;mso-wrap-style:square;mso-width-percent:370;mso-height-percent:0;mso-left-percent:455;mso-top-percent:690;mso-wrap-distance-left:9pt;mso-wrap-distance-top:0;mso-wrap-distance-right:9pt;mso-wrap-distance-bottom:0;mso-position-horizontal-relative:page;mso-position-vertical-relative:page;mso-width-percent:370;mso-height-percent:0;mso-left-percent:455;mso-top-percent:690;mso-width-relative:page;mso-height-relative:margin;v-text-anchor:middle" o:gfxdata="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" fillcolor="#549e39 [3204]" stroked="f" strokeweight="1pt">
                     <w10:wrap anchorx="page" anchory="page"/>
                   </v:rect>
                 </w:pict>
@@ -493,6 +500,7 @@
           <w:r>
             <w:rPr>
               <w:noProof/>
+              <w:lang w:eastAsia="fr-FR"/>
             </w:rPr>
             <mc:AlternateContent>
               <mc:Choice Requires="wps">
@@ -552,7 +560,7 @@
                                 <w:sdtPr>
                                   <w:rPr>
                                     <w:rFonts w:asciiTheme="majorHAnsi" w:eastAsiaTheme="majorEastAsia" w:hAnsiTheme="majorHAnsi" w:cstheme="majorBidi"/>
-                                    <w:color w:val="5B9BD5" w:themeColor="accent1"/>
+                                    <w:color w:val="549E39" w:themeColor="accent1"/>
                                     <w:sz w:val="72"/>
                                     <w:szCs w:val="72"/>
                                   </w:rPr>
@@ -561,13 +569,14 @@
                                   <w:dataBinding w:prefixMappings="xmlns:ns0='http://schemas.openxmlformats.org/package/2006/metadata/core-properties' xmlns:ns1='http://purl.org/dc/elements/1.1/'" w:xpath="/ns0:coreProperties[1]/ns1:title[1]" w:storeItemID="{6C3C8BC8-F283-45AE-878A-BAB7291924A1}"/>
                                   <w:text/>
                                 </w:sdtPr>
+                                <w:sdtEndPr/>
                                 <w:sdtContent>
                                   <w:p>
                                     <w:pPr>
                                       <w:spacing w:line="240" w:lineRule="auto"/>
                                       <w:rPr>
                                         <w:rFonts w:asciiTheme="majorHAnsi" w:eastAsiaTheme="majorEastAsia" w:hAnsiTheme="majorHAnsi" w:cstheme="majorBidi"/>
-                                        <w:color w:val="5B9BD5" w:themeColor="accent1"/>
+                                        <w:color w:val="549E39" w:themeColor="accent1"/>
                                         <w:sz w:val="72"/>
                                         <w:szCs w:val="72"/>
                                       </w:rPr>
@@ -575,7 +584,7 @@
                                     <w:r>
                                       <w:rPr>
                                         <w:rFonts w:asciiTheme="majorHAnsi" w:eastAsiaTheme="majorEastAsia" w:hAnsiTheme="majorHAnsi" w:cstheme="majorBidi"/>
-                                        <w:color w:val="5B9BD5" w:themeColor="accent1"/>
+                                        <w:color w:val="549E39" w:themeColor="accent1"/>
                                         <w:sz w:val="72"/>
                                         <w:szCs w:val="72"/>
                                       </w:rPr>
@@ -588,7 +597,7 @@
                                 <w:sdtPr>
                                   <w:rPr>
                                     <w:rFonts w:asciiTheme="majorHAnsi" w:eastAsiaTheme="majorEastAsia" w:hAnsiTheme="majorHAnsi" w:cstheme="majorBidi"/>
-                                    <w:color w:val="44546A" w:themeColor="text2"/>
+                                    <w:color w:val="455F51" w:themeColor="text2"/>
                                     <w:sz w:val="32"/>
                                     <w:szCs w:val="32"/>
                                   </w:rPr>
@@ -597,12 +606,13 @@
                                   <w:dataBinding w:prefixMappings="xmlns:ns0='http://schemas.openxmlformats.org/package/2006/metadata/core-properties' xmlns:ns1='http://purl.org/dc/elements/1.1/'" w:xpath="/ns0:coreProperties[1]/ns1:subject[1]" w:storeItemID="{6C3C8BC8-F283-45AE-878A-BAB7291924A1}"/>
                                   <w:text/>
                                 </w:sdtPr>
+                                <w:sdtEndPr/>
                                 <w:sdtContent>
                                   <w:p>
                                     <w:pPr>
                                       <w:rPr>
                                         <w:rFonts w:asciiTheme="majorHAnsi" w:eastAsiaTheme="majorEastAsia" w:hAnsiTheme="majorHAnsi" w:cstheme="majorBidi"/>
-                                        <w:color w:val="44546A" w:themeColor="text2"/>
+                                        <w:color w:val="455F51" w:themeColor="text2"/>
                                         <w:sz w:val="32"/>
                                         <w:szCs w:val="32"/>
                                       </w:rPr>
@@ -610,7 +620,7 @@
                                     <w:r>
                                       <w:rPr>
                                         <w:rFonts w:asciiTheme="majorHAnsi" w:eastAsiaTheme="majorEastAsia" w:hAnsiTheme="majorHAnsi" w:cstheme="majorBidi"/>
-                                        <w:color w:val="44546A" w:themeColor="text2"/>
+                                        <w:color w:val="455F51" w:themeColor="text2"/>
                                         <w:sz w:val="32"/>
                                         <w:szCs w:val="32"/>
                                       </w:rPr>
@@ -652,7 +662,7 @@
                           <w:sdtPr>
                             <w:rPr>
                               <w:rFonts w:asciiTheme="majorHAnsi" w:eastAsiaTheme="majorEastAsia" w:hAnsiTheme="majorHAnsi" w:cstheme="majorBidi"/>
-                              <w:color w:val="5B9BD5" w:themeColor="accent1"/>
+                              <w:color w:val="549E39" w:themeColor="accent1"/>
                               <w:sz w:val="72"/>
                               <w:szCs w:val="72"/>
                             </w:rPr>
@@ -661,13 +671,14 @@
                             <w:dataBinding w:prefixMappings="xmlns:ns0='http://schemas.openxmlformats.org/package/2006/metadata/core-properties' xmlns:ns1='http://purl.org/dc/elements/1.1/'" w:xpath="/ns0:coreProperties[1]/ns1:title[1]" w:storeItemID="{6C3C8BC8-F283-45AE-878A-BAB7291924A1}"/>
                             <w:text/>
                           </w:sdtPr>
+                          <w:sdtEndPr/>
                           <w:sdtContent>
                             <w:p>
                               <w:pPr>
                                 <w:spacing w:line="240" w:lineRule="auto"/>
                                 <w:rPr>
                                   <w:rFonts w:asciiTheme="majorHAnsi" w:eastAsiaTheme="majorEastAsia" w:hAnsiTheme="majorHAnsi" w:cstheme="majorBidi"/>
-                                  <w:color w:val="5B9BD5" w:themeColor="accent1"/>
+                                  <w:color w:val="549E39" w:themeColor="accent1"/>
                                   <w:sz w:val="72"/>
                                   <w:szCs w:val="72"/>
                                 </w:rPr>
@@ -675,7 +686,7 @@
                               <w:r>
                                 <w:rPr>
                                   <w:rFonts w:asciiTheme="majorHAnsi" w:eastAsiaTheme="majorEastAsia" w:hAnsiTheme="majorHAnsi" w:cstheme="majorBidi"/>
-                                  <w:color w:val="5B9BD5" w:themeColor="accent1"/>
+                                  <w:color w:val="549E39" w:themeColor="accent1"/>
                                   <w:sz w:val="72"/>
                                   <w:szCs w:val="72"/>
                                 </w:rPr>
@@ -688,7 +699,7 @@
                           <w:sdtPr>
                             <w:rPr>
                               <w:rFonts w:asciiTheme="majorHAnsi" w:eastAsiaTheme="majorEastAsia" w:hAnsiTheme="majorHAnsi" w:cstheme="majorBidi"/>
-                              <w:color w:val="44546A" w:themeColor="text2"/>
+                              <w:color w:val="455F51" w:themeColor="text2"/>
                               <w:sz w:val="32"/>
                               <w:szCs w:val="32"/>
                             </w:rPr>
@@ -697,12 +708,13 @@
                             <w:dataBinding w:prefixMappings="xmlns:ns0='http://schemas.openxmlformats.org/package/2006/metadata/core-properties' xmlns:ns1='http://purl.org/dc/elements/1.1/'" w:xpath="/ns0:coreProperties[1]/ns1:subject[1]" w:storeItemID="{6C3C8BC8-F283-45AE-878A-BAB7291924A1}"/>
                             <w:text/>
                           </w:sdtPr>
+                          <w:sdtEndPr/>
                           <w:sdtContent>
                             <w:p>
                               <w:pPr>
                                 <w:rPr>
                                   <w:rFonts w:asciiTheme="majorHAnsi" w:eastAsiaTheme="majorEastAsia" w:hAnsiTheme="majorHAnsi" w:cstheme="majorBidi"/>
-                                  <w:color w:val="44546A" w:themeColor="text2"/>
+                                  <w:color w:val="455F51" w:themeColor="text2"/>
                                   <w:sz w:val="32"/>
                                   <w:szCs w:val="32"/>
                                 </w:rPr>
@@ -710,7 +722,7 @@
                               <w:r>
                                 <w:rPr>
                                   <w:rFonts w:asciiTheme="majorHAnsi" w:eastAsiaTheme="majorEastAsia" w:hAnsiTheme="majorHAnsi" w:cstheme="majorBidi"/>
-                                  <w:color w:val="44546A" w:themeColor="text2"/>
+                                  <w:color w:val="455F51" w:themeColor="text2"/>
                                   <w:sz w:val="32"/>
                                   <w:szCs w:val="32"/>
                                 </w:rPr>
@@ -732,6 +744,7 @@
           <w:r>
             <w:rPr>
               <w:noProof/>
+              <w:lang w:eastAsia="fr-FR"/>
             </w:rPr>
             <mc:AlternateContent>
               <mc:Choice Requires="wps">
@@ -773,12 +786,12 @@
                                 <w:pPr>
                                   <w:pStyle w:val="NoSpacing"/>
                                   <w:rPr>
-                                    <w:color w:val="44546A" w:themeColor="text2"/>
+                                    <w:color w:val="455F51" w:themeColor="text2"/>
                                   </w:rPr>
                                 </w:pPr>
                                 <w:r>
                                   <w:rPr>
-                                    <w:color w:val="44546A" w:themeColor="text2"/>
+                                    <w:color w:val="455F51" w:themeColor="text2"/>
                                   </w:rPr>
                                   <w:t>Luc CADORET</w:t>
                                 </w:r>
@@ -787,12 +800,12 @@
                                 <w:pPr>
                                   <w:pStyle w:val="NoSpacing"/>
                                   <w:rPr>
-                                    <w:color w:val="44546A" w:themeColor="text2"/>
+                                    <w:color w:val="455F51" w:themeColor="text2"/>
                                   </w:rPr>
                                 </w:pPr>
                                 <w:r>
                                   <w:rPr>
-                                    <w:color w:val="44546A" w:themeColor="text2"/>
+                                    <w:color w:val="455F51" w:themeColor="text2"/>
                                   </w:rPr>
                                   <w:t>Belkacem LAHOUEL</w:t>
                                 </w:r>
@@ -826,12 +839,12 @@
                           <w:pPr>
                             <w:pStyle w:val="NoSpacing"/>
                             <w:rPr>
-                              <w:color w:val="44546A" w:themeColor="text2"/>
+                              <w:color w:val="455F51" w:themeColor="text2"/>
                             </w:rPr>
                           </w:pPr>
                           <w:r>
                             <w:rPr>
-                              <w:color w:val="44546A" w:themeColor="text2"/>
+                              <w:color w:val="455F51" w:themeColor="text2"/>
                             </w:rPr>
                             <w:t>Luc CADORET</w:t>
                           </w:r>
@@ -840,12 +853,12 @@
                           <w:pPr>
                             <w:pStyle w:val="NoSpacing"/>
                             <w:rPr>
-                              <w:color w:val="44546A" w:themeColor="text2"/>
+                              <w:color w:val="455F51" w:themeColor="text2"/>
                             </w:rPr>
                           </w:pPr>
                           <w:r>
                             <w:rPr>
-                              <w:color w:val="44546A" w:themeColor="text2"/>
+                              <w:color w:val="455F51" w:themeColor="text2"/>
                             </w:rPr>
                             <w:t>Belkacem LAHOUEL</w:t>
                           </w:r>
@@ -888,6 +901,7 @@
         <w:pStyle w:val="TOC1"/>
         <w:rPr>
           <w:noProof/>
+          <w:lang w:eastAsia="fr-FR"/>
         </w:rPr>
       </w:pPr>
       <w:r>
@@ -899,7 +913,7 @@
       <w:r>
         <w:fldChar w:fldCharType="separate"/>
       </w:r>
-      <w:hyperlink w:anchor="_Toc390893324" w:history="1">
+      <w:hyperlink w:anchor="_Toc390952358" w:history="1">
         <w:r>
           <w:rPr>
             <w:rStyle w:val="Hyperlink"/>
@@ -926,7 +940,7 @@
             <w:noProof/>
             <w:webHidden/>
           </w:rPr>
-          <w:instrText xml:space="preserve"> PAGEREF _Toc390893324 \h </w:instrText>
+          <w:instrText xml:space="preserve"> PAGEREF _Toc390952358 \h </w:instrText>
         </w:r>
         <w:r>
           <w:rPr>
@@ -962,9 +976,10 @@
         <w:pStyle w:val="TOC1"/>
         <w:rPr>
           <w:noProof/>
+          <w:lang w:eastAsia="fr-FR"/>
         </w:rPr>
       </w:pPr>
-      <w:hyperlink w:anchor="_Toc390893325" w:history="1">
+      <w:hyperlink w:anchor="_Toc390952359" w:history="1">
         <w:r>
           <w:rPr>
             <w:rStyle w:val="Hyperlink"/>
@@ -991,7 +1006,7 @@
             <w:noProof/>
             <w:webHidden/>
           </w:rPr>
-          <w:instrText xml:space="preserve"> PAGEREF _Toc390893325 \h </w:instrText>
+          <w:instrText xml:space="preserve"> PAGEREF _Toc390952359 \h </w:instrText>
         </w:r>
         <w:r>
           <w:rPr>
@@ -1027,9 +1042,10 @@
         <w:pStyle w:val="TOC1"/>
         <w:rPr>
           <w:noProof/>
+          <w:lang w:eastAsia="fr-FR"/>
         </w:rPr>
       </w:pPr>
-      <w:hyperlink w:anchor="_Toc390893326" w:history="1">
+      <w:hyperlink w:anchor="_Toc390952360" w:history="1">
         <w:r>
           <w:rPr>
             <w:rStyle w:val="Hyperlink"/>
@@ -1056,7 +1072,7 @@
             <w:noProof/>
             <w:webHidden/>
           </w:rPr>
-          <w:instrText xml:space="preserve"> PAGEREF _Toc390893326 \h </w:instrText>
+          <w:instrText xml:space="preserve"> PAGEREF _Toc390952360 \h </w:instrText>
         </w:r>
         <w:r>
           <w:rPr>
@@ -1095,9 +1111,10 @@
         </w:tabs>
         <w:rPr>
           <w:noProof/>
+          <w:lang w:eastAsia="fr-FR"/>
         </w:rPr>
       </w:pPr>
-      <w:hyperlink w:anchor="_Toc390893327" w:history="1">
+      <w:hyperlink w:anchor="_Toc390952361" w:history="1">
         <w:r>
           <w:rPr>
             <w:rStyle w:val="Hyperlink"/>
@@ -1124,7 +1141,7 @@
             <w:noProof/>
             <w:webHidden/>
           </w:rPr>
-          <w:instrText xml:space="preserve"> PAGEREF _Toc390893327 \h </w:instrText>
+          <w:instrText xml:space="preserve"> PAGEREF _Toc390952361 \h </w:instrText>
         </w:r>
         <w:r>
           <w:rPr>
@@ -1163,9 +1180,10 @@
         </w:tabs>
         <w:rPr>
           <w:noProof/>
+          <w:lang w:eastAsia="fr-FR"/>
         </w:rPr>
       </w:pPr>
-      <w:hyperlink w:anchor="_Toc390893328" w:history="1">
+      <w:hyperlink w:anchor="_Toc390952362" w:history="1">
         <w:r>
           <w:rPr>
             <w:rStyle w:val="Hyperlink"/>
@@ -1192,7 +1210,7 @@
             <w:noProof/>
             <w:webHidden/>
           </w:rPr>
-          <w:instrText xml:space="preserve"> PAGEREF _Toc390893328 \h </w:instrText>
+          <w:instrText xml:space="preserve"> PAGEREF _Toc390952362 \h </w:instrText>
         </w:r>
         <w:r>
           <w:rPr>
@@ -1231,9 +1249,10 @@
         </w:tabs>
         <w:rPr>
           <w:noProof/>
+          <w:lang w:eastAsia="fr-FR"/>
         </w:rPr>
       </w:pPr>
-      <w:hyperlink w:anchor="_Toc390893329" w:history="1">
+      <w:hyperlink w:anchor="_Toc390952363" w:history="1">
         <w:r>
           <w:rPr>
             <w:rStyle w:val="Hyperlink"/>
@@ -1260,7 +1279,7 @@
             <w:noProof/>
             <w:webHidden/>
           </w:rPr>
-          <w:instrText xml:space="preserve"> PAGEREF _Toc390893329 \h </w:instrText>
+          <w:instrText xml:space="preserve"> PAGEREF _Toc390952363 \h </w:instrText>
         </w:r>
         <w:r>
           <w:rPr>
@@ -1299,9 +1318,10 @@
         </w:tabs>
         <w:rPr>
           <w:noProof/>
+          <w:lang w:eastAsia="fr-FR"/>
         </w:rPr>
       </w:pPr>
-      <w:hyperlink w:anchor="_Toc390893330" w:history="1">
+      <w:hyperlink w:anchor="_Toc390952364" w:history="1">
         <w:r>
           <w:rPr>
             <w:rStyle w:val="Hyperlink"/>
@@ -1328,7 +1348,7 @@
             <w:noProof/>
             <w:webHidden/>
           </w:rPr>
-          <w:instrText xml:space="preserve"> PAGEREF _Toc390893330 \h </w:instrText>
+          <w:instrText xml:space="preserve"> PAGEREF _Toc390952364 \h </w:instrText>
         </w:r>
         <w:r>
           <w:rPr>
@@ -1364,9 +1384,10 @@
         <w:pStyle w:val="TOC1"/>
         <w:rPr>
           <w:noProof/>
+          <w:lang w:eastAsia="fr-FR"/>
         </w:rPr>
       </w:pPr>
-      <w:hyperlink w:anchor="_Toc390893331" w:history="1">
+      <w:hyperlink w:anchor="_Toc390952365" w:history="1">
         <w:r>
           <w:rPr>
             <w:rStyle w:val="Hyperlink"/>
@@ -1393,7 +1414,7 @@
             <w:noProof/>
             <w:webHidden/>
           </w:rPr>
-          <w:instrText xml:space="preserve"> PAGEREF _Toc390893331 \h </w:instrText>
+          <w:instrText xml:space="preserve"> PAGEREF _Toc390952365 \h </w:instrText>
         </w:r>
         <w:r>
           <w:rPr>
@@ -1432,9 +1453,10 @@
         </w:tabs>
         <w:rPr>
           <w:noProof/>
+          <w:lang w:eastAsia="fr-FR"/>
         </w:rPr>
       </w:pPr>
-      <w:hyperlink w:anchor="_Toc390893332" w:history="1">
+      <w:hyperlink w:anchor="_Toc390952366" w:history="1">
         <w:r>
           <w:rPr>
             <w:rStyle w:val="Hyperlink"/>
@@ -1461,7 +1483,7 @@
             <w:noProof/>
             <w:webHidden/>
           </w:rPr>
-          <w:instrText xml:space="preserve"> PAGEREF _Toc390893332 \h </w:instrText>
+          <w:instrText xml:space="preserve"> PAGEREF _Toc390952366 \h </w:instrText>
         </w:r>
         <w:r>
           <w:rPr>
@@ -1500,9 +1522,10 @@
         </w:tabs>
         <w:rPr>
           <w:noProof/>
+          <w:lang w:eastAsia="fr-FR"/>
         </w:rPr>
       </w:pPr>
-      <w:hyperlink w:anchor="_Toc390893333" w:history="1">
+      <w:hyperlink w:anchor="_Toc390952367" w:history="1">
         <w:r>
           <w:rPr>
             <w:rStyle w:val="Hyperlink"/>
@@ -1529,7 +1552,7 @@
             <w:noProof/>
             <w:webHidden/>
           </w:rPr>
-          <w:instrText xml:space="preserve"> PAGEREF _Toc390893333 \h </w:instrText>
+          <w:instrText xml:space="preserve"> PAGEREF _Toc390952367 \h </w:instrText>
         </w:r>
         <w:r>
           <w:rPr>
@@ -1565,9 +1588,10 @@
         <w:pStyle w:val="TOC1"/>
         <w:rPr>
           <w:noProof/>
+          <w:lang w:eastAsia="fr-FR"/>
         </w:rPr>
       </w:pPr>
-      <w:hyperlink w:anchor="_Toc390893334" w:history="1">
+      <w:hyperlink w:anchor="_Toc390952368" w:history="1">
         <w:r>
           <w:rPr>
             <w:rStyle w:val="Hyperlink"/>
@@ -1594,7 +1618,7 @@
             <w:noProof/>
             <w:webHidden/>
           </w:rPr>
-          <w:instrText xml:space="preserve"> PAGEREF _Toc390893334 \h </w:instrText>
+          <w:instrText xml:space="preserve"> PAGEREF _Toc390952368 \h </w:instrText>
         </w:r>
         <w:r>
           <w:rPr>
@@ -1633,9 +1657,10 @@
         </w:tabs>
         <w:rPr>
           <w:noProof/>
+          <w:lang w:eastAsia="fr-FR"/>
         </w:rPr>
       </w:pPr>
-      <w:hyperlink w:anchor="_Toc390893335" w:history="1">
+      <w:hyperlink w:anchor="_Toc390952369" w:history="1">
         <w:r>
           <w:rPr>
             <w:rStyle w:val="Hyperlink"/>
@@ -1662,7 +1687,7 @@
             <w:noProof/>
             <w:webHidden/>
           </w:rPr>
-          <w:instrText xml:space="preserve"> PAGEREF _Toc390893335 \h </w:instrText>
+          <w:instrText xml:space="preserve"> PAGEREF _Toc390952369 \h </w:instrText>
         </w:r>
         <w:r>
           <w:rPr>
@@ -1701,9 +1726,10 @@
         </w:tabs>
         <w:rPr>
           <w:noProof/>
+          <w:lang w:eastAsia="fr-FR"/>
         </w:rPr>
       </w:pPr>
-      <w:hyperlink w:anchor="_Toc390893336" w:history="1">
+      <w:hyperlink w:anchor="_Toc390952370" w:history="1">
         <w:r>
           <w:rPr>
             <w:rStyle w:val="Hyperlink"/>
@@ -1730,7 +1756,7 @@
             <w:noProof/>
             <w:webHidden/>
           </w:rPr>
-          <w:instrText xml:space="preserve"> PAGEREF _Toc390893336 \h </w:instrText>
+          <w:instrText xml:space="preserve"> PAGEREF _Toc390952370 \h </w:instrText>
         </w:r>
         <w:r>
           <w:rPr>
@@ -1769,15 +1795,16 @@
         </w:tabs>
         <w:rPr>
           <w:noProof/>
+          <w:lang w:eastAsia="fr-FR"/>
         </w:rPr>
       </w:pPr>
-      <w:hyperlink w:anchor="_Toc390893337" w:history="1">
+      <w:hyperlink w:anchor="_Toc390952371" w:history="1">
         <w:r>
           <w:rPr>
             <w:rStyle w:val="Hyperlink"/>
             <w:noProof/>
           </w:rPr>
-          <w:t>Optimisation : tri de la liste des batches</w:t>
+          <w:t>Optimisation : tri de la liste des batches et recherche d’un coup minimum</w:t>
         </w:r>
         <w:r>
           <w:rPr>
@@ -1798,7 +1825,7 @@
             <w:noProof/>
             <w:webHidden/>
           </w:rPr>
-          <w:instrText xml:space="preserve"> PAGEREF _Toc390893337 \h </w:instrText>
+          <w:instrText xml:space="preserve"> PAGEREF _Toc390952371 \h </w:instrText>
         </w:r>
         <w:r>
           <w:rPr>
@@ -1834,9 +1861,10 @@
         <w:pStyle w:val="TOC1"/>
         <w:rPr>
           <w:noProof/>
+          <w:lang w:eastAsia="fr-FR"/>
         </w:rPr>
       </w:pPr>
-      <w:hyperlink w:anchor="_Toc390893338" w:history="1">
+      <w:hyperlink w:anchor="_Toc390952372" w:history="1">
         <w:r>
           <w:rPr>
             <w:rStyle w:val="Hyperlink"/>
@@ -1863,7 +1891,7 @@
             <w:noProof/>
             <w:webHidden/>
           </w:rPr>
-          <w:instrText xml:space="preserve"> PAGEREF _Toc390893338 \h </w:instrText>
+          <w:instrText xml:space="preserve"> PAGEREF _Toc390952372 \h </w:instrText>
         </w:r>
         <w:r>
           <w:rPr>
@@ -1899,9 +1927,10 @@
         <w:pStyle w:val="TOC1"/>
         <w:rPr>
           <w:noProof/>
+          <w:lang w:eastAsia="fr-FR"/>
         </w:rPr>
       </w:pPr>
-      <w:hyperlink w:anchor="_Toc390893339" w:history="1">
+      <w:hyperlink w:anchor="_Toc390952373" w:history="1">
         <w:r>
           <w:rPr>
             <w:rStyle w:val="Hyperlink"/>
@@ -1928,7 +1957,7 @@
             <w:noProof/>
             <w:webHidden/>
           </w:rPr>
-          <w:instrText xml:space="preserve"> PAGEREF _Toc390893339 \h </w:instrText>
+          <w:instrText xml:space="preserve"> PAGEREF _Toc390952373 \h </w:instrText>
         </w:r>
         <w:r>
           <w:rPr>
@@ -1971,7 +2000,7 @@
       <w:pPr>
         <w:pStyle w:val="Heading1"/>
       </w:pPr>
-      <w:bookmarkStart w:id="0" w:name="_Toc390893324"/>
+      <w:bookmarkStart w:id="0" w:name="_Toc390952358"/>
       <w:r>
         <w:lastRenderedPageBreak/>
         <w:t>Introduction</w:t>
@@ -2000,8 +2029,6 @@
       <w:r>
         <w:t>Nous a été proposé deux approches du sujet : une méthode approchée, avec plus de paramètres au problème, ainsi qu’une méthode exacte. Nous nous sommes penchés sur cette dernière, et avons donc fait tout notre possible pour trouver une solution exacte aux instances du problème donné, et ce en le moins de temps possible.</w:t>
       </w:r>
-      <w:bookmarkStart w:id="1" w:name="_GoBack"/>
-      <w:bookmarkEnd w:id="1"/>
     </w:p>
     <w:p>
       <w:pPr>
@@ -2018,17 +2045,43 @@
       <w:pPr>
         <w:pStyle w:val="Heading1"/>
       </w:pPr>
-      <w:bookmarkStart w:id="2" w:name="_Toc390893325"/>
+      <w:bookmarkStart w:id="1" w:name="_Toc390952359"/>
       <w:r>
         <w:lastRenderedPageBreak/>
         <w:t>Problématique amenée par le sujet</w:t>
       </w:r>
-      <w:bookmarkEnd w:id="2"/>
+      <w:bookmarkEnd w:id="1"/>
     </w:p>
     <w:p>
       <w:r>
         <w:tab/>
-        <w:t>Pour trouver la solution optimale, nous avions en premier lieu pensé à ne construire une solution sous forme de liste de produits.</w:t>
+      </w:r>
+      <w:r>
+        <w:t xml:space="preserve">L’énoncé peut paraître plutôt simple au premier abord, mais s’avère plus complexe quand on s’y penche un peu. En effet, il s’agit d’envoyer des lots dans un certain ordre aux clients, et ce en minimisant les coûts, mais il est très complexe d’établir ces lots, puisque toutes les dates de livraisons effectives de ces lots sont liées entre elles. Par exemple, si je décide de livrer un produit à une date de 300, et qu’un autre doit être livré à la date </w:t>
+      </w:r>
+      <w:r>
+        <w:t>350</w:t>
+      </w:r>
+      <w:r>
+        <w:t xml:space="preserve">, mais que l’aller-retour me prend </w:t>
+      </w:r>
+      <w:r>
+        <w:t>100</w:t>
+      </w:r>
+      <w:r>
+        <w:t xml:space="preserve">, et bien je devrai décaler mon premier et le livrer finalement à </w:t>
+      </w:r>
+      <w:r>
+        <w:t>250</w:t>
+      </w:r>
+      <w:r>
+        <w:t>.</w:t>
+      </w:r>
+    </w:p>
+    <w:p>
+      <w:r>
+        <w:tab/>
+        <w:t>Le fait que toutes les dates et les lots soient fortement liés entre eux nous a amené à deux conclusions :</w:t>
       </w:r>
     </w:p>
     <w:p>
@@ -2036,11 +2089,11 @@
         <w:pStyle w:val="ListParagraph"/>
         <w:numPr>
           <w:ilvl w:val="0"/>
-          <w:numId w:val="6"/>
+          <w:numId w:val="7"/>
         </w:numPr>
       </w:pPr>
       <w:r>
-        <w:t>Raisonnements contre-intuitifs</w:t>
+        <w:t>Rechercher toutes les solutions sous forme d’arbres. De cette façon, nous pouvons rapidement élaguer les branches sans potentiel, mais aussi parcourir absolument toutes les possibilités de lots et d’ordre de livraisons pour chaque instance du problème. En effet, nous pensons qu’il n’existe pas de formule mathématique qui nous donne instantanément la solution au coût minimum, et qu’il faut donc regarder chaque solution possible.</w:t>
       </w:r>
     </w:p>
     <w:p>
@@ -2048,23 +2101,30 @@
         <w:pStyle w:val="ListParagraph"/>
         <w:numPr>
           <w:ilvl w:val="0"/>
-          <w:numId w:val="6"/>
+          <w:numId w:val="7"/>
         </w:numPr>
       </w:pPr>
       <w:r>
-        <w:t>Backtracking</w:t>
+        <w:t>Lorsqu’on cherche une solution, mieux vaut le faire en partant du dernier lot livré (backtracking), puisque cela nous offre un point d’ancrage au niveau des dates : on sait que le dernier lot livré le sera à telle date, et on peu</w:t>
+      </w:r>
+      <w:r>
+        <w:t>t</w:t>
+      </w:r>
+      <w:r>
+        <w:t xml:space="preserve"> ainsi évaluer le coût de livraison des autres lots.</w:t>
       </w:r>
     </w:p>
     <w:p>
       <w:pPr>
         <w:pStyle w:val="ListParagraph"/>
-        <w:numPr>
-          <w:ilvl w:val="0"/>
-          <w:numId w:val="6"/>
-        </w:numPr>
-      </w:pPr>
-      <w:r>
-        <w:t>Obligation d’établir un arbre</w:t>
+      </w:pPr>
+    </w:p>
+    <w:p>
+      <w:pPr>
+        <w:ind w:firstLine="705"/>
+      </w:pPr>
+      <w:r>
+        <w:t>Nous avons donc tenté de construire une méthode de résolution à partir de cette analyse de la problématique.</w:t>
       </w:r>
       <w:r>
         <w:br w:type="page"/>
@@ -2074,12 +2134,12 @@
       <w:pPr>
         <w:pStyle w:val="Heading1"/>
       </w:pPr>
-      <w:bookmarkStart w:id="3" w:name="_Toc390893326"/>
+      <w:bookmarkStart w:id="2" w:name="_Toc390952360"/>
       <w:r>
         <w:lastRenderedPageBreak/>
         <w:t>Implémentation</w:t>
       </w:r>
-      <w:bookmarkEnd w:id="3"/>
+      <w:bookmarkEnd w:id="2"/>
     </w:p>
     <w:p/>
     <w:p>
@@ -2113,14 +2173,14 @@
       <w:r>
         <w:tab/>
       </w:r>
-      <w:bookmarkStart w:id="4" w:name="_Toc390893327"/>
+      <w:bookmarkStart w:id="3" w:name="_Toc390952361"/>
       <w:r>
         <w:t xml:space="preserve">Classe </w:t>
       </w:r>
       <w:r>
         <w:t>Probleme :</w:t>
       </w:r>
-      <w:bookmarkEnd w:id="4"/>
+      <w:bookmarkEnd w:id="3"/>
     </w:p>
     <w:p>
       <w:r>
@@ -2266,11 +2326,11 @@
       <w:r>
         <w:tab/>
       </w:r>
-      <w:bookmarkStart w:id="5" w:name="_Toc390893328"/>
+      <w:bookmarkStart w:id="4" w:name="_Toc390952362"/>
       <w:r>
         <w:t>Classe Batch</w:t>
       </w:r>
-      <w:bookmarkEnd w:id="5"/>
+      <w:bookmarkEnd w:id="4"/>
     </w:p>
     <w:p>
       <w:pPr>
@@ -2365,12 +2425,12 @@
         <w:pStyle w:val="Heading2"/>
         <w:ind w:firstLine="708"/>
       </w:pPr>
-      <w:bookmarkStart w:id="6" w:name="_Toc390893329"/>
+      <w:bookmarkStart w:id="5" w:name="_Toc390952363"/>
       <w:r>
         <w:lastRenderedPageBreak/>
         <w:t>Classe Produit</w:t>
       </w:r>
-      <w:bookmarkEnd w:id="6"/>
+      <w:bookmarkEnd w:id="5"/>
     </w:p>
     <w:p>
       <w:pPr>
@@ -2427,11 +2487,11 @@
         <w:pStyle w:val="Heading2"/>
         <w:ind w:firstLine="708"/>
       </w:pPr>
-      <w:bookmarkStart w:id="7" w:name="_Toc390893330"/>
+      <w:bookmarkStart w:id="6" w:name="_Toc390952364"/>
       <w:r>
         <w:t>Classe Client</w:t>
       </w:r>
-      <w:bookmarkEnd w:id="7"/>
+      <w:bookmarkEnd w:id="6"/>
     </w:p>
     <w:p>
       <w:pPr>
@@ -2497,152 +2557,47 @@
       <w:pPr>
         <w:pStyle w:val="Heading1"/>
       </w:pPr>
-      <w:bookmarkStart w:id="8" w:name="_Toc390893331"/>
+      <w:bookmarkStart w:id="7" w:name="_Toc390952365"/>
       <w:r>
         <w:lastRenderedPageBreak/>
         <w:t>Fonctionnement de l’heuristique</w:t>
       </w:r>
+      <w:bookmarkEnd w:id="7"/>
+    </w:p>
+    <w:p>
+      <w:r>
+        <w:tab/>
+        <w:t>La méthode de résolution choisie est un arbre avec élagage. Pour que cette méthode soit la plus efficace possible, il convient de trouver une bonne heuristique, qui nous permettra d’élaguer rapidement les branches inutiles.</w:t>
+      </w:r>
+    </w:p>
+    <w:p>
+      <w:pPr>
+        <w:pStyle w:val="Heading2"/>
+      </w:pPr>
+      <w:bookmarkStart w:id="8" w:name="_Toc390952366"/>
+      <w:r>
+        <w:t>Construction des lots</w:t>
+      </w:r>
       <w:bookmarkEnd w:id="8"/>
     </w:p>
     <w:p>
-      <w:pPr>
-        <w:pStyle w:val="Heading2"/>
-      </w:pPr>
-      <w:bookmarkStart w:id="9" w:name="_Toc390893332"/>
-      <w:r>
-        <w:t>Construction des lots</w:t>
-      </w:r>
-      <w:bookmarkEnd w:id="9"/>
-    </w:p>
-    <w:p>
-      <w:pPr>
-        <w:pStyle w:val="Heading2"/>
-      </w:pPr>
-      <w:bookmarkStart w:id="10" w:name="_Toc390893333"/>
-      <w:r>
-        <w:t xml:space="preserve">Test des </w:t>
-      </w:r>
-      <w:r>
-        <w:t>permutations</w:t>
-      </w:r>
-      <w:bookmarkEnd w:id="10"/>
-    </w:p>
-    <w:p>
-      <w:r>
-        <w:t>Ne pas oublier de mettre des exemples</w:t>
-      </w:r>
-      <w:r>
-        <w:br w:type="page"/>
-      </w:r>
-    </w:p>
-    <w:p>
-      <w:pPr>
-        <w:pStyle w:val="Heading1"/>
-      </w:pPr>
-      <w:bookmarkStart w:id="11" w:name="_Toc390893334"/>
-      <w:r>
-        <w:lastRenderedPageBreak/>
-        <w:t>Résolution exacte</w:t>
-      </w:r>
-      <w:bookmarkEnd w:id="11"/>
-    </w:p>
-    <w:p>
-      <w:pPr>
-        <w:pStyle w:val="Heading2"/>
-      </w:pPr>
-      <w:bookmarkStart w:id="12" w:name="_Toc390893335"/>
-      <w:r>
-        <w:t>Construction des batches</w:t>
-      </w:r>
-      <w:bookmarkEnd w:id="12"/>
-    </w:p>
-    <w:p>
       <w:r>
         <w:tab/>
-        <w:t>Pour trouver la solution optimale aux instances données, nous avons opté pour un branch’n’cut. Pour réduire au maximum le nombre de possibilités parcourues et optimiser le temps, nous avons décidé de construire avant de faire une recherche dans l’arbre la liste des seuls batches pertinents.</w:t>
-      </w:r>
-    </w:p>
-    <w:p>
-      <w:pPr>
-        <w:pStyle w:val="Heading3"/>
-      </w:pPr>
-      <w:r>
-        <w:t>Première étape : trouver les permutations de produits (sans répétion) </w:t>
-      </w:r>
-    </w:p>
-    <w:p>
-      <w:r>
-        <w:t xml:space="preserve">Pour trouver tous les batches pertinents, il faut déjà trouver </w:t>
-      </w:r>
-      <w:r>
-        <w:t>toutes les permunations sans répétitions pour chaque client. Par exemple, pour un client ayant commandé les produits 1,2 et 3, et pour un transporteur de capacité maximum de 3, on aura comme batches possibles :</w:t>
-      </w:r>
-    </w:p>
-    <w:p>
-      <w:r>
-        <w:t>[1], [2], [3], [1,2], [1,3],</w:t>
-      </w:r>
-      <w:r>
-        <w:t xml:space="preserve"> </w:t>
-      </w:r>
-      <w:r>
-        <w:t>[2,3] et [1,2,3].</w:t>
-      </w:r>
-    </w:p>
-    <w:p>
-      <w:r>
-        <w:t>Le fait de ne pas avoir de répétions fait qu’on n’aura pas de batches comme [2,1,3], [3,2,1] etc… qui sont au final équivalents entre eux.</w:t>
-      </w:r>
-    </w:p>
-    <w:p>
-      <w:pPr>
-        <w:pStyle w:val="Heading3"/>
-      </w:pPr>
-      <w:r>
-        <w:t>Seconde étape : supprimer les batches inutiles</w:t>
-      </w:r>
-    </w:p>
-    <w:p>
-      <w:r>
-        <w:t>Puisque les produits sont ordonnés par date due croissante, on aura 1 &lt; 2 &lt; 3 (au niveau de leurs dates). On peut donc affirmer que des batches tels que [1,3] est inutile, puisque son coût sera au moins pire que le batch [1,2]</w:t>
-      </w:r>
-      <w:r>
-        <w:t>. On peut donc le supprimer.</w:t>
-      </w:r>
-    </w:p>
-    <w:p>
-      <w:r>
-        <w:t>Ces deux étapes nous permettent donc de ne pas faire un arbre à l’aveuglette, qui créerait trop de branches inutiles.</w:t>
-      </w:r>
-    </w:p>
-    <w:p>
-      <w:r>
-        <w:t xml:space="preserve">Exemple : Un client commande 4 produits, et le transporteur a une capacité de 3. Le nombre de batches possible avec répétitions et en gardant les batches inutiles est de </w:t>
-      </w:r>
-      <w:r>
-        <w:t>40</w:t>
-      </w:r>
-      <w:r>
-        <w:t xml:space="preserve">. Sans répétitions, et en supprimant les batches inutiles, on descend ce nombre à </w:t>
-      </w:r>
-      <w:r>
-        <w:t>9.</w:t>
-      </w:r>
-    </w:p>
-    <w:p>
-      <w:pPr>
-        <w:pStyle w:val="Heading2"/>
-      </w:pPr>
-      <w:bookmarkStart w:id="13" w:name="_Toc390893336"/>
-      <w:r>
-        <w:t>Recherche dans l’arbre avec élagage</w:t>
-      </w:r>
-      <w:bookmarkEnd w:id="13"/>
-    </w:p>
-    <w:p>
-      <w:r>
-        <w:tab/>
-        <w:t>La méthode de recherche dans l’arbre est la suivante :</w:t>
+      </w:r>
+      <w:r>
+        <w:t>La première étape</w:t>
+      </w:r>
+      <w:r>
+        <w:t xml:space="preserve"> de l’heuristique consiste à construire des lots de produits fixes. On va chercher à regrouper ensemble les produits ayant une </w:t>
+      </w:r>
+      <w:r>
+        <w:rPr>
+          <w:b/>
+        </w:rPr>
+        <w:t>date due proche</w:t>
+      </w:r>
+      <w:r>
+        <w:t>. Voici la méthode employée pour construire ces lots :</w:t>
       </w:r>
     </w:p>
     <w:p>
@@ -2654,7 +2609,70 @@
         </w:numPr>
       </w:pPr>
       <w:r>
-        <w:t>On prend un batch dans la liste créée auparavant</w:t>
+        <w:t>Tant que tous les produits n’ont pas étés placés dans des lots :</w:t>
+      </w:r>
+    </w:p>
+    <w:p>
+      <w:pPr>
+        <w:pStyle w:val="ListParagraph"/>
+        <w:numPr>
+          <w:ilvl w:val="1"/>
+          <w:numId w:val="5"/>
+        </w:numPr>
+      </w:pPr>
+      <w:r>
+        <w:t>Prendre le produit ayant la date due la plus élevée parmi les produits restants, et créer un nouveau lot avec.</w:t>
+      </w:r>
+    </w:p>
+    <w:p>
+      <w:pPr>
+        <w:pStyle w:val="ListParagraph"/>
+        <w:numPr>
+          <w:ilvl w:val="1"/>
+          <w:numId w:val="5"/>
+        </w:numPr>
+      </w:pPr>
+      <w:r>
+        <w:t>Tant que le lot ne dépasse pas la capacité du transporteur et qu’il reste des produits pour ce client :</w:t>
+      </w:r>
+    </w:p>
+    <w:p>
+      <w:pPr>
+        <w:pStyle w:val="ListParagraph"/>
+        <w:numPr>
+          <w:ilvl w:val="2"/>
+          <w:numId w:val="5"/>
+        </w:numPr>
+      </w:pPr>
+      <w:r>
+        <w:t>Prendre un produit pour le même client que le premier ajouté au lot</w:t>
+      </w:r>
+      <w:r>
+        <w:t>.</w:t>
+      </w:r>
+    </w:p>
+    <w:p>
+      <w:pPr>
+        <w:pStyle w:val="ListParagraph"/>
+        <w:numPr>
+          <w:ilvl w:val="2"/>
+          <w:numId w:val="5"/>
+        </w:numPr>
+      </w:pPr>
+      <w:r>
+        <w:t>Si leur différence de date due ne permet pas de faire un aller-retour, l’insérer dans le lot.</w:t>
+      </w:r>
+    </w:p>
+    <w:p>
+      <w:pPr>
+        <w:pStyle w:val="ListParagraph"/>
+        <w:numPr>
+          <w:ilvl w:val="1"/>
+          <w:numId w:val="5"/>
+        </w:numPr>
+      </w:pPr>
+      <w:r>
+        <w:t>Fin tant que</w:t>
       </w:r>
     </w:p>
     <w:p>
@@ -2666,7 +2684,640 @@
         </w:numPr>
       </w:pPr>
       <w:r>
-        <w:t>On créé une nouvelle liste, qui est la même que la précédente, mais sans le batch nouvellement sélectionné, et sans tous les batches qui contiennent un ou plusieurs produits communs au batch qu’on vient de sélectionner</w:t>
+        <w:t>Fin tant que</w:t>
+      </w:r>
+      <w:r>
+        <w:t xml:space="preserve"> </w:t>
+      </w:r>
+    </w:p>
+    <w:p>
+      <w:pPr>
+        <w:pStyle w:val="Heading2"/>
+        <w:tabs>
+          <w:tab w:val="left" w:pos="5071"/>
+        </w:tabs>
+      </w:pPr>
+      <w:bookmarkStart w:id="9" w:name="_Toc390952367"/>
+      <w:r>
+        <w:t xml:space="preserve">Test des </w:t>
+      </w:r>
+      <w:r>
+        <w:t>permutations</w:t>
+      </w:r>
+      <w:bookmarkEnd w:id="9"/>
+    </w:p>
+    <w:p>
+      <w:r>
+        <w:tab/>
+        <w:t xml:space="preserve">Après avoir construit des lots, la seconde étape de l’heuristique consiste à prendre ces derniers, </w:t>
+      </w:r>
+      <w:r>
+        <w:t xml:space="preserve">et à effectuer une recherche dans un arbre avec élagage dessus, pour trouver leur ordre optimal. Cette méthode peut paraître un peu forte pour une simple heuristique, mais il se trouve que l’arbre est finalement parcouru très rapidement. En général, pour les instances données, le nombre de lots trouvés </w:t>
+      </w:r>
+      <w:r>
+        <w:t>est de 5/6, ce qui constitue à peu</w:t>
+      </w:r>
+      <w:r>
+        <w:t xml:space="preserve"> près 120 solutions à calculer (5!)</w:t>
+      </w:r>
+      <w:r>
+        <w:t>, ce qui se fait en quelques secondes tout au plus</w:t>
+      </w:r>
+      <w:r>
+        <w:t>. Cependant, il est vrai que pour des instances générant plus de lots, un travail d’optimisation serait à faire pour ne pas consacrer trop de temps à l’heuristique.</w:t>
+      </w:r>
+    </w:p>
+    <w:p>
+      <w:r>
+        <w:tab/>
+        <w:t>Cette méthode heuristique, bien que plutôt simple et intuitive, nous donne finalement des résultats très convaincants :</w:t>
+      </w:r>
+    </w:p>
+    <w:tbl>
+      <w:tblPr>
+        <w:tblStyle w:val="PlainTable1"/>
+        <w:tblW w:w="0" w:type="auto"/>
+        <w:tblLook w:val="04A0" w:firstRow="1" w:lastRow="0" w:firstColumn="1" w:lastColumn="0" w:noHBand="0" w:noVBand="1"/>
+      </w:tblPr>
+      <w:tblGrid>
+        <w:gridCol w:w="2265"/>
+        <w:gridCol w:w="2265"/>
+        <w:gridCol w:w="2266"/>
+        <w:gridCol w:w="2266"/>
+      </w:tblGrid>
+      <w:tr>
+        <w:trPr>
+          <w:cnfStyle w:val="100000000000" w:firstRow="1" w:lastRow="0" w:firstColumn="0" w:lastColumn="0" w:oddVBand="0" w:evenVBand="0" w:oddHBand="0" w:evenHBand="0" w:firstRowFirstColumn="0" w:firstRowLastColumn="0" w:lastRowFirstColumn="0" w:lastRowLastColumn="0"/>
+        </w:trPr>
+        <w:tc>
+          <w:tcPr>
+            <w:cnfStyle w:val="001000000000" w:firstRow="0" w:lastRow="0" w:firstColumn="1" w:lastColumn="0" w:oddVBand="0" w:evenVBand="0" w:oddHBand="0" w:evenHBand="0" w:firstRowFirstColumn="0" w:firstRowLastColumn="0" w:lastRowFirstColumn="0" w:lastRowLastColumn="0"/>
+            <w:tcW w:w="2265" w:type="dxa"/>
+          </w:tcPr>
+          <w:p>
+            <w:pPr>
+              <w:rPr>
+                <w:rFonts w:ascii="Calibri" w:hAnsi="Calibri"/>
+                <w:color w:val="000000"/>
+              </w:rPr>
+            </w:pPr>
+            <w:r>
+              <w:rPr>
+                <w:rFonts w:ascii="Calibri" w:hAnsi="Calibri"/>
+                <w:color w:val="000000"/>
+              </w:rPr>
+              <w:t> </w:t>
+            </w:r>
+          </w:p>
+        </w:tc>
+        <w:tc>
+          <w:tcPr>
+            <w:tcW w:w="2265" w:type="dxa"/>
+          </w:tcPr>
+          <w:p>
+            <w:pPr>
+              <w:cnfStyle w:val="100000000000" w:firstRow="1" w:lastRow="0" w:firstColumn="0" w:lastColumn="0" w:oddVBand="0" w:evenVBand="0" w:oddHBand="0" w:evenHBand="0" w:firstRowFirstColumn="0" w:firstRowLastColumn="0" w:lastRowFirstColumn="0" w:lastRowLastColumn="0"/>
+              <w:rPr>
+                <w:rFonts w:ascii="Calibri" w:hAnsi="Calibri"/>
+                <w:color w:val="000000"/>
+              </w:rPr>
+            </w:pPr>
+            <w:r>
+              <w:rPr>
+                <w:rFonts w:ascii="Calibri" w:hAnsi="Calibri"/>
+                <w:color w:val="000000"/>
+              </w:rPr>
+              <w:t>Heuristique</w:t>
+            </w:r>
+          </w:p>
+        </w:tc>
+        <w:tc>
+          <w:tcPr>
+            <w:tcW w:w="2266" w:type="dxa"/>
+          </w:tcPr>
+          <w:p>
+            <w:pPr>
+              <w:cnfStyle w:val="100000000000" w:firstRow="1" w:lastRow="0" w:firstColumn="0" w:lastColumn="0" w:oddVBand="0" w:evenVBand="0" w:oddHBand="0" w:evenHBand="0" w:firstRowFirstColumn="0" w:firstRowLastColumn="0" w:lastRowFirstColumn="0" w:lastRowLastColumn="0"/>
+              <w:rPr>
+                <w:rFonts w:ascii="Calibri" w:hAnsi="Calibri"/>
+                <w:color w:val="000000"/>
+              </w:rPr>
+            </w:pPr>
+            <w:r>
+              <w:rPr>
+                <w:rFonts w:ascii="Calibri" w:hAnsi="Calibri"/>
+                <w:color w:val="000000"/>
+              </w:rPr>
+              <w:t>Exacte</w:t>
+            </w:r>
+          </w:p>
+        </w:tc>
+        <w:tc>
+          <w:tcPr>
+            <w:tcW w:w="2266" w:type="dxa"/>
+          </w:tcPr>
+          <w:p>
+            <w:pPr>
+              <w:cnfStyle w:val="100000000000" w:firstRow="1" w:lastRow="0" w:firstColumn="0" w:lastColumn="0" w:oddVBand="0" w:evenVBand="0" w:oddHBand="0" w:evenHBand="0" w:firstRowFirstColumn="0" w:firstRowLastColumn="0" w:lastRowFirstColumn="0" w:lastRowLastColumn="0"/>
+              <w:rPr>
+                <w:rFonts w:ascii="Calibri" w:hAnsi="Calibri"/>
+                <w:color w:val="000000"/>
+              </w:rPr>
+            </w:pPr>
+            <w:r>
+              <w:rPr>
+                <w:rFonts w:ascii="Calibri" w:hAnsi="Calibri"/>
+                <w:color w:val="000000"/>
+              </w:rPr>
+              <w:t>Différence</w:t>
+            </w:r>
+          </w:p>
+        </w:tc>
+      </w:tr>
+      <w:tr>
+        <w:trPr>
+          <w:cnfStyle w:val="000000100000" w:firstRow="0" w:lastRow="0" w:firstColumn="0" w:lastColumn="0" w:oddVBand="0" w:evenVBand="0" w:oddHBand="1" w:evenHBand="0" w:firstRowFirstColumn="0" w:firstRowLastColumn="0" w:lastRowFirstColumn="0" w:lastRowLastColumn="0"/>
+        </w:trPr>
+        <w:tc>
+          <w:tcPr>
+            <w:cnfStyle w:val="001000000000" w:firstRow="0" w:lastRow="0" w:firstColumn="1" w:lastColumn="0" w:oddVBand="0" w:evenVBand="0" w:oddHBand="0" w:evenHBand="0" w:firstRowFirstColumn="0" w:firstRowLastColumn="0" w:lastRowFirstColumn="0" w:lastRowLastColumn="0"/>
+            <w:tcW w:w="2265" w:type="dxa"/>
+          </w:tcPr>
+          <w:p>
+            <w:pPr>
+              <w:rPr>
+                <w:rFonts w:ascii="Calibri" w:hAnsi="Calibri"/>
+                <w:color w:val="000000"/>
+              </w:rPr>
+            </w:pPr>
+            <w:r>
+              <w:rPr>
+                <w:rFonts w:ascii="Calibri" w:hAnsi="Calibri"/>
+                <w:color w:val="000000"/>
+              </w:rPr>
+              <w:t>10n3cl</w:t>
+            </w:r>
+          </w:p>
+        </w:tc>
+        <w:tc>
+          <w:tcPr>
+            <w:tcW w:w="2265" w:type="dxa"/>
+          </w:tcPr>
+          <w:p>
+            <w:pPr>
+              <w:jc w:val="right"/>
+              <w:cnfStyle w:val="000000100000" w:firstRow="0" w:lastRow="0" w:firstColumn="0" w:lastColumn="0" w:oddVBand="0" w:evenVBand="0" w:oddHBand="1" w:evenHBand="0" w:firstRowFirstColumn="0" w:firstRowLastColumn="0" w:lastRowFirstColumn="0" w:lastRowLastColumn="0"/>
+              <w:rPr>
+                <w:rFonts w:ascii="Calibri" w:hAnsi="Calibri"/>
+                <w:color w:val="000000"/>
+              </w:rPr>
+            </w:pPr>
+            <w:r>
+              <w:rPr>
+                <w:rFonts w:ascii="Calibri" w:hAnsi="Calibri"/>
+                <w:color w:val="000000"/>
+              </w:rPr>
+              <w:t>1273,89</w:t>
+            </w:r>
+          </w:p>
+        </w:tc>
+        <w:tc>
+          <w:tcPr>
+            <w:tcW w:w="2266" w:type="dxa"/>
+          </w:tcPr>
+          <w:p>
+            <w:pPr>
+              <w:jc w:val="right"/>
+              <w:cnfStyle w:val="000000100000" w:firstRow="0" w:lastRow="0" w:firstColumn="0" w:lastColumn="0" w:oddVBand="0" w:evenVBand="0" w:oddHBand="1" w:evenHBand="0" w:firstRowFirstColumn="0" w:firstRowLastColumn="0" w:lastRowFirstColumn="0" w:lastRowLastColumn="0"/>
+              <w:rPr>
+                <w:rFonts w:ascii="Calibri" w:hAnsi="Calibri"/>
+                <w:color w:val="000000"/>
+              </w:rPr>
+            </w:pPr>
+            <w:r>
+              <w:rPr>
+                <w:rFonts w:ascii="Calibri" w:hAnsi="Calibri"/>
+                <w:color w:val="000000"/>
+              </w:rPr>
+              <w:t>1211,1</w:t>
+            </w:r>
+          </w:p>
+        </w:tc>
+        <w:tc>
+          <w:tcPr>
+            <w:tcW w:w="2266" w:type="dxa"/>
+          </w:tcPr>
+          <w:p>
+            <w:pPr>
+              <w:jc w:val="right"/>
+              <w:cnfStyle w:val="000000100000" w:firstRow="0" w:lastRow="0" w:firstColumn="0" w:lastColumn="0" w:oddVBand="0" w:evenVBand="0" w:oddHBand="1" w:evenHBand="0" w:firstRowFirstColumn="0" w:firstRowLastColumn="0" w:lastRowFirstColumn="0" w:lastRowLastColumn="0"/>
+              <w:rPr>
+                <w:rFonts w:ascii="Calibri" w:hAnsi="Calibri"/>
+                <w:color w:val="000000"/>
+              </w:rPr>
+            </w:pPr>
+            <w:r>
+              <w:rPr>
+                <w:rFonts w:ascii="Calibri" w:hAnsi="Calibri"/>
+                <w:color w:val="000000"/>
+              </w:rPr>
+              <w:t>62,79</w:t>
+            </w:r>
+          </w:p>
+        </w:tc>
+      </w:tr>
+      <w:tr>
+        <w:tc>
+          <w:tcPr>
+            <w:cnfStyle w:val="001000000000" w:firstRow="0" w:lastRow="0" w:firstColumn="1" w:lastColumn="0" w:oddVBand="0" w:evenVBand="0" w:oddHBand="0" w:evenHBand="0" w:firstRowFirstColumn="0" w:firstRowLastColumn="0" w:lastRowFirstColumn="0" w:lastRowLastColumn="0"/>
+            <w:tcW w:w="2265" w:type="dxa"/>
+          </w:tcPr>
+          <w:p>
+            <w:pPr>
+              <w:rPr>
+                <w:rFonts w:ascii="Calibri" w:hAnsi="Calibri"/>
+                <w:color w:val="000000"/>
+              </w:rPr>
+            </w:pPr>
+            <w:r>
+              <w:rPr>
+                <w:rFonts w:ascii="Calibri" w:hAnsi="Calibri"/>
+                <w:color w:val="000000"/>
+              </w:rPr>
+              <w:t>10n4cl</w:t>
+            </w:r>
+          </w:p>
+        </w:tc>
+        <w:tc>
+          <w:tcPr>
+            <w:tcW w:w="2265" w:type="dxa"/>
+          </w:tcPr>
+          <w:p>
+            <w:pPr>
+              <w:jc w:val="right"/>
+              <w:cnfStyle w:val="000000000000" w:firstRow="0" w:lastRow="0" w:firstColumn="0" w:lastColumn="0" w:oddVBand="0" w:evenVBand="0" w:oddHBand="0" w:evenHBand="0" w:firstRowFirstColumn="0" w:firstRowLastColumn="0" w:lastRowFirstColumn="0" w:lastRowLastColumn="0"/>
+              <w:rPr>
+                <w:rFonts w:ascii="Calibri" w:hAnsi="Calibri"/>
+                <w:color w:val="000000"/>
+              </w:rPr>
+            </w:pPr>
+            <w:r>
+              <w:rPr>
+                <w:rFonts w:ascii="Calibri" w:hAnsi="Calibri"/>
+                <w:color w:val="000000"/>
+              </w:rPr>
+              <w:t>1876,07</w:t>
+            </w:r>
+          </w:p>
+        </w:tc>
+        <w:tc>
+          <w:tcPr>
+            <w:tcW w:w="2266" w:type="dxa"/>
+          </w:tcPr>
+          <w:p>
+            <w:pPr>
+              <w:jc w:val="right"/>
+              <w:cnfStyle w:val="000000000000" w:firstRow="0" w:lastRow="0" w:firstColumn="0" w:lastColumn="0" w:oddVBand="0" w:evenVBand="0" w:oddHBand="0" w:evenHBand="0" w:firstRowFirstColumn="0" w:firstRowLastColumn="0" w:lastRowFirstColumn="0" w:lastRowLastColumn="0"/>
+              <w:rPr>
+                <w:rFonts w:ascii="Calibri" w:hAnsi="Calibri"/>
+                <w:color w:val="000000"/>
+              </w:rPr>
+            </w:pPr>
+            <w:r>
+              <w:rPr>
+                <w:rFonts w:ascii="Calibri" w:hAnsi="Calibri"/>
+                <w:color w:val="000000"/>
+              </w:rPr>
+              <w:t>1874,25</w:t>
+            </w:r>
+          </w:p>
+        </w:tc>
+        <w:tc>
+          <w:tcPr>
+            <w:tcW w:w="2266" w:type="dxa"/>
+          </w:tcPr>
+          <w:p>
+            <w:pPr>
+              <w:jc w:val="right"/>
+              <w:cnfStyle w:val="000000000000" w:firstRow="0" w:lastRow="0" w:firstColumn="0" w:lastColumn="0" w:oddVBand="0" w:evenVBand="0" w:oddHBand="0" w:evenHBand="0" w:firstRowFirstColumn="0" w:firstRowLastColumn="0" w:lastRowFirstColumn="0" w:lastRowLastColumn="0"/>
+              <w:rPr>
+                <w:rFonts w:ascii="Calibri" w:hAnsi="Calibri"/>
+                <w:color w:val="000000"/>
+              </w:rPr>
+            </w:pPr>
+            <w:r>
+              <w:rPr>
+                <w:rFonts w:ascii="Calibri" w:hAnsi="Calibri"/>
+                <w:color w:val="000000"/>
+              </w:rPr>
+              <w:t>1,82</w:t>
+            </w:r>
+          </w:p>
+        </w:tc>
+      </w:tr>
+      <w:tr>
+        <w:trPr>
+          <w:cnfStyle w:val="000000100000" w:firstRow="0" w:lastRow="0" w:firstColumn="0" w:lastColumn="0" w:oddVBand="0" w:evenVBand="0" w:oddHBand="1" w:evenHBand="0" w:firstRowFirstColumn="0" w:firstRowLastColumn="0" w:lastRowFirstColumn="0" w:lastRowLastColumn="0"/>
+        </w:trPr>
+        <w:tc>
+          <w:tcPr>
+            <w:cnfStyle w:val="001000000000" w:firstRow="0" w:lastRow="0" w:firstColumn="1" w:lastColumn="0" w:oddVBand="0" w:evenVBand="0" w:oddHBand="0" w:evenHBand="0" w:firstRowFirstColumn="0" w:firstRowLastColumn="0" w:lastRowFirstColumn="0" w:lastRowLastColumn="0"/>
+            <w:tcW w:w="2265" w:type="dxa"/>
+          </w:tcPr>
+          <w:p>
+            <w:pPr>
+              <w:rPr>
+                <w:rFonts w:ascii="Calibri" w:hAnsi="Calibri"/>
+                <w:color w:val="000000"/>
+              </w:rPr>
+            </w:pPr>
+            <w:r>
+              <w:rPr>
+                <w:rFonts w:ascii="Calibri" w:hAnsi="Calibri"/>
+                <w:color w:val="000000"/>
+              </w:rPr>
+              <w:t>15n2cl</w:t>
+            </w:r>
+          </w:p>
+        </w:tc>
+        <w:tc>
+          <w:tcPr>
+            <w:tcW w:w="2265" w:type="dxa"/>
+          </w:tcPr>
+          <w:p>
+            <w:pPr>
+              <w:jc w:val="right"/>
+              <w:cnfStyle w:val="000000100000" w:firstRow="0" w:lastRow="0" w:firstColumn="0" w:lastColumn="0" w:oddVBand="0" w:evenVBand="0" w:oddHBand="1" w:evenHBand="0" w:firstRowFirstColumn="0" w:firstRowLastColumn="0" w:lastRowFirstColumn="0" w:lastRowLastColumn="0"/>
+              <w:rPr>
+                <w:rFonts w:ascii="Calibri" w:hAnsi="Calibri"/>
+                <w:color w:val="000000"/>
+              </w:rPr>
+            </w:pPr>
+            <w:r>
+              <w:rPr>
+                <w:rFonts w:ascii="Calibri" w:hAnsi="Calibri"/>
+                <w:color w:val="000000"/>
+              </w:rPr>
+              <w:t>2754,92</w:t>
+            </w:r>
+          </w:p>
+        </w:tc>
+        <w:tc>
+          <w:tcPr>
+            <w:tcW w:w="2266" w:type="dxa"/>
+          </w:tcPr>
+          <w:p>
+            <w:pPr>
+              <w:jc w:val="right"/>
+              <w:cnfStyle w:val="000000100000" w:firstRow="0" w:lastRow="0" w:firstColumn="0" w:lastColumn="0" w:oddVBand="0" w:evenVBand="0" w:oddHBand="1" w:evenHBand="0" w:firstRowFirstColumn="0" w:firstRowLastColumn="0" w:lastRowFirstColumn="0" w:lastRowLastColumn="0"/>
+              <w:rPr>
+                <w:rFonts w:ascii="Calibri" w:hAnsi="Calibri"/>
+                <w:color w:val="000000"/>
+              </w:rPr>
+            </w:pPr>
+            <w:r>
+              <w:rPr>
+                <w:rFonts w:ascii="Calibri" w:hAnsi="Calibri"/>
+                <w:color w:val="000000"/>
+              </w:rPr>
+              <w:t>2606,25</w:t>
+            </w:r>
+          </w:p>
+        </w:tc>
+        <w:tc>
+          <w:tcPr>
+            <w:tcW w:w="2266" w:type="dxa"/>
+          </w:tcPr>
+          <w:p>
+            <w:pPr>
+              <w:jc w:val="right"/>
+              <w:cnfStyle w:val="000000100000" w:firstRow="0" w:lastRow="0" w:firstColumn="0" w:lastColumn="0" w:oddVBand="0" w:evenVBand="0" w:oddHBand="1" w:evenHBand="0" w:firstRowFirstColumn="0" w:firstRowLastColumn="0" w:lastRowFirstColumn="0" w:lastRowLastColumn="0"/>
+              <w:rPr>
+                <w:rFonts w:ascii="Calibri" w:hAnsi="Calibri"/>
+                <w:color w:val="000000"/>
+              </w:rPr>
+            </w:pPr>
+            <w:r>
+              <w:rPr>
+                <w:rFonts w:ascii="Calibri" w:hAnsi="Calibri"/>
+                <w:color w:val="000000"/>
+              </w:rPr>
+              <w:t>148,67</w:t>
+            </w:r>
+          </w:p>
+        </w:tc>
+      </w:tr>
+      <w:tr>
+        <w:tc>
+          <w:tcPr>
+            <w:cnfStyle w:val="001000000000" w:firstRow="0" w:lastRow="0" w:firstColumn="1" w:lastColumn="0" w:oddVBand="0" w:evenVBand="0" w:oddHBand="0" w:evenHBand="0" w:firstRowFirstColumn="0" w:firstRowLastColumn="0" w:lastRowFirstColumn="0" w:lastRowLastColumn="0"/>
+            <w:tcW w:w="2265" w:type="dxa"/>
+          </w:tcPr>
+          <w:p>
+            <w:pPr>
+              <w:rPr>
+                <w:rFonts w:ascii="Calibri" w:hAnsi="Calibri"/>
+                <w:color w:val="000000"/>
+              </w:rPr>
+            </w:pPr>
+            <w:r>
+              <w:rPr>
+                <w:rFonts w:ascii="Calibri" w:hAnsi="Calibri"/>
+                <w:color w:val="000000"/>
+              </w:rPr>
+              <w:t>15n3cl</w:t>
+            </w:r>
+          </w:p>
+        </w:tc>
+        <w:tc>
+          <w:tcPr>
+            <w:tcW w:w="2265" w:type="dxa"/>
+          </w:tcPr>
+          <w:p>
+            <w:pPr>
+              <w:jc w:val="right"/>
+              <w:cnfStyle w:val="000000000000" w:firstRow="0" w:lastRow="0" w:firstColumn="0" w:lastColumn="0" w:oddVBand="0" w:evenVBand="0" w:oddHBand="0" w:evenHBand="0" w:firstRowFirstColumn="0" w:firstRowLastColumn="0" w:lastRowFirstColumn="0" w:lastRowLastColumn="0"/>
+              <w:rPr>
+                <w:rFonts w:ascii="Calibri" w:hAnsi="Calibri"/>
+                <w:color w:val="000000"/>
+              </w:rPr>
+            </w:pPr>
+            <w:r>
+              <w:rPr>
+                <w:rFonts w:ascii="Calibri" w:hAnsi="Calibri"/>
+                <w:color w:val="000000"/>
+              </w:rPr>
+              <w:t>1999,98</w:t>
+            </w:r>
+          </w:p>
+        </w:tc>
+        <w:tc>
+          <w:tcPr>
+            <w:tcW w:w="2266" w:type="dxa"/>
+          </w:tcPr>
+          <w:p>
+            <w:pPr>
+              <w:jc w:val="right"/>
+              <w:cnfStyle w:val="000000000000" w:firstRow="0" w:lastRow="0" w:firstColumn="0" w:lastColumn="0" w:oddVBand="0" w:evenVBand="0" w:oddHBand="0" w:evenHBand="0" w:firstRowFirstColumn="0" w:firstRowLastColumn="0" w:lastRowFirstColumn="0" w:lastRowLastColumn="0"/>
+              <w:rPr>
+                <w:rFonts w:ascii="Calibri" w:hAnsi="Calibri"/>
+                <w:color w:val="000000"/>
+              </w:rPr>
+            </w:pPr>
+            <w:r>
+              <w:rPr>
+                <w:rFonts w:ascii="Calibri" w:hAnsi="Calibri"/>
+                <w:color w:val="000000"/>
+              </w:rPr>
+              <w:t>1999,98</w:t>
+            </w:r>
+          </w:p>
+        </w:tc>
+        <w:tc>
+          <w:tcPr>
+            <w:tcW w:w="2266" w:type="dxa"/>
+          </w:tcPr>
+          <w:p>
+            <w:pPr>
+              <w:jc w:val="right"/>
+              <w:cnfStyle w:val="000000000000" w:firstRow="0" w:lastRow="0" w:firstColumn="0" w:lastColumn="0" w:oddVBand="0" w:evenVBand="0" w:oddHBand="0" w:evenHBand="0" w:firstRowFirstColumn="0" w:firstRowLastColumn="0" w:lastRowFirstColumn="0" w:lastRowLastColumn="0"/>
+              <w:rPr>
+                <w:rFonts w:ascii="Calibri" w:hAnsi="Calibri"/>
+                <w:color w:val="000000"/>
+              </w:rPr>
+            </w:pPr>
+            <w:r>
+              <w:rPr>
+                <w:rFonts w:ascii="Calibri" w:hAnsi="Calibri"/>
+                <w:color w:val="000000"/>
+              </w:rPr>
+              <w:t>0</w:t>
+            </w:r>
+          </w:p>
+        </w:tc>
+      </w:tr>
+    </w:tbl>
+    <w:p>
+      <w:r>
+        <w:br w:type="page"/>
+      </w:r>
+    </w:p>
+    <w:p>
+      <w:pPr>
+        <w:pStyle w:val="Heading1"/>
+      </w:pPr>
+      <w:bookmarkStart w:id="10" w:name="_Toc390952368"/>
+      <w:r>
+        <w:lastRenderedPageBreak/>
+        <w:t>Résolution exacte</w:t>
+      </w:r>
+      <w:bookmarkEnd w:id="10"/>
+    </w:p>
+    <w:p>
+      <w:pPr>
+        <w:ind w:firstLine="708"/>
+      </w:pPr>
+      <w:r>
+        <w:t>Pour trouver la solution optimale, nous avions en premier lieu pensé à ne construire une solution sous forme de liste de produits. Nous testerions d’envoyer les produits un par un au client, et les regrouperions dans le cas où deux produits étaient envoyés à suivre au même client. Ce raisonnement a rapidement été abandonné, puisqu’il représentait un nombre de solutions possible de n! (soit plus d’un billion pour n=15). Nous nous sommes finalement penchés sur énumération des possibilités pertinentes.</w:t>
+      </w:r>
+    </w:p>
+    <w:p>
+      <w:pPr>
+        <w:pStyle w:val="Heading2"/>
+      </w:pPr>
+      <w:bookmarkStart w:id="11" w:name="_Toc390952369"/>
+      <w:r>
+        <w:t>Construction des batches</w:t>
+      </w:r>
+      <w:bookmarkEnd w:id="11"/>
+    </w:p>
+    <w:p>
+      <w:r>
+        <w:tab/>
+        <w:t>Pour trouver la solution optimale aux instances données, nous avons opté pour un branch’n’cut. Pour réduire au maximum le nombre de possibilités parcourues et optimiser le temps, nous avons décidé de construire avant de faire une recherche dans l’arbre la liste des seuls batches pertinents.</w:t>
+      </w:r>
+    </w:p>
+    <w:p>
+      <w:pPr>
+        <w:pStyle w:val="Heading3"/>
+      </w:pPr>
+      <w:r>
+        <w:t>Première étape : trouver les permutations de produits (sans répétion) </w:t>
+      </w:r>
+    </w:p>
+    <w:p>
+      <w:r>
+        <w:t xml:space="preserve">Pour trouver tous les batches pertinents, il faut déjà trouver </w:t>
+      </w:r>
+      <w:r>
+        <w:t>toutes les permunations sans répétitions pour chaque client. Par exemple, pour un client ayant commandé les produits 1,2 et 3, et pour un transporteur de capacité maximum de 3, on aura comme batches possibles :</w:t>
+      </w:r>
+    </w:p>
+    <w:p>
+      <w:r>
+        <w:t>[1], [2], [3], [1,2], [1,3],</w:t>
+      </w:r>
+      <w:r>
+        <w:t xml:space="preserve"> </w:t>
+      </w:r>
+      <w:r>
+        <w:t>[2,3] et [1,2,3].</w:t>
+      </w:r>
+    </w:p>
+    <w:p>
+      <w:r>
+        <w:t>Le fait de ne pas avoir de répétions fait qu’on n’aura pas de batches comme [2,1,3], [3,2,1] etc… qui sont au final équivalents entre eux.</w:t>
+      </w:r>
+    </w:p>
+    <w:p>
+      <w:pPr>
+        <w:pStyle w:val="Heading3"/>
+      </w:pPr>
+      <w:r>
+        <w:t>Seconde étape : supprimer les batches inutiles</w:t>
+      </w:r>
+    </w:p>
+    <w:p>
+      <w:r>
+        <w:t>Puisque les produits sont ordonnés par date due croissante, on aura 1 &lt; 2 &lt; 3 (au niveau de leurs dates). On peut donc affirmer que des batches tels que [1,3] est inutile, puisque son coût sera au moins pire que le batch [1,2]</w:t>
+      </w:r>
+      <w:r>
+        <w:t>. On peut donc le supprimer.</w:t>
+      </w:r>
+    </w:p>
+    <w:p>
+      <w:r>
+        <w:t>Ces deux étapes nous permettent donc de ne pas faire un arbre à l’aveuglette, qui créerait trop de branches inutiles.</w:t>
+      </w:r>
+    </w:p>
+    <w:p>
+      <w:r>
+        <w:t xml:space="preserve">Exemple : Un client commande 4 produits, et le transporteur a une capacité de 3. Le nombre de batches possible avec répétitions et en gardant les batches inutiles est de </w:t>
+      </w:r>
+      <w:r>
+        <w:t>40</w:t>
+      </w:r>
+      <w:r>
+        <w:t xml:space="preserve">. Sans répétitions, et en supprimant les batches inutiles, on descend ce nombre à </w:t>
+      </w:r>
+      <w:r>
+        <w:t>9.</w:t>
+      </w:r>
+    </w:p>
+    <w:p>
+      <w:pPr>
+        <w:pStyle w:val="Heading2"/>
+      </w:pPr>
+      <w:bookmarkStart w:id="12" w:name="_Toc390952370"/>
+      <w:r>
+        <w:t>Recherche dans l’arbre avec élagage</w:t>
+      </w:r>
+      <w:bookmarkEnd w:id="12"/>
+    </w:p>
+    <w:p>
+      <w:r>
+        <w:tab/>
+        <w:t>La méthode de recherche dans l’arbre est la suivante :</w:t>
       </w:r>
     </w:p>
     <w:p>
@@ -2678,7 +3329,7 @@
         </w:numPr>
       </w:pPr>
       <w:r>
-        <w:t>On rappelle la fonction de récursion avec cette nouvelle liste</w:t>
+        <w:t>On prend un batch dans la liste créée auparavant</w:t>
       </w:r>
     </w:p>
     <w:p>
@@ -2690,7 +3341,7 @@
         </w:numPr>
       </w:pPr>
       <w:r>
-        <w:t>Si à tout moment l’évaluation de la branche courante est supérieure à l’évaluation de la meilleure solution, on coupe la branche</w:t>
+        <w:t>On créé une nouvelle liste, qui est la même que la précédente, mais sans le batch nouvellement sélectionné, et sans tous les batches qui contiennent un ou plusieurs produits communs au batch qu’on vient de sélectionner</w:t>
       </w:r>
     </w:p>
     <w:p>
@@ -2702,7 +3353,46 @@
         </w:numPr>
       </w:pPr>
       <w:r>
-        <w:t>Si on a utilisé les produit et que l’évaluation est meilleure que l’évaluation de la meilleure solution, on l’enregistre.</w:t>
+        <w:t>On rappelle la fonction de récursion avec cette nouvelle liste</w:t>
+      </w:r>
+    </w:p>
+    <w:p>
+      <w:pPr>
+        <w:pStyle w:val="ListParagraph"/>
+        <w:numPr>
+          <w:ilvl w:val="0"/>
+          <w:numId w:val="5"/>
+        </w:numPr>
+      </w:pPr>
+      <w:r>
+        <w:t>Si à tout moment l’évaluation de la branche courante est supérieure à l’évaluation de la meilleure solution, on coupe la branche</w:t>
+      </w:r>
+    </w:p>
+    <w:p>
+      <w:pPr>
+        <w:pStyle w:val="ListParagraph"/>
+        <w:numPr>
+          <w:ilvl w:val="0"/>
+          <w:numId w:val="5"/>
+        </w:numPr>
+      </w:pPr>
+      <w:r>
+        <w:t>Si on a utilisé</w:t>
+      </w:r>
+      <w:r>
+        <w:t xml:space="preserve"> tous</w:t>
+      </w:r>
+      <w:r>
+        <w:t xml:space="preserve"> les produit</w:t>
+      </w:r>
+      <w:r>
+        <w:t>s</w:t>
+      </w:r>
+      <w:r>
+        <w:t xml:space="preserve"> et que l’évaluation est meilleure que l’évaluation de la meil</w:t>
+      </w:r>
+      <w:r>
+        <w:t>leure solution, on l’enregistre à la place de la meilleure solution antécédente.</w:t>
       </w:r>
     </w:p>
     <w:p>
@@ -2800,11 +3490,14 @@
       <w:pPr>
         <w:pStyle w:val="Heading2"/>
       </w:pPr>
-      <w:bookmarkStart w:id="14" w:name="_Toc390893337"/>
+      <w:bookmarkStart w:id="13" w:name="_Toc390952371"/>
       <w:r>
         <w:t>Optimisation : tri de la liste des batches</w:t>
       </w:r>
-      <w:bookmarkEnd w:id="14"/>
+      <w:r>
+        <w:t xml:space="preserve"> et recherche d’un coup minimum</w:t>
+      </w:r>
+      <w:bookmarkEnd w:id="13"/>
       <w:r>
         <w:br w:type="page"/>
       </w:r>
@@ -2813,14 +3506,34 @@
       <w:pPr>
         <w:pStyle w:val="Heading1"/>
       </w:pPr>
-      <w:bookmarkStart w:id="15" w:name="_Toc390893338"/>
+      <w:bookmarkStart w:id="14" w:name="_Toc390952372"/>
       <w:r>
         <w:lastRenderedPageBreak/>
         <w:t>Améliorations possibles</w:t>
       </w:r>
-      <w:bookmarkEnd w:id="15"/>
-    </w:p>
-    <w:p/>
+      <w:bookmarkEnd w:id="14"/>
+    </w:p>
+    <w:p>
+      <w:r>
+        <w:tab/>
+        <w:t xml:space="preserve">Bien que nous </w:t>
+      </w:r>
+      <w:r>
+        <w:t xml:space="preserve">ayons </w:t>
+      </w:r>
+      <w:r>
+        <w:t>obten</w:t>
+      </w:r>
+      <w:r>
+        <w:t>u</w:t>
+      </w:r>
+      <w:r>
+        <w:t xml:space="preserve"> un programme qui fournit une solution relativement rapide, nous avons pensé à plusieurs améliorations qui auraient pu être intégrées, et qui pourraient grandement optimi</w:t>
+      </w:r>
+      <w:r>
+        <w:t>ser notre méthode de résolution :</w:t>
+      </w:r>
+    </w:p>
     <w:p>
       <w:pPr>
         <w:pStyle w:val="ListParagraph"/>
@@ -2830,7 +3543,13 @@
         </w:numPr>
       </w:pPr>
       <w:r>
+        <w:t xml:space="preserve">Ajouter des </w:t>
+      </w:r>
+      <w:r>
         <w:t>Threads</w:t>
+      </w:r>
+      <w:r>
+        <w:t> : En effet, un processeur multi-cœur ne peut être utilisé pleinement que si plusieurs threads sont implémentés. Un tel ajout pourrait diviser le temps de résolution par 2.</w:t>
       </w:r>
     </w:p>
     <w:p>
@@ -2844,6 +3563,12 @@
       <w:r>
         <w:t>Améliorer l’heuristique</w:t>
       </w:r>
+      <w:r>
+        <w:t> : Puisque le branch’n’cut est plus rapide si une bonne heuristique est appliquée, on pourrait imaginer trou</w:t>
+      </w:r>
+      <w:r>
+        <w:t>ver une heuristique encore meilleure que celle que nous avons actuellement, pour couper encore plus rapidement les branches inutiles.</w:t>
+      </w:r>
     </w:p>
     <w:p>
       <w:pPr>
@@ -2857,6 +3582,12 @@
         <w:t>Eliminer les branches qu’on sait inutiles</w:t>
       </w:r>
       <w:r>
+        <w:t> : Pour le moment, l’élagage ne se fait qu’au moment de l’évaluation, ou avec le coût minimum, mais il y a certaines branches qu’on sait qu’il est inutile de visiter. Par exemple : on sait qu’envoyer le produit qui a la plus petite date due dans un lot tout seul, en dernier, est un choix qui est forcément pire qu’envoyer ce même produit dans un lot avec un autre produit, aussi en dernier.</w:t>
+      </w:r>
+      <w:r>
+        <w:t xml:space="preserve"> Malheureusement nous n’avons pas trouvé de généralisation à cet élagage, donc nous ne l’avons pas implémenté.</w:t>
+      </w:r>
+      <w:r>
         <w:br w:type="page"/>
       </w:r>
     </w:p>
@@ -2864,12 +3595,50 @@
       <w:pPr>
         <w:pStyle w:val="Heading1"/>
       </w:pPr>
-      <w:bookmarkStart w:id="16" w:name="_Toc390893339"/>
+      <w:bookmarkStart w:id="15" w:name="_Toc390952373"/>
       <w:r>
         <w:lastRenderedPageBreak/>
         <w:t>Conclusion</w:t>
       </w:r>
+      <w:bookmarkEnd w:id="15"/>
+    </w:p>
+    <w:p>
+      <w:r>
+        <w:tab/>
+        <w:t>Ce projet fût très intéressant sur certains aspects. Nous avons dû, sans indications, trouver une méthode de résolution adéquate à un problème donné qui pourrait être appliqué dans la réalité (dans une compagnie de transport, par exemple). Nous avons passé de nombreuses heures à retourner le sujet sous tous les angles afin de trouver l’approche qui nous assurait une réponse exacte.</w:t>
+      </w:r>
+    </w:p>
+    <w:p>
+      <w:r>
+        <w:tab/>
+        <w:t xml:space="preserve">En plus de la phase de recherche d’algorithme, la phase d’optimisation a été très intéressante : nous nous sommes efforcés de diminuer, de part des petites </w:t>
+      </w:r>
+      <w:r>
+        <w:t>optimisations,</w:t>
+      </w:r>
+      <w:r>
+        <w:t xml:space="preserve"> le temps de recherche des résultats exacts, ce qui nous a permis au final d’accéder au résultat optimal d’instances plus complexes, avec plus de produits.</w:t>
+      </w:r>
+      <w:r>
+        <w:t xml:space="preserve"> Nous regrettons cependant le fait que </w:t>
+      </w:r>
+      <w:r>
+        <w:t>nous avons perdu énormément de temps à remettre en question nos méthodes, du fait de l’ambiguïté de l’énoncé.</w:t>
+      </w:r>
+      <w:bookmarkStart w:id="16" w:name="_GoBack"/>
       <w:bookmarkEnd w:id="16"/>
+    </w:p>
+    <w:p>
+      <w:r>
+        <w:tab/>
+        <w:t>Mais finalement, nous considérons le challenge comme réussi, puisque nous avons abouti à un programme totalement fonctionnel, capable d’analyser une instance du problème, puis d’en tirer une meilleure solu</w:t>
+      </w:r>
+      <w:r>
+        <w:t>tion, en plus ou moins de temps, et ce avec une précision exacte.</w:t>
+      </w:r>
+      <w:r>
+        <w:t xml:space="preserve"> </w:t>
+      </w:r>
     </w:p>
     <w:sectPr>
       <w:footerReference w:type="default" r:id="rId10"/>
@@ -2919,6 +3688,7 @@
         <w:docPartUnique/>
       </w:docPartObj>
     </w:sdtPr>
+    <w:sdtEndPr/>
     <w:sdtContent>
       <w:p>
         <w:pPr>
@@ -2938,7 +3708,7 @@
           <w:rPr>
             <w:noProof/>
           </w:rPr>
-          <w:t>2</w:t>
+          <w:t>9</w:t>
         </w:r>
         <w:r>
           <w:fldChar w:fldCharType="end"/>
@@ -3295,6 +4065,118 @@
     </w:lvl>
   </w:abstractNum>
   <w:abstractNum w:abstractNumId="3">
+    <w:nsid w:val="41825BC3"/>
+    <w:multiLevelType w:val="hybridMultilevel"/>
+    <w:tmpl w:val="BA526088"/>
+    <w:lvl w:ilvl="0" w:tplc="589477EA">
+      <w:numFmt w:val="bullet"/>
+      <w:lvlText w:val="-"/>
+      <w:lvlJc w:val="left"/>
+      <w:pPr>
+        <w:ind w:left="1065" w:hanging="360"/>
+      </w:pPr>
+      <w:rPr>
+        <w:rFonts w:ascii="Calibri" w:eastAsiaTheme="minorHAnsi" w:hAnsi="Calibri" w:cstheme="minorBidi" w:hint="default"/>
+      </w:rPr>
+    </w:lvl>
+    <w:lvl w:ilvl="1" w:tplc="040C0003" w:tentative="1">
+      <w:start w:val="1"/>
+      <w:numFmt w:val="bullet"/>
+      <w:lvlText w:val="o"/>
+      <w:lvlJc w:val="left"/>
+      <w:pPr>
+        <w:ind w:left="1785" w:hanging="360"/>
+      </w:pPr>
+      <w:rPr>
+        <w:rFonts w:ascii="Courier New" w:hAnsi="Courier New" w:cs="Courier New" w:hint="default"/>
+      </w:rPr>
+    </w:lvl>
+    <w:lvl w:ilvl="2" w:tplc="040C0005" w:tentative="1">
+      <w:start w:val="1"/>
+      <w:numFmt w:val="bullet"/>
+      <w:lvlText w:val=""/>
+      <w:lvlJc w:val="left"/>
+      <w:pPr>
+        <w:ind w:left="2505" w:hanging="360"/>
+      </w:pPr>
+      <w:rPr>
+        <w:rFonts w:ascii="Wingdings" w:hAnsi="Wingdings" w:hint="default"/>
+      </w:rPr>
+    </w:lvl>
+    <w:lvl w:ilvl="3" w:tplc="040C0001" w:tentative="1">
+      <w:start w:val="1"/>
+      <w:numFmt w:val="bullet"/>
+      <w:lvlText w:val=""/>
+      <w:lvlJc w:val="left"/>
+      <w:pPr>
+        <w:ind w:left="3225" w:hanging="360"/>
+      </w:pPr>
+      <w:rPr>
+        <w:rFonts w:ascii="Symbol" w:hAnsi="Symbol" w:hint="default"/>
+      </w:rPr>
+    </w:lvl>
+    <w:lvl w:ilvl="4" w:tplc="040C0003" w:tentative="1">
+      <w:start w:val="1"/>
+      <w:numFmt w:val="bullet"/>
+      <w:lvlText w:val="o"/>
+      <w:lvlJc w:val="left"/>
+      <w:pPr>
+        <w:ind w:left="3945" w:hanging="360"/>
+      </w:pPr>
+      <w:rPr>
+        <w:rFonts w:ascii="Courier New" w:hAnsi="Courier New" w:cs="Courier New" w:hint="default"/>
+      </w:rPr>
+    </w:lvl>
+    <w:lvl w:ilvl="5" w:tplc="040C0005" w:tentative="1">
+      <w:start w:val="1"/>
+      <w:numFmt w:val="bullet"/>
+      <w:lvlText w:val=""/>
+      <w:lvlJc w:val="left"/>
+      <w:pPr>
+        <w:ind w:left="4665" w:hanging="360"/>
+      </w:pPr>
+      <w:rPr>
+        <w:rFonts w:ascii="Wingdings" w:hAnsi="Wingdings" w:hint="default"/>
+      </w:rPr>
+    </w:lvl>
+    <w:lvl w:ilvl="6" w:tplc="040C0001" w:tentative="1">
+      <w:start w:val="1"/>
+      <w:numFmt w:val="bullet"/>
+      <w:lvlText w:val=""/>
+      <w:lvlJc w:val="left"/>
+      <w:pPr>
+        <w:ind w:left="5385" w:hanging="360"/>
+      </w:pPr>
+      <w:rPr>
+        <w:rFonts w:ascii="Symbol" w:hAnsi="Symbol" w:hint="default"/>
+      </w:rPr>
+    </w:lvl>
+    <w:lvl w:ilvl="7" w:tplc="040C0003" w:tentative="1">
+      <w:start w:val="1"/>
+      <w:numFmt w:val="bullet"/>
+      <w:lvlText w:val="o"/>
+      <w:lvlJc w:val="left"/>
+      <w:pPr>
+        <w:ind w:left="6105" w:hanging="360"/>
+      </w:pPr>
+      <w:rPr>
+        <w:rFonts w:ascii="Courier New" w:hAnsi="Courier New" w:cs="Courier New" w:hint="default"/>
+      </w:rPr>
+    </w:lvl>
+    <w:lvl w:ilvl="8" w:tplc="040C0005" w:tentative="1">
+      <w:start w:val="1"/>
+      <w:numFmt w:val="bullet"/>
+      <w:lvlText w:val=""/>
+      <w:lvlJc w:val="left"/>
+      <w:pPr>
+        <w:ind w:left="6825" w:hanging="360"/>
+      </w:pPr>
+      <w:rPr>
+        <w:rFonts w:ascii="Wingdings" w:hAnsi="Wingdings" w:hint="default"/>
+      </w:rPr>
+    </w:lvl>
+  </w:abstractNum>
+  <w:abstractNum w:abstractNumId="4">
     <w:nsid w:val="5BC85EE1"/>
     <w:multiLevelType w:val="hybridMultilevel"/>
     <w:tmpl w:val="6064538C"/>
@@ -3310,7 +4192,7 @@
         <w:rFonts w:ascii="Calibri" w:eastAsiaTheme="minorHAnsi" w:hAnsi="Calibri" w:cstheme="minorBidi" w:hint="default"/>
       </w:rPr>
     </w:lvl>
-    <w:lvl w:ilvl="1" w:tplc="040C0003" w:tentative="1">
+    <w:lvl w:ilvl="1" w:tplc="040C0003">
       <w:start w:val="1"/>
       <w:numFmt w:val="bullet"/>
       <w:lvlText w:val="o"/>
@@ -3322,7 +4204,7 @@
         <w:rFonts w:ascii="Courier New" w:hAnsi="Courier New" w:cs="Courier New" w:hint="default"/>
       </w:rPr>
     </w:lvl>
-    <w:lvl w:ilvl="2" w:tplc="040C0005" w:tentative="1">
+    <w:lvl w:ilvl="2" w:tplc="040C0005">
       <w:start w:val="1"/>
       <w:numFmt w:val="bullet"/>
       <w:lvlText w:val=""/>
@@ -3407,7 +4289,7 @@
       </w:rPr>
     </w:lvl>
   </w:abstractNum>
-  <w:abstractNum w:abstractNumId="4">
+  <w:abstractNum w:abstractNumId="5">
     <w:nsid w:val="63E77346"/>
     <w:multiLevelType w:val="hybridMultilevel"/>
     <w:tmpl w:val="7ABC188C"/>
@@ -3496,7 +4378,7 @@
       </w:pPr>
     </w:lvl>
   </w:abstractNum>
-  <w:abstractNum w:abstractNumId="5">
+  <w:abstractNum w:abstractNumId="6">
     <w:nsid w:val="6C75047C"/>
     <w:multiLevelType w:val="hybridMultilevel"/>
     <w:tmpl w:val="EE48FC2A"/>
@@ -3612,19 +4494,22 @@
     <w:abstractNumId w:val="2"/>
   </w:num>
   <w:num w:numId="2">
-    <w:abstractNumId w:val="5"/>
+    <w:abstractNumId w:val="6"/>
   </w:num>
   <w:num w:numId="3">
     <w:abstractNumId w:val="1"/>
   </w:num>
   <w:num w:numId="4">
-    <w:abstractNumId w:val="4"/>
+    <w:abstractNumId w:val="5"/>
   </w:num>
   <w:num w:numId="5">
-    <w:abstractNumId w:val="3"/>
+    <w:abstractNumId w:val="4"/>
   </w:num>
   <w:num w:numId="6">
     <w:abstractNumId w:val="0"/>
+  </w:num>
+  <w:num w:numId="7">
+    <w:abstractNumId w:val="3"/>
   </w:num>
 </w:numbering>
 </file>
@@ -3634,7 +4519,7 @@
   <w:docDefaults>
     <w:rPrDefault>
       <w:rPr>
-        <w:rFonts w:asciiTheme="minorHAnsi" w:eastAsiaTheme="minorHAnsi" w:hAnsiTheme="minorHAnsi" w:cstheme="minorBidi"/>
+        <w:rFonts w:asciiTheme="minorHAnsi" w:eastAsiaTheme="minorEastAsia" w:hAnsiTheme="minorHAnsi" w:cstheme="minorBidi"/>
         <w:sz w:val="22"/>
         <w:szCs w:val="22"/>
         <w:lang w:val="fr-FR" w:eastAsia="en-US" w:bidi="ar-SA"/>
@@ -4022,6 +4907,7 @@
   <w:style w:type="paragraph" w:default="1" w:styleId="Normal">
     <w:name w:val="Normal"/>
     <w:qFormat/>
+    <w:rsid w:val="002A61D3"/>
   </w:style>
   <w:style w:type="paragraph" w:styleId="Heading1">
     <w:name w:val="heading 1"/>
@@ -4030,18 +4916,18 @@
     <w:link w:val="Heading1Char"/>
     <w:uiPriority w:val="9"/>
     <w:qFormat/>
-    <w:rsid w:val="00576AEC"/>
+    <w:rsid w:val="002A61D3"/>
     <w:pPr>
       <w:keepNext/>
       <w:keepLines/>
-      <w:spacing w:before="240" w:after="0"/>
+      <w:spacing w:before="320" w:after="0" w:line="240" w:lineRule="auto"/>
       <w:outlineLvl w:val="0"/>
     </w:pPr>
     <w:rPr>
       <w:rFonts w:asciiTheme="majorHAnsi" w:eastAsiaTheme="majorEastAsia" w:hAnsiTheme="majorHAnsi" w:cstheme="majorBidi"/>
-      <w:color w:val="2E74B5" w:themeColor="accent1" w:themeShade="BF"/>
-      <w:sz w:val="32"/>
-      <w:szCs w:val="32"/>
+      <w:color w:val="3E762A" w:themeColor="accent1" w:themeShade="BF"/>
+      <w:sz w:val="30"/>
+      <w:szCs w:val="30"/>
     </w:rPr>
   </w:style>
   <w:style w:type="paragraph" w:styleId="Heading2">
@@ -4052,18 +4938,18 @@
     <w:uiPriority w:val="9"/>
     <w:unhideWhenUsed/>
     <w:qFormat/>
-    <w:rsid w:val="006C424A"/>
+    <w:rsid w:val="002A61D3"/>
     <w:pPr>
       <w:keepNext/>
       <w:keepLines/>
-      <w:spacing w:before="40" w:after="0"/>
+      <w:spacing w:before="40" w:after="0" w:line="240" w:lineRule="auto"/>
       <w:outlineLvl w:val="1"/>
     </w:pPr>
     <w:rPr>
       <w:rFonts w:asciiTheme="majorHAnsi" w:eastAsiaTheme="majorEastAsia" w:hAnsiTheme="majorHAnsi" w:cstheme="majorBidi"/>
-      <w:color w:val="2E74B5" w:themeColor="accent1" w:themeShade="BF"/>
-      <w:sz w:val="26"/>
-      <w:szCs w:val="26"/>
+      <w:color w:val="668926" w:themeColor="accent2" w:themeShade="BF"/>
+      <w:sz w:val="28"/>
+      <w:szCs w:val="28"/>
     </w:rPr>
   </w:style>
   <w:style w:type="paragraph" w:styleId="Heading3">
@@ -4074,18 +4960,158 @@
     <w:uiPriority w:val="9"/>
     <w:unhideWhenUsed/>
     <w:qFormat/>
-    <w:rsid w:val="006C424A"/>
+    <w:rsid w:val="002A61D3"/>
+    <w:pPr>
+      <w:keepNext/>
+      <w:keepLines/>
+      <w:spacing w:before="40" w:after="0" w:line="240" w:lineRule="auto"/>
+      <w:outlineLvl w:val="2"/>
+    </w:pPr>
+    <w:rPr>
+      <w:rFonts w:asciiTheme="majorHAnsi" w:eastAsiaTheme="majorEastAsia" w:hAnsiTheme="majorHAnsi" w:cstheme="majorBidi"/>
+      <w:color w:val="066684" w:themeColor="accent6" w:themeShade="BF"/>
+      <w:sz w:val="26"/>
+      <w:szCs w:val="26"/>
+    </w:rPr>
+  </w:style>
+  <w:style w:type="paragraph" w:styleId="Heading4">
+    <w:name w:val="heading 4"/>
+    <w:basedOn w:val="Normal"/>
+    <w:next w:val="Normal"/>
+    <w:link w:val="Heading4Char"/>
+    <w:uiPriority w:val="9"/>
+    <w:semiHidden/>
+    <w:unhideWhenUsed/>
+    <w:qFormat/>
+    <w:rsid w:val="002A61D3"/>
     <w:pPr>
       <w:keepNext/>
       <w:keepLines/>
       <w:spacing w:before="40" w:after="0"/>
-      <w:outlineLvl w:val="2"/>
+      <w:outlineLvl w:val="3"/>
     </w:pPr>
     <w:rPr>
       <w:rFonts w:asciiTheme="majorHAnsi" w:eastAsiaTheme="majorEastAsia" w:hAnsiTheme="majorHAnsi" w:cstheme="majorBidi"/>
-      <w:color w:val="1F4D78" w:themeColor="accent1" w:themeShade="7F"/>
+      <w:i/>
+      <w:iCs/>
+      <w:color w:val="318B98" w:themeColor="accent5" w:themeShade="BF"/>
+      <w:sz w:val="25"/>
+      <w:szCs w:val="25"/>
+    </w:rPr>
+  </w:style>
+  <w:style w:type="paragraph" w:styleId="Heading5">
+    <w:name w:val="heading 5"/>
+    <w:basedOn w:val="Normal"/>
+    <w:next w:val="Normal"/>
+    <w:link w:val="Heading5Char"/>
+    <w:uiPriority w:val="9"/>
+    <w:semiHidden/>
+    <w:unhideWhenUsed/>
+    <w:qFormat/>
+    <w:rsid w:val="002A61D3"/>
+    <w:pPr>
+      <w:keepNext/>
+      <w:keepLines/>
+      <w:spacing w:before="40" w:after="0"/>
+      <w:outlineLvl w:val="4"/>
+    </w:pPr>
+    <w:rPr>
+      <w:rFonts w:asciiTheme="majorHAnsi" w:eastAsiaTheme="majorEastAsia" w:hAnsiTheme="majorHAnsi" w:cstheme="majorBidi"/>
+      <w:i/>
+      <w:iCs/>
+      <w:color w:val="445C19" w:themeColor="accent2" w:themeShade="80"/>
       <w:sz w:val="24"/>
       <w:szCs w:val="24"/>
+    </w:rPr>
+  </w:style>
+  <w:style w:type="paragraph" w:styleId="Heading6">
+    <w:name w:val="heading 6"/>
+    <w:basedOn w:val="Normal"/>
+    <w:next w:val="Normal"/>
+    <w:link w:val="Heading6Char"/>
+    <w:uiPriority w:val="9"/>
+    <w:semiHidden/>
+    <w:unhideWhenUsed/>
+    <w:qFormat/>
+    <w:rsid w:val="002A61D3"/>
+    <w:pPr>
+      <w:keepNext/>
+      <w:keepLines/>
+      <w:spacing w:before="40" w:after="0"/>
+      <w:outlineLvl w:val="5"/>
+    </w:pPr>
+    <w:rPr>
+      <w:rFonts w:asciiTheme="majorHAnsi" w:eastAsiaTheme="majorEastAsia" w:hAnsiTheme="majorHAnsi" w:cstheme="majorBidi"/>
+      <w:i/>
+      <w:iCs/>
+      <w:color w:val="044458" w:themeColor="accent6" w:themeShade="80"/>
+      <w:sz w:val="23"/>
+      <w:szCs w:val="23"/>
+    </w:rPr>
+  </w:style>
+  <w:style w:type="paragraph" w:styleId="Heading7">
+    <w:name w:val="heading 7"/>
+    <w:basedOn w:val="Normal"/>
+    <w:next w:val="Normal"/>
+    <w:link w:val="Heading7Char"/>
+    <w:uiPriority w:val="9"/>
+    <w:semiHidden/>
+    <w:unhideWhenUsed/>
+    <w:qFormat/>
+    <w:rsid w:val="002A61D3"/>
+    <w:pPr>
+      <w:keepNext/>
+      <w:keepLines/>
+      <w:spacing w:before="40" w:after="0"/>
+      <w:outlineLvl w:val="6"/>
+    </w:pPr>
+    <w:rPr>
+      <w:rFonts w:asciiTheme="majorHAnsi" w:eastAsiaTheme="majorEastAsia" w:hAnsiTheme="majorHAnsi" w:cstheme="majorBidi"/>
+      <w:color w:val="2A4F1C" w:themeColor="accent1" w:themeShade="80"/>
+    </w:rPr>
+  </w:style>
+  <w:style w:type="paragraph" w:styleId="Heading8">
+    <w:name w:val="heading 8"/>
+    <w:basedOn w:val="Normal"/>
+    <w:next w:val="Normal"/>
+    <w:link w:val="Heading8Char"/>
+    <w:uiPriority w:val="9"/>
+    <w:semiHidden/>
+    <w:unhideWhenUsed/>
+    <w:qFormat/>
+    <w:rsid w:val="002A61D3"/>
+    <w:pPr>
+      <w:keepNext/>
+      <w:keepLines/>
+      <w:spacing w:before="40" w:after="0"/>
+      <w:outlineLvl w:val="7"/>
+    </w:pPr>
+    <w:rPr>
+      <w:rFonts w:asciiTheme="majorHAnsi" w:eastAsiaTheme="majorEastAsia" w:hAnsiTheme="majorHAnsi" w:cstheme="majorBidi"/>
+      <w:color w:val="445C19" w:themeColor="accent2" w:themeShade="80"/>
+      <w:sz w:val="21"/>
+      <w:szCs w:val="21"/>
+    </w:rPr>
+  </w:style>
+  <w:style w:type="paragraph" w:styleId="Heading9">
+    <w:name w:val="heading 9"/>
+    <w:basedOn w:val="Normal"/>
+    <w:next w:val="Normal"/>
+    <w:link w:val="Heading9Char"/>
+    <w:uiPriority w:val="9"/>
+    <w:semiHidden/>
+    <w:unhideWhenUsed/>
+    <w:qFormat/>
+    <w:rsid w:val="002A61D3"/>
+    <w:pPr>
+      <w:keepNext/>
+      <w:keepLines/>
+      <w:spacing w:before="40" w:after="0"/>
+      <w:outlineLvl w:val="8"/>
+    </w:pPr>
+    <w:rPr>
+      <w:rFonts w:asciiTheme="majorHAnsi" w:eastAsiaTheme="majorEastAsia" w:hAnsiTheme="majorHAnsi" w:cstheme="majorBidi"/>
+      <w:color w:val="044458" w:themeColor="accent6" w:themeShade="80"/>
     </w:rPr>
   </w:style>
   <w:style w:type="character" w:default="1" w:styleId="DefaultParagraphFont">
@@ -4131,12 +5157,12 @@
     <w:basedOn w:val="DefaultParagraphFont"/>
     <w:link w:val="Heading1"/>
     <w:uiPriority w:val="9"/>
-    <w:rsid w:val="00576AEC"/>
+    <w:rsid w:val="002A61D3"/>
     <w:rPr>
       <w:rFonts w:asciiTheme="majorHAnsi" w:eastAsiaTheme="majorEastAsia" w:hAnsiTheme="majorHAnsi" w:cstheme="majorBidi"/>
-      <w:color w:val="2E74B5" w:themeColor="accent1" w:themeShade="BF"/>
-      <w:sz w:val="32"/>
-      <w:szCs w:val="32"/>
+      <w:color w:val="3E762A" w:themeColor="accent1" w:themeShade="BF"/>
+      <w:sz w:val="30"/>
+      <w:szCs w:val="30"/>
     </w:rPr>
   </w:style>
   <w:style w:type="character" w:customStyle="1" w:styleId="Heading2Char">
@@ -4144,12 +5170,12 @@
     <w:basedOn w:val="DefaultParagraphFont"/>
     <w:link w:val="Heading2"/>
     <w:uiPriority w:val="9"/>
-    <w:rsid w:val="006C424A"/>
+    <w:rsid w:val="002A61D3"/>
     <w:rPr>
       <w:rFonts w:asciiTheme="majorHAnsi" w:eastAsiaTheme="majorEastAsia" w:hAnsiTheme="majorHAnsi" w:cstheme="majorBidi"/>
-      <w:color w:val="2E74B5" w:themeColor="accent1" w:themeShade="BF"/>
-      <w:sz w:val="26"/>
-      <w:szCs w:val="26"/>
+      <w:color w:val="668926" w:themeColor="accent2" w:themeShade="BF"/>
+      <w:sz w:val="28"/>
+      <w:szCs w:val="28"/>
     </w:rPr>
   </w:style>
   <w:style w:type="character" w:customStyle="1" w:styleId="Heading3Char">
@@ -4157,12 +5183,12 @@
     <w:basedOn w:val="DefaultParagraphFont"/>
     <w:link w:val="Heading3"/>
     <w:uiPriority w:val="9"/>
-    <w:rsid w:val="006C424A"/>
+    <w:rsid w:val="002A61D3"/>
     <w:rPr>
       <w:rFonts w:asciiTheme="majorHAnsi" w:eastAsiaTheme="majorEastAsia" w:hAnsiTheme="majorHAnsi" w:cstheme="majorBidi"/>
-      <w:color w:val="1F4D78" w:themeColor="accent1" w:themeShade="7F"/>
-      <w:sz w:val="24"/>
-      <w:szCs w:val="24"/>
+      <w:color w:val="066684" w:themeColor="accent6" w:themeShade="BF"/>
+      <w:sz w:val="26"/>
+      <w:szCs w:val="26"/>
     </w:rPr>
   </w:style>
   <w:style w:type="paragraph" w:styleId="NoSpacing">
@@ -4170,14 +5196,10 @@
     <w:link w:val="NoSpacingChar"/>
     <w:uiPriority w:val="1"/>
     <w:qFormat/>
-    <w:rsid w:val="00C355FC"/>
+    <w:rsid w:val="002A61D3"/>
     <w:pPr>
       <w:spacing w:after="0" w:line="240" w:lineRule="auto"/>
     </w:pPr>
-    <w:rPr>
-      <w:rFonts w:eastAsiaTheme="minorEastAsia"/>
-      <w:lang w:eastAsia="fr-FR"/>
-    </w:rPr>
   </w:style>
   <w:style w:type="character" w:customStyle="1" w:styleId="NoSpacingChar">
     <w:name w:val="No Spacing Char"/>
@@ -4185,10 +5207,6 @@
     <w:link w:val="NoSpacing"/>
     <w:uiPriority w:val="1"/>
     <w:rsid w:val="00C355FC"/>
-    <w:rPr>
-      <w:rFonts w:eastAsiaTheme="minorEastAsia"/>
-      <w:lang w:eastAsia="fr-FR"/>
-    </w:rPr>
   </w:style>
   <w:style w:type="paragraph" w:styleId="TOC1">
     <w:name w:val="toc 1"/>
@@ -4226,7 +5244,7 @@
     <w:unhideWhenUsed/>
     <w:rsid w:val="00C355FC"/>
     <w:rPr>
-      <w:color w:val="0563C1" w:themeColor="hyperlink"/>
+      <w:color w:val="6B9F25" w:themeColor="hyperlink"/>
       <w:u w:val="single"/>
     </w:rPr>
   </w:style>
@@ -4274,13 +5292,439 @@
     <w:uiPriority w:val="99"/>
     <w:rsid w:val="000B4560"/>
   </w:style>
+  <w:style w:type="table" w:styleId="TableGrid">
+    <w:name w:val="Table Grid"/>
+    <w:basedOn w:val="TableNormal"/>
+    <w:uiPriority w:val="39"/>
+    <w:rsid w:val="00FB0767"/>
+    <w:pPr>
+      <w:spacing w:after="0" w:line="240" w:lineRule="auto"/>
+    </w:pPr>
+    <w:tblPr>
+      <w:tblInd w:w="0" w:type="dxa"/>
+      <w:tblBorders>
+        <w:top w:val="single" w:sz="4" w:space="0" w:color="auto"/>
+        <w:left w:val="single" w:sz="4" w:space="0" w:color="auto"/>
+        <w:bottom w:val="single" w:sz="4" w:space="0" w:color="auto"/>
+        <w:right w:val="single" w:sz="4" w:space="0" w:color="auto"/>
+        <w:insideH w:val="single" w:sz="4" w:space="0" w:color="auto"/>
+        <w:insideV w:val="single" w:sz="4" w:space="0" w:color="auto"/>
+      </w:tblBorders>
+      <w:tblCellMar>
+        <w:top w:w="0" w:type="dxa"/>
+        <w:left w:w="108" w:type="dxa"/>
+        <w:bottom w:w="0" w:type="dxa"/>
+        <w:right w:w="108" w:type="dxa"/>
+      </w:tblCellMar>
+    </w:tblPr>
+  </w:style>
+  <w:style w:type="table" w:styleId="PlainTable1">
+    <w:name w:val="Plain Table 1"/>
+    <w:basedOn w:val="TableNormal"/>
+    <w:uiPriority w:val="41"/>
+    <w:rsid w:val="002A61D3"/>
+    <w:pPr>
+      <w:spacing w:after="0" w:line="240" w:lineRule="auto"/>
+    </w:pPr>
+    <w:tblPr>
+      <w:tblStyleRowBandSize w:val="1"/>
+      <w:tblStyleColBandSize w:val="1"/>
+      <w:tblInd w:w="0" w:type="dxa"/>
+      <w:tblBorders>
+        <w:top w:val="single" w:sz="4" w:space="0" w:color="BFBFBF" w:themeColor="background1" w:themeShade="BF"/>
+        <w:left w:val="single" w:sz="4" w:space="0" w:color="BFBFBF" w:themeColor="background1" w:themeShade="BF"/>
+        <w:bottom w:val="single" w:sz="4" w:space="0" w:color="BFBFBF" w:themeColor="background1" w:themeShade="BF"/>
+        <w:right w:val="single" w:sz="4" w:space="0" w:color="BFBFBF" w:themeColor="background1" w:themeShade="BF"/>
+        <w:insideH w:val="single" w:sz="4" w:space="0" w:color="BFBFBF" w:themeColor="background1" w:themeShade="BF"/>
+        <w:insideV w:val="single" w:sz="4" w:space="0" w:color="BFBFBF" w:themeColor="background1" w:themeShade="BF"/>
+      </w:tblBorders>
+      <w:tblCellMar>
+        <w:top w:w="0" w:type="dxa"/>
+        <w:left w:w="108" w:type="dxa"/>
+        <w:bottom w:w="0" w:type="dxa"/>
+        <w:right w:w="108" w:type="dxa"/>
+      </w:tblCellMar>
+    </w:tblPr>
+    <w:tblStylePr w:type="firstRow">
+      <w:rPr>
+        <w:b/>
+        <w:bCs/>
+      </w:rPr>
+    </w:tblStylePr>
+    <w:tblStylePr w:type="lastRow">
+      <w:rPr>
+        <w:b/>
+        <w:bCs/>
+      </w:rPr>
+      <w:tblPr/>
+      <w:tcPr>
+        <w:tcBorders>
+          <w:top w:val="double" w:sz="4" w:space="0" w:color="BFBFBF" w:themeColor="background1" w:themeShade="BF"/>
+        </w:tcBorders>
+      </w:tcPr>
+    </w:tblStylePr>
+    <w:tblStylePr w:type="firstCol">
+      <w:rPr>
+        <w:b/>
+        <w:bCs/>
+      </w:rPr>
+    </w:tblStylePr>
+    <w:tblStylePr w:type="lastCol">
+      <w:rPr>
+        <w:b/>
+        <w:bCs/>
+      </w:rPr>
+    </w:tblStylePr>
+    <w:tblStylePr w:type="band1Vert">
+      <w:tblPr/>
+      <w:tcPr>
+        <w:shd w:val="clear" w:color="auto" w:fill="F2F2F2" w:themeFill="background1" w:themeFillShade="F2"/>
+      </w:tcPr>
+    </w:tblStylePr>
+    <w:tblStylePr w:type="band1Horz">
+      <w:tblPr/>
+      <w:tcPr>
+        <w:shd w:val="clear" w:color="auto" w:fill="F2F2F2" w:themeFill="background1" w:themeFillShade="F2"/>
+      </w:tcPr>
+    </w:tblStylePr>
+  </w:style>
+  <w:style w:type="character" w:customStyle="1" w:styleId="Heading4Char">
+    <w:name w:val="Heading 4 Char"/>
+    <w:basedOn w:val="DefaultParagraphFont"/>
+    <w:link w:val="Heading4"/>
+    <w:uiPriority w:val="9"/>
+    <w:semiHidden/>
+    <w:rsid w:val="002A61D3"/>
+    <w:rPr>
+      <w:rFonts w:asciiTheme="majorHAnsi" w:eastAsiaTheme="majorEastAsia" w:hAnsiTheme="majorHAnsi" w:cstheme="majorBidi"/>
+      <w:i/>
+      <w:iCs/>
+      <w:color w:val="318B98" w:themeColor="accent5" w:themeShade="BF"/>
+      <w:sz w:val="25"/>
+      <w:szCs w:val="25"/>
+    </w:rPr>
+  </w:style>
+  <w:style w:type="character" w:customStyle="1" w:styleId="Heading5Char">
+    <w:name w:val="Heading 5 Char"/>
+    <w:basedOn w:val="DefaultParagraphFont"/>
+    <w:link w:val="Heading5"/>
+    <w:uiPriority w:val="9"/>
+    <w:semiHidden/>
+    <w:rsid w:val="002A61D3"/>
+    <w:rPr>
+      <w:rFonts w:asciiTheme="majorHAnsi" w:eastAsiaTheme="majorEastAsia" w:hAnsiTheme="majorHAnsi" w:cstheme="majorBidi"/>
+      <w:i/>
+      <w:iCs/>
+      <w:color w:val="445C19" w:themeColor="accent2" w:themeShade="80"/>
+      <w:sz w:val="24"/>
+      <w:szCs w:val="24"/>
+    </w:rPr>
+  </w:style>
+  <w:style w:type="character" w:customStyle="1" w:styleId="Heading6Char">
+    <w:name w:val="Heading 6 Char"/>
+    <w:basedOn w:val="DefaultParagraphFont"/>
+    <w:link w:val="Heading6"/>
+    <w:uiPriority w:val="9"/>
+    <w:semiHidden/>
+    <w:rsid w:val="002A61D3"/>
+    <w:rPr>
+      <w:rFonts w:asciiTheme="majorHAnsi" w:eastAsiaTheme="majorEastAsia" w:hAnsiTheme="majorHAnsi" w:cstheme="majorBidi"/>
+      <w:i/>
+      <w:iCs/>
+      <w:color w:val="044458" w:themeColor="accent6" w:themeShade="80"/>
+      <w:sz w:val="23"/>
+      <w:szCs w:val="23"/>
+    </w:rPr>
+  </w:style>
+  <w:style w:type="character" w:customStyle="1" w:styleId="Heading7Char">
+    <w:name w:val="Heading 7 Char"/>
+    <w:basedOn w:val="DefaultParagraphFont"/>
+    <w:link w:val="Heading7"/>
+    <w:uiPriority w:val="9"/>
+    <w:semiHidden/>
+    <w:rsid w:val="002A61D3"/>
+    <w:rPr>
+      <w:rFonts w:asciiTheme="majorHAnsi" w:eastAsiaTheme="majorEastAsia" w:hAnsiTheme="majorHAnsi" w:cstheme="majorBidi"/>
+      <w:color w:val="2A4F1C" w:themeColor="accent1" w:themeShade="80"/>
+    </w:rPr>
+  </w:style>
+  <w:style w:type="character" w:customStyle="1" w:styleId="Heading8Char">
+    <w:name w:val="Heading 8 Char"/>
+    <w:basedOn w:val="DefaultParagraphFont"/>
+    <w:link w:val="Heading8"/>
+    <w:uiPriority w:val="9"/>
+    <w:semiHidden/>
+    <w:rsid w:val="002A61D3"/>
+    <w:rPr>
+      <w:rFonts w:asciiTheme="majorHAnsi" w:eastAsiaTheme="majorEastAsia" w:hAnsiTheme="majorHAnsi" w:cstheme="majorBidi"/>
+      <w:color w:val="445C19" w:themeColor="accent2" w:themeShade="80"/>
+      <w:sz w:val="21"/>
+      <w:szCs w:val="21"/>
+    </w:rPr>
+  </w:style>
+  <w:style w:type="character" w:customStyle="1" w:styleId="Heading9Char">
+    <w:name w:val="Heading 9 Char"/>
+    <w:basedOn w:val="DefaultParagraphFont"/>
+    <w:link w:val="Heading9"/>
+    <w:uiPriority w:val="9"/>
+    <w:semiHidden/>
+    <w:rsid w:val="002A61D3"/>
+    <w:rPr>
+      <w:rFonts w:asciiTheme="majorHAnsi" w:eastAsiaTheme="majorEastAsia" w:hAnsiTheme="majorHAnsi" w:cstheme="majorBidi"/>
+      <w:color w:val="044458" w:themeColor="accent6" w:themeShade="80"/>
+    </w:rPr>
+  </w:style>
+  <w:style w:type="paragraph" w:styleId="Caption">
+    <w:name w:val="caption"/>
+    <w:basedOn w:val="Normal"/>
+    <w:next w:val="Normal"/>
+    <w:uiPriority w:val="35"/>
+    <w:semiHidden/>
+    <w:unhideWhenUsed/>
+    <w:qFormat/>
+    <w:rsid w:val="002A61D3"/>
+    <w:pPr>
+      <w:spacing w:line="240" w:lineRule="auto"/>
+    </w:pPr>
+    <w:rPr>
+      <w:b/>
+      <w:bCs/>
+      <w:smallCaps/>
+      <w:color w:val="549E39" w:themeColor="accent1"/>
+      <w:spacing w:val="6"/>
+    </w:rPr>
+  </w:style>
+  <w:style w:type="paragraph" w:styleId="Title">
+    <w:name w:val="Title"/>
+    <w:basedOn w:val="Normal"/>
+    <w:next w:val="Normal"/>
+    <w:link w:val="TitleChar"/>
+    <w:uiPriority w:val="10"/>
+    <w:qFormat/>
+    <w:rsid w:val="002A61D3"/>
+    <w:pPr>
+      <w:spacing w:after="0" w:line="240" w:lineRule="auto"/>
+      <w:contextualSpacing/>
+    </w:pPr>
+    <w:rPr>
+      <w:rFonts w:asciiTheme="majorHAnsi" w:eastAsiaTheme="majorEastAsia" w:hAnsiTheme="majorHAnsi" w:cstheme="majorBidi"/>
+      <w:color w:val="3E762A" w:themeColor="accent1" w:themeShade="BF"/>
+      <w:spacing w:val="-10"/>
+      <w:sz w:val="52"/>
+      <w:szCs w:val="52"/>
+    </w:rPr>
+  </w:style>
+  <w:style w:type="character" w:customStyle="1" w:styleId="TitleChar">
+    <w:name w:val="Title Char"/>
+    <w:basedOn w:val="DefaultParagraphFont"/>
+    <w:link w:val="Title"/>
+    <w:uiPriority w:val="10"/>
+    <w:rsid w:val="002A61D3"/>
+    <w:rPr>
+      <w:rFonts w:asciiTheme="majorHAnsi" w:eastAsiaTheme="majorEastAsia" w:hAnsiTheme="majorHAnsi" w:cstheme="majorBidi"/>
+      <w:color w:val="3E762A" w:themeColor="accent1" w:themeShade="BF"/>
+      <w:spacing w:val="-10"/>
+      <w:sz w:val="52"/>
+      <w:szCs w:val="52"/>
+    </w:rPr>
+  </w:style>
+  <w:style w:type="paragraph" w:styleId="Subtitle">
+    <w:name w:val="Subtitle"/>
+    <w:basedOn w:val="Normal"/>
+    <w:next w:val="Normal"/>
+    <w:link w:val="SubtitleChar"/>
+    <w:uiPriority w:val="11"/>
+    <w:qFormat/>
+    <w:rsid w:val="002A61D3"/>
+    <w:pPr>
+      <w:numPr>
+        <w:ilvl w:val="1"/>
+      </w:numPr>
+      <w:spacing w:line="240" w:lineRule="auto"/>
+    </w:pPr>
+    <w:rPr>
+      <w:rFonts w:asciiTheme="majorHAnsi" w:eastAsiaTheme="majorEastAsia" w:hAnsiTheme="majorHAnsi" w:cstheme="majorBidi"/>
+    </w:rPr>
+  </w:style>
+  <w:style w:type="character" w:customStyle="1" w:styleId="SubtitleChar">
+    <w:name w:val="Subtitle Char"/>
+    <w:basedOn w:val="DefaultParagraphFont"/>
+    <w:link w:val="Subtitle"/>
+    <w:uiPriority w:val="11"/>
+    <w:rsid w:val="002A61D3"/>
+    <w:rPr>
+      <w:rFonts w:asciiTheme="majorHAnsi" w:eastAsiaTheme="majorEastAsia" w:hAnsiTheme="majorHAnsi" w:cstheme="majorBidi"/>
+    </w:rPr>
+  </w:style>
+  <w:style w:type="character" w:styleId="Strong">
+    <w:name w:val="Strong"/>
+    <w:basedOn w:val="DefaultParagraphFont"/>
+    <w:uiPriority w:val="22"/>
+    <w:qFormat/>
+    <w:rsid w:val="002A61D3"/>
+    <w:rPr>
+      <w:b/>
+      <w:bCs/>
+    </w:rPr>
+  </w:style>
+  <w:style w:type="character" w:styleId="Emphasis">
+    <w:name w:val="Emphasis"/>
+    <w:basedOn w:val="DefaultParagraphFont"/>
+    <w:uiPriority w:val="20"/>
+    <w:qFormat/>
+    <w:rsid w:val="002A61D3"/>
+    <w:rPr>
+      <w:i/>
+      <w:iCs/>
+    </w:rPr>
+  </w:style>
+  <w:style w:type="paragraph" w:styleId="Quote">
+    <w:name w:val="Quote"/>
+    <w:basedOn w:val="Normal"/>
+    <w:next w:val="Normal"/>
+    <w:link w:val="QuoteChar"/>
+    <w:uiPriority w:val="29"/>
+    <w:qFormat/>
+    <w:rsid w:val="002A61D3"/>
+    <w:pPr>
+      <w:spacing w:before="120"/>
+      <w:ind w:left="720" w:right="720"/>
+      <w:jc w:val="center"/>
+    </w:pPr>
+    <w:rPr>
+      <w:i/>
+      <w:iCs/>
+    </w:rPr>
+  </w:style>
+  <w:style w:type="character" w:customStyle="1" w:styleId="QuoteChar">
+    <w:name w:val="Quote Char"/>
+    <w:basedOn w:val="DefaultParagraphFont"/>
+    <w:link w:val="Quote"/>
+    <w:uiPriority w:val="29"/>
+    <w:rsid w:val="002A61D3"/>
+    <w:rPr>
+      <w:i/>
+      <w:iCs/>
+    </w:rPr>
+  </w:style>
+  <w:style w:type="paragraph" w:styleId="IntenseQuote">
+    <w:name w:val="Intense Quote"/>
+    <w:basedOn w:val="Normal"/>
+    <w:next w:val="Normal"/>
+    <w:link w:val="IntenseQuoteChar"/>
+    <w:uiPriority w:val="30"/>
+    <w:qFormat/>
+    <w:rsid w:val="002A61D3"/>
+    <w:pPr>
+      <w:spacing w:before="120" w:line="300" w:lineRule="auto"/>
+      <w:ind w:left="576" w:right="576"/>
+      <w:jc w:val="center"/>
+    </w:pPr>
+    <w:rPr>
+      <w:rFonts w:asciiTheme="majorHAnsi" w:eastAsiaTheme="majorEastAsia" w:hAnsiTheme="majorHAnsi" w:cstheme="majorBidi"/>
+      <w:color w:val="549E39" w:themeColor="accent1"/>
+      <w:sz w:val="24"/>
+      <w:szCs w:val="24"/>
+    </w:rPr>
+  </w:style>
+  <w:style w:type="character" w:customStyle="1" w:styleId="IntenseQuoteChar">
+    <w:name w:val="Intense Quote Char"/>
+    <w:basedOn w:val="DefaultParagraphFont"/>
+    <w:link w:val="IntenseQuote"/>
+    <w:uiPriority w:val="30"/>
+    <w:rsid w:val="002A61D3"/>
+    <w:rPr>
+      <w:rFonts w:asciiTheme="majorHAnsi" w:eastAsiaTheme="majorEastAsia" w:hAnsiTheme="majorHAnsi" w:cstheme="majorBidi"/>
+      <w:color w:val="549E39" w:themeColor="accent1"/>
+      <w:sz w:val="24"/>
+      <w:szCs w:val="24"/>
+    </w:rPr>
+  </w:style>
+  <w:style w:type="character" w:styleId="SubtleEmphasis">
+    <w:name w:val="Subtle Emphasis"/>
+    <w:basedOn w:val="DefaultParagraphFont"/>
+    <w:uiPriority w:val="19"/>
+    <w:qFormat/>
+    <w:rsid w:val="002A61D3"/>
+    <w:rPr>
+      <w:i/>
+      <w:iCs/>
+      <w:color w:val="404040" w:themeColor="text1" w:themeTint="BF"/>
+    </w:rPr>
+  </w:style>
+  <w:style w:type="character" w:styleId="IntenseEmphasis">
+    <w:name w:val="Intense Emphasis"/>
+    <w:basedOn w:val="DefaultParagraphFont"/>
+    <w:uiPriority w:val="21"/>
+    <w:qFormat/>
+    <w:rsid w:val="002A61D3"/>
+    <w:rPr>
+      <w:b w:val="0"/>
+      <w:bCs w:val="0"/>
+      <w:i/>
+      <w:iCs/>
+      <w:color w:val="549E39" w:themeColor="accent1"/>
+    </w:rPr>
+  </w:style>
+  <w:style w:type="character" w:styleId="SubtleReference">
+    <w:name w:val="Subtle Reference"/>
+    <w:basedOn w:val="DefaultParagraphFont"/>
+    <w:uiPriority w:val="31"/>
+    <w:qFormat/>
+    <w:rsid w:val="002A61D3"/>
+    <w:rPr>
+      <w:smallCaps/>
+      <w:color w:val="404040" w:themeColor="text1" w:themeTint="BF"/>
+      <w:u w:val="single" w:color="7F7F7F" w:themeColor="text1" w:themeTint="80"/>
+    </w:rPr>
+  </w:style>
+  <w:style w:type="character" w:styleId="IntenseReference">
+    <w:name w:val="Intense Reference"/>
+    <w:basedOn w:val="DefaultParagraphFont"/>
+    <w:uiPriority w:val="32"/>
+    <w:qFormat/>
+    <w:rsid w:val="002A61D3"/>
+    <w:rPr>
+      <w:b/>
+      <w:bCs/>
+      <w:smallCaps/>
+      <w:color w:val="549E39" w:themeColor="accent1"/>
+      <w:spacing w:val="5"/>
+      <w:u w:val="single"/>
+    </w:rPr>
+  </w:style>
+  <w:style w:type="character" w:styleId="BookTitle">
+    <w:name w:val="Book Title"/>
+    <w:basedOn w:val="DefaultParagraphFont"/>
+    <w:uiPriority w:val="33"/>
+    <w:qFormat/>
+    <w:rsid w:val="002A61D3"/>
+    <w:rPr>
+      <w:b/>
+      <w:bCs/>
+      <w:smallCaps/>
+    </w:rPr>
+  </w:style>
+  <w:style w:type="paragraph" w:styleId="TOCHeading">
+    <w:name w:val="TOC Heading"/>
+    <w:basedOn w:val="Heading1"/>
+    <w:next w:val="Normal"/>
+    <w:uiPriority w:val="39"/>
+    <w:semiHidden/>
+    <w:unhideWhenUsed/>
+    <w:qFormat/>
+    <w:rsid w:val="002A61D3"/>
+    <w:pPr>
+      <w:outlineLvl w:val="9"/>
+    </w:pPr>
+  </w:style>
 </w:styles>
 </file>
 
 <file path=word/theme/theme1.xml><?xml version="1.0" encoding="utf-8"?>
 <a:theme xmlns:a="http://schemas.openxmlformats.org/drawingml/2006/main" name="Thème Office">
   <a:themeElements>
-    <a:clrScheme name="Office">
+    <a:clrScheme name="Green">
       <a:dk1>
         <a:sysClr val="windowText" lastClr="000000"/>
       </a:dk1>
@@ -4288,34 +5732,34 @@
         <a:sysClr val="window" lastClr="FFFFFF"/>
       </a:lt1>
       <a:dk2>
-        <a:srgbClr val="44546A"/>
+        <a:srgbClr val="455F51"/>
       </a:dk2>
       <a:lt2>
-        <a:srgbClr val="E7E6E6"/>
+        <a:srgbClr val="E3DED1"/>
       </a:lt2>
       <a:accent1>
-        <a:srgbClr val="5B9BD5"/>
+        <a:srgbClr val="549E39"/>
       </a:accent1>
       <a:accent2>
-        <a:srgbClr val="ED7D31"/>
+        <a:srgbClr val="8AB833"/>
       </a:accent2>
       <a:accent3>
-        <a:srgbClr val="A5A5A5"/>
+        <a:srgbClr val="C0CF3A"/>
       </a:accent3>
       <a:accent4>
-        <a:srgbClr val="FFC000"/>
+        <a:srgbClr val="029676"/>
       </a:accent4>
       <a:accent5>
-        <a:srgbClr val="4472C4"/>
+        <a:srgbClr val="4AB5C4"/>
       </a:accent5>
       <a:accent6>
-        <a:srgbClr val="70AD47"/>
+        <a:srgbClr val="0989B1"/>
       </a:accent6>
       <a:hlink>
-        <a:srgbClr val="0563C1"/>
+        <a:srgbClr val="6B9F25"/>
       </a:hlink>
       <a:folHlink>
-        <a:srgbClr val="954F72"/>
+        <a:srgbClr val="BA6906"/>
       </a:folHlink>
     </a:clrScheme>
     <a:fontScheme name="Office">
@@ -4562,7 +6006,7 @@
 </file>
 
 <file path=customXml/itemProps2.xml><?xml version="1.0" encoding="utf-8"?>
-<ds:datastoreItem xmlns:ds="http://schemas.openxmlformats.org/officeDocument/2006/customXml" ds:itemID="{BBEE40E3-AFF7-49E6-8F7B-815BAA4A0916}">
+<ds:datastoreItem xmlns:ds="http://schemas.openxmlformats.org/officeDocument/2006/customXml" ds:itemID="{BE8B70CF-E26C-4291-8B9A-1B48B52CC8CA}">
   <ds:schemaRefs>
     <ds:schemaRef ds:uri="http://schemas.openxmlformats.org/officeDocument/2006/bibliography"/>
   </ds:schemaRefs>

</xml_diff>

<commit_message>
Màj word + pdf
</commit_message>
<xml_diff>
--- a/Rapport.docx
+++ b/Rapport.docx
@@ -1,6 +1,6 @@
 
 <file path=word/document.xml><?xml version="1.0" encoding="utf-8"?>
-<w:document xmlns:wpc="http://schemas.microsoft.com/office/word/2010/wordprocessingCanvas" xmlns:mc="http://schemas.openxmlformats.org/markup-compatibility/2006" xmlns:o="urn:schemas-microsoft-com:office:office" xmlns:r="http://schemas.openxmlformats.org/officeDocument/2006/relationships" xmlns:m="http://schemas.openxmlformats.org/officeDocument/2006/math" xmlns:v="urn:schemas-microsoft-com:vml" xmlns:wp14="http://schemas.microsoft.com/office/word/2010/wordprocessingDrawing" xmlns:wp="http://schemas.openxmlformats.org/drawingml/2006/wordprocessingDrawing" xmlns:w10="urn:schemas-microsoft-com:office:word" xmlns:w="http://schemas.openxmlformats.org/wordprocessingml/2006/main" xmlns:w14="http://schemas.microsoft.com/office/word/2010/wordml" xmlns:w15="http://schemas.microsoft.com/office/word/2012/wordml" xmlns:wpg="http://schemas.microsoft.com/office/word/2010/wordprocessingGroup" xmlns:wpi="http://schemas.microsoft.com/office/word/2010/wordprocessingInk" xmlns:wne="http://schemas.microsoft.com/office/word/2006/wordml" xmlns:wps="http://schemas.microsoft.com/office/word/2010/wordprocessingShape" mc:Ignorable="w14 w15 wp14">
+<w:document xmlns:wpc="http://schemas.microsoft.com/office/word/2010/wordprocessingCanvas" xmlns:mo="http://schemas.microsoft.com/office/mac/office/2008/main" xmlns:mc="http://schemas.openxmlformats.org/markup-compatibility/2006" xmlns:mv="urn:schemas-microsoft-com:mac:vml" xmlns:o="urn:schemas-microsoft-com:office:office" xmlns:r="http://schemas.openxmlformats.org/officeDocument/2006/relationships" xmlns:m="http://schemas.openxmlformats.org/officeDocument/2006/math" xmlns:v="urn:schemas-microsoft-com:vml" xmlns:wp14="http://schemas.microsoft.com/office/word/2010/wordprocessingDrawing" xmlns:wp="http://schemas.openxmlformats.org/drawingml/2006/wordprocessingDrawing" xmlns:w10="urn:schemas-microsoft-com:office:word" xmlns:w="http://schemas.openxmlformats.org/wordprocessingml/2006/main" xmlns:w14="http://schemas.microsoft.com/office/word/2010/wordml" xmlns:wpg="http://schemas.microsoft.com/office/word/2010/wordprocessingGroup" xmlns:wpi="http://schemas.microsoft.com/office/word/2010/wordprocessingInk" xmlns:wne="http://schemas.microsoft.com/office/word/2006/wordml" xmlns:wps="http://schemas.microsoft.com/office/word/2010/wordprocessingShape" mc:Ignorable="w14 wp14">
   <w:body>
     <w:sdt>
       <w:sdtPr>
@@ -269,7 +269,7 @@
                         </pic:cNvPicPr>
                       </pic:nvPicPr>
                       <pic:blipFill>
-                        <a:blip r:embed="rId9" cstate="print">
+                        <a:blip r:embed="rId10" cstate="print">
                           <a:extLst>
                             <a:ext uri="{28A0092B-C50C-407E-A947-70E740481C1C}">
                               <a14:useLocalDpi xmlns:a14="http://schemas.microsoft.com/office/drawing/2010/main" val="0"/>
@@ -312,7 +312,7 @@
     </w:sdt>
     <w:p>
       <w:pPr>
-        <w:pStyle w:val="TOC1"/>
+        <w:pStyle w:val="TM1"/>
         <w:rPr>
           <w:noProof/>
           <w:lang w:eastAsia="fr-FR"/>
@@ -353,7 +353,7 @@
       <w:sdtContent>
         <w:p>
           <w:pPr>
-            <w:pStyle w:val="TOCHeading"/>
+            <w:pStyle w:val="En-ttedetabledesmatires"/>
           </w:pPr>
           <w:r>
             <w:t>Table des matières</w:t>
@@ -361,7 +361,7 @@
         </w:p>
         <w:p>
           <w:pPr>
-            <w:pStyle w:val="TOC1"/>
+            <w:pStyle w:val="TM1"/>
             <w:tabs>
               <w:tab w:val="right" w:leader="dot" w:pos="9062"/>
             </w:tabs>
@@ -439,7 +439,7 @@
         </w:p>
         <w:p>
           <w:pPr>
-            <w:pStyle w:val="TOC1"/>
+            <w:pStyle w:val="TM1"/>
             <w:tabs>
               <w:tab w:val="right" w:leader="dot" w:pos="9062"/>
             </w:tabs>
@@ -502,7 +502,7 @@
         </w:p>
         <w:p>
           <w:pPr>
-            <w:pStyle w:val="TOC1"/>
+            <w:pStyle w:val="TM1"/>
             <w:tabs>
               <w:tab w:val="right" w:leader="dot" w:pos="9062"/>
             </w:tabs>
@@ -565,7 +565,7 @@
         </w:p>
         <w:p>
           <w:pPr>
-            <w:pStyle w:val="TOC2"/>
+            <w:pStyle w:val="TM2"/>
             <w:tabs>
               <w:tab w:val="right" w:leader="dot" w:pos="9062"/>
             </w:tabs>
@@ -628,7 +628,7 @@
         </w:p>
         <w:p>
           <w:pPr>
-            <w:pStyle w:val="TOC3"/>
+            <w:pStyle w:val="TM3"/>
             <w:tabs>
               <w:tab w:val="right" w:leader="dot" w:pos="9062"/>
             </w:tabs>
@@ -690,7 +690,7 @@
         </w:p>
         <w:p>
           <w:pPr>
-            <w:pStyle w:val="TOC3"/>
+            <w:pStyle w:val="TM3"/>
             <w:tabs>
               <w:tab w:val="right" w:leader="dot" w:pos="9062"/>
             </w:tabs>
@@ -752,7 +752,7 @@
         </w:p>
         <w:p>
           <w:pPr>
-            <w:pStyle w:val="TOC2"/>
+            <w:pStyle w:val="TM2"/>
             <w:tabs>
               <w:tab w:val="right" w:leader="dot" w:pos="9062"/>
             </w:tabs>
@@ -815,7 +815,7 @@
         </w:p>
         <w:p>
           <w:pPr>
-            <w:pStyle w:val="TOC3"/>
+            <w:pStyle w:val="TM3"/>
             <w:tabs>
               <w:tab w:val="right" w:leader="dot" w:pos="9062"/>
             </w:tabs>
@@ -877,7 +877,7 @@
         </w:p>
         <w:p>
           <w:pPr>
-            <w:pStyle w:val="TOC2"/>
+            <w:pStyle w:val="TM2"/>
             <w:tabs>
               <w:tab w:val="right" w:leader="dot" w:pos="9062"/>
             </w:tabs>
@@ -940,7 +940,7 @@
         </w:p>
         <w:p>
           <w:pPr>
-            <w:pStyle w:val="TOC3"/>
+            <w:pStyle w:val="TM3"/>
             <w:tabs>
               <w:tab w:val="right" w:leader="dot" w:pos="9062"/>
             </w:tabs>
@@ -1002,7 +1002,7 @@
         </w:p>
         <w:p>
           <w:pPr>
-            <w:pStyle w:val="TOC2"/>
+            <w:pStyle w:val="TM2"/>
             <w:tabs>
               <w:tab w:val="right" w:leader="dot" w:pos="9062"/>
             </w:tabs>
@@ -1065,7 +1065,7 @@
         </w:p>
         <w:p>
           <w:pPr>
-            <w:pStyle w:val="TOC3"/>
+            <w:pStyle w:val="TM3"/>
             <w:tabs>
               <w:tab w:val="right" w:leader="dot" w:pos="9062"/>
             </w:tabs>
@@ -1127,7 +1127,7 @@
         </w:p>
         <w:p>
           <w:pPr>
-            <w:pStyle w:val="TOC1"/>
+            <w:pStyle w:val="TM1"/>
             <w:tabs>
               <w:tab w:val="right" w:leader="dot" w:pos="9062"/>
             </w:tabs>
@@ -1190,7 +1190,7 @@
         </w:p>
         <w:p>
           <w:pPr>
-            <w:pStyle w:val="TOC2"/>
+            <w:pStyle w:val="TM2"/>
             <w:tabs>
               <w:tab w:val="right" w:leader="dot" w:pos="9062"/>
             </w:tabs>
@@ -1253,7 +1253,7 @@
         </w:p>
         <w:p>
           <w:pPr>
-            <w:pStyle w:val="TOC2"/>
+            <w:pStyle w:val="TM2"/>
             <w:tabs>
               <w:tab w:val="right" w:leader="dot" w:pos="9062"/>
             </w:tabs>
@@ -1316,7 +1316,7 @@
         </w:p>
         <w:p>
           <w:pPr>
-            <w:pStyle w:val="TOC1"/>
+            <w:pStyle w:val="TM1"/>
             <w:tabs>
               <w:tab w:val="right" w:leader="dot" w:pos="9062"/>
             </w:tabs>
@@ -1379,7 +1379,7 @@
         </w:p>
         <w:p>
           <w:pPr>
-            <w:pStyle w:val="TOC2"/>
+            <w:pStyle w:val="TM2"/>
             <w:tabs>
               <w:tab w:val="right" w:leader="dot" w:pos="9062"/>
             </w:tabs>
@@ -1442,7 +1442,7 @@
         </w:p>
         <w:p>
           <w:pPr>
-            <w:pStyle w:val="TOC3"/>
+            <w:pStyle w:val="TM3"/>
             <w:tabs>
               <w:tab w:val="right" w:leader="dot" w:pos="9062"/>
             </w:tabs>
@@ -1504,7 +1504,7 @@
         </w:p>
         <w:p>
           <w:pPr>
-            <w:pStyle w:val="TOC3"/>
+            <w:pStyle w:val="TM3"/>
             <w:tabs>
               <w:tab w:val="right" w:leader="dot" w:pos="9062"/>
             </w:tabs>
@@ -1566,7 +1566,7 @@
         </w:p>
         <w:p>
           <w:pPr>
-            <w:pStyle w:val="TOC2"/>
+            <w:pStyle w:val="TM2"/>
             <w:tabs>
               <w:tab w:val="right" w:leader="dot" w:pos="9062"/>
             </w:tabs>
@@ -1629,7 +1629,7 @@
         </w:p>
         <w:p>
           <w:pPr>
-            <w:pStyle w:val="TOC2"/>
+            <w:pStyle w:val="TM2"/>
             <w:tabs>
               <w:tab w:val="right" w:leader="dot" w:pos="9062"/>
             </w:tabs>
@@ -1692,7 +1692,7 @@
         </w:p>
         <w:p>
           <w:pPr>
-            <w:pStyle w:val="TOC1"/>
+            <w:pStyle w:val="TM1"/>
             <w:tabs>
               <w:tab w:val="right" w:leader="dot" w:pos="9062"/>
             </w:tabs>
@@ -1755,7 +1755,7 @@
         </w:p>
         <w:p>
           <w:pPr>
-            <w:pStyle w:val="TOC1"/>
+            <w:pStyle w:val="TM1"/>
             <w:tabs>
               <w:tab w:val="right" w:leader="dot" w:pos="9062"/>
             </w:tabs>
@@ -1838,7 +1838,7 @@
     </w:p>
     <w:p>
       <w:pPr>
-        <w:pStyle w:val="Heading1"/>
+        <w:pStyle w:val="Titre1"/>
       </w:pPr>
       <w:bookmarkStart w:id="0" w:name="_Toc390952358"/>
       <w:bookmarkStart w:id="1" w:name="_Toc264839051"/>
@@ -1885,7 +1885,7 @@
     </w:p>
     <w:p>
       <w:pPr>
-        <w:pStyle w:val="Heading1"/>
+        <w:pStyle w:val="Titre1"/>
       </w:pPr>
       <w:bookmarkStart w:id="2" w:name="_Toc390952359"/>
       <w:bookmarkStart w:id="3" w:name="_Toc264839052"/>
@@ -1971,16 +1971,11 @@
         <w:t>ne</w:t>
       </w:r>
       <w:r>
-        <w:t xml:space="preserve"> </w:t>
-      </w:r>
-      <w:proofErr w:type="gramStart"/>
-      <w:r>
-        <w:t>prend</w:t>
+        <w:t xml:space="preserve"> prend</w:t>
       </w:r>
       <w:r>
         <w:t>s</w:t>
       </w:r>
-      <w:proofErr w:type="gramEnd"/>
       <w:r>
         <w:t xml:space="preserve"> </w:t>
       </w:r>
@@ -2020,7 +2015,7 @@
     </w:p>
     <w:p>
       <w:pPr>
-        <w:pStyle w:val="ListParagraph"/>
+        <w:pStyle w:val="Paragraphedeliste"/>
         <w:numPr>
           <w:ilvl w:val="0"/>
           <w:numId w:val="7"/>
@@ -2032,7 +2027,7 @@
     </w:p>
     <w:p>
       <w:pPr>
-        <w:pStyle w:val="ListParagraph"/>
+        <w:pStyle w:val="Paragraphedeliste"/>
         <w:numPr>
           <w:ilvl w:val="0"/>
           <w:numId w:val="7"/>
@@ -2058,7 +2053,7 @@
     </w:p>
     <w:p>
       <w:pPr>
-        <w:pStyle w:val="ListParagraph"/>
+        <w:pStyle w:val="Paragraphedeliste"/>
       </w:pPr>
     </w:p>
     <w:p>
@@ -2085,7 +2080,7 @@
     </w:p>
     <w:p>
       <w:pPr>
-        <w:pStyle w:val="Heading1"/>
+        <w:pStyle w:val="Titre1"/>
       </w:pPr>
       <w:bookmarkStart w:id="4" w:name="_Toc390952360"/>
       <w:bookmarkStart w:id="5" w:name="_Toc264839053"/>
@@ -2175,7 +2170,7 @@
     </w:p>
     <w:p>
       <w:pPr>
-        <w:pStyle w:val="Heading2"/>
+        <w:pStyle w:val="Titre2"/>
       </w:pPr>
       <w:r>
         <w:tab/>
@@ -2207,7 +2202,7 @@
     </w:p>
     <w:p>
       <w:pPr>
-        <w:pStyle w:val="Heading3"/>
+        <w:pStyle w:val="Titre3"/>
       </w:pPr>
       <w:r>
         <w:tab/>
@@ -2223,7 +2218,7 @@
     </w:p>
     <w:p>
       <w:pPr>
-        <w:pStyle w:val="ListParagraph"/>
+        <w:pStyle w:val="Paragraphedeliste"/>
         <w:numPr>
           <w:ilvl w:val="0"/>
           <w:numId w:val="5"/>
@@ -2235,7 +2230,7 @@
     </w:p>
     <w:p>
       <w:pPr>
-        <w:pStyle w:val="ListParagraph"/>
+        <w:pStyle w:val="Paragraphedeliste"/>
         <w:numPr>
           <w:ilvl w:val="0"/>
           <w:numId w:val="5"/>
@@ -2247,7 +2242,7 @@
     </w:p>
     <w:p>
       <w:pPr>
-        <w:pStyle w:val="ListParagraph"/>
+        <w:pStyle w:val="Paragraphedeliste"/>
         <w:numPr>
           <w:ilvl w:val="0"/>
           <w:numId w:val="5"/>
@@ -2259,7 +2254,7 @@
     </w:p>
     <w:p>
       <w:pPr>
-        <w:pStyle w:val="ListParagraph"/>
+        <w:pStyle w:val="Paragraphedeliste"/>
         <w:numPr>
           <w:ilvl w:val="0"/>
           <w:numId w:val="5"/>
@@ -2271,7 +2266,7 @@
     </w:p>
     <w:p>
       <w:pPr>
-        <w:pStyle w:val="ListParagraph"/>
+        <w:pStyle w:val="Paragraphedeliste"/>
         <w:numPr>
           <w:ilvl w:val="0"/>
           <w:numId w:val="5"/>
@@ -2299,7 +2294,7 @@
     </w:p>
     <w:p>
       <w:pPr>
-        <w:pStyle w:val="ListParagraph"/>
+        <w:pStyle w:val="Paragraphedeliste"/>
         <w:numPr>
           <w:ilvl w:val="0"/>
           <w:numId w:val="5"/>
@@ -2316,7 +2311,7 @@
     </w:p>
     <w:p>
       <w:pPr>
-        <w:pStyle w:val="Heading3"/>
+        <w:pStyle w:val="Titre3"/>
         <w:ind w:left="702" w:firstLine="708"/>
       </w:pPr>
       <w:bookmarkStart w:id="9" w:name="_Toc264839056"/>
@@ -2327,7 +2322,7 @@
     </w:p>
     <w:p>
       <w:pPr>
-        <w:pStyle w:val="ListParagraph"/>
+        <w:pStyle w:val="Paragraphedeliste"/>
         <w:numPr>
           <w:ilvl w:val="0"/>
           <w:numId w:val="5"/>
@@ -2339,7 +2334,7 @@
     </w:p>
     <w:p>
       <w:pPr>
-        <w:pStyle w:val="ListParagraph"/>
+        <w:pStyle w:val="Paragraphedeliste"/>
         <w:numPr>
           <w:ilvl w:val="0"/>
           <w:numId w:val="5"/>
@@ -2375,7 +2370,7 @@
     </w:p>
     <w:p>
       <w:pPr>
-        <w:pStyle w:val="Heading2"/>
+        <w:pStyle w:val="Titre2"/>
       </w:pPr>
       <w:r>
         <w:tab/>
@@ -2409,7 +2404,7 @@
     </w:p>
     <w:p>
       <w:pPr>
-        <w:pStyle w:val="Heading3"/>
+        <w:pStyle w:val="Titre3"/>
         <w:ind w:left="702" w:firstLine="708"/>
       </w:pPr>
       <w:bookmarkStart w:id="12" w:name="_Toc264839058"/>
@@ -2420,7 +2415,7 @@
     </w:p>
     <w:p>
       <w:pPr>
-        <w:pStyle w:val="ListParagraph"/>
+        <w:pStyle w:val="Paragraphedeliste"/>
         <w:numPr>
           <w:ilvl w:val="0"/>
           <w:numId w:val="5"/>
@@ -2435,7 +2430,7 @@
     </w:p>
     <w:p>
       <w:pPr>
-        <w:pStyle w:val="ListParagraph"/>
+        <w:pStyle w:val="Paragraphedeliste"/>
         <w:numPr>
           <w:ilvl w:val="0"/>
           <w:numId w:val="5"/>
@@ -2449,18 +2444,16 @@
       <w:r>
         <w:t xml:space="preserve"> : la date à laquelle un batch a été livré. Cette date ne peut être trouvée qu’après avoir trouvé la solution complète dans laquelle ce batch est </w:t>
       </w:r>
-      <w:proofErr w:type="gramStart"/>
       <w:r>
         <w:t>inclus</w:t>
       </w:r>
-      <w:proofErr w:type="gramEnd"/>
       <w:r>
         <w:t>.</w:t>
       </w:r>
     </w:p>
     <w:p>
       <w:pPr>
-        <w:pStyle w:val="ListParagraph"/>
+        <w:pStyle w:val="Paragraphedeliste"/>
         <w:numPr>
           <w:ilvl w:val="0"/>
           <w:numId w:val="5"/>
@@ -2477,7 +2470,7 @@
     </w:p>
     <w:p>
       <w:pPr>
-        <w:pStyle w:val="ListParagraph"/>
+        <w:pStyle w:val="Paragraphedeliste"/>
         <w:numPr>
           <w:ilvl w:val="0"/>
           <w:numId w:val="5"/>
@@ -2492,15 +2485,7 @@
         <w:t> : date due globale du batch. Elle corresp</w:t>
       </w:r>
       <w:r>
-        <w:t xml:space="preserve">ond à la date </w:t>
-      </w:r>
-      <w:proofErr w:type="spellStart"/>
-      <w:r>
-        <w:t>due</w:t>
-      </w:r>
-      <w:proofErr w:type="spellEnd"/>
-      <w:r>
-        <w:t xml:space="preserve"> minimum parmi les dates dues des produits contenus dans le batch.</w:t>
+        <w:t>ond à la date due minimum parmi les dates dues des produits contenus dans le batch.</w:t>
       </w:r>
       <w:r>
         <w:t xml:space="preserve"> </w:t>
@@ -2525,7 +2510,7 @@
     </w:p>
     <w:p>
       <w:pPr>
-        <w:pStyle w:val="Heading2"/>
+        <w:pStyle w:val="Titre2"/>
         <w:ind w:firstLine="708"/>
       </w:pPr>
       <w:bookmarkStart w:id="13" w:name="_Toc390952363"/>
@@ -2538,7 +2523,7 @@
     </w:p>
     <w:p>
       <w:pPr>
-        <w:pStyle w:val="Heading3"/>
+        <w:pStyle w:val="Titre3"/>
       </w:pPr>
       <w:r>
         <w:tab/>
@@ -2554,7 +2539,7 @@
     </w:p>
     <w:p>
       <w:pPr>
-        <w:pStyle w:val="ListParagraph"/>
+        <w:pStyle w:val="Paragraphedeliste"/>
         <w:numPr>
           <w:ilvl w:val="0"/>
           <w:numId w:val="5"/>
@@ -2566,7 +2551,7 @@
     </w:p>
     <w:p>
       <w:pPr>
-        <w:pStyle w:val="ListParagraph"/>
+        <w:pStyle w:val="Paragraphedeliste"/>
         <w:numPr>
           <w:ilvl w:val="0"/>
           <w:numId w:val="5"/>
@@ -2578,7 +2563,7 @@
     </w:p>
     <w:p>
       <w:pPr>
-        <w:pStyle w:val="ListParagraph"/>
+        <w:pStyle w:val="Paragraphedeliste"/>
         <w:numPr>
           <w:ilvl w:val="0"/>
           <w:numId w:val="5"/>
@@ -2590,7 +2575,7 @@
     </w:p>
     <w:p>
       <w:pPr>
-        <w:pStyle w:val="Heading2"/>
+        <w:pStyle w:val="Titre2"/>
         <w:ind w:firstLine="708"/>
       </w:pPr>
       <w:bookmarkStart w:id="16" w:name="_Toc390952364"/>
@@ -2603,7 +2588,7 @@
     </w:p>
     <w:p>
       <w:pPr>
-        <w:pStyle w:val="Heading3"/>
+        <w:pStyle w:val="Titre3"/>
       </w:pPr>
       <w:r>
         <w:tab/>
@@ -2619,7 +2604,7 @@
     </w:p>
     <w:p>
       <w:pPr>
-        <w:pStyle w:val="ListParagraph"/>
+        <w:pStyle w:val="Paragraphedeliste"/>
         <w:numPr>
           <w:ilvl w:val="0"/>
           <w:numId w:val="5"/>
@@ -2631,7 +2616,7 @@
     </w:p>
     <w:p>
       <w:pPr>
-        <w:pStyle w:val="ListParagraph"/>
+        <w:pStyle w:val="Paragraphedeliste"/>
         <w:numPr>
           <w:ilvl w:val="0"/>
           <w:numId w:val="5"/>
@@ -2648,7 +2633,7 @@
     </w:p>
     <w:p>
       <w:pPr>
-        <w:pStyle w:val="ListParagraph"/>
+        <w:pStyle w:val="Paragraphedeliste"/>
         <w:numPr>
           <w:ilvl w:val="0"/>
           <w:numId w:val="5"/>
@@ -2688,7 +2673,7 @@
     </w:p>
     <w:p>
       <w:pPr>
-        <w:pStyle w:val="Heading1"/>
+        <w:pStyle w:val="Titre1"/>
       </w:pPr>
       <w:bookmarkStart w:id="19" w:name="_Toc390952365"/>
       <w:bookmarkStart w:id="20" w:name="_Toc264839063"/>
@@ -2708,7 +2693,7 @@
     </w:p>
     <w:p>
       <w:pPr>
-        <w:pStyle w:val="Heading2"/>
+        <w:pStyle w:val="Titre2"/>
       </w:pPr>
       <w:bookmarkStart w:id="21" w:name="_Toc390952366"/>
       <w:bookmarkStart w:id="22" w:name="_Toc264839064"/>
@@ -2740,7 +2725,7 @@
     </w:p>
     <w:p>
       <w:pPr>
-        <w:pStyle w:val="ListParagraph"/>
+        <w:pStyle w:val="Paragraphedeliste"/>
         <w:numPr>
           <w:ilvl w:val="0"/>
           <w:numId w:val="5"/>
@@ -2752,7 +2737,7 @@
     </w:p>
     <w:p>
       <w:pPr>
-        <w:pStyle w:val="ListParagraph"/>
+        <w:pStyle w:val="Paragraphedeliste"/>
         <w:numPr>
           <w:ilvl w:val="1"/>
           <w:numId w:val="5"/>
@@ -2764,7 +2749,7 @@
     </w:p>
     <w:p>
       <w:pPr>
-        <w:pStyle w:val="ListParagraph"/>
+        <w:pStyle w:val="Paragraphedeliste"/>
         <w:numPr>
           <w:ilvl w:val="1"/>
           <w:numId w:val="5"/>
@@ -2776,7 +2761,7 @@
     </w:p>
     <w:p>
       <w:pPr>
-        <w:pStyle w:val="ListParagraph"/>
+        <w:pStyle w:val="Paragraphedeliste"/>
         <w:numPr>
           <w:ilvl w:val="2"/>
           <w:numId w:val="5"/>
@@ -2791,7 +2776,7 @@
     </w:p>
     <w:p>
       <w:pPr>
-        <w:pStyle w:val="ListParagraph"/>
+        <w:pStyle w:val="Paragraphedeliste"/>
         <w:numPr>
           <w:ilvl w:val="2"/>
           <w:numId w:val="5"/>
@@ -2803,7 +2788,7 @@
     </w:p>
     <w:p>
       <w:pPr>
-        <w:pStyle w:val="ListParagraph"/>
+        <w:pStyle w:val="Paragraphedeliste"/>
         <w:numPr>
           <w:ilvl w:val="1"/>
           <w:numId w:val="5"/>
@@ -2815,7 +2800,7 @@
     </w:p>
     <w:p>
       <w:pPr>
-        <w:pStyle w:val="ListParagraph"/>
+        <w:pStyle w:val="Paragraphedeliste"/>
         <w:numPr>
           <w:ilvl w:val="0"/>
           <w:numId w:val="5"/>
@@ -2827,7 +2812,7 @@
     </w:p>
     <w:p>
       <w:pPr>
-        <w:pStyle w:val="Heading2"/>
+        <w:pStyle w:val="Titre2"/>
         <w:tabs>
           <w:tab w:val="left" w:pos="5071"/>
         </w:tabs>
@@ -2858,15 +2843,7 @@
         <w:t xml:space="preserve"> près 120 solutions à calculer (5!)</w:t>
       </w:r>
       <w:r>
-        <w:t xml:space="preserve">, ce qui se fait en quelques </w:t>
-      </w:r>
-      <w:proofErr w:type="gramStart"/>
-      <w:r>
-        <w:t>secondes tout</w:t>
-      </w:r>
-      <w:proofErr w:type="gramEnd"/>
-      <w:r>
-        <w:t xml:space="preserve"> au plus</w:t>
+        <w:t>, ce qui se fait en quelques secondes tout au plus</w:t>
       </w:r>
       <w:r>
         <w:t>. Cependant, il est vrai que pour des instances générant plus de lots, un travail d’optimisation serait à faire pour ne pas consacrer trop de temps à l’heuristique.</w:t>
@@ -3349,7 +3326,7 @@
     </w:p>
     <w:p>
       <w:pPr>
-        <w:pStyle w:val="Heading1"/>
+        <w:pStyle w:val="Titre1"/>
       </w:pPr>
       <w:bookmarkStart w:id="25" w:name="_Toc390952368"/>
       <w:bookmarkStart w:id="26" w:name="_Toc264839066"/>
@@ -3371,7 +3348,7 @@
     </w:p>
     <w:p>
       <w:pPr>
-        <w:pStyle w:val="Heading2"/>
+        <w:pStyle w:val="Titre2"/>
       </w:pPr>
       <w:bookmarkStart w:id="27" w:name="_Toc390952369"/>
       <w:bookmarkStart w:id="28" w:name="_Toc264839067"/>
@@ -3410,7 +3387,7 @@
     </w:p>
     <w:p>
       <w:pPr>
-        <w:pStyle w:val="Heading3"/>
+        <w:pStyle w:val="Titre3"/>
       </w:pPr>
       <w:bookmarkStart w:id="29" w:name="_Toc264839068"/>
       <w:r>
@@ -3503,7 +3480,7 @@
     </w:p>
     <w:p>
       <w:pPr>
-        <w:pStyle w:val="Heading3"/>
+        <w:pStyle w:val="Titre3"/>
       </w:pPr>
       <w:bookmarkStart w:id="30" w:name="_Toc264839069"/>
       <w:r>
@@ -3542,15 +3519,7 @@
     </w:p>
     <w:p>
       <w:r>
-        <w:t xml:space="preserve">Exemple : Un client commande 4 produits, et le transporteur </w:t>
-      </w:r>
-      <w:proofErr w:type="gramStart"/>
-      <w:r>
-        <w:t>a</w:t>
-      </w:r>
-      <w:proofErr w:type="gramEnd"/>
-      <w:r>
-        <w:t xml:space="preserve"> une capacité de 3. Le nombre de </w:t>
+        <w:t xml:space="preserve">Exemple : Un client commande 4 produits, et le transporteur a une capacité de 3. Le nombre de </w:t>
       </w:r>
       <w:proofErr w:type="spellStart"/>
       <w:r>
@@ -3588,7 +3557,7 @@
     </w:p>
     <w:p>
       <w:pPr>
-        <w:pStyle w:val="Heading2"/>
+        <w:pStyle w:val="Titre2"/>
       </w:pPr>
       <w:bookmarkStart w:id="31" w:name="_Toc390952370"/>
       <w:bookmarkStart w:id="32" w:name="_Toc264839070"/>
@@ -3607,7 +3576,7 @@
     </w:p>
     <w:p>
       <w:pPr>
-        <w:pStyle w:val="ListParagraph"/>
+        <w:pStyle w:val="Paragraphedeliste"/>
         <w:numPr>
           <w:ilvl w:val="0"/>
           <w:numId w:val="5"/>
@@ -3619,32 +3588,27 @@
     </w:p>
     <w:p>
       <w:pPr>
-        <w:pStyle w:val="ListParagraph"/>
+        <w:pStyle w:val="Paragraphedeliste"/>
         <w:numPr>
           <w:ilvl w:val="0"/>
           <w:numId w:val="5"/>
         </w:numPr>
       </w:pPr>
+      <w:r>
+        <w:t xml:space="preserve">On créé une nouvelle liste, qui est la même que la précédente, mais sans le batch nouvellement sélectionné, et sans tous les </w:t>
+      </w:r>
       <w:proofErr w:type="spellStart"/>
       <w:r>
-        <w:t>On</w:t>
+        <w:t>batches</w:t>
       </w:r>
       <w:proofErr w:type="spellEnd"/>
       <w:r>
-        <w:t xml:space="preserve"> créé une nouvelle liste, qui est la même que la précédente, mais sans le batch nouvellement sélectionné, et sans tous les </w:t>
-      </w:r>
-      <w:proofErr w:type="spellStart"/>
-      <w:r>
-        <w:t>batches</w:t>
-      </w:r>
-      <w:proofErr w:type="spellEnd"/>
-      <w:r>
         <w:t xml:space="preserve"> qui contiennent un ou plusieurs produits communs au batch qu’on vient de sélectionner</w:t>
       </w:r>
     </w:p>
     <w:p>
       <w:pPr>
-        <w:pStyle w:val="ListParagraph"/>
+        <w:pStyle w:val="Paragraphedeliste"/>
         <w:numPr>
           <w:ilvl w:val="0"/>
           <w:numId w:val="5"/>
@@ -3659,7 +3623,7 @@
     </w:p>
     <w:p>
       <w:pPr>
-        <w:pStyle w:val="ListParagraph"/>
+        <w:pStyle w:val="Paragraphedeliste"/>
         <w:numPr>
           <w:ilvl w:val="0"/>
           <w:numId w:val="5"/>
@@ -3671,7 +3635,7 @@
     </w:p>
     <w:p>
       <w:pPr>
-        <w:pStyle w:val="ListParagraph"/>
+        <w:pStyle w:val="Paragraphedeliste"/>
         <w:numPr>
           <w:ilvl w:val="0"/>
           <w:numId w:val="5"/>
@@ -3720,14 +3684,12 @@
       <w:r>
         <w:t xml:space="preserve"> </w:t>
       </w:r>
-      <w:bookmarkStart w:id="33" w:name="_GoBack"/>
       <w:r>
         <w:rPr>
           <w:color w:val="000000" w:themeColor="text1"/>
         </w:rPr>
         <w:t>Le calcul de ce coût minimum est détaillé dans les paragraphes ci-dessous.</w:t>
       </w:r>
-      <w:bookmarkEnd w:id="33"/>
     </w:p>
     <w:p>
       <w:pPr>
@@ -3764,7 +3726,7 @@
                     </pic:cNvPicPr>
                   </pic:nvPicPr>
                   <pic:blipFill rotWithShape="1">
-                    <a:blip r:embed="rId10">
+                    <a:blip r:embed="rId11">
                       <a:extLst>
                         <a:ext uri="{28A0092B-C50C-407E-A947-70E740481C1C}">
                           <a14:useLocalDpi xmlns:a14="http://schemas.microsoft.com/office/drawing/2010/main" val="0"/>
@@ -3788,7 +3750,7 @@
                     </a:ln>
                     <a:extLst>
                       <a:ext uri="{53640926-AAD7-44d8-BBD7-CCE9431645EC}">
-                        <a14:shadowObscured xmlns:a14="http://schemas.microsoft.com/office/drawing/2010/main" xmlns:w="http://schemas.openxmlformats.org/wordprocessingml/2006/main" xmlns:w10="urn:schemas-microsoft-com:office:word" xmlns:v="urn:schemas-microsoft-com:vml" xmlns:o="urn:schemas-microsoft-com:office:office" xmlns:mv="urn:schemas-microsoft-com:mac:vml" xmlns:mo="http://schemas.microsoft.com/office/mac/office/2008/main" xmlns=""/>
+                        <a14:shadowObscured xmlns:a14="http://schemas.microsoft.com/office/drawing/2010/main"/>
                       </a:ext>
                     </a:extLst>
                   </pic:spPr>
@@ -3869,10 +3831,10 @@
     </w:p>
     <w:p>
       <w:pPr>
-        <w:pStyle w:val="Heading2"/>
-      </w:pPr>
-      <w:bookmarkStart w:id="34" w:name="_Toc390952371"/>
-      <w:bookmarkStart w:id="35" w:name="_Toc264839071"/>
+        <w:pStyle w:val="Titre2"/>
+      </w:pPr>
+      <w:bookmarkStart w:id="33" w:name="_Toc390952371"/>
+      <w:bookmarkStart w:id="34" w:name="_Toc264839071"/>
       <w:r>
         <w:t xml:space="preserve">Optimisation : tri de la liste des </w:t>
       </w:r>
@@ -3887,12 +3849,12 @@
       <w:r>
         <w:t xml:space="preserve"> minimum</w:t>
       </w:r>
+      <w:bookmarkEnd w:id="33"/>
       <w:bookmarkEnd w:id="34"/>
-      <w:bookmarkEnd w:id="35"/>
-    </w:p>
-    <w:p>
-      <w:pPr>
-        <w:pStyle w:val="NoSpacing"/>
+    </w:p>
+    <w:p>
+      <w:pPr>
+        <w:pStyle w:val="Sansinterligne"/>
       </w:pPr>
     </w:p>
     <w:p>
@@ -3919,7 +3881,7 @@
     </w:p>
     <w:p>
       <w:pPr>
-        <w:pStyle w:val="ListParagraph"/>
+        <w:pStyle w:val="Paragraphedeliste"/>
         <w:numPr>
           <w:ilvl w:val="0"/>
           <w:numId w:val="5"/>
@@ -3962,7 +3924,7 @@
     </w:p>
     <w:p>
       <w:pPr>
-        <w:pStyle w:val="ListParagraph"/>
+        <w:pStyle w:val="Paragraphedeliste"/>
         <w:numPr>
           <w:ilvl w:val="0"/>
           <w:numId w:val="5"/>
@@ -3986,7 +3948,7 @@
     </w:p>
     <w:p>
       <w:pPr>
-        <w:pStyle w:val="ListParagraph"/>
+        <w:pStyle w:val="Paragraphedeliste"/>
         <w:numPr>
           <w:ilvl w:val="0"/>
           <w:numId w:val="5"/>
@@ -3998,7 +3960,7 @@
     </w:p>
     <w:p>
       <w:pPr>
-        <w:pStyle w:val="ListParagraph"/>
+        <w:pStyle w:val="Paragraphedeliste"/>
         <w:numPr>
           <w:ilvl w:val="0"/>
           <w:numId w:val="5"/>
@@ -4112,16 +4074,16 @@
     </w:p>
     <w:p>
       <w:pPr>
-        <w:pStyle w:val="Heading1"/>
-      </w:pPr>
-      <w:bookmarkStart w:id="36" w:name="_Toc390952372"/>
-      <w:bookmarkStart w:id="37" w:name="_Toc264839072"/>
+        <w:pStyle w:val="Titre1"/>
+      </w:pPr>
+      <w:bookmarkStart w:id="35" w:name="_Toc390952372"/>
+      <w:bookmarkStart w:id="36" w:name="_Toc264839072"/>
       <w:r>
         <w:lastRenderedPageBreak/>
         <w:t>Améliorations possibles</w:t>
       </w:r>
+      <w:bookmarkEnd w:id="35"/>
       <w:bookmarkEnd w:id="36"/>
-      <w:bookmarkEnd w:id="37"/>
     </w:p>
     <w:p/>
     <w:p>
@@ -4147,7 +4109,7 @@
     </w:p>
     <w:p>
       <w:pPr>
-        <w:pStyle w:val="ListParagraph"/>
+        <w:pStyle w:val="Paragraphedeliste"/>
         <w:numPr>
           <w:ilvl w:val="0"/>
           <w:numId w:val="5"/>
@@ -4177,7 +4139,7 @@
     </w:p>
     <w:p>
       <w:pPr>
-        <w:pStyle w:val="ListParagraph"/>
+        <w:pStyle w:val="Paragraphedeliste"/>
         <w:numPr>
           <w:ilvl w:val="0"/>
           <w:numId w:val="5"/>
@@ -4200,10 +4162,18 @@
       <w:r>
         <w:t>ver une heuristique encore meilleure que celle que nous avons actuellement, pour couper encore plus rapidement les branches inutiles.</w:t>
       </w:r>
-    </w:p>
-    <w:p>
-      <w:pPr>
-        <w:pStyle w:val="ListParagraph"/>
+      <w:r>
+        <w:t xml:space="preserve"> On peut également mettre plusieurs heuristiques, basées sur des hypothèses différentes chacune, et ne garder que le meilleur résultat. On va directement vers des solutions avec du bon sens, le meilleur résultat peut alors être le plus important</w:t>
+      </w:r>
+      <w:bookmarkStart w:id="37" w:name="_GoBack"/>
+      <w:bookmarkEnd w:id="37"/>
+      <w:r>
+        <w:t>.</w:t>
+      </w:r>
+    </w:p>
+    <w:p>
+      <w:pPr>
+        <w:pStyle w:val="Paragraphedeliste"/>
         <w:numPr>
           <w:ilvl w:val="0"/>
           <w:numId w:val="5"/>
@@ -4221,7 +4191,7 @@
     </w:p>
     <w:p>
       <w:pPr>
-        <w:pStyle w:val="ListParagraph"/>
+        <w:pStyle w:val="Paragraphedeliste"/>
         <w:numPr>
           <w:ilvl w:val="0"/>
           <w:numId w:val="5"/>
@@ -4271,7 +4241,7 @@
     </w:p>
     <w:p>
       <w:pPr>
-        <w:pStyle w:val="Heading1"/>
+        <w:pStyle w:val="Titre1"/>
       </w:pPr>
       <w:bookmarkStart w:id="38" w:name="_Toc390952373"/>
       <w:bookmarkStart w:id="39" w:name="_Toc264839073"/>
@@ -4326,7 +4296,7 @@
       </w:r>
     </w:p>
     <w:sectPr>
-      <w:footerReference w:type="default" r:id="rId11"/>
+      <w:footerReference w:type="default" r:id="rId12"/>
       <w:pgSz w:w="11906" w:h="16838"/>
       <w:pgMar w:top="1417" w:right="1417" w:bottom="1417" w:left="1417" w:header="708" w:footer="708" w:gutter="0"/>
       <w:pgNumType w:start="0"/>
@@ -4339,7 +4309,7 @@
 </file>
 
 <file path=word/endnotes.xml><?xml version="1.0" encoding="utf-8"?>
-<w:endnotes xmlns:wpc="http://schemas.microsoft.com/office/word/2010/wordprocessingCanvas" xmlns:mc="http://schemas.openxmlformats.org/markup-compatibility/2006" xmlns:o="urn:schemas-microsoft-com:office:office" xmlns:r="http://schemas.openxmlformats.org/officeDocument/2006/relationships" xmlns:m="http://schemas.openxmlformats.org/officeDocument/2006/math" xmlns:v="urn:schemas-microsoft-com:vml" xmlns:wp14="http://schemas.microsoft.com/office/word/2010/wordprocessingDrawing" xmlns:wp="http://schemas.openxmlformats.org/drawingml/2006/wordprocessingDrawing" xmlns:w10="urn:schemas-microsoft-com:office:word" xmlns:w="http://schemas.openxmlformats.org/wordprocessingml/2006/main" xmlns:w14="http://schemas.microsoft.com/office/word/2010/wordml" xmlns:w15="http://schemas.microsoft.com/office/word/2012/wordml" xmlns:wpg="http://schemas.microsoft.com/office/word/2010/wordprocessingGroup" xmlns:wpi="http://schemas.microsoft.com/office/word/2010/wordprocessingInk" xmlns:wne="http://schemas.microsoft.com/office/word/2006/wordml" xmlns:wps="http://schemas.microsoft.com/office/word/2010/wordprocessingShape" mc:Ignorable="w14 w15 wp14">
+<w:endnotes xmlns:wpc="http://schemas.microsoft.com/office/word/2010/wordprocessingCanvas" xmlns:mo="http://schemas.microsoft.com/office/mac/office/2008/main" xmlns:mc="http://schemas.openxmlformats.org/markup-compatibility/2006" xmlns:mv="urn:schemas-microsoft-com:mac:vml" xmlns:o="urn:schemas-microsoft-com:office:office" xmlns:r="http://schemas.openxmlformats.org/officeDocument/2006/relationships" xmlns:m="http://schemas.openxmlformats.org/officeDocument/2006/math" xmlns:v="urn:schemas-microsoft-com:vml" xmlns:wp14="http://schemas.microsoft.com/office/word/2010/wordprocessingDrawing" xmlns:wp="http://schemas.openxmlformats.org/drawingml/2006/wordprocessingDrawing" xmlns:w10="urn:schemas-microsoft-com:office:word" xmlns:w="http://schemas.openxmlformats.org/wordprocessingml/2006/main" xmlns:w14="http://schemas.microsoft.com/office/word/2010/wordml" xmlns:wpg="http://schemas.microsoft.com/office/word/2010/wordprocessingGroup" xmlns:wpi="http://schemas.microsoft.com/office/word/2010/wordprocessingInk" xmlns:wne="http://schemas.microsoft.com/office/word/2006/wordml" xmlns:wps="http://schemas.microsoft.com/office/word/2010/wordprocessingShape" mc:Ignorable="w14 wp14">
   <w:endnote w:type="separator" w:id="-1">
     <w:p>
       <w:pPr>
@@ -4364,7 +4334,7 @@
 </file>
 
 <file path=word/footer1.xml><?xml version="1.0" encoding="utf-8"?>
-<w:ftr xmlns:wpc="http://schemas.microsoft.com/office/word/2010/wordprocessingCanvas" xmlns:mc="http://schemas.openxmlformats.org/markup-compatibility/2006" xmlns:o="urn:schemas-microsoft-com:office:office" xmlns:r="http://schemas.openxmlformats.org/officeDocument/2006/relationships" xmlns:m="http://schemas.openxmlformats.org/officeDocument/2006/math" xmlns:v="urn:schemas-microsoft-com:vml" xmlns:wp14="http://schemas.microsoft.com/office/word/2010/wordprocessingDrawing" xmlns:wp="http://schemas.openxmlformats.org/drawingml/2006/wordprocessingDrawing" xmlns:w10="urn:schemas-microsoft-com:office:word" xmlns:w="http://schemas.openxmlformats.org/wordprocessingml/2006/main" xmlns:w14="http://schemas.microsoft.com/office/word/2010/wordml" xmlns:w15="http://schemas.microsoft.com/office/word/2012/wordml" xmlns:wpg="http://schemas.microsoft.com/office/word/2010/wordprocessingGroup" xmlns:wpi="http://schemas.microsoft.com/office/word/2010/wordprocessingInk" xmlns:wne="http://schemas.microsoft.com/office/word/2006/wordml" xmlns:wps="http://schemas.microsoft.com/office/word/2010/wordprocessingShape" mc:Ignorable="w14 w15 wp14">
+<w:ftr xmlns:wpc="http://schemas.microsoft.com/office/word/2010/wordprocessingCanvas" xmlns:mo="http://schemas.microsoft.com/office/mac/office/2008/main" xmlns:mc="http://schemas.openxmlformats.org/markup-compatibility/2006" xmlns:mv="urn:schemas-microsoft-com:mac:vml" xmlns:o="urn:schemas-microsoft-com:office:office" xmlns:r="http://schemas.openxmlformats.org/officeDocument/2006/relationships" xmlns:m="http://schemas.openxmlformats.org/officeDocument/2006/math" xmlns:v="urn:schemas-microsoft-com:vml" xmlns:wp14="http://schemas.microsoft.com/office/word/2010/wordprocessingDrawing" xmlns:wp="http://schemas.openxmlformats.org/drawingml/2006/wordprocessingDrawing" xmlns:w10="urn:schemas-microsoft-com:office:word" xmlns:w="http://schemas.openxmlformats.org/wordprocessingml/2006/main" xmlns:w14="http://schemas.microsoft.com/office/word/2010/wordml" xmlns:wpg="http://schemas.microsoft.com/office/word/2010/wordprocessingGroup" xmlns:wpi="http://schemas.microsoft.com/office/word/2010/wordprocessingInk" xmlns:wne="http://schemas.microsoft.com/office/word/2006/wordml" xmlns:wps="http://schemas.microsoft.com/office/word/2010/wordprocessingShape" mc:Ignorable="w14 wp14">
   <w:sdt>
     <w:sdtPr>
       <w:id w:val="659197107"/>
@@ -4377,7 +4347,7 @@
     <w:sdtContent>
       <w:p>
         <w:pPr>
-          <w:pStyle w:val="Footer"/>
+          <w:pStyle w:val="Pieddepage"/>
           <w:jc w:val="right"/>
         </w:pPr>
         <w:r>
@@ -4393,7 +4363,7 @@
           <w:rPr>
             <w:noProof/>
           </w:rPr>
-          <w:t>8</w:t>
+          <w:t>11</w:t>
         </w:r>
         <w:r>
           <w:fldChar w:fldCharType="end"/>
@@ -4403,14 +4373,14 @@
   </w:sdt>
   <w:p>
     <w:pPr>
-      <w:pStyle w:val="Footer"/>
+      <w:pStyle w:val="Pieddepage"/>
     </w:pPr>
   </w:p>
 </w:ftr>
 </file>
 
 <file path=word/footnotes.xml><?xml version="1.0" encoding="utf-8"?>
-<w:footnotes xmlns:wpc="http://schemas.microsoft.com/office/word/2010/wordprocessingCanvas" xmlns:mc="http://schemas.openxmlformats.org/markup-compatibility/2006" xmlns:o="urn:schemas-microsoft-com:office:office" xmlns:r="http://schemas.openxmlformats.org/officeDocument/2006/relationships" xmlns:m="http://schemas.openxmlformats.org/officeDocument/2006/math" xmlns:v="urn:schemas-microsoft-com:vml" xmlns:wp14="http://schemas.microsoft.com/office/word/2010/wordprocessingDrawing" xmlns:wp="http://schemas.openxmlformats.org/drawingml/2006/wordprocessingDrawing" xmlns:w10="urn:schemas-microsoft-com:office:word" xmlns:w="http://schemas.openxmlformats.org/wordprocessingml/2006/main" xmlns:w14="http://schemas.microsoft.com/office/word/2010/wordml" xmlns:w15="http://schemas.microsoft.com/office/word/2012/wordml" xmlns:wpg="http://schemas.microsoft.com/office/word/2010/wordprocessingGroup" xmlns:wpi="http://schemas.microsoft.com/office/word/2010/wordprocessingInk" xmlns:wne="http://schemas.microsoft.com/office/word/2006/wordml" xmlns:wps="http://schemas.microsoft.com/office/word/2010/wordprocessingShape" mc:Ignorable="w14 w15 wp14">
+<w:footnotes xmlns:wpc="http://schemas.microsoft.com/office/word/2010/wordprocessingCanvas" xmlns:mo="http://schemas.microsoft.com/office/mac/office/2008/main" xmlns:mc="http://schemas.openxmlformats.org/markup-compatibility/2006" xmlns:mv="urn:schemas-microsoft-com:mac:vml" xmlns:o="urn:schemas-microsoft-com:office:office" xmlns:r="http://schemas.openxmlformats.org/officeDocument/2006/relationships" xmlns:m="http://schemas.openxmlformats.org/officeDocument/2006/math" xmlns:v="urn:schemas-microsoft-com:vml" xmlns:wp14="http://schemas.microsoft.com/office/word/2010/wordprocessingDrawing" xmlns:wp="http://schemas.openxmlformats.org/drawingml/2006/wordprocessingDrawing" xmlns:w10="urn:schemas-microsoft-com:office:word" xmlns:w="http://schemas.openxmlformats.org/wordprocessingml/2006/main" xmlns:w14="http://schemas.microsoft.com/office/word/2010/wordml" xmlns:wpg="http://schemas.microsoft.com/office/word/2010/wordprocessingGroup" xmlns:wpi="http://schemas.microsoft.com/office/word/2010/wordprocessingInk" xmlns:wne="http://schemas.microsoft.com/office/word/2006/wordml" xmlns:wps="http://schemas.microsoft.com/office/word/2010/wordprocessingShape" mc:Ignorable="w14 wp14">
   <w:footnote w:type="separator" w:id="-1">
     <w:p>
       <w:pPr>
@@ -4435,7 +4405,7 @@
 </file>
 
 <file path=word/numbering.xml><?xml version="1.0" encoding="utf-8"?>
-<w:numbering xmlns:wpc="http://schemas.microsoft.com/office/word/2010/wordprocessingCanvas" xmlns:mc="http://schemas.openxmlformats.org/markup-compatibility/2006" xmlns:o="urn:schemas-microsoft-com:office:office" xmlns:r="http://schemas.openxmlformats.org/officeDocument/2006/relationships" xmlns:m="http://schemas.openxmlformats.org/officeDocument/2006/math" xmlns:v="urn:schemas-microsoft-com:vml" xmlns:wp14="http://schemas.microsoft.com/office/word/2010/wordprocessingDrawing" xmlns:wp="http://schemas.openxmlformats.org/drawingml/2006/wordprocessingDrawing" xmlns:w10="urn:schemas-microsoft-com:office:word" xmlns:w="http://schemas.openxmlformats.org/wordprocessingml/2006/main" xmlns:w14="http://schemas.microsoft.com/office/word/2010/wordml" xmlns:w15="http://schemas.microsoft.com/office/word/2012/wordml" xmlns:wpg="http://schemas.microsoft.com/office/word/2010/wordprocessingGroup" xmlns:wpi="http://schemas.microsoft.com/office/word/2010/wordprocessingInk" xmlns:wne="http://schemas.microsoft.com/office/word/2006/wordml" xmlns:wps="http://schemas.microsoft.com/office/word/2010/wordprocessingShape" mc:Ignorable="w14 w15 wp14">
+<w:numbering xmlns:wpc="http://schemas.microsoft.com/office/word/2010/wordprocessingCanvas" xmlns:mo="http://schemas.microsoft.com/office/mac/office/2008/main" xmlns:mc="http://schemas.openxmlformats.org/markup-compatibility/2006" xmlns:mv="urn:schemas-microsoft-com:mac:vml" xmlns:o="urn:schemas-microsoft-com:office:office" xmlns:r="http://schemas.openxmlformats.org/officeDocument/2006/relationships" xmlns:m="http://schemas.openxmlformats.org/officeDocument/2006/math" xmlns:v="urn:schemas-microsoft-com:vml" xmlns:wp14="http://schemas.microsoft.com/office/word/2010/wordprocessingDrawing" xmlns:wp="http://schemas.openxmlformats.org/drawingml/2006/wordprocessingDrawing" xmlns:w10="urn:schemas-microsoft-com:office:word" xmlns:w="http://schemas.openxmlformats.org/wordprocessingml/2006/main" xmlns:w14="http://schemas.microsoft.com/office/word/2010/wordml" xmlns:wpg="http://schemas.microsoft.com/office/word/2010/wordprocessingGroup" xmlns:wpi="http://schemas.microsoft.com/office/word/2010/wordprocessingInk" xmlns:wne="http://schemas.microsoft.com/office/word/2006/wordml" xmlns:wps="http://schemas.microsoft.com/office/word/2010/wordprocessingShape" mc:Ignorable="w14 wp14">
   <w:abstractNum w:abstractNumId="0">
     <w:nsid w:val="09412BAE"/>
     <w:multiLevelType w:val="hybridMultilevel"/>
@@ -5200,7 +5170,7 @@
 </file>
 
 <file path=word/styles.xml><?xml version="1.0" encoding="utf-8"?>
-<w:styles xmlns:mc="http://schemas.openxmlformats.org/markup-compatibility/2006" xmlns:r="http://schemas.openxmlformats.org/officeDocument/2006/relationships" xmlns:w="http://schemas.openxmlformats.org/wordprocessingml/2006/main" xmlns:w14="http://schemas.microsoft.com/office/word/2010/wordml" xmlns:w15="http://schemas.microsoft.com/office/word/2012/wordml" mc:Ignorable="w14 w15">
+<w:styles xmlns:mc="http://schemas.openxmlformats.org/markup-compatibility/2006" xmlns:r="http://schemas.openxmlformats.org/officeDocument/2006/relationships" xmlns:w="http://schemas.openxmlformats.org/wordprocessingml/2006/main" xmlns:w14="http://schemas.microsoft.com/office/word/2010/wordml" mc:Ignorable="w14">
   <w:docDefaults>
     <w:rPrDefault>
       <w:rPr>
@@ -5216,380 +5186,164 @@
       </w:pPr>
     </w:pPrDefault>
   </w:docDefaults>
-  <w:latentStyles w:defLockedState="0" w:defUIPriority="99" w:defSemiHidden="0" w:defUnhideWhenUsed="0" w:defQFormat="0" w:count="371">
-    <w:lsdException w:name="Normal" w:uiPriority="0" w:qFormat="1"/>
-    <w:lsdException w:name="heading 1" w:uiPriority="9" w:qFormat="1"/>
-    <w:lsdException w:name="heading 2" w:semiHidden="1" w:uiPriority="9" w:unhideWhenUsed="1" w:qFormat="1"/>
-    <w:lsdException w:name="heading 3" w:semiHidden="1" w:uiPriority="9" w:unhideWhenUsed="1" w:qFormat="1"/>
-    <w:lsdException w:name="heading 4" w:semiHidden="1" w:uiPriority="9" w:unhideWhenUsed="1" w:qFormat="1"/>
-    <w:lsdException w:name="heading 5" w:semiHidden="1" w:uiPriority="9" w:unhideWhenUsed="1" w:qFormat="1"/>
-    <w:lsdException w:name="heading 6" w:semiHidden="1" w:uiPriority="9" w:unhideWhenUsed="1" w:qFormat="1"/>
-    <w:lsdException w:name="heading 7" w:semiHidden="1" w:uiPriority="9" w:unhideWhenUsed="1" w:qFormat="1"/>
-    <w:lsdException w:name="heading 8" w:semiHidden="1" w:uiPriority="9" w:unhideWhenUsed="1" w:qFormat="1"/>
-    <w:lsdException w:name="heading 9" w:semiHidden="1" w:uiPriority="9" w:unhideWhenUsed="1" w:qFormat="1"/>
-    <w:lsdException w:name="index 1" w:semiHidden="1" w:unhideWhenUsed="1"/>
-    <w:lsdException w:name="index 2" w:semiHidden="1" w:unhideWhenUsed="1"/>
-    <w:lsdException w:name="index 3" w:semiHidden="1" w:unhideWhenUsed="1"/>
-    <w:lsdException w:name="index 4" w:semiHidden="1" w:unhideWhenUsed="1"/>
-    <w:lsdException w:name="index 5" w:semiHidden="1" w:unhideWhenUsed="1"/>
-    <w:lsdException w:name="index 6" w:semiHidden="1" w:unhideWhenUsed="1"/>
-    <w:lsdException w:name="index 7" w:semiHidden="1" w:unhideWhenUsed="1"/>
-    <w:lsdException w:name="index 8" w:semiHidden="1" w:unhideWhenUsed="1"/>
-    <w:lsdException w:name="index 9" w:semiHidden="1" w:unhideWhenUsed="1"/>
-    <w:lsdException w:name="toc 1" w:semiHidden="1" w:uiPriority="39" w:unhideWhenUsed="1"/>
-    <w:lsdException w:name="toc 2" w:semiHidden="1" w:uiPriority="39" w:unhideWhenUsed="1"/>
-    <w:lsdException w:name="toc 3" w:semiHidden="1" w:uiPriority="39" w:unhideWhenUsed="1"/>
-    <w:lsdException w:name="toc 4" w:semiHidden="1" w:uiPriority="39" w:unhideWhenUsed="1"/>
-    <w:lsdException w:name="toc 5" w:semiHidden="1" w:uiPriority="39" w:unhideWhenUsed="1"/>
-    <w:lsdException w:name="toc 6" w:semiHidden="1" w:uiPriority="39" w:unhideWhenUsed="1"/>
-    <w:lsdException w:name="toc 7" w:semiHidden="1" w:uiPriority="39" w:unhideWhenUsed="1"/>
-    <w:lsdException w:name="toc 8" w:semiHidden="1" w:uiPriority="39" w:unhideWhenUsed="1"/>
-    <w:lsdException w:name="toc 9" w:semiHidden="1" w:uiPriority="39" w:unhideWhenUsed="1"/>
-    <w:lsdException w:name="Normal Indent" w:semiHidden="1" w:unhideWhenUsed="1"/>
-    <w:lsdException w:name="footnote text" w:semiHidden="1" w:unhideWhenUsed="1"/>
-    <w:lsdException w:name="annotation text" w:semiHidden="1" w:unhideWhenUsed="1"/>
-    <w:lsdException w:name="header" w:semiHidden="1" w:unhideWhenUsed="1"/>
-    <w:lsdException w:name="footer" w:semiHidden="1" w:unhideWhenUsed="1"/>
-    <w:lsdException w:name="index heading" w:semiHidden="1" w:unhideWhenUsed="1"/>
-    <w:lsdException w:name="caption" w:semiHidden="1" w:uiPriority="35" w:unhideWhenUsed="1" w:qFormat="1"/>
-    <w:lsdException w:name="table of figures" w:semiHidden="1" w:unhideWhenUsed="1"/>
-    <w:lsdException w:name="envelope address" w:semiHidden="1" w:unhideWhenUsed="1"/>
-    <w:lsdException w:name="envelope return" w:semiHidden="1" w:unhideWhenUsed="1"/>
-    <w:lsdException w:name="footnote reference" w:semiHidden="1" w:unhideWhenUsed="1"/>
-    <w:lsdException w:name="annotation reference" w:semiHidden="1" w:unhideWhenUsed="1"/>
-    <w:lsdException w:name="line number" w:semiHidden="1" w:unhideWhenUsed="1"/>
-    <w:lsdException w:name="page number" w:semiHidden="1" w:unhideWhenUsed="1"/>
-    <w:lsdException w:name="endnote reference" w:semiHidden="1" w:unhideWhenUsed="1"/>
-    <w:lsdException w:name="endnote text" w:semiHidden="1" w:unhideWhenUsed="1"/>
-    <w:lsdException w:name="table of authorities" w:semiHidden="1" w:unhideWhenUsed="1"/>
-    <w:lsdException w:name="macro" w:semiHidden="1" w:unhideWhenUsed="1"/>
-    <w:lsdException w:name="toa heading" w:semiHidden="1" w:unhideWhenUsed="1"/>
-    <w:lsdException w:name="List" w:semiHidden="1" w:unhideWhenUsed="1"/>
-    <w:lsdException w:name="List Bullet" w:semiHidden="1" w:unhideWhenUsed="1"/>
-    <w:lsdException w:name="List Number" w:semiHidden="1" w:unhideWhenUsed="1"/>
-    <w:lsdException w:name="List 2" w:semiHidden="1" w:unhideWhenUsed="1"/>
-    <w:lsdException w:name="List 3" w:semiHidden="1" w:unhideWhenUsed="1"/>
-    <w:lsdException w:name="List 4" w:semiHidden="1" w:unhideWhenUsed="1"/>
-    <w:lsdException w:name="List 5" w:semiHidden="1" w:unhideWhenUsed="1"/>
-    <w:lsdException w:name="List Bullet 2" w:semiHidden="1" w:unhideWhenUsed="1"/>
-    <w:lsdException w:name="List Bullet 3" w:semiHidden="1" w:unhideWhenUsed="1"/>
-    <w:lsdException w:name="List Bullet 4" w:semiHidden="1" w:unhideWhenUsed="1"/>
-    <w:lsdException w:name="List Bullet 5" w:semiHidden="1" w:unhideWhenUsed="1"/>
-    <w:lsdException w:name="List Number 2" w:semiHidden="1" w:unhideWhenUsed="1"/>
-    <w:lsdException w:name="List Number 3" w:semiHidden="1" w:unhideWhenUsed="1"/>
-    <w:lsdException w:name="List Number 4" w:semiHidden="1" w:unhideWhenUsed="1"/>
-    <w:lsdException w:name="List Number 5" w:semiHidden="1" w:unhideWhenUsed="1"/>
-    <w:lsdException w:name="Title" w:uiPriority="10" w:qFormat="1"/>
-    <w:lsdException w:name="Closing" w:semiHidden="1" w:unhideWhenUsed="1"/>
-    <w:lsdException w:name="Signature" w:semiHidden="1" w:unhideWhenUsed="1"/>
-    <w:lsdException w:name="Default Paragraph Font" w:semiHidden="1" w:uiPriority="1" w:unhideWhenUsed="1"/>
-    <w:lsdException w:name="Body Text" w:semiHidden="1" w:unhideWhenUsed="1"/>
-    <w:lsdException w:name="Body Text Indent" w:semiHidden="1" w:unhideWhenUsed="1"/>
-    <w:lsdException w:name="List Continue" w:semiHidden="1" w:unhideWhenUsed="1"/>
-    <w:lsdException w:name="List Continue 2" w:semiHidden="1" w:unhideWhenUsed="1"/>
-    <w:lsdException w:name="List Continue 3" w:semiHidden="1" w:unhideWhenUsed="1"/>
-    <w:lsdException w:name="List Continue 4" w:semiHidden="1" w:unhideWhenUsed="1"/>
-    <w:lsdException w:name="List Continue 5" w:semiHidden="1" w:unhideWhenUsed="1"/>
-    <w:lsdException w:name="Message Header" w:semiHidden="1" w:unhideWhenUsed="1"/>
-    <w:lsdException w:name="Subtitle" w:uiPriority="11" w:qFormat="1"/>
-    <w:lsdException w:name="Salutation" w:semiHidden="1" w:unhideWhenUsed="1"/>
-    <w:lsdException w:name="Date" w:semiHidden="1" w:unhideWhenUsed="1"/>
-    <w:lsdException w:name="Body Text First Indent" w:semiHidden="1" w:unhideWhenUsed="1"/>
-    <w:lsdException w:name="Body Text First Indent 2" w:semiHidden="1" w:unhideWhenUsed="1"/>
-    <w:lsdException w:name="Note Heading" w:semiHidden="1" w:unhideWhenUsed="1"/>
-    <w:lsdException w:name="Body Text 2" w:semiHidden="1" w:unhideWhenUsed="1"/>
-    <w:lsdException w:name="Body Text 3" w:semiHidden="1" w:unhideWhenUsed="1"/>
-    <w:lsdException w:name="Body Text Indent 2" w:semiHidden="1" w:unhideWhenUsed="1"/>
-    <w:lsdException w:name="Body Text Indent 3" w:semiHidden="1" w:unhideWhenUsed="1"/>
-    <w:lsdException w:name="Block Text" w:semiHidden="1" w:unhideWhenUsed="1"/>
-    <w:lsdException w:name="Hyperlink" w:semiHidden="1" w:unhideWhenUsed="1"/>
-    <w:lsdException w:name="FollowedHyperlink" w:semiHidden="1" w:unhideWhenUsed="1"/>
-    <w:lsdException w:name="Strong" w:uiPriority="22" w:qFormat="1"/>
-    <w:lsdException w:name="Emphasis" w:uiPriority="20" w:qFormat="1"/>
-    <w:lsdException w:name="Document Map" w:semiHidden="1" w:unhideWhenUsed="1"/>
-    <w:lsdException w:name="Plain Text" w:semiHidden="1" w:unhideWhenUsed="1"/>
-    <w:lsdException w:name="E-mail Signature" w:semiHidden="1" w:unhideWhenUsed="1"/>
-    <w:lsdException w:name="HTML Top of Form" w:semiHidden="1" w:unhideWhenUsed="1"/>
-    <w:lsdException w:name="HTML Bottom of Form" w:semiHidden="1" w:unhideWhenUsed="1"/>
-    <w:lsdException w:name="Normal (Web)" w:semiHidden="1" w:unhideWhenUsed="1"/>
-    <w:lsdException w:name="HTML Acronym" w:semiHidden="1" w:unhideWhenUsed="1"/>
-    <w:lsdException w:name="HTML Address" w:semiHidden="1" w:unhideWhenUsed="1"/>
-    <w:lsdException w:name="HTML Cite" w:semiHidden="1" w:unhideWhenUsed="1"/>
-    <w:lsdException w:name="HTML Code" w:semiHidden="1" w:unhideWhenUsed="1"/>
-    <w:lsdException w:name="HTML Definition" w:semiHidden="1" w:unhideWhenUsed="1"/>
-    <w:lsdException w:name="HTML Keyboard" w:semiHidden="1" w:unhideWhenUsed="1"/>
-    <w:lsdException w:name="HTML Preformatted" w:semiHidden="1" w:unhideWhenUsed="1"/>
-    <w:lsdException w:name="HTML Sample" w:semiHidden="1" w:unhideWhenUsed="1"/>
-    <w:lsdException w:name="HTML Typewriter" w:semiHidden="1" w:unhideWhenUsed="1"/>
-    <w:lsdException w:name="HTML Variable" w:semiHidden="1" w:unhideWhenUsed="1"/>
-    <w:lsdException w:name="Normal Table" w:semiHidden="1" w:unhideWhenUsed="1"/>
-    <w:lsdException w:name="annotation subject" w:semiHidden="1" w:unhideWhenUsed="1"/>
-    <w:lsdException w:name="No List" w:semiHidden="1" w:unhideWhenUsed="1"/>
-    <w:lsdException w:name="Outline List 1" w:semiHidden="1" w:unhideWhenUsed="1"/>
-    <w:lsdException w:name="Outline List 2" w:semiHidden="1" w:unhideWhenUsed="1"/>
-    <w:lsdException w:name="Outline List 3" w:semiHidden="1" w:unhideWhenUsed="1"/>
-    <w:lsdException w:name="Table Simple 1" w:semiHidden="1" w:unhideWhenUsed="1"/>
-    <w:lsdException w:name="Table Simple 2" w:semiHidden="1" w:unhideWhenUsed="1"/>
-    <w:lsdException w:name="Table Simple 3" w:semiHidden="1" w:unhideWhenUsed="1"/>
-    <w:lsdException w:name="Table Classic 1" w:semiHidden="1" w:unhideWhenUsed="1"/>
-    <w:lsdException w:name="Table Classic 2" w:semiHidden="1" w:unhideWhenUsed="1"/>
-    <w:lsdException w:name="Table Classic 3" w:semiHidden="1" w:unhideWhenUsed="1"/>
-    <w:lsdException w:name="Table Classic 4" w:semiHidden="1" w:unhideWhenUsed="1"/>
-    <w:lsdException w:name="Table Colorful 1" w:semiHidden="1" w:unhideWhenUsed="1"/>
-    <w:lsdException w:name="Table Colorful 2" w:semiHidden="1" w:unhideWhenUsed="1"/>
-    <w:lsdException w:name="Table Colorful 3" w:semiHidden="1" w:unhideWhenUsed="1"/>
-    <w:lsdException w:name="Table Columns 1" w:semiHidden="1" w:unhideWhenUsed="1"/>
-    <w:lsdException w:name="Table Columns 2" w:semiHidden="1" w:unhideWhenUsed="1"/>
-    <w:lsdException w:name="Table Columns 3" w:semiHidden="1" w:unhideWhenUsed="1"/>
-    <w:lsdException w:name="Table Columns 4" w:semiHidden="1" w:unhideWhenUsed="1"/>
-    <w:lsdException w:name="Table Columns 5" w:semiHidden="1" w:unhideWhenUsed="1"/>
-    <w:lsdException w:name="Table Grid 1" w:semiHidden="1" w:unhideWhenUsed="1"/>
-    <w:lsdException w:name="Table Grid 2" w:semiHidden="1" w:unhideWhenUsed="1"/>
-    <w:lsdException w:name="Table Grid 3" w:semiHidden="1" w:unhideWhenUsed="1"/>
-    <w:lsdException w:name="Table Grid 4" w:semiHidden="1" w:unhideWhenUsed="1"/>
-    <w:lsdException w:name="Table Grid 5" w:semiHidden="1" w:unhideWhenUsed="1"/>
-    <w:lsdException w:name="Table Grid 6" w:semiHidden="1" w:unhideWhenUsed="1"/>
-    <w:lsdException w:name="Table Grid 7" w:semiHidden="1" w:unhideWhenUsed="1"/>
-    <w:lsdException w:name="Table Grid 8" w:semiHidden="1" w:unhideWhenUsed="1"/>
-    <w:lsdException w:name="Table List 1" w:semiHidden="1" w:unhideWhenUsed="1"/>
-    <w:lsdException w:name="Table List 2" w:semiHidden="1" w:unhideWhenUsed="1"/>
-    <w:lsdException w:name="Table List 3" w:semiHidden="1" w:unhideWhenUsed="1"/>
-    <w:lsdException w:name="Table List 4" w:semiHidden="1" w:unhideWhenUsed="1"/>
-    <w:lsdException w:name="Table List 5" w:semiHidden="1" w:unhideWhenUsed="1"/>
-    <w:lsdException w:name="Table List 6" w:semiHidden="1" w:unhideWhenUsed="1"/>
-    <w:lsdException w:name="Table List 7" w:semiHidden="1" w:unhideWhenUsed="1"/>
-    <w:lsdException w:name="Table List 8" w:semiHidden="1" w:unhideWhenUsed="1"/>
-    <w:lsdException w:name="Table 3D effects 1" w:semiHidden="1" w:unhideWhenUsed="1"/>
-    <w:lsdException w:name="Table 3D effects 2" w:semiHidden="1" w:unhideWhenUsed="1"/>
-    <w:lsdException w:name="Table 3D effects 3" w:semiHidden="1" w:unhideWhenUsed="1"/>
-    <w:lsdException w:name="Table Contemporary" w:semiHidden="1" w:unhideWhenUsed="1"/>
-    <w:lsdException w:name="Table Elegant" w:semiHidden="1" w:unhideWhenUsed="1"/>
-    <w:lsdException w:name="Table Professional" w:semiHidden="1" w:unhideWhenUsed="1"/>
-    <w:lsdException w:name="Table Subtle 1" w:semiHidden="1" w:unhideWhenUsed="1"/>
-    <w:lsdException w:name="Table Subtle 2" w:semiHidden="1" w:unhideWhenUsed="1"/>
-    <w:lsdException w:name="Table Web 1" w:semiHidden="1" w:unhideWhenUsed="1"/>
-    <w:lsdException w:name="Table Web 2" w:semiHidden="1" w:unhideWhenUsed="1"/>
-    <w:lsdException w:name="Table Web 3" w:semiHidden="1" w:unhideWhenUsed="1"/>
-    <w:lsdException w:name="Balloon Text" w:semiHidden="1" w:unhideWhenUsed="1"/>
-    <w:lsdException w:name="Table Grid" w:uiPriority="39"/>
-    <w:lsdException w:name="Table Theme" w:semiHidden="1" w:unhideWhenUsed="1"/>
-    <w:lsdException w:name="Placeholder Text" w:semiHidden="1"/>
-    <w:lsdException w:name="No Spacing" w:uiPriority="1" w:qFormat="1"/>
-    <w:lsdException w:name="Light Shading" w:uiPriority="60"/>
-    <w:lsdException w:name="Light List" w:uiPriority="61"/>
-    <w:lsdException w:name="Light Grid" w:uiPriority="62"/>
-    <w:lsdException w:name="Medium Shading 1" w:uiPriority="63"/>
-    <w:lsdException w:name="Medium Shading 2" w:uiPriority="64"/>
-    <w:lsdException w:name="Medium List 1" w:uiPriority="65"/>
-    <w:lsdException w:name="Medium List 2" w:uiPriority="66"/>
-    <w:lsdException w:name="Medium Grid 1" w:uiPriority="67"/>
-    <w:lsdException w:name="Medium Grid 2" w:uiPriority="68"/>
-    <w:lsdException w:name="Medium Grid 3" w:uiPriority="69"/>
-    <w:lsdException w:name="Dark List" w:uiPriority="70"/>
-    <w:lsdException w:name="Colorful Shading" w:uiPriority="71"/>
-    <w:lsdException w:name="Colorful List" w:uiPriority="72"/>
-    <w:lsdException w:name="Colorful Grid" w:uiPriority="73"/>
-    <w:lsdException w:name="Light Shading Accent 1" w:uiPriority="60"/>
-    <w:lsdException w:name="Light List Accent 1" w:uiPriority="61"/>
-    <w:lsdException w:name="Light Grid Accent 1" w:uiPriority="62"/>
-    <w:lsdException w:name="Medium Shading 1 Accent 1" w:uiPriority="63"/>
-    <w:lsdException w:name="Medium Shading 2 Accent 1" w:uiPriority="64"/>
-    <w:lsdException w:name="Medium List 1 Accent 1" w:uiPriority="65"/>
-    <w:lsdException w:name="Revision" w:semiHidden="1"/>
-    <w:lsdException w:name="List Paragraph" w:uiPriority="34" w:qFormat="1"/>
-    <w:lsdException w:name="Quote" w:uiPriority="29" w:qFormat="1"/>
-    <w:lsdException w:name="Intense Quote" w:uiPriority="30" w:qFormat="1"/>
-    <w:lsdException w:name="Medium List 2 Accent 1" w:uiPriority="66"/>
-    <w:lsdException w:name="Medium Grid 1 Accent 1" w:uiPriority="67"/>
-    <w:lsdException w:name="Medium Grid 2 Accent 1" w:uiPriority="68"/>
-    <w:lsdException w:name="Medium Grid 3 Accent 1" w:uiPriority="69"/>
-    <w:lsdException w:name="Dark List Accent 1" w:uiPriority="70"/>
-    <w:lsdException w:name="Colorful Shading Accent 1" w:uiPriority="71"/>
-    <w:lsdException w:name="Colorful List Accent 1" w:uiPriority="72"/>
-    <w:lsdException w:name="Colorful Grid Accent 1" w:uiPriority="73"/>
-    <w:lsdException w:name="Light Shading Accent 2" w:uiPriority="60"/>
-    <w:lsdException w:name="Light List Accent 2" w:uiPriority="61"/>
-    <w:lsdException w:name="Light Grid Accent 2" w:uiPriority="62"/>
-    <w:lsdException w:name="Medium Shading 1 Accent 2" w:uiPriority="63"/>
-    <w:lsdException w:name="Medium Shading 2 Accent 2" w:uiPriority="64"/>
-    <w:lsdException w:name="Medium List 1 Accent 2" w:uiPriority="65"/>
-    <w:lsdException w:name="Medium List 2 Accent 2" w:uiPriority="66"/>
-    <w:lsdException w:name="Medium Grid 1 Accent 2" w:uiPriority="67"/>
-    <w:lsdException w:name="Medium Grid 2 Accent 2" w:uiPriority="68"/>
-    <w:lsdException w:name="Medium Grid 3 Accent 2" w:uiPriority="69"/>
-    <w:lsdException w:name="Dark List Accent 2" w:uiPriority="70"/>
-    <w:lsdException w:name="Colorful Shading Accent 2" w:uiPriority="71"/>
-    <w:lsdException w:name="Colorful List Accent 2" w:uiPriority="72"/>
-    <w:lsdException w:name="Colorful Grid Accent 2" w:uiPriority="73"/>
-    <w:lsdException w:name="Light Shading Accent 3" w:uiPriority="60"/>
-    <w:lsdException w:name="Light List Accent 3" w:uiPriority="61"/>
-    <w:lsdException w:name="Light Grid Accent 3" w:uiPriority="62"/>
-    <w:lsdException w:name="Medium Shading 1 Accent 3" w:uiPriority="63"/>
-    <w:lsdException w:name="Medium Shading 2 Accent 3" w:uiPriority="64"/>
-    <w:lsdException w:name="Medium List 1 Accent 3" w:uiPriority="65"/>
-    <w:lsdException w:name="Medium List 2 Accent 3" w:uiPriority="66"/>
-    <w:lsdException w:name="Medium Grid 1 Accent 3" w:uiPriority="67"/>
-    <w:lsdException w:name="Medium Grid 2 Accent 3" w:uiPriority="68"/>
-    <w:lsdException w:name="Medium Grid 3 Accent 3" w:uiPriority="69"/>
-    <w:lsdException w:name="Dark List Accent 3" w:uiPriority="70"/>
-    <w:lsdException w:name="Colorful Shading Accent 3" w:uiPriority="71"/>
-    <w:lsdException w:name="Colorful List Accent 3" w:uiPriority="72"/>
-    <w:lsdException w:name="Colorful Grid Accent 3" w:uiPriority="73"/>
-    <w:lsdException w:name="Light Shading Accent 4" w:uiPriority="60"/>
-    <w:lsdException w:name="Light List Accent 4" w:uiPriority="61"/>
-    <w:lsdException w:name="Light Grid Accent 4" w:uiPriority="62"/>
-    <w:lsdException w:name="Medium Shading 1 Accent 4" w:uiPriority="63"/>
-    <w:lsdException w:name="Medium Shading 2 Accent 4" w:uiPriority="64"/>
-    <w:lsdException w:name="Medium List 1 Accent 4" w:uiPriority="65"/>
-    <w:lsdException w:name="Medium List 2 Accent 4" w:uiPriority="66"/>
-    <w:lsdException w:name="Medium Grid 1 Accent 4" w:uiPriority="67"/>
-    <w:lsdException w:name="Medium Grid 2 Accent 4" w:uiPriority="68"/>
-    <w:lsdException w:name="Medium Grid 3 Accent 4" w:uiPriority="69"/>
-    <w:lsdException w:name="Dark List Accent 4" w:uiPriority="70"/>
-    <w:lsdException w:name="Colorful Shading Accent 4" w:uiPriority="71"/>
-    <w:lsdException w:name="Colorful List Accent 4" w:uiPriority="72"/>
-    <w:lsdException w:name="Colorful Grid Accent 4" w:uiPriority="73"/>
-    <w:lsdException w:name="Light Shading Accent 5" w:uiPriority="60"/>
-    <w:lsdException w:name="Light List Accent 5" w:uiPriority="61"/>
-    <w:lsdException w:name="Light Grid Accent 5" w:uiPriority="62"/>
-    <w:lsdException w:name="Medium Shading 1 Accent 5" w:uiPriority="63"/>
-    <w:lsdException w:name="Medium Shading 2 Accent 5" w:uiPriority="64"/>
-    <w:lsdException w:name="Medium List 1 Accent 5" w:uiPriority="65"/>
-    <w:lsdException w:name="Medium List 2 Accent 5" w:uiPriority="66"/>
-    <w:lsdException w:name="Medium Grid 1 Accent 5" w:uiPriority="67"/>
-    <w:lsdException w:name="Medium Grid 2 Accent 5" w:uiPriority="68"/>
-    <w:lsdException w:name="Medium Grid 3 Accent 5" w:uiPriority="69"/>
-    <w:lsdException w:name="Dark List Accent 5" w:uiPriority="70"/>
-    <w:lsdException w:name="Colorful Shading Accent 5" w:uiPriority="71"/>
-    <w:lsdException w:name="Colorful List Accent 5" w:uiPriority="72"/>
-    <w:lsdException w:name="Colorful Grid Accent 5" w:uiPriority="73"/>
-    <w:lsdException w:name="Light Shading Accent 6" w:uiPriority="60"/>
-    <w:lsdException w:name="Light List Accent 6" w:uiPriority="61"/>
-    <w:lsdException w:name="Light Grid Accent 6" w:uiPriority="62"/>
-    <w:lsdException w:name="Medium Shading 1 Accent 6" w:uiPriority="63"/>
-    <w:lsdException w:name="Medium Shading 2 Accent 6" w:uiPriority="64"/>
-    <w:lsdException w:name="Medium List 1 Accent 6" w:uiPriority="65"/>
-    <w:lsdException w:name="Medium List 2 Accent 6" w:uiPriority="66"/>
-    <w:lsdException w:name="Medium Grid 1 Accent 6" w:uiPriority="67"/>
-    <w:lsdException w:name="Medium Grid 2 Accent 6" w:uiPriority="68"/>
-    <w:lsdException w:name="Medium Grid 3 Accent 6" w:uiPriority="69"/>
-    <w:lsdException w:name="Dark List Accent 6" w:uiPriority="70"/>
-    <w:lsdException w:name="Colorful Shading Accent 6" w:uiPriority="71"/>
-    <w:lsdException w:name="Colorful List Accent 6" w:uiPriority="72"/>
-    <w:lsdException w:name="Colorful Grid Accent 6" w:uiPriority="73"/>
-    <w:lsdException w:name="Subtle Emphasis" w:uiPriority="19" w:qFormat="1"/>
-    <w:lsdException w:name="Intense Emphasis" w:uiPriority="21" w:qFormat="1"/>
-    <w:lsdException w:name="Subtle Reference" w:uiPriority="31" w:qFormat="1"/>
-    <w:lsdException w:name="Intense Reference" w:uiPriority="32" w:qFormat="1"/>
-    <w:lsdException w:name="Book Title" w:uiPriority="33" w:qFormat="1"/>
-    <w:lsdException w:name="Bibliography" w:semiHidden="1" w:uiPriority="37" w:unhideWhenUsed="1"/>
-    <w:lsdException w:name="TOC Heading" w:semiHidden="1" w:uiPriority="39" w:unhideWhenUsed="1" w:qFormat="1"/>
-    <w:lsdException w:name="Grid Table 4" w:uiPriority="49"/>
-    <w:lsdException w:name="Grid Table 5 Dark" w:uiPriority="50"/>
-    <w:lsdException w:name="Grid Table 6 Colorful" w:uiPriority="51"/>
-    <w:lsdException w:name="Grid Table 7 Colorful" w:uiPriority="52"/>
-    <w:lsdException w:name="Grid Table 1 Light Accent 1" w:uiPriority="46"/>
-    <w:lsdException w:name="Grid Table 2 Accent 1" w:uiPriority="47"/>
-    <w:lsdException w:name="Grid Table 3 Accent 1" w:uiPriority="48"/>
-    <w:lsdException w:name="Grid Table 4 Accent 1" w:uiPriority="49"/>
-    <w:lsdException w:name="Grid Table 5 Dark Accent 1" w:uiPriority="50"/>
-    <w:lsdException w:name="Grid Table 6 Colorful Accent 1" w:uiPriority="51"/>
-    <w:lsdException w:name="Grid Table 7 Colorful Accent 1" w:uiPriority="52"/>
-    <w:lsdException w:name="Grid Table 1 Light Accent 2" w:uiPriority="46"/>
-    <w:lsdException w:name="Grid Table 2 Accent 2" w:uiPriority="47"/>
-    <w:lsdException w:name="Grid Table 3 Accent 2" w:uiPriority="48"/>
-    <w:lsdException w:name="Grid Table 4 Accent 2" w:uiPriority="49"/>
-    <w:lsdException w:name="Grid Table 5 Dark Accent 2" w:uiPriority="50"/>
-    <w:lsdException w:name="Grid Table 6 Colorful Accent 2" w:uiPriority="51"/>
-    <w:lsdException w:name="Grid Table 7 Colorful Accent 2" w:uiPriority="52"/>
-    <w:lsdException w:name="Grid Table 1 Light Accent 3" w:uiPriority="46"/>
-    <w:lsdException w:name="Grid Table 2 Accent 3" w:uiPriority="47"/>
-    <w:lsdException w:name="Grid Table 3 Accent 3" w:uiPriority="48"/>
-    <w:lsdException w:name="Grid Table 4 Accent 3" w:uiPriority="49"/>
-    <w:lsdException w:name="Grid Table 5 Dark Accent 3" w:uiPriority="50"/>
-    <w:lsdException w:name="Grid Table 6 Colorful Accent 3" w:uiPriority="51"/>
-    <w:lsdException w:name="Grid Table 7 Colorful Accent 3" w:uiPriority="52"/>
-    <w:lsdException w:name="Grid Table 1 Light Accent 4" w:uiPriority="46"/>
-    <w:lsdException w:name="Grid Table 2 Accent 4" w:uiPriority="47"/>
-    <w:lsdException w:name="Grid Table 3 Accent 4" w:uiPriority="48"/>
-    <w:lsdException w:name="Grid Table 4 Accent 4" w:uiPriority="49"/>
-    <w:lsdException w:name="Grid Table 5 Dark Accent 4" w:uiPriority="50"/>
-    <w:lsdException w:name="Grid Table 6 Colorful Accent 4" w:uiPriority="51"/>
-    <w:lsdException w:name="Grid Table 7 Colorful Accent 4" w:uiPriority="52"/>
-    <w:lsdException w:name="Grid Table 1 Light Accent 5" w:uiPriority="46"/>
-    <w:lsdException w:name="Grid Table 2 Accent 5" w:uiPriority="47"/>
-    <w:lsdException w:name="Grid Table 3 Accent 5" w:uiPriority="48"/>
-    <w:lsdException w:name="Grid Table 4 Accent 5" w:uiPriority="49"/>
-    <w:lsdException w:name="Grid Table 5 Dark Accent 5" w:uiPriority="50"/>
-    <w:lsdException w:name="Grid Table 6 Colorful Accent 5" w:uiPriority="51"/>
-    <w:lsdException w:name="Grid Table 7 Colorful Accent 5" w:uiPriority="52"/>
-    <w:lsdException w:name="Grid Table 1 Light Accent 6" w:uiPriority="46"/>
-    <w:lsdException w:name="Grid Table 2 Accent 6" w:uiPriority="47"/>
-    <w:lsdException w:name="Grid Table 3 Accent 6" w:uiPriority="48"/>
-    <w:lsdException w:name="Grid Table 4 Accent 6" w:uiPriority="49"/>
-    <w:lsdException w:name="Grid Table 5 Dark Accent 6" w:uiPriority="50"/>
-    <w:lsdException w:name="Grid Table 6 Colorful Accent 6" w:uiPriority="51"/>
-    <w:lsdException w:name="Grid Table 7 Colorful Accent 6" w:uiPriority="52"/>
-    <w:lsdException w:name="List Table 1 Light" w:uiPriority="46"/>
-    <w:lsdException w:name="List Table 2" w:uiPriority="47"/>
-    <w:lsdException w:name="List Table 3" w:uiPriority="48"/>
-    <w:lsdException w:name="List Table 4" w:uiPriority="49"/>
-    <w:lsdException w:name="List Table 5 Dark" w:uiPriority="50"/>
-    <w:lsdException w:name="List Table 6 Colorful" w:uiPriority="51"/>
-    <w:lsdException w:name="List Table 7 Colorful" w:uiPriority="52"/>
-    <w:lsdException w:name="List Table 1 Light Accent 1" w:uiPriority="46"/>
-    <w:lsdException w:name="List Table 2 Accent 1" w:uiPriority="47"/>
-    <w:lsdException w:name="List Table 3 Accent 1" w:uiPriority="48"/>
-    <w:lsdException w:name="List Table 4 Accent 1" w:uiPriority="49"/>
-    <w:lsdException w:name="List Table 5 Dark Accent 1" w:uiPriority="50"/>
-    <w:lsdException w:name="List Table 6 Colorful Accent 1" w:uiPriority="51"/>
-    <w:lsdException w:name="List Table 7 Colorful Accent 1" w:uiPriority="52"/>
-    <w:lsdException w:name="List Table 1 Light Accent 2" w:uiPriority="46"/>
-    <w:lsdException w:name="List Table 2 Accent 2" w:uiPriority="47"/>
-    <w:lsdException w:name="List Table 3 Accent 2" w:uiPriority="48"/>
-    <w:lsdException w:name="List Table 4 Accent 2" w:uiPriority="49"/>
-    <w:lsdException w:name="List Table 5 Dark Accent 2" w:uiPriority="50"/>
-    <w:lsdException w:name="List Table 6 Colorful Accent 2" w:uiPriority="51"/>
-    <w:lsdException w:name="List Table 7 Colorful Accent 2" w:uiPriority="52"/>
-    <w:lsdException w:name="List Table 1 Light Accent 3" w:uiPriority="46"/>
-    <w:lsdException w:name="List Table 2 Accent 3" w:uiPriority="47"/>
-    <w:lsdException w:name="List Table 3 Accent 3" w:uiPriority="48"/>
-    <w:lsdException w:name="List Table 4 Accent 3" w:uiPriority="49"/>
-    <w:lsdException w:name="List Table 5 Dark Accent 3" w:uiPriority="50"/>
-    <w:lsdException w:name="List Table 6 Colorful Accent 3" w:uiPriority="51"/>
-    <w:lsdException w:name="List Table 7 Colorful Accent 3" w:uiPriority="52"/>
-    <w:lsdException w:name="List Table 1 Light Accent 4" w:uiPriority="46"/>
-    <w:lsdException w:name="List Table 2 Accent 4" w:uiPriority="47"/>
-    <w:lsdException w:name="List Table 3 Accent 4" w:uiPriority="48"/>
-    <w:lsdException w:name="List Table 4 Accent 4" w:uiPriority="49"/>
-    <w:lsdException w:name="List Table 5 Dark Accent 4" w:uiPriority="50"/>
-    <w:lsdException w:name="List Table 6 Colorful Accent 4" w:uiPriority="51"/>
-    <w:lsdException w:name="List Table 7 Colorful Accent 4" w:uiPriority="52"/>
-    <w:lsdException w:name="List Table 1 Light Accent 5" w:uiPriority="46"/>
-    <w:lsdException w:name="List Table 2 Accent 5" w:uiPriority="47"/>
-    <w:lsdException w:name="List Table 3 Accent 5" w:uiPriority="48"/>
-    <w:lsdException w:name="List Table 4 Accent 5" w:uiPriority="49"/>
-    <w:lsdException w:name="List Table 5 Dark Accent 5" w:uiPriority="50"/>
-    <w:lsdException w:name="List Table 6 Colorful Accent 5" w:uiPriority="51"/>
-    <w:lsdException w:name="List Table 7 Colorful Accent 5" w:uiPriority="52"/>
-    <w:lsdException w:name="List Table 1 Light Accent 6" w:uiPriority="46"/>
-    <w:lsdException w:name="List Table 2 Accent 6" w:uiPriority="47"/>
-    <w:lsdException w:name="List Table 3 Accent 6" w:uiPriority="48"/>
-    <w:lsdException w:name="List Table 4 Accent 6" w:uiPriority="49"/>
-    <w:lsdException w:name="List Table 5 Dark Accent 6" w:uiPriority="50"/>
-    <w:lsdException w:name="List Table 6 Colorful Accent 6" w:uiPriority="51"/>
-    <w:lsdException w:name="List Table 7 Colorful Accent 6" w:uiPriority="52"/>
+  <w:latentStyles w:defLockedState="0" w:defUIPriority="99" w:defSemiHidden="1" w:defUnhideWhenUsed="1" w:defQFormat="0" w:count="276">
+    <w:lsdException w:name="Normal" w:semiHidden="0" w:uiPriority="0" w:unhideWhenUsed="0" w:qFormat="1"/>
+    <w:lsdException w:name="heading 1" w:semiHidden="0" w:uiPriority="9" w:unhideWhenUsed="0" w:qFormat="1"/>
+    <w:lsdException w:name="heading 2" w:uiPriority="9" w:qFormat="1"/>
+    <w:lsdException w:name="heading 3" w:uiPriority="9" w:qFormat="1"/>
+    <w:lsdException w:name="heading 4" w:uiPriority="9" w:qFormat="1"/>
+    <w:lsdException w:name="heading 5" w:uiPriority="9" w:qFormat="1"/>
+    <w:lsdException w:name="heading 6" w:uiPriority="9" w:qFormat="1"/>
+    <w:lsdException w:name="heading 7" w:uiPriority="9" w:qFormat="1"/>
+    <w:lsdException w:name="heading 8" w:uiPriority="9" w:qFormat="1"/>
+    <w:lsdException w:name="heading 9" w:uiPriority="9" w:qFormat="1"/>
+    <w:lsdException w:name="toc 1" w:uiPriority="39"/>
+    <w:lsdException w:name="toc 2" w:uiPriority="39"/>
+    <w:lsdException w:name="toc 3" w:uiPriority="39"/>
+    <w:lsdException w:name="toc 4" w:uiPriority="39"/>
+    <w:lsdException w:name="toc 5" w:uiPriority="39"/>
+    <w:lsdException w:name="toc 6" w:uiPriority="39"/>
+    <w:lsdException w:name="toc 7" w:uiPriority="39"/>
+    <w:lsdException w:name="toc 8" w:uiPriority="39"/>
+    <w:lsdException w:name="toc 9" w:uiPriority="39"/>
+    <w:lsdException w:name="caption" w:uiPriority="35" w:qFormat="1"/>
+    <w:lsdException w:name="Title" w:semiHidden="0" w:uiPriority="10" w:unhideWhenUsed="0" w:qFormat="1"/>
+    <w:lsdException w:name="Default Paragraph Font" w:uiPriority="1"/>
+    <w:lsdException w:name="Subtitle" w:semiHidden="0" w:uiPriority="11" w:unhideWhenUsed="0" w:qFormat="1"/>
+    <w:lsdException w:name="Strong" w:semiHidden="0" w:uiPriority="22" w:unhideWhenUsed="0" w:qFormat="1"/>
+    <w:lsdException w:name="Emphasis" w:semiHidden="0" w:uiPriority="20" w:unhideWhenUsed="0" w:qFormat="1"/>
+    <w:lsdException w:name="Table Grid" w:semiHidden="0" w:uiPriority="39" w:unhideWhenUsed="0"/>
+    <w:lsdException w:name="Note Level 1" w:semiHidden="0" w:unhideWhenUsed="0"/>
+    <w:lsdException w:name="Note Level 2" w:semiHidden="0" w:unhideWhenUsed="0"/>
+    <w:lsdException w:name="Note Level 3" w:semiHidden="0" w:unhideWhenUsed="0"/>
+    <w:lsdException w:name="Note Level 4" w:semiHidden="0" w:unhideWhenUsed="0"/>
+    <w:lsdException w:name="Note Level 5" w:semiHidden="0" w:unhideWhenUsed="0"/>
+    <w:lsdException w:name="Note Level 6" w:semiHidden="0" w:unhideWhenUsed="0"/>
+    <w:lsdException w:name="Note Level 7" w:semiHidden="0" w:unhideWhenUsed="0"/>
+    <w:lsdException w:name="Note Level 8" w:semiHidden="0" w:unhideWhenUsed="0"/>
+    <w:lsdException w:name="Note Level 9" w:semiHidden="0" w:unhideWhenUsed="0"/>
+    <w:lsdException w:name="Placeholder Text" w:unhideWhenUsed="0"/>
+    <w:lsdException w:name="No Spacing" w:semiHidden="0" w:uiPriority="1" w:unhideWhenUsed="0" w:qFormat="1"/>
+    <w:lsdException w:name="Light Shading" w:semiHidden="0" w:uiPriority="60" w:unhideWhenUsed="0"/>
+    <w:lsdException w:name="Light List" w:semiHidden="0" w:uiPriority="61" w:unhideWhenUsed="0"/>
+    <w:lsdException w:name="Light Grid" w:semiHidden="0" w:uiPriority="62" w:unhideWhenUsed="0"/>
+    <w:lsdException w:name="Medium Shading 1" w:semiHidden="0" w:uiPriority="63" w:unhideWhenUsed="0"/>
+    <w:lsdException w:name="Medium Shading 2" w:semiHidden="0" w:uiPriority="64" w:unhideWhenUsed="0"/>
+    <w:lsdException w:name="Medium List 1" w:semiHidden="0" w:uiPriority="65" w:unhideWhenUsed="0"/>
+    <w:lsdException w:name="Medium List 2" w:semiHidden="0" w:uiPriority="66" w:unhideWhenUsed="0"/>
+    <w:lsdException w:name="Medium Grid 1" w:semiHidden="0" w:uiPriority="67" w:unhideWhenUsed="0"/>
+    <w:lsdException w:name="Medium Grid 2" w:semiHidden="0" w:uiPriority="68" w:unhideWhenUsed="0"/>
+    <w:lsdException w:name="Medium Grid 3" w:semiHidden="0" w:uiPriority="69" w:unhideWhenUsed="0"/>
+    <w:lsdException w:name="Dark List" w:semiHidden="0" w:uiPriority="70" w:unhideWhenUsed="0"/>
+    <w:lsdException w:name="Colorful Shading" w:semiHidden="0" w:uiPriority="71" w:unhideWhenUsed="0"/>
+    <w:lsdException w:name="Colorful List" w:semiHidden="0" w:uiPriority="72" w:unhideWhenUsed="0"/>
+    <w:lsdException w:name="Colorful Grid" w:semiHidden="0" w:uiPriority="73" w:unhideWhenUsed="0"/>
+    <w:lsdException w:name="Light Shading Accent 1" w:semiHidden="0" w:uiPriority="60" w:unhideWhenUsed="0"/>
+    <w:lsdException w:name="Light List Accent 1" w:semiHidden="0" w:uiPriority="61" w:unhideWhenUsed="0"/>
+    <w:lsdException w:name="Light Grid Accent 1" w:semiHidden="0" w:uiPriority="62" w:unhideWhenUsed="0"/>
+    <w:lsdException w:name="Medium Shading 1 Accent 1" w:semiHidden="0" w:uiPriority="63" w:unhideWhenUsed="0"/>
+    <w:lsdException w:name="Medium Shading 2 Accent 1" w:semiHidden="0" w:uiPriority="64" w:unhideWhenUsed="0"/>
+    <w:lsdException w:name="Medium List 1 Accent 1" w:semiHidden="0" w:uiPriority="65" w:unhideWhenUsed="0"/>
+    <w:lsdException w:name="Revision" w:unhideWhenUsed="0"/>
+    <w:lsdException w:name="List Paragraph" w:semiHidden="0" w:uiPriority="34" w:unhideWhenUsed="0" w:qFormat="1"/>
+    <w:lsdException w:name="Quote" w:semiHidden="0" w:uiPriority="29" w:unhideWhenUsed="0" w:qFormat="1"/>
+    <w:lsdException w:name="Intense Quote" w:semiHidden="0" w:uiPriority="30" w:unhideWhenUsed="0" w:qFormat="1"/>
+    <w:lsdException w:name="Medium List 2 Accent 1" w:semiHidden="0" w:uiPriority="66" w:unhideWhenUsed="0"/>
+    <w:lsdException w:name="Medium Grid 1 Accent 1" w:semiHidden="0" w:uiPriority="67" w:unhideWhenUsed="0"/>
+    <w:lsdException w:name="Medium Grid 2 Accent 1" w:semiHidden="0" w:uiPriority="68" w:unhideWhenUsed="0"/>
+    <w:lsdException w:name="Medium Grid 3 Accent 1" w:semiHidden="0" w:uiPriority="69" w:unhideWhenUsed="0"/>
+    <w:lsdException w:name="Dark List Accent 1" w:semiHidden="0" w:uiPriority="70" w:unhideWhenUsed="0"/>
+    <w:lsdException w:name="Colorful Shading Accent 1" w:semiHidden="0" w:uiPriority="71" w:unhideWhenUsed="0"/>
+    <w:lsdException w:name="Colorful List Accent 1" w:semiHidden="0" w:uiPriority="72" w:unhideWhenUsed="0"/>
+    <w:lsdException w:name="Colorful Grid Accent 1" w:semiHidden="0" w:uiPriority="73" w:unhideWhenUsed="0"/>
+    <w:lsdException w:name="Light Shading Accent 2" w:semiHidden="0" w:uiPriority="60" w:unhideWhenUsed="0"/>
+    <w:lsdException w:name="Light List Accent 2" w:semiHidden="0" w:uiPriority="61" w:unhideWhenUsed="0"/>
+    <w:lsdException w:name="Light Grid Accent 2" w:semiHidden="0" w:uiPriority="62" w:unhideWhenUsed="0"/>
+    <w:lsdException w:name="Medium Shading 1 Accent 2" w:semiHidden="0" w:uiPriority="63" w:unhideWhenUsed="0"/>
+    <w:lsdException w:name="Medium Shading 2 Accent 2" w:semiHidden="0" w:uiPriority="64" w:unhideWhenUsed="0"/>
+    <w:lsdException w:name="Medium List 1 Accent 2" w:semiHidden="0" w:uiPriority="65" w:unhideWhenUsed="0"/>
+    <w:lsdException w:name="Medium List 2 Accent 2" w:semiHidden="0" w:uiPriority="66" w:unhideWhenUsed="0"/>
+    <w:lsdException w:name="Medium Grid 1 Accent 2" w:semiHidden="0" w:uiPriority="67" w:unhideWhenUsed="0"/>
+    <w:lsdException w:name="Medium Grid 2 Accent 2" w:semiHidden="0" w:uiPriority="68" w:unhideWhenUsed="0"/>
+    <w:lsdException w:name="Medium Grid 3 Accent 2" w:semiHidden="0" w:uiPriority="69" w:unhideWhenUsed="0"/>
+    <w:lsdException w:name="Dark List Accent 2" w:semiHidden="0" w:uiPriority="70" w:unhideWhenUsed="0"/>
+    <w:lsdException w:name="Colorful Shading Accent 2" w:semiHidden="0" w:uiPriority="71" w:unhideWhenUsed="0"/>
+    <w:lsdException w:name="Colorful List Accent 2" w:semiHidden="0" w:uiPriority="72" w:unhideWhenUsed="0"/>
+    <w:lsdException w:name="Colorful Grid Accent 2" w:semiHidden="0" w:uiPriority="73" w:unhideWhenUsed="0"/>
+    <w:lsdException w:name="Light Shading Accent 3" w:semiHidden="0" w:uiPriority="60" w:unhideWhenUsed="0"/>
+    <w:lsdException w:name="Light List Accent 3" w:semiHidden="0" w:uiPriority="61" w:unhideWhenUsed="0"/>
+    <w:lsdException w:name="Light Grid Accent 3" w:semiHidden="0" w:uiPriority="62" w:unhideWhenUsed="0"/>
+    <w:lsdException w:name="Medium Shading 1 Accent 3" w:semiHidden="0" w:uiPriority="63" w:unhideWhenUsed="0"/>
+    <w:lsdException w:name="Medium Shading 2 Accent 3" w:semiHidden="0" w:uiPriority="64" w:unhideWhenUsed="0"/>
+    <w:lsdException w:name="Medium List 1 Accent 3" w:semiHidden="0" w:uiPriority="65" w:unhideWhenUsed="0"/>
+    <w:lsdException w:name="Medium List 2 Accent 3" w:semiHidden="0" w:uiPriority="66" w:unhideWhenUsed="0"/>
+    <w:lsdException w:name="Medium Grid 1 Accent 3" w:semiHidden="0" w:uiPriority="67" w:unhideWhenUsed="0"/>
+    <w:lsdException w:name="Medium Grid 2 Accent 3" w:semiHidden="0" w:uiPriority="68" w:unhideWhenUsed="0"/>
+    <w:lsdException w:name="Medium Grid 3 Accent 3" w:semiHidden="0" w:uiPriority="69" w:unhideWhenUsed="0"/>
+    <w:lsdException w:name="Dark List Accent 3" w:semiHidden="0" w:uiPriority="70" w:unhideWhenUsed="0"/>
+    <w:lsdException w:name="Colorful Shading Accent 3" w:semiHidden="0" w:uiPriority="71" w:unhideWhenUsed="0"/>
+    <w:lsdException w:name="Colorful List Accent 3" w:semiHidden="0" w:uiPriority="72" w:unhideWhenUsed="0"/>
+    <w:lsdException w:name="Colorful Grid Accent 3" w:semiHidden="0" w:uiPriority="73" w:unhideWhenUsed="0"/>
+    <w:lsdException w:name="Light Shading Accent 4" w:semiHidden="0" w:uiPriority="60" w:unhideWhenUsed="0"/>
+    <w:lsdException w:name="Light List Accent 4" w:semiHidden="0" w:uiPriority="61" w:unhideWhenUsed="0"/>
+    <w:lsdException w:name="Light Grid Accent 4" w:semiHidden="0" w:uiPriority="62" w:unhideWhenUsed="0"/>
+    <w:lsdException w:name="Medium Shading 1 Accent 4" w:semiHidden="0" w:uiPriority="63" w:unhideWhenUsed="0"/>
+    <w:lsdException w:name="Medium Shading 2 Accent 4" w:semiHidden="0" w:uiPriority="64" w:unhideWhenUsed="0"/>
+    <w:lsdException w:name="Medium List 1 Accent 4" w:semiHidden="0" w:uiPriority="65" w:unhideWhenUsed="0"/>
+    <w:lsdException w:name="Medium List 2 Accent 4" w:semiHidden="0" w:uiPriority="66" w:unhideWhenUsed="0"/>
+    <w:lsdException w:name="Medium Grid 1 Accent 4" w:semiHidden="0" w:uiPriority="67" w:unhideWhenUsed="0"/>
+    <w:lsdException w:name="Medium Grid 2 Accent 4" w:semiHidden="0" w:uiPriority="68" w:unhideWhenUsed="0"/>
+    <w:lsdException w:name="Medium Grid 3 Accent 4" w:semiHidden="0" w:uiPriority="69" w:unhideWhenUsed="0"/>
+    <w:lsdException w:name="Dark List Accent 4" w:semiHidden="0" w:uiPriority="70" w:unhideWhenUsed="0"/>
+    <w:lsdException w:name="Colorful Shading Accent 4" w:semiHidden="0" w:uiPriority="71" w:unhideWhenUsed="0"/>
+    <w:lsdException w:name="Colorful List Accent 4" w:semiHidden="0" w:uiPriority="72" w:unhideWhenUsed="0"/>
+    <w:lsdException w:name="Colorful Grid Accent 4" w:semiHidden="0" w:uiPriority="73" w:unhideWhenUsed="0"/>
+    <w:lsdException w:name="Light Shading Accent 5" w:semiHidden="0" w:uiPriority="60" w:unhideWhenUsed="0"/>
+    <w:lsdException w:name="Light List Accent 5" w:semiHidden="0" w:uiPriority="61" w:unhideWhenUsed="0"/>
+    <w:lsdException w:name="Light Grid Accent 5" w:semiHidden="0" w:uiPriority="62" w:unhideWhenUsed="0"/>
+    <w:lsdException w:name="Medium Shading 1 Accent 5" w:semiHidden="0" w:uiPriority="63" w:unhideWhenUsed="0"/>
+    <w:lsdException w:name="Medium Shading 2 Accent 5" w:semiHidden="0" w:uiPriority="64" w:unhideWhenUsed="0"/>
+    <w:lsdException w:name="Medium List 1 Accent 5" w:semiHidden="0" w:uiPriority="65" w:unhideWhenUsed="0"/>
+    <w:lsdException w:name="Medium List 2 Accent 5" w:semiHidden="0" w:uiPriority="66" w:unhideWhenUsed="0"/>
+    <w:lsdException w:name="Medium Grid 1 Accent 5" w:semiHidden="0" w:uiPriority="67" w:unhideWhenUsed="0"/>
+    <w:lsdException w:name="Medium Grid 2 Accent 5" w:semiHidden="0" w:uiPriority="68" w:unhideWhenUsed="0"/>
+    <w:lsdException w:name="Medium Grid 3 Accent 5" w:semiHidden="0" w:uiPriority="69" w:unhideWhenUsed="0"/>
+    <w:lsdException w:name="Dark List Accent 5" w:semiHidden="0" w:uiPriority="70" w:unhideWhenUsed="0"/>
+    <w:lsdException w:name="Colorful Shading Accent 5" w:semiHidden="0" w:uiPriority="71" w:unhideWhenUsed="0"/>
+    <w:lsdException w:name="Colorful List Accent 5" w:semiHidden="0" w:uiPriority="72" w:unhideWhenUsed="0"/>
+    <w:lsdException w:name="Colorful Grid Accent 5" w:semiHidden="0" w:uiPriority="73" w:unhideWhenUsed="0"/>
+    <w:lsdException w:name="Light Shading Accent 6" w:semiHidden="0" w:uiPriority="60" w:unhideWhenUsed="0"/>
+    <w:lsdException w:name="Light List Accent 6" w:semiHidden="0" w:uiPriority="61" w:unhideWhenUsed="0"/>
+    <w:lsdException w:name="Light Grid Accent 6" w:semiHidden="0" w:uiPriority="62" w:unhideWhenUsed="0"/>
+    <w:lsdException w:name="Medium Shading 1 Accent 6" w:semiHidden="0" w:uiPriority="63" w:unhideWhenUsed="0"/>
+    <w:lsdException w:name="Medium Shading 2 Accent 6" w:semiHidden="0" w:uiPriority="64" w:unhideWhenUsed="0"/>
+    <w:lsdException w:name="Medium List 1 Accent 6" w:semiHidden="0" w:uiPriority="65" w:unhideWhenUsed="0"/>
+    <w:lsdException w:name="Medium List 2 Accent 6" w:semiHidden="0" w:uiPriority="66" w:unhideWhenUsed="0"/>
+    <w:lsdException w:name="Medium Grid 1 Accent 6" w:semiHidden="0" w:uiPriority="67" w:unhideWhenUsed="0"/>
+    <w:lsdException w:name="Medium Grid 2 Accent 6" w:semiHidden="0" w:uiPriority="68" w:unhideWhenUsed="0"/>
+    <w:lsdException w:name="Medium Grid 3 Accent 6" w:semiHidden="0" w:uiPriority="69" w:unhideWhenUsed="0"/>
+    <w:lsdException w:name="Dark List Accent 6" w:semiHidden="0" w:uiPriority="70" w:unhideWhenUsed="0"/>
+    <w:lsdException w:name="Colorful Shading Accent 6" w:semiHidden="0" w:uiPriority="71" w:unhideWhenUsed="0"/>
+    <w:lsdException w:name="Colorful List Accent 6" w:semiHidden="0" w:uiPriority="72" w:unhideWhenUsed="0"/>
+    <w:lsdException w:name="Colorful Grid Accent 6" w:semiHidden="0" w:uiPriority="73" w:unhideWhenUsed="0"/>
+    <w:lsdException w:name="Subtle Emphasis" w:semiHidden="0" w:uiPriority="19" w:unhideWhenUsed="0" w:qFormat="1"/>
+    <w:lsdException w:name="Intense Emphasis" w:semiHidden="0" w:uiPriority="21" w:unhideWhenUsed="0" w:qFormat="1"/>
+    <w:lsdException w:name="Subtle Reference" w:semiHidden="0" w:uiPriority="31" w:unhideWhenUsed="0" w:qFormat="1"/>
+    <w:lsdException w:name="Intense Reference" w:semiHidden="0" w:uiPriority="32" w:unhideWhenUsed="0" w:qFormat="1"/>
+    <w:lsdException w:name="Book Title" w:semiHidden="0" w:uiPriority="33" w:unhideWhenUsed="0" w:qFormat="1"/>
+    <w:lsdException w:name="Bibliography" w:uiPriority="37"/>
+    <w:lsdException w:name="TOC Heading" w:uiPriority="39" w:qFormat="1"/>
   </w:latentStyles>
   <w:style w:type="paragraph" w:default="1" w:styleId="Normal">
     <w:name w:val="Normal"/>
     <w:qFormat/>
     <w:rsid w:val="002A61D3"/>
   </w:style>
-  <w:style w:type="paragraph" w:styleId="Heading1">
+  <w:style w:type="paragraph" w:styleId="Titre1">
     <w:name w:val="heading 1"/>
     <w:basedOn w:val="Normal"/>
     <w:next w:val="Normal"/>
-    <w:link w:val="Heading1Char"/>
+    <w:link w:val="Titre1Car"/>
     <w:uiPriority w:val="9"/>
     <w:qFormat/>
     <w:rsid w:val="00845FD8"/>
@@ -5610,11 +5364,11 @@
       <w:szCs w:val="30"/>
     </w:rPr>
   </w:style>
-  <w:style w:type="paragraph" w:styleId="Heading2">
+  <w:style w:type="paragraph" w:styleId="Titre2">
     <w:name w:val="heading 2"/>
     <w:basedOn w:val="Normal"/>
     <w:next w:val="Normal"/>
-    <w:link w:val="Heading2Char"/>
+    <w:link w:val="Titre2Car"/>
     <w:uiPriority w:val="9"/>
     <w:unhideWhenUsed/>
     <w:qFormat/>
@@ -5632,11 +5386,11 @@
       <w:szCs w:val="28"/>
     </w:rPr>
   </w:style>
-  <w:style w:type="paragraph" w:styleId="Heading3">
+  <w:style w:type="paragraph" w:styleId="Titre3">
     <w:name w:val="heading 3"/>
     <w:basedOn w:val="Normal"/>
     <w:next w:val="Normal"/>
-    <w:link w:val="Heading3Char"/>
+    <w:link w:val="Titre3Car"/>
     <w:uiPriority w:val="9"/>
     <w:unhideWhenUsed/>
     <w:qFormat/>
@@ -5654,11 +5408,11 @@
       <w:szCs w:val="26"/>
     </w:rPr>
   </w:style>
-  <w:style w:type="paragraph" w:styleId="Heading4">
+  <w:style w:type="paragraph" w:styleId="Titre4">
     <w:name w:val="heading 4"/>
     <w:basedOn w:val="Normal"/>
     <w:next w:val="Normal"/>
-    <w:link w:val="Heading4Char"/>
+    <w:link w:val="Titre4Car"/>
     <w:uiPriority w:val="9"/>
     <w:semiHidden/>
     <w:unhideWhenUsed/>
@@ -5679,11 +5433,11 @@
       <w:szCs w:val="25"/>
     </w:rPr>
   </w:style>
-  <w:style w:type="paragraph" w:styleId="Heading5">
+  <w:style w:type="paragraph" w:styleId="Titre5">
     <w:name w:val="heading 5"/>
     <w:basedOn w:val="Normal"/>
     <w:next w:val="Normal"/>
-    <w:link w:val="Heading5Char"/>
+    <w:link w:val="Titre5Car"/>
     <w:uiPriority w:val="9"/>
     <w:semiHidden/>
     <w:unhideWhenUsed/>
@@ -5704,11 +5458,11 @@
       <w:szCs w:val="24"/>
     </w:rPr>
   </w:style>
-  <w:style w:type="paragraph" w:styleId="Heading6">
+  <w:style w:type="paragraph" w:styleId="Titre6">
     <w:name w:val="heading 6"/>
     <w:basedOn w:val="Normal"/>
     <w:next w:val="Normal"/>
-    <w:link w:val="Heading6Char"/>
+    <w:link w:val="Titre6Car"/>
     <w:uiPriority w:val="9"/>
     <w:semiHidden/>
     <w:unhideWhenUsed/>
@@ -5729,11 +5483,11 @@
       <w:szCs w:val="23"/>
     </w:rPr>
   </w:style>
-  <w:style w:type="paragraph" w:styleId="Heading7">
+  <w:style w:type="paragraph" w:styleId="Titre7">
     <w:name w:val="heading 7"/>
     <w:basedOn w:val="Normal"/>
     <w:next w:val="Normal"/>
-    <w:link w:val="Heading7Char"/>
+    <w:link w:val="Titre7Car"/>
     <w:uiPriority w:val="9"/>
     <w:semiHidden/>
     <w:unhideWhenUsed/>
@@ -5750,11 +5504,11 @@
       <w:color w:val="2A4F1C" w:themeColor="accent1" w:themeShade="80"/>
     </w:rPr>
   </w:style>
-  <w:style w:type="paragraph" w:styleId="Heading8">
+  <w:style w:type="paragraph" w:styleId="Titre8">
     <w:name w:val="heading 8"/>
     <w:basedOn w:val="Normal"/>
     <w:next w:val="Normal"/>
-    <w:link w:val="Heading8Char"/>
+    <w:link w:val="Titre8Car"/>
     <w:uiPriority w:val="9"/>
     <w:semiHidden/>
     <w:unhideWhenUsed/>
@@ -5773,11 +5527,11 @@
       <w:szCs w:val="21"/>
     </w:rPr>
   </w:style>
-  <w:style w:type="paragraph" w:styleId="Heading9">
+  <w:style w:type="paragraph" w:styleId="Titre9">
     <w:name w:val="heading 9"/>
     <w:basedOn w:val="Normal"/>
     <w:next w:val="Normal"/>
-    <w:link w:val="Heading9Char"/>
+    <w:link w:val="Titre9Car"/>
     <w:uiPriority w:val="9"/>
     <w:semiHidden/>
     <w:unhideWhenUsed/>
@@ -5794,13 +5548,13 @@
       <w:color w:val="044458" w:themeColor="accent6" w:themeShade="80"/>
     </w:rPr>
   </w:style>
-  <w:style w:type="character" w:default="1" w:styleId="DefaultParagraphFont">
+  <w:style w:type="character" w:default="1" w:styleId="Policepardfaut">
     <w:name w:val="Default Paragraph Font"/>
     <w:uiPriority w:val="1"/>
     <w:semiHidden/>
     <w:unhideWhenUsed/>
   </w:style>
-  <w:style w:type="table" w:default="1" w:styleId="TableNormal">
+  <w:style w:type="table" w:default="1" w:styleId="TableauNormal">
     <w:name w:val="Normal Table"/>
     <w:uiPriority w:val="99"/>
     <w:semiHidden/>
@@ -5815,13 +5569,13 @@
       </w:tblCellMar>
     </w:tblPr>
   </w:style>
-  <w:style w:type="numbering" w:default="1" w:styleId="NoList">
+  <w:style w:type="numbering" w:default="1" w:styleId="Aucuneliste">
     <w:name w:val="No List"/>
     <w:uiPriority w:val="99"/>
     <w:semiHidden/>
     <w:unhideWhenUsed/>
   </w:style>
-  <w:style w:type="paragraph" w:styleId="ListParagraph">
+  <w:style w:type="paragraph" w:styleId="Paragraphedeliste">
     <w:name w:val="List Paragraph"/>
     <w:basedOn w:val="Normal"/>
     <w:uiPriority w:val="34"/>
@@ -5832,10 +5586,10 @@
       <w:contextualSpacing/>
     </w:pPr>
   </w:style>
-  <w:style w:type="character" w:customStyle="1" w:styleId="Heading1Char">
-    <w:name w:val="Heading 1 Char"/>
-    <w:basedOn w:val="DefaultParagraphFont"/>
-    <w:link w:val="Heading1"/>
+  <w:style w:type="character" w:customStyle="1" w:styleId="Titre1Car">
+    <w:name w:val="Titre 1 Car"/>
+    <w:basedOn w:val="Policepardfaut"/>
+    <w:link w:val="Titre1"/>
     <w:uiPriority w:val="9"/>
     <w:rsid w:val="00845FD8"/>
     <w:rPr>
@@ -5846,10 +5600,10 @@
       <w:szCs w:val="30"/>
     </w:rPr>
   </w:style>
-  <w:style w:type="character" w:customStyle="1" w:styleId="Heading2Char">
-    <w:name w:val="Heading 2 Char"/>
-    <w:basedOn w:val="DefaultParagraphFont"/>
-    <w:link w:val="Heading2"/>
+  <w:style w:type="character" w:customStyle="1" w:styleId="Titre2Car">
+    <w:name w:val="Titre 2 Car"/>
+    <w:basedOn w:val="Policepardfaut"/>
+    <w:link w:val="Titre2"/>
     <w:uiPriority w:val="9"/>
     <w:rsid w:val="002A61D3"/>
     <w:rPr>
@@ -5859,10 +5613,10 @@
       <w:szCs w:val="28"/>
     </w:rPr>
   </w:style>
-  <w:style w:type="character" w:customStyle="1" w:styleId="Heading3Char">
-    <w:name w:val="Heading 3 Char"/>
-    <w:basedOn w:val="DefaultParagraphFont"/>
-    <w:link w:val="Heading3"/>
+  <w:style w:type="character" w:customStyle="1" w:styleId="Titre3Car">
+    <w:name w:val="Titre 3 Car"/>
+    <w:basedOn w:val="Policepardfaut"/>
+    <w:link w:val="Titre3"/>
     <w:uiPriority w:val="9"/>
     <w:rsid w:val="002A61D3"/>
     <w:rPr>
@@ -5872,9 +5626,9 @@
       <w:szCs w:val="26"/>
     </w:rPr>
   </w:style>
-  <w:style w:type="paragraph" w:styleId="NoSpacing">
+  <w:style w:type="paragraph" w:styleId="Sansinterligne">
     <w:name w:val="No Spacing"/>
-    <w:link w:val="NoSpacingChar"/>
+    <w:link w:val="SansinterligneCar"/>
     <w:uiPriority w:val="1"/>
     <w:qFormat/>
     <w:rsid w:val="002A61D3"/>
@@ -5882,14 +5636,14 @@
       <w:spacing w:after="0" w:line="240" w:lineRule="auto"/>
     </w:pPr>
   </w:style>
-  <w:style w:type="character" w:customStyle="1" w:styleId="NoSpacingChar">
-    <w:name w:val="No Spacing Char"/>
-    <w:basedOn w:val="DefaultParagraphFont"/>
-    <w:link w:val="NoSpacing"/>
+  <w:style w:type="character" w:customStyle="1" w:styleId="SansinterligneCar">
+    <w:name w:val="Sans interligne Car"/>
+    <w:basedOn w:val="Policepardfaut"/>
+    <w:link w:val="Sansinterligne"/>
     <w:uiPriority w:val="1"/>
     <w:rsid w:val="00C355FC"/>
   </w:style>
-  <w:style w:type="paragraph" w:styleId="TOC1">
+  <w:style w:type="paragraph" w:styleId="TM1">
     <w:name w:val="toc 1"/>
     <w:basedOn w:val="Normal"/>
     <w:next w:val="Normal"/>
@@ -5905,7 +5659,7 @@
       <w:caps/>
     </w:rPr>
   </w:style>
-  <w:style w:type="paragraph" w:styleId="TOC2">
+  <w:style w:type="paragraph" w:styleId="TM2">
     <w:name w:val="toc 2"/>
     <w:basedOn w:val="Normal"/>
     <w:next w:val="Normal"/>
@@ -5921,9 +5675,9 @@
       <w:smallCaps/>
     </w:rPr>
   </w:style>
-  <w:style w:type="character" w:styleId="Hyperlink">
+  <w:style w:type="character" w:styleId="Lienhypertexte">
     <w:name w:val="Hyperlink"/>
-    <w:basedOn w:val="DefaultParagraphFont"/>
+    <w:basedOn w:val="Policepardfaut"/>
     <w:uiPriority w:val="99"/>
     <w:unhideWhenUsed/>
     <w:rsid w:val="00C355FC"/>
@@ -5932,10 +5686,10 @@
       <w:u w:val="single"/>
     </w:rPr>
   </w:style>
-  <w:style w:type="paragraph" w:styleId="Header">
+  <w:style w:type="paragraph" w:styleId="En-tte">
     <w:name w:val="header"/>
     <w:basedOn w:val="Normal"/>
-    <w:link w:val="HeaderChar"/>
+    <w:link w:val="En-tteCar"/>
     <w:uiPriority w:val="99"/>
     <w:unhideWhenUsed/>
     <w:rsid w:val="000B4560"/>
@@ -5947,17 +5701,17 @@
       <w:spacing w:after="0" w:line="240" w:lineRule="auto"/>
     </w:pPr>
   </w:style>
-  <w:style w:type="character" w:customStyle="1" w:styleId="HeaderChar">
-    <w:name w:val="Header Char"/>
-    <w:basedOn w:val="DefaultParagraphFont"/>
-    <w:link w:val="Header"/>
+  <w:style w:type="character" w:customStyle="1" w:styleId="En-tteCar">
+    <w:name w:val="En-tête Car"/>
+    <w:basedOn w:val="Policepardfaut"/>
+    <w:link w:val="En-tte"/>
     <w:uiPriority w:val="99"/>
     <w:rsid w:val="000B4560"/>
   </w:style>
-  <w:style w:type="paragraph" w:styleId="Footer">
+  <w:style w:type="paragraph" w:styleId="Pieddepage">
     <w:name w:val="footer"/>
     <w:basedOn w:val="Normal"/>
-    <w:link w:val="FooterChar"/>
+    <w:link w:val="PieddepageCar"/>
     <w:uiPriority w:val="99"/>
     <w:unhideWhenUsed/>
     <w:rsid w:val="000B4560"/>
@@ -5969,16 +5723,16 @@
       <w:spacing w:after="0" w:line="240" w:lineRule="auto"/>
     </w:pPr>
   </w:style>
-  <w:style w:type="character" w:customStyle="1" w:styleId="FooterChar">
-    <w:name w:val="Footer Char"/>
-    <w:basedOn w:val="DefaultParagraphFont"/>
-    <w:link w:val="Footer"/>
+  <w:style w:type="character" w:customStyle="1" w:styleId="PieddepageCar">
+    <w:name w:val="Pied de page Car"/>
+    <w:basedOn w:val="Policepardfaut"/>
+    <w:link w:val="Pieddepage"/>
     <w:uiPriority w:val="99"/>
     <w:rsid w:val="000B4560"/>
   </w:style>
-  <w:style w:type="table" w:styleId="TableGrid">
+  <w:style w:type="table" w:styleId="Grille">
     <w:name w:val="Table Grid"/>
-    <w:basedOn w:val="TableNormal"/>
+    <w:basedOn w:val="TableauNormal"/>
     <w:uiPriority w:val="39"/>
     <w:rsid w:val="00FB0767"/>
     <w:pPr>
@@ -6004,7 +5758,7 @@
   </w:style>
   <w:style w:type="table" w:customStyle="1" w:styleId="PlainTable11">
     <w:name w:val="Plain Table 11"/>
-    <w:basedOn w:val="TableNormal"/>
+    <w:basedOn w:val="TableauNormal"/>
     <w:uiPriority w:val="41"/>
     <w:rsid w:val="002A61D3"/>
     <w:pPr>
@@ -6072,10 +5826,10 @@
       </w:tcPr>
     </w:tblStylePr>
   </w:style>
-  <w:style w:type="character" w:customStyle="1" w:styleId="Heading4Char">
-    <w:name w:val="Heading 4 Char"/>
-    <w:basedOn w:val="DefaultParagraphFont"/>
-    <w:link w:val="Heading4"/>
+  <w:style w:type="character" w:customStyle="1" w:styleId="Titre4Car">
+    <w:name w:val="Titre 4 Car"/>
+    <w:basedOn w:val="Policepardfaut"/>
+    <w:link w:val="Titre4"/>
     <w:uiPriority w:val="9"/>
     <w:semiHidden/>
     <w:rsid w:val="002A61D3"/>
@@ -6088,10 +5842,10 @@
       <w:szCs w:val="25"/>
     </w:rPr>
   </w:style>
-  <w:style w:type="character" w:customStyle="1" w:styleId="Heading5Char">
-    <w:name w:val="Heading 5 Char"/>
-    <w:basedOn w:val="DefaultParagraphFont"/>
-    <w:link w:val="Heading5"/>
+  <w:style w:type="character" w:customStyle="1" w:styleId="Titre5Car">
+    <w:name w:val="Titre 5 Car"/>
+    <w:basedOn w:val="Policepardfaut"/>
+    <w:link w:val="Titre5"/>
     <w:uiPriority w:val="9"/>
     <w:semiHidden/>
     <w:rsid w:val="002A61D3"/>
@@ -6104,10 +5858,10 @@
       <w:szCs w:val="24"/>
     </w:rPr>
   </w:style>
-  <w:style w:type="character" w:customStyle="1" w:styleId="Heading6Char">
-    <w:name w:val="Heading 6 Char"/>
-    <w:basedOn w:val="DefaultParagraphFont"/>
-    <w:link w:val="Heading6"/>
+  <w:style w:type="character" w:customStyle="1" w:styleId="Titre6Car">
+    <w:name w:val="Titre 6 Car"/>
+    <w:basedOn w:val="Policepardfaut"/>
+    <w:link w:val="Titre6"/>
     <w:uiPriority w:val="9"/>
     <w:semiHidden/>
     <w:rsid w:val="002A61D3"/>
@@ -6120,10 +5874,10 @@
       <w:szCs w:val="23"/>
     </w:rPr>
   </w:style>
-  <w:style w:type="character" w:customStyle="1" w:styleId="Heading7Char">
-    <w:name w:val="Heading 7 Char"/>
-    <w:basedOn w:val="DefaultParagraphFont"/>
-    <w:link w:val="Heading7"/>
+  <w:style w:type="character" w:customStyle="1" w:styleId="Titre7Car">
+    <w:name w:val="Titre 7 Car"/>
+    <w:basedOn w:val="Policepardfaut"/>
+    <w:link w:val="Titre7"/>
     <w:uiPriority w:val="9"/>
     <w:semiHidden/>
     <w:rsid w:val="002A61D3"/>
@@ -6132,10 +5886,10 @@
       <w:color w:val="2A4F1C" w:themeColor="accent1" w:themeShade="80"/>
     </w:rPr>
   </w:style>
-  <w:style w:type="character" w:customStyle="1" w:styleId="Heading8Char">
-    <w:name w:val="Heading 8 Char"/>
-    <w:basedOn w:val="DefaultParagraphFont"/>
-    <w:link w:val="Heading8"/>
+  <w:style w:type="character" w:customStyle="1" w:styleId="Titre8Car">
+    <w:name w:val="Titre 8 Car"/>
+    <w:basedOn w:val="Policepardfaut"/>
+    <w:link w:val="Titre8"/>
     <w:uiPriority w:val="9"/>
     <w:semiHidden/>
     <w:rsid w:val="002A61D3"/>
@@ -6146,10 +5900,10 @@
       <w:szCs w:val="21"/>
     </w:rPr>
   </w:style>
-  <w:style w:type="character" w:customStyle="1" w:styleId="Heading9Char">
-    <w:name w:val="Heading 9 Char"/>
-    <w:basedOn w:val="DefaultParagraphFont"/>
-    <w:link w:val="Heading9"/>
+  <w:style w:type="character" w:customStyle="1" w:styleId="Titre9Car">
+    <w:name w:val="Titre 9 Car"/>
+    <w:basedOn w:val="Policepardfaut"/>
+    <w:link w:val="Titre9"/>
     <w:uiPriority w:val="9"/>
     <w:semiHidden/>
     <w:rsid w:val="002A61D3"/>
@@ -6158,7 +5912,7 @@
       <w:color w:val="044458" w:themeColor="accent6" w:themeShade="80"/>
     </w:rPr>
   </w:style>
-  <w:style w:type="paragraph" w:styleId="Caption">
+  <w:style w:type="paragraph" w:styleId="Lgende">
     <w:name w:val="caption"/>
     <w:basedOn w:val="Normal"/>
     <w:next w:val="Normal"/>
@@ -6178,11 +5932,11 @@
       <w:spacing w:val="6"/>
     </w:rPr>
   </w:style>
-  <w:style w:type="paragraph" w:styleId="Title">
+  <w:style w:type="paragraph" w:styleId="Titre">
     <w:name w:val="Title"/>
     <w:basedOn w:val="Normal"/>
     <w:next w:val="Normal"/>
-    <w:link w:val="TitleChar"/>
+    <w:link w:val="TitreCar"/>
     <w:uiPriority w:val="10"/>
     <w:qFormat/>
     <w:rsid w:val="002A61D3"/>
@@ -6198,10 +5952,10 @@
       <w:szCs w:val="52"/>
     </w:rPr>
   </w:style>
-  <w:style w:type="character" w:customStyle="1" w:styleId="TitleChar">
-    <w:name w:val="Title Char"/>
-    <w:basedOn w:val="DefaultParagraphFont"/>
-    <w:link w:val="Title"/>
+  <w:style w:type="character" w:customStyle="1" w:styleId="TitreCar">
+    <w:name w:val="Titre Car"/>
+    <w:basedOn w:val="Policepardfaut"/>
+    <w:link w:val="Titre"/>
     <w:uiPriority w:val="10"/>
     <w:rsid w:val="002A61D3"/>
     <w:rPr>
@@ -6212,11 +5966,11 @@
       <w:szCs w:val="52"/>
     </w:rPr>
   </w:style>
-  <w:style w:type="paragraph" w:styleId="Subtitle">
+  <w:style w:type="paragraph" w:styleId="Sous-titre">
     <w:name w:val="Subtitle"/>
     <w:basedOn w:val="Normal"/>
     <w:next w:val="Normal"/>
-    <w:link w:val="SubtitleChar"/>
+    <w:link w:val="Sous-titreCar"/>
     <w:uiPriority w:val="11"/>
     <w:qFormat/>
     <w:rsid w:val="002A61D3"/>
@@ -6230,19 +5984,19 @@
       <w:rFonts w:asciiTheme="majorHAnsi" w:eastAsiaTheme="majorEastAsia" w:hAnsiTheme="majorHAnsi" w:cstheme="majorBidi"/>
     </w:rPr>
   </w:style>
-  <w:style w:type="character" w:customStyle="1" w:styleId="SubtitleChar">
-    <w:name w:val="Subtitle Char"/>
-    <w:basedOn w:val="DefaultParagraphFont"/>
-    <w:link w:val="Subtitle"/>
+  <w:style w:type="character" w:customStyle="1" w:styleId="Sous-titreCar">
+    <w:name w:val="Sous-titre Car"/>
+    <w:basedOn w:val="Policepardfaut"/>
+    <w:link w:val="Sous-titre"/>
     <w:uiPriority w:val="11"/>
     <w:rsid w:val="002A61D3"/>
     <w:rPr>
       <w:rFonts w:asciiTheme="majorHAnsi" w:eastAsiaTheme="majorEastAsia" w:hAnsiTheme="majorHAnsi" w:cstheme="majorBidi"/>
     </w:rPr>
   </w:style>
-  <w:style w:type="character" w:styleId="Strong">
+  <w:style w:type="character" w:styleId="lev">
     <w:name w:val="Strong"/>
-    <w:basedOn w:val="DefaultParagraphFont"/>
+    <w:basedOn w:val="Policepardfaut"/>
     <w:uiPriority w:val="22"/>
     <w:qFormat/>
     <w:rsid w:val="002A61D3"/>
@@ -6251,9 +6005,9 @@
       <w:bCs/>
     </w:rPr>
   </w:style>
-  <w:style w:type="character" w:styleId="Emphasis">
+  <w:style w:type="character" w:styleId="Accentuation">
     <w:name w:val="Emphasis"/>
-    <w:basedOn w:val="DefaultParagraphFont"/>
+    <w:basedOn w:val="Policepardfaut"/>
     <w:uiPriority w:val="20"/>
     <w:qFormat/>
     <w:rsid w:val="002A61D3"/>
@@ -6262,11 +6016,11 @@
       <w:iCs/>
     </w:rPr>
   </w:style>
-  <w:style w:type="paragraph" w:styleId="Quote">
+  <w:style w:type="paragraph" w:styleId="Citation">
     <w:name w:val="Quote"/>
     <w:basedOn w:val="Normal"/>
     <w:next w:val="Normal"/>
-    <w:link w:val="QuoteChar"/>
+    <w:link w:val="CitationCar"/>
     <w:uiPriority w:val="29"/>
     <w:qFormat/>
     <w:rsid w:val="002A61D3"/>
@@ -6280,10 +6034,10 @@
       <w:iCs/>
     </w:rPr>
   </w:style>
-  <w:style w:type="character" w:customStyle="1" w:styleId="QuoteChar">
-    <w:name w:val="Quote Char"/>
-    <w:basedOn w:val="DefaultParagraphFont"/>
-    <w:link w:val="Quote"/>
+  <w:style w:type="character" w:customStyle="1" w:styleId="CitationCar">
+    <w:name w:val="Citation Car"/>
+    <w:basedOn w:val="Policepardfaut"/>
+    <w:link w:val="Citation"/>
     <w:uiPriority w:val="29"/>
     <w:rsid w:val="002A61D3"/>
     <w:rPr>
@@ -6291,11 +6045,11 @@
       <w:iCs/>
     </w:rPr>
   </w:style>
-  <w:style w:type="paragraph" w:styleId="IntenseQuote">
+  <w:style w:type="paragraph" w:styleId="Citationintense">
     <w:name w:val="Intense Quote"/>
     <w:basedOn w:val="Normal"/>
     <w:next w:val="Normal"/>
-    <w:link w:val="IntenseQuoteChar"/>
+    <w:link w:val="CitationintenseCar"/>
     <w:uiPriority w:val="30"/>
     <w:qFormat/>
     <w:rsid w:val="002A61D3"/>
@@ -6311,10 +6065,10 @@
       <w:szCs w:val="24"/>
     </w:rPr>
   </w:style>
-  <w:style w:type="character" w:customStyle="1" w:styleId="IntenseQuoteChar">
-    <w:name w:val="Intense Quote Char"/>
-    <w:basedOn w:val="DefaultParagraphFont"/>
-    <w:link w:val="IntenseQuote"/>
+  <w:style w:type="character" w:customStyle="1" w:styleId="CitationintenseCar">
+    <w:name w:val="Citation intense Car"/>
+    <w:basedOn w:val="Policepardfaut"/>
+    <w:link w:val="Citationintense"/>
     <w:uiPriority w:val="30"/>
     <w:rsid w:val="002A61D3"/>
     <w:rPr>
@@ -6324,9 +6078,9 @@
       <w:szCs w:val="24"/>
     </w:rPr>
   </w:style>
-  <w:style w:type="character" w:styleId="SubtleEmphasis">
+  <w:style w:type="character" w:styleId="Accentuationdiscrte">
     <w:name w:val="Subtle Emphasis"/>
-    <w:basedOn w:val="DefaultParagraphFont"/>
+    <w:basedOn w:val="Policepardfaut"/>
     <w:uiPriority w:val="19"/>
     <w:qFormat/>
     <w:rsid w:val="002A61D3"/>
@@ -6336,9 +6090,9 @@
       <w:color w:val="404040" w:themeColor="text1" w:themeTint="BF"/>
     </w:rPr>
   </w:style>
-  <w:style w:type="character" w:styleId="IntenseEmphasis">
+  <w:style w:type="character" w:styleId="Forteaccentuation">
     <w:name w:val="Intense Emphasis"/>
-    <w:basedOn w:val="DefaultParagraphFont"/>
+    <w:basedOn w:val="Policepardfaut"/>
     <w:uiPriority w:val="21"/>
     <w:qFormat/>
     <w:rsid w:val="002A61D3"/>
@@ -6350,9 +6104,9 @@
       <w:color w:val="549E39" w:themeColor="accent1"/>
     </w:rPr>
   </w:style>
-  <w:style w:type="character" w:styleId="SubtleReference">
+  <w:style w:type="character" w:styleId="Rfrenceple">
     <w:name w:val="Subtle Reference"/>
-    <w:basedOn w:val="DefaultParagraphFont"/>
+    <w:basedOn w:val="Policepardfaut"/>
     <w:uiPriority w:val="31"/>
     <w:qFormat/>
     <w:rsid w:val="002A61D3"/>
@@ -6362,9 +6116,9 @@
       <w:u w:val="single" w:color="7F7F7F" w:themeColor="text1" w:themeTint="80"/>
     </w:rPr>
   </w:style>
-  <w:style w:type="character" w:styleId="IntenseReference">
+  <w:style w:type="character" w:styleId="Rfrenceintense">
     <w:name w:val="Intense Reference"/>
-    <w:basedOn w:val="DefaultParagraphFont"/>
+    <w:basedOn w:val="Policepardfaut"/>
     <w:uiPriority w:val="32"/>
     <w:qFormat/>
     <w:rsid w:val="002A61D3"/>
@@ -6377,9 +6131,9 @@
       <w:u w:val="single"/>
     </w:rPr>
   </w:style>
-  <w:style w:type="character" w:styleId="BookTitle">
+  <w:style w:type="character" w:styleId="Titredulivre">
     <w:name w:val="Book Title"/>
-    <w:basedOn w:val="DefaultParagraphFont"/>
+    <w:basedOn w:val="Policepardfaut"/>
     <w:uiPriority w:val="33"/>
     <w:qFormat/>
     <w:rsid w:val="002A61D3"/>
@@ -6389,9 +6143,9 @@
       <w:smallCaps/>
     </w:rPr>
   </w:style>
-  <w:style w:type="paragraph" w:styleId="TOCHeading">
+  <w:style w:type="paragraph" w:styleId="En-ttedetabledesmatires">
     <w:name w:val="TOC Heading"/>
-    <w:basedOn w:val="Heading1"/>
+    <w:basedOn w:val="Titre1"/>
     <w:next w:val="Normal"/>
     <w:uiPriority w:val="39"/>
     <w:unhideWhenUsed/>
@@ -6401,10 +6155,10 @@
       <w:outlineLvl w:val="9"/>
     </w:pPr>
   </w:style>
-  <w:style w:type="paragraph" w:styleId="BalloonText">
+  <w:style w:type="paragraph" w:styleId="Textedebulles">
     <w:name w:val="Balloon Text"/>
     <w:basedOn w:val="Normal"/>
-    <w:link w:val="BalloonTextChar"/>
+    <w:link w:val="TextedebullesCar"/>
     <w:uiPriority w:val="99"/>
     <w:semiHidden/>
     <w:unhideWhenUsed/>
@@ -6418,10 +6172,10 @@
       <w:szCs w:val="18"/>
     </w:rPr>
   </w:style>
-  <w:style w:type="character" w:customStyle="1" w:styleId="BalloonTextChar">
-    <w:name w:val="Balloon Text Char"/>
-    <w:basedOn w:val="DefaultParagraphFont"/>
-    <w:link w:val="BalloonText"/>
+  <w:style w:type="character" w:customStyle="1" w:styleId="TextedebullesCar">
+    <w:name w:val="Texte de bulles Car"/>
+    <w:basedOn w:val="Policepardfaut"/>
+    <w:link w:val="Textedebulles"/>
     <w:uiPriority w:val="99"/>
     <w:semiHidden/>
     <w:rsid w:val="004F7846"/>
@@ -6431,7 +6185,7 @@
       <w:szCs w:val="18"/>
     </w:rPr>
   </w:style>
-  <w:style w:type="paragraph" w:styleId="TOC3">
+  <w:style w:type="paragraph" w:styleId="TM3">
     <w:name w:val="toc 3"/>
     <w:basedOn w:val="Normal"/>
     <w:next w:val="Normal"/>
@@ -6447,7 +6201,7 @@
       <w:i/>
     </w:rPr>
   </w:style>
-  <w:style w:type="paragraph" w:styleId="TOC4">
+  <w:style w:type="paragraph" w:styleId="TM4">
     <w:name w:val="toc 4"/>
     <w:basedOn w:val="Normal"/>
     <w:next w:val="Normal"/>
@@ -6465,7 +6219,7 @@
       <w:szCs w:val="18"/>
     </w:rPr>
   </w:style>
-  <w:style w:type="paragraph" w:styleId="TOC5">
+  <w:style w:type="paragraph" w:styleId="TM5">
     <w:name w:val="toc 5"/>
     <w:basedOn w:val="Normal"/>
     <w:next w:val="Normal"/>
@@ -6483,7 +6237,7 @@
       <w:szCs w:val="18"/>
     </w:rPr>
   </w:style>
-  <w:style w:type="paragraph" w:styleId="TOC6">
+  <w:style w:type="paragraph" w:styleId="TM6">
     <w:name w:val="toc 6"/>
     <w:basedOn w:val="Normal"/>
     <w:next w:val="Normal"/>
@@ -6501,7 +6255,7 @@
       <w:szCs w:val="18"/>
     </w:rPr>
   </w:style>
-  <w:style w:type="paragraph" w:styleId="TOC7">
+  <w:style w:type="paragraph" w:styleId="TM7">
     <w:name w:val="toc 7"/>
     <w:basedOn w:val="Normal"/>
     <w:next w:val="Normal"/>
@@ -6519,7 +6273,7 @@
       <w:szCs w:val="18"/>
     </w:rPr>
   </w:style>
-  <w:style w:type="paragraph" w:styleId="TOC8">
+  <w:style w:type="paragraph" w:styleId="TM8">
     <w:name w:val="toc 8"/>
     <w:basedOn w:val="Normal"/>
     <w:next w:val="Normal"/>
@@ -6537,7 +6291,7 @@
       <w:szCs w:val="18"/>
     </w:rPr>
   </w:style>
-  <w:style w:type="paragraph" w:styleId="TOC9">
+  <w:style w:type="paragraph" w:styleId="TM9">
     <w:name w:val="toc 9"/>
     <w:basedOn w:val="Normal"/>
     <w:next w:val="Normal"/>
@@ -6558,8 +6312,1151 @@
 </w:styles>
 </file>
 
+<file path=word/stylesWithEffects.xml><?xml version="1.0" encoding="utf-8"?>
+<w:styles xmlns:wpc="http://schemas.microsoft.com/office/word/2010/wordprocessingCanvas" xmlns:mo="http://schemas.microsoft.com/office/mac/office/2008/main" xmlns:mc="http://schemas.openxmlformats.org/markup-compatibility/2006" xmlns:mv="urn:schemas-microsoft-com:mac:vml" xmlns:o="urn:schemas-microsoft-com:office:office" xmlns:r="http://schemas.openxmlformats.org/officeDocument/2006/relationships" xmlns:m="http://schemas.openxmlformats.org/officeDocument/2006/math" xmlns:v="urn:schemas-microsoft-com:vml" xmlns:wp14="http://schemas.microsoft.com/office/word/2010/wordprocessingDrawing" xmlns:wp="http://schemas.openxmlformats.org/drawingml/2006/wordprocessingDrawing" xmlns:w10="urn:schemas-microsoft-com:office:word" xmlns:w="http://schemas.openxmlformats.org/wordprocessingml/2006/main" xmlns:w14="http://schemas.microsoft.com/office/word/2010/wordml" xmlns:wpg="http://schemas.microsoft.com/office/word/2010/wordprocessingGroup" xmlns:wpi="http://schemas.microsoft.com/office/word/2010/wordprocessingInk" xmlns:wne="http://schemas.microsoft.com/office/word/2006/wordml" xmlns:wps="http://schemas.microsoft.com/office/word/2010/wordprocessingShape" mc:Ignorable="w14 wp14">
+  <w:docDefaults>
+    <w:rPrDefault>
+      <w:rPr>
+        <w:rFonts w:asciiTheme="minorHAnsi" w:eastAsiaTheme="minorEastAsia" w:hAnsiTheme="minorHAnsi" w:cstheme="minorBidi"/>
+        <w:sz w:val="22"/>
+        <w:szCs w:val="22"/>
+        <w:lang w:val="fr-FR" w:eastAsia="en-US" w:bidi="ar-SA"/>
+      </w:rPr>
+    </w:rPrDefault>
+    <w:pPrDefault>
+      <w:pPr>
+        <w:spacing w:after="160" w:line="259" w:lineRule="auto"/>
+      </w:pPr>
+    </w:pPrDefault>
+  </w:docDefaults>
+  <w:latentStyles w:defLockedState="0" w:defUIPriority="99" w:defSemiHidden="1" w:defUnhideWhenUsed="1" w:defQFormat="0" w:count="276">
+    <w:lsdException w:name="Normal" w:semiHidden="0" w:uiPriority="0" w:unhideWhenUsed="0" w:qFormat="1"/>
+    <w:lsdException w:name="heading 1" w:semiHidden="0" w:uiPriority="9" w:unhideWhenUsed="0" w:qFormat="1"/>
+    <w:lsdException w:name="heading 2" w:uiPriority="9" w:qFormat="1"/>
+    <w:lsdException w:name="heading 3" w:uiPriority="9" w:qFormat="1"/>
+    <w:lsdException w:name="heading 4" w:uiPriority="9" w:qFormat="1"/>
+    <w:lsdException w:name="heading 5" w:uiPriority="9" w:qFormat="1"/>
+    <w:lsdException w:name="heading 6" w:uiPriority="9" w:qFormat="1"/>
+    <w:lsdException w:name="heading 7" w:uiPriority="9" w:qFormat="1"/>
+    <w:lsdException w:name="heading 8" w:uiPriority="9" w:qFormat="1"/>
+    <w:lsdException w:name="heading 9" w:uiPriority="9" w:qFormat="1"/>
+    <w:lsdException w:name="toc 1" w:uiPriority="39"/>
+    <w:lsdException w:name="toc 2" w:uiPriority="39"/>
+    <w:lsdException w:name="toc 3" w:uiPriority="39"/>
+    <w:lsdException w:name="toc 4" w:uiPriority="39"/>
+    <w:lsdException w:name="toc 5" w:uiPriority="39"/>
+    <w:lsdException w:name="toc 6" w:uiPriority="39"/>
+    <w:lsdException w:name="toc 7" w:uiPriority="39"/>
+    <w:lsdException w:name="toc 8" w:uiPriority="39"/>
+    <w:lsdException w:name="toc 9" w:uiPriority="39"/>
+    <w:lsdException w:name="caption" w:uiPriority="35" w:qFormat="1"/>
+    <w:lsdException w:name="Title" w:semiHidden="0" w:uiPriority="10" w:unhideWhenUsed="0" w:qFormat="1"/>
+    <w:lsdException w:name="Default Paragraph Font" w:uiPriority="1"/>
+    <w:lsdException w:name="Subtitle" w:semiHidden="0" w:uiPriority="11" w:unhideWhenUsed="0" w:qFormat="1"/>
+    <w:lsdException w:name="Strong" w:semiHidden="0" w:uiPriority="22" w:unhideWhenUsed="0" w:qFormat="1"/>
+    <w:lsdException w:name="Emphasis" w:semiHidden="0" w:uiPriority="20" w:unhideWhenUsed="0" w:qFormat="1"/>
+    <w:lsdException w:name="Table Grid" w:semiHidden="0" w:uiPriority="39" w:unhideWhenUsed="0"/>
+    <w:lsdException w:name="Note Level 1" w:semiHidden="0" w:unhideWhenUsed="0"/>
+    <w:lsdException w:name="Note Level 2" w:semiHidden="0" w:unhideWhenUsed="0"/>
+    <w:lsdException w:name="Note Level 3" w:semiHidden="0" w:unhideWhenUsed="0"/>
+    <w:lsdException w:name="Note Level 4" w:semiHidden="0" w:unhideWhenUsed="0"/>
+    <w:lsdException w:name="Note Level 5" w:semiHidden="0" w:unhideWhenUsed="0"/>
+    <w:lsdException w:name="Note Level 6" w:semiHidden="0" w:unhideWhenUsed="0"/>
+    <w:lsdException w:name="Note Level 7" w:semiHidden="0" w:unhideWhenUsed="0"/>
+    <w:lsdException w:name="Note Level 8" w:semiHidden="0" w:unhideWhenUsed="0"/>
+    <w:lsdException w:name="Note Level 9" w:semiHidden="0" w:unhideWhenUsed="0"/>
+    <w:lsdException w:name="Placeholder Text" w:unhideWhenUsed="0"/>
+    <w:lsdException w:name="No Spacing" w:semiHidden="0" w:uiPriority="1" w:unhideWhenUsed="0" w:qFormat="1"/>
+    <w:lsdException w:name="Light Shading" w:semiHidden="0" w:uiPriority="60" w:unhideWhenUsed="0"/>
+    <w:lsdException w:name="Light List" w:semiHidden="0" w:uiPriority="61" w:unhideWhenUsed="0"/>
+    <w:lsdException w:name="Light Grid" w:semiHidden="0" w:uiPriority="62" w:unhideWhenUsed="0"/>
+    <w:lsdException w:name="Medium Shading 1" w:semiHidden="0" w:uiPriority="63" w:unhideWhenUsed="0"/>
+    <w:lsdException w:name="Medium Shading 2" w:semiHidden="0" w:uiPriority="64" w:unhideWhenUsed="0"/>
+    <w:lsdException w:name="Medium List 1" w:semiHidden="0" w:uiPriority="65" w:unhideWhenUsed="0"/>
+    <w:lsdException w:name="Medium List 2" w:semiHidden="0" w:uiPriority="66" w:unhideWhenUsed="0"/>
+    <w:lsdException w:name="Medium Grid 1" w:semiHidden="0" w:uiPriority="67" w:unhideWhenUsed="0"/>
+    <w:lsdException w:name="Medium Grid 2" w:semiHidden="0" w:uiPriority="68" w:unhideWhenUsed="0"/>
+    <w:lsdException w:name="Medium Grid 3" w:semiHidden="0" w:uiPriority="69" w:unhideWhenUsed="0"/>
+    <w:lsdException w:name="Dark List" w:semiHidden="0" w:uiPriority="70" w:unhideWhenUsed="0"/>
+    <w:lsdException w:name="Colorful Shading" w:semiHidden="0" w:uiPriority="71" w:unhideWhenUsed="0"/>
+    <w:lsdException w:name="Colorful List" w:semiHidden="0" w:uiPriority="72" w:unhideWhenUsed="0"/>
+    <w:lsdException w:name="Colorful Grid" w:semiHidden="0" w:uiPriority="73" w:unhideWhenUsed="0"/>
+    <w:lsdException w:name="Light Shading Accent 1" w:semiHidden="0" w:uiPriority="60" w:unhideWhenUsed="0"/>
+    <w:lsdException w:name="Light List Accent 1" w:semiHidden="0" w:uiPriority="61" w:unhideWhenUsed="0"/>
+    <w:lsdException w:name="Light Grid Accent 1" w:semiHidden="0" w:uiPriority="62" w:unhideWhenUsed="0"/>
+    <w:lsdException w:name="Medium Shading 1 Accent 1" w:semiHidden="0" w:uiPriority="63" w:unhideWhenUsed="0"/>
+    <w:lsdException w:name="Medium Shading 2 Accent 1" w:semiHidden="0" w:uiPriority="64" w:unhideWhenUsed="0"/>
+    <w:lsdException w:name="Medium List 1 Accent 1" w:semiHidden="0" w:uiPriority="65" w:unhideWhenUsed="0"/>
+    <w:lsdException w:name="Revision" w:unhideWhenUsed="0"/>
+    <w:lsdException w:name="List Paragraph" w:semiHidden="0" w:uiPriority="34" w:unhideWhenUsed="0" w:qFormat="1"/>
+    <w:lsdException w:name="Quote" w:semiHidden="0" w:uiPriority="29" w:unhideWhenUsed="0" w:qFormat="1"/>
+    <w:lsdException w:name="Intense Quote" w:semiHidden="0" w:uiPriority="30" w:unhideWhenUsed="0" w:qFormat="1"/>
+    <w:lsdException w:name="Medium List 2 Accent 1" w:semiHidden="0" w:uiPriority="66" w:unhideWhenUsed="0"/>
+    <w:lsdException w:name="Medium Grid 1 Accent 1" w:semiHidden="0" w:uiPriority="67" w:unhideWhenUsed="0"/>
+    <w:lsdException w:name="Medium Grid 2 Accent 1" w:semiHidden="0" w:uiPriority="68" w:unhideWhenUsed="0"/>
+    <w:lsdException w:name="Medium Grid 3 Accent 1" w:semiHidden="0" w:uiPriority="69" w:unhideWhenUsed="0"/>
+    <w:lsdException w:name="Dark List Accent 1" w:semiHidden="0" w:uiPriority="70" w:unhideWhenUsed="0"/>
+    <w:lsdException w:name="Colorful Shading Accent 1" w:semiHidden="0" w:uiPriority="71" w:unhideWhenUsed="0"/>
+    <w:lsdException w:name="Colorful List Accent 1" w:semiHidden="0" w:uiPriority="72" w:unhideWhenUsed="0"/>
+    <w:lsdException w:name="Colorful Grid Accent 1" w:semiHidden="0" w:uiPriority="73" w:unhideWhenUsed="0"/>
+    <w:lsdException w:name="Light Shading Accent 2" w:semiHidden="0" w:uiPriority="60" w:unhideWhenUsed="0"/>
+    <w:lsdException w:name="Light List Accent 2" w:semiHidden="0" w:uiPriority="61" w:unhideWhenUsed="0"/>
+    <w:lsdException w:name="Light Grid Accent 2" w:semiHidden="0" w:uiPriority="62" w:unhideWhenUsed="0"/>
+    <w:lsdException w:name="Medium Shading 1 Accent 2" w:semiHidden="0" w:uiPriority="63" w:unhideWhenUsed="0"/>
+    <w:lsdException w:name="Medium Shading 2 Accent 2" w:semiHidden="0" w:uiPriority="64" w:unhideWhenUsed="0"/>
+    <w:lsdException w:name="Medium List 1 Accent 2" w:semiHidden="0" w:uiPriority="65" w:unhideWhenUsed="0"/>
+    <w:lsdException w:name="Medium List 2 Accent 2" w:semiHidden="0" w:uiPriority="66" w:unhideWhenUsed="0"/>
+    <w:lsdException w:name="Medium Grid 1 Accent 2" w:semiHidden="0" w:uiPriority="67" w:unhideWhenUsed="0"/>
+    <w:lsdException w:name="Medium Grid 2 Accent 2" w:semiHidden="0" w:uiPriority="68" w:unhideWhenUsed="0"/>
+    <w:lsdException w:name="Medium Grid 3 Accent 2" w:semiHidden="0" w:uiPriority="69" w:unhideWhenUsed="0"/>
+    <w:lsdException w:name="Dark List Accent 2" w:semiHidden="0" w:uiPriority="70" w:unhideWhenUsed="0"/>
+    <w:lsdException w:name="Colorful Shading Accent 2" w:semiHidden="0" w:uiPriority="71" w:unhideWhenUsed="0"/>
+    <w:lsdException w:name="Colorful List Accent 2" w:semiHidden="0" w:uiPriority="72" w:unhideWhenUsed="0"/>
+    <w:lsdException w:name="Colorful Grid Accent 2" w:semiHidden="0" w:uiPriority="73" w:unhideWhenUsed="0"/>
+    <w:lsdException w:name="Light Shading Accent 3" w:semiHidden="0" w:uiPriority="60" w:unhideWhenUsed="0"/>
+    <w:lsdException w:name="Light List Accent 3" w:semiHidden="0" w:uiPriority="61" w:unhideWhenUsed="0"/>
+    <w:lsdException w:name="Light Grid Accent 3" w:semiHidden="0" w:uiPriority="62" w:unhideWhenUsed="0"/>
+    <w:lsdException w:name="Medium Shading 1 Accent 3" w:semiHidden="0" w:uiPriority="63" w:unhideWhenUsed="0"/>
+    <w:lsdException w:name="Medium Shading 2 Accent 3" w:semiHidden="0" w:uiPriority="64" w:unhideWhenUsed="0"/>
+    <w:lsdException w:name="Medium List 1 Accent 3" w:semiHidden="0" w:uiPriority="65" w:unhideWhenUsed="0"/>
+    <w:lsdException w:name="Medium List 2 Accent 3" w:semiHidden="0" w:uiPriority="66" w:unhideWhenUsed="0"/>
+    <w:lsdException w:name="Medium Grid 1 Accent 3" w:semiHidden="0" w:uiPriority="67" w:unhideWhenUsed="0"/>
+    <w:lsdException w:name="Medium Grid 2 Accent 3" w:semiHidden="0" w:uiPriority="68" w:unhideWhenUsed="0"/>
+    <w:lsdException w:name="Medium Grid 3 Accent 3" w:semiHidden="0" w:uiPriority="69" w:unhideWhenUsed="0"/>
+    <w:lsdException w:name="Dark List Accent 3" w:semiHidden="0" w:uiPriority="70" w:unhideWhenUsed="0"/>
+    <w:lsdException w:name="Colorful Shading Accent 3" w:semiHidden="0" w:uiPriority="71" w:unhideWhenUsed="0"/>
+    <w:lsdException w:name="Colorful List Accent 3" w:semiHidden="0" w:uiPriority="72" w:unhideWhenUsed="0"/>
+    <w:lsdException w:name="Colorful Grid Accent 3" w:semiHidden="0" w:uiPriority="73" w:unhideWhenUsed="0"/>
+    <w:lsdException w:name="Light Shading Accent 4" w:semiHidden="0" w:uiPriority="60" w:unhideWhenUsed="0"/>
+    <w:lsdException w:name="Light List Accent 4" w:semiHidden="0" w:uiPriority="61" w:unhideWhenUsed="0"/>
+    <w:lsdException w:name="Light Grid Accent 4" w:semiHidden="0" w:uiPriority="62" w:unhideWhenUsed="0"/>
+    <w:lsdException w:name="Medium Shading 1 Accent 4" w:semiHidden="0" w:uiPriority="63" w:unhideWhenUsed="0"/>
+    <w:lsdException w:name="Medium Shading 2 Accent 4" w:semiHidden="0" w:uiPriority="64" w:unhideWhenUsed="0"/>
+    <w:lsdException w:name="Medium List 1 Accent 4" w:semiHidden="0" w:uiPriority="65" w:unhideWhenUsed="0"/>
+    <w:lsdException w:name="Medium List 2 Accent 4" w:semiHidden="0" w:uiPriority="66" w:unhideWhenUsed="0"/>
+    <w:lsdException w:name="Medium Grid 1 Accent 4" w:semiHidden="0" w:uiPriority="67" w:unhideWhenUsed="0"/>
+    <w:lsdException w:name="Medium Grid 2 Accent 4" w:semiHidden="0" w:uiPriority="68" w:unhideWhenUsed="0"/>
+    <w:lsdException w:name="Medium Grid 3 Accent 4" w:semiHidden="0" w:uiPriority="69" w:unhideWhenUsed="0"/>
+    <w:lsdException w:name="Dark List Accent 4" w:semiHidden="0" w:uiPriority="70" w:unhideWhenUsed="0"/>
+    <w:lsdException w:name="Colorful Shading Accent 4" w:semiHidden="0" w:uiPriority="71" w:unhideWhenUsed="0"/>
+    <w:lsdException w:name="Colorful List Accent 4" w:semiHidden="0" w:uiPriority="72" w:unhideWhenUsed="0"/>
+    <w:lsdException w:name="Colorful Grid Accent 4" w:semiHidden="0" w:uiPriority="73" w:unhideWhenUsed="0"/>
+    <w:lsdException w:name="Light Shading Accent 5" w:semiHidden="0" w:uiPriority="60" w:unhideWhenUsed="0"/>
+    <w:lsdException w:name="Light List Accent 5" w:semiHidden="0" w:uiPriority="61" w:unhideWhenUsed="0"/>
+    <w:lsdException w:name="Light Grid Accent 5" w:semiHidden="0" w:uiPriority="62" w:unhideWhenUsed="0"/>
+    <w:lsdException w:name="Medium Shading 1 Accent 5" w:semiHidden="0" w:uiPriority="63" w:unhideWhenUsed="0"/>
+    <w:lsdException w:name="Medium Shading 2 Accent 5" w:semiHidden="0" w:uiPriority="64" w:unhideWhenUsed="0"/>
+    <w:lsdException w:name="Medium List 1 Accent 5" w:semiHidden="0" w:uiPriority="65" w:unhideWhenUsed="0"/>
+    <w:lsdException w:name="Medium List 2 Accent 5" w:semiHidden="0" w:uiPriority="66" w:unhideWhenUsed="0"/>
+    <w:lsdException w:name="Medium Grid 1 Accent 5" w:semiHidden="0" w:uiPriority="67" w:unhideWhenUsed="0"/>
+    <w:lsdException w:name="Medium Grid 2 Accent 5" w:semiHidden="0" w:uiPriority="68" w:unhideWhenUsed="0"/>
+    <w:lsdException w:name="Medium Grid 3 Accent 5" w:semiHidden="0" w:uiPriority="69" w:unhideWhenUsed="0"/>
+    <w:lsdException w:name="Dark List Accent 5" w:semiHidden="0" w:uiPriority="70" w:unhideWhenUsed="0"/>
+    <w:lsdException w:name="Colorful Shading Accent 5" w:semiHidden="0" w:uiPriority="71" w:unhideWhenUsed="0"/>
+    <w:lsdException w:name="Colorful List Accent 5" w:semiHidden="0" w:uiPriority="72" w:unhideWhenUsed="0"/>
+    <w:lsdException w:name="Colorful Grid Accent 5" w:semiHidden="0" w:uiPriority="73" w:unhideWhenUsed="0"/>
+    <w:lsdException w:name="Light Shading Accent 6" w:semiHidden="0" w:uiPriority="60" w:unhideWhenUsed="0"/>
+    <w:lsdException w:name="Light List Accent 6" w:semiHidden="0" w:uiPriority="61" w:unhideWhenUsed="0"/>
+    <w:lsdException w:name="Light Grid Accent 6" w:semiHidden="0" w:uiPriority="62" w:unhideWhenUsed="0"/>
+    <w:lsdException w:name="Medium Shading 1 Accent 6" w:semiHidden="0" w:uiPriority="63" w:unhideWhenUsed="0"/>
+    <w:lsdException w:name="Medium Shading 2 Accent 6" w:semiHidden="0" w:uiPriority="64" w:unhideWhenUsed="0"/>
+    <w:lsdException w:name="Medium List 1 Accent 6" w:semiHidden="0" w:uiPriority="65" w:unhideWhenUsed="0"/>
+    <w:lsdException w:name="Medium List 2 Accent 6" w:semiHidden="0" w:uiPriority="66" w:unhideWhenUsed="0"/>
+    <w:lsdException w:name="Medium Grid 1 Accent 6" w:semiHidden="0" w:uiPriority="67" w:unhideWhenUsed="0"/>
+    <w:lsdException w:name="Medium Grid 2 Accent 6" w:semiHidden="0" w:uiPriority="68" w:unhideWhenUsed="0"/>
+    <w:lsdException w:name="Medium Grid 3 Accent 6" w:semiHidden="0" w:uiPriority="69" w:unhideWhenUsed="0"/>
+    <w:lsdException w:name="Dark List Accent 6" w:semiHidden="0" w:uiPriority="70" w:unhideWhenUsed="0"/>
+    <w:lsdException w:name="Colorful Shading Accent 6" w:semiHidden="0" w:uiPriority="71" w:unhideWhenUsed="0"/>
+    <w:lsdException w:name="Colorful List Accent 6" w:semiHidden="0" w:uiPriority="72" w:unhideWhenUsed="0"/>
+    <w:lsdException w:name="Colorful Grid Accent 6" w:semiHidden="0" w:uiPriority="73" w:unhideWhenUsed="0"/>
+    <w:lsdException w:name="Subtle Emphasis" w:semiHidden="0" w:uiPriority="19" w:unhideWhenUsed="0" w:qFormat="1"/>
+    <w:lsdException w:name="Intense Emphasis" w:semiHidden="0" w:uiPriority="21" w:unhideWhenUsed="0" w:qFormat="1"/>
+    <w:lsdException w:name="Subtle Reference" w:semiHidden="0" w:uiPriority="31" w:unhideWhenUsed="0" w:qFormat="1"/>
+    <w:lsdException w:name="Intense Reference" w:semiHidden="0" w:uiPriority="32" w:unhideWhenUsed="0" w:qFormat="1"/>
+    <w:lsdException w:name="Book Title" w:semiHidden="0" w:uiPriority="33" w:unhideWhenUsed="0" w:qFormat="1"/>
+    <w:lsdException w:name="Bibliography" w:uiPriority="37"/>
+    <w:lsdException w:name="TOC Heading" w:uiPriority="39" w:qFormat="1"/>
+  </w:latentStyles>
+  <w:style w:type="paragraph" w:default="1" w:styleId="Normal">
+    <w:name w:val="Normal"/>
+    <w:qFormat/>
+    <w:rsid w:val="002A61D3"/>
+  </w:style>
+  <w:style w:type="paragraph" w:styleId="Titre1">
+    <w:name w:val="heading 1"/>
+    <w:basedOn w:val="Normal"/>
+    <w:next w:val="Normal"/>
+    <w:link w:val="Titre1Car"/>
+    <w:uiPriority w:val="9"/>
+    <w:qFormat/>
+    <w:rsid w:val="00845FD8"/>
+    <w:pPr>
+      <w:keepNext/>
+      <w:keepLines/>
+      <w:pBdr>
+        <w:bottom w:val="single" w:sz="4" w:space="1" w:color="auto"/>
+      </w:pBdr>
+      <w:spacing w:before="320" w:after="0" w:line="240" w:lineRule="auto"/>
+      <w:outlineLvl w:val="0"/>
+    </w:pPr>
+    <w:rPr>
+      <w:rFonts w:asciiTheme="majorHAnsi" w:eastAsiaTheme="majorEastAsia" w:hAnsiTheme="majorHAnsi" w:cstheme="majorBidi"/>
+      <w:b/>
+      <w:color w:val="3E762A" w:themeColor="accent1" w:themeShade="BF"/>
+      <w:sz w:val="40"/>
+      <w:szCs w:val="30"/>
+    </w:rPr>
+  </w:style>
+  <w:style w:type="paragraph" w:styleId="Titre2">
+    <w:name w:val="heading 2"/>
+    <w:basedOn w:val="Normal"/>
+    <w:next w:val="Normal"/>
+    <w:link w:val="Titre2Car"/>
+    <w:uiPriority w:val="9"/>
+    <w:unhideWhenUsed/>
+    <w:qFormat/>
+    <w:rsid w:val="002A61D3"/>
+    <w:pPr>
+      <w:keepNext/>
+      <w:keepLines/>
+      <w:spacing w:before="40" w:after="0" w:line="240" w:lineRule="auto"/>
+      <w:outlineLvl w:val="1"/>
+    </w:pPr>
+    <w:rPr>
+      <w:rFonts w:asciiTheme="majorHAnsi" w:eastAsiaTheme="majorEastAsia" w:hAnsiTheme="majorHAnsi" w:cstheme="majorBidi"/>
+      <w:color w:val="668926" w:themeColor="accent2" w:themeShade="BF"/>
+      <w:sz w:val="28"/>
+      <w:szCs w:val="28"/>
+    </w:rPr>
+  </w:style>
+  <w:style w:type="paragraph" w:styleId="Titre3">
+    <w:name w:val="heading 3"/>
+    <w:basedOn w:val="Normal"/>
+    <w:next w:val="Normal"/>
+    <w:link w:val="Titre3Car"/>
+    <w:uiPriority w:val="9"/>
+    <w:unhideWhenUsed/>
+    <w:qFormat/>
+    <w:rsid w:val="002A61D3"/>
+    <w:pPr>
+      <w:keepNext/>
+      <w:keepLines/>
+      <w:spacing w:before="40" w:after="0" w:line="240" w:lineRule="auto"/>
+      <w:outlineLvl w:val="2"/>
+    </w:pPr>
+    <w:rPr>
+      <w:rFonts w:asciiTheme="majorHAnsi" w:eastAsiaTheme="majorEastAsia" w:hAnsiTheme="majorHAnsi" w:cstheme="majorBidi"/>
+      <w:color w:val="066684" w:themeColor="accent6" w:themeShade="BF"/>
+      <w:sz w:val="26"/>
+      <w:szCs w:val="26"/>
+    </w:rPr>
+  </w:style>
+  <w:style w:type="paragraph" w:styleId="Titre4">
+    <w:name w:val="heading 4"/>
+    <w:basedOn w:val="Normal"/>
+    <w:next w:val="Normal"/>
+    <w:link w:val="Titre4Car"/>
+    <w:uiPriority w:val="9"/>
+    <w:semiHidden/>
+    <w:unhideWhenUsed/>
+    <w:qFormat/>
+    <w:rsid w:val="002A61D3"/>
+    <w:pPr>
+      <w:keepNext/>
+      <w:keepLines/>
+      <w:spacing w:before="40" w:after="0"/>
+      <w:outlineLvl w:val="3"/>
+    </w:pPr>
+    <w:rPr>
+      <w:rFonts w:asciiTheme="majorHAnsi" w:eastAsiaTheme="majorEastAsia" w:hAnsiTheme="majorHAnsi" w:cstheme="majorBidi"/>
+      <w:i/>
+      <w:iCs/>
+      <w:color w:val="318B98" w:themeColor="accent5" w:themeShade="BF"/>
+      <w:sz w:val="25"/>
+      <w:szCs w:val="25"/>
+    </w:rPr>
+  </w:style>
+  <w:style w:type="paragraph" w:styleId="Titre5">
+    <w:name w:val="heading 5"/>
+    <w:basedOn w:val="Normal"/>
+    <w:next w:val="Normal"/>
+    <w:link w:val="Titre5Car"/>
+    <w:uiPriority w:val="9"/>
+    <w:semiHidden/>
+    <w:unhideWhenUsed/>
+    <w:qFormat/>
+    <w:rsid w:val="002A61D3"/>
+    <w:pPr>
+      <w:keepNext/>
+      <w:keepLines/>
+      <w:spacing w:before="40" w:after="0"/>
+      <w:outlineLvl w:val="4"/>
+    </w:pPr>
+    <w:rPr>
+      <w:rFonts w:asciiTheme="majorHAnsi" w:eastAsiaTheme="majorEastAsia" w:hAnsiTheme="majorHAnsi" w:cstheme="majorBidi"/>
+      <w:i/>
+      <w:iCs/>
+      <w:color w:val="445C19" w:themeColor="accent2" w:themeShade="80"/>
+      <w:sz w:val="24"/>
+      <w:szCs w:val="24"/>
+    </w:rPr>
+  </w:style>
+  <w:style w:type="paragraph" w:styleId="Titre6">
+    <w:name w:val="heading 6"/>
+    <w:basedOn w:val="Normal"/>
+    <w:next w:val="Normal"/>
+    <w:link w:val="Titre6Car"/>
+    <w:uiPriority w:val="9"/>
+    <w:semiHidden/>
+    <w:unhideWhenUsed/>
+    <w:qFormat/>
+    <w:rsid w:val="002A61D3"/>
+    <w:pPr>
+      <w:keepNext/>
+      <w:keepLines/>
+      <w:spacing w:before="40" w:after="0"/>
+      <w:outlineLvl w:val="5"/>
+    </w:pPr>
+    <w:rPr>
+      <w:rFonts w:asciiTheme="majorHAnsi" w:eastAsiaTheme="majorEastAsia" w:hAnsiTheme="majorHAnsi" w:cstheme="majorBidi"/>
+      <w:i/>
+      <w:iCs/>
+      <w:color w:val="044458" w:themeColor="accent6" w:themeShade="80"/>
+      <w:sz w:val="23"/>
+      <w:szCs w:val="23"/>
+    </w:rPr>
+  </w:style>
+  <w:style w:type="paragraph" w:styleId="Titre7">
+    <w:name w:val="heading 7"/>
+    <w:basedOn w:val="Normal"/>
+    <w:next w:val="Normal"/>
+    <w:link w:val="Titre7Car"/>
+    <w:uiPriority w:val="9"/>
+    <w:semiHidden/>
+    <w:unhideWhenUsed/>
+    <w:qFormat/>
+    <w:rsid w:val="002A61D3"/>
+    <w:pPr>
+      <w:keepNext/>
+      <w:keepLines/>
+      <w:spacing w:before="40" w:after="0"/>
+      <w:outlineLvl w:val="6"/>
+    </w:pPr>
+    <w:rPr>
+      <w:rFonts w:asciiTheme="majorHAnsi" w:eastAsiaTheme="majorEastAsia" w:hAnsiTheme="majorHAnsi" w:cstheme="majorBidi"/>
+      <w:color w:val="2A4F1C" w:themeColor="accent1" w:themeShade="80"/>
+    </w:rPr>
+  </w:style>
+  <w:style w:type="paragraph" w:styleId="Titre8">
+    <w:name w:val="heading 8"/>
+    <w:basedOn w:val="Normal"/>
+    <w:next w:val="Normal"/>
+    <w:link w:val="Titre8Car"/>
+    <w:uiPriority w:val="9"/>
+    <w:semiHidden/>
+    <w:unhideWhenUsed/>
+    <w:qFormat/>
+    <w:rsid w:val="002A61D3"/>
+    <w:pPr>
+      <w:keepNext/>
+      <w:keepLines/>
+      <w:spacing w:before="40" w:after="0"/>
+      <w:outlineLvl w:val="7"/>
+    </w:pPr>
+    <w:rPr>
+      <w:rFonts w:asciiTheme="majorHAnsi" w:eastAsiaTheme="majorEastAsia" w:hAnsiTheme="majorHAnsi" w:cstheme="majorBidi"/>
+      <w:color w:val="445C19" w:themeColor="accent2" w:themeShade="80"/>
+      <w:sz w:val="21"/>
+      <w:szCs w:val="21"/>
+    </w:rPr>
+  </w:style>
+  <w:style w:type="paragraph" w:styleId="Titre9">
+    <w:name w:val="heading 9"/>
+    <w:basedOn w:val="Normal"/>
+    <w:next w:val="Normal"/>
+    <w:link w:val="Titre9Car"/>
+    <w:uiPriority w:val="9"/>
+    <w:semiHidden/>
+    <w:unhideWhenUsed/>
+    <w:qFormat/>
+    <w:rsid w:val="002A61D3"/>
+    <w:pPr>
+      <w:keepNext/>
+      <w:keepLines/>
+      <w:spacing w:before="40" w:after="0"/>
+      <w:outlineLvl w:val="8"/>
+    </w:pPr>
+    <w:rPr>
+      <w:rFonts w:asciiTheme="majorHAnsi" w:eastAsiaTheme="majorEastAsia" w:hAnsiTheme="majorHAnsi" w:cstheme="majorBidi"/>
+      <w:color w:val="044458" w:themeColor="accent6" w:themeShade="80"/>
+    </w:rPr>
+  </w:style>
+  <w:style w:type="character" w:default="1" w:styleId="Policepardfaut">
+    <w:name w:val="Default Paragraph Font"/>
+    <w:uiPriority w:val="1"/>
+    <w:semiHidden/>
+    <w:unhideWhenUsed/>
+  </w:style>
+  <w:style w:type="table" w:default="1" w:styleId="TableauNormal">
+    <w:name w:val="Normal Table"/>
+    <w:uiPriority w:val="99"/>
+    <w:semiHidden/>
+    <w:unhideWhenUsed/>
+    <w:tblPr>
+      <w:tblInd w:w="0" w:type="dxa"/>
+      <w:tblCellMar>
+        <w:top w:w="0" w:type="dxa"/>
+        <w:left w:w="108" w:type="dxa"/>
+        <w:bottom w:w="0" w:type="dxa"/>
+        <w:right w:w="108" w:type="dxa"/>
+      </w:tblCellMar>
+    </w:tblPr>
+  </w:style>
+  <w:style w:type="numbering" w:default="1" w:styleId="Aucuneliste">
+    <w:name w:val="No List"/>
+    <w:uiPriority w:val="99"/>
+    <w:semiHidden/>
+    <w:unhideWhenUsed/>
+  </w:style>
+  <w:style w:type="paragraph" w:styleId="Paragraphedeliste">
+    <w:name w:val="List Paragraph"/>
+    <w:basedOn w:val="Normal"/>
+    <w:uiPriority w:val="34"/>
+    <w:qFormat/>
+    <w:rsid w:val="00C15CBE"/>
+    <w:pPr>
+      <w:ind w:left="720"/>
+      <w:contextualSpacing/>
+    </w:pPr>
+  </w:style>
+  <w:style w:type="character" w:customStyle="1" w:styleId="Titre1Car">
+    <w:name w:val="Titre 1 Car"/>
+    <w:basedOn w:val="Policepardfaut"/>
+    <w:link w:val="Titre1"/>
+    <w:uiPriority w:val="9"/>
+    <w:rsid w:val="00845FD8"/>
+    <w:rPr>
+      <w:rFonts w:asciiTheme="majorHAnsi" w:eastAsiaTheme="majorEastAsia" w:hAnsiTheme="majorHAnsi" w:cstheme="majorBidi"/>
+      <w:b/>
+      <w:color w:val="3E762A" w:themeColor="accent1" w:themeShade="BF"/>
+      <w:sz w:val="40"/>
+      <w:szCs w:val="30"/>
+    </w:rPr>
+  </w:style>
+  <w:style w:type="character" w:customStyle="1" w:styleId="Titre2Car">
+    <w:name w:val="Titre 2 Car"/>
+    <w:basedOn w:val="Policepardfaut"/>
+    <w:link w:val="Titre2"/>
+    <w:uiPriority w:val="9"/>
+    <w:rsid w:val="002A61D3"/>
+    <w:rPr>
+      <w:rFonts w:asciiTheme="majorHAnsi" w:eastAsiaTheme="majorEastAsia" w:hAnsiTheme="majorHAnsi" w:cstheme="majorBidi"/>
+      <w:color w:val="668926" w:themeColor="accent2" w:themeShade="BF"/>
+      <w:sz w:val="28"/>
+      <w:szCs w:val="28"/>
+    </w:rPr>
+  </w:style>
+  <w:style w:type="character" w:customStyle="1" w:styleId="Titre3Car">
+    <w:name w:val="Titre 3 Car"/>
+    <w:basedOn w:val="Policepardfaut"/>
+    <w:link w:val="Titre3"/>
+    <w:uiPriority w:val="9"/>
+    <w:rsid w:val="002A61D3"/>
+    <w:rPr>
+      <w:rFonts w:asciiTheme="majorHAnsi" w:eastAsiaTheme="majorEastAsia" w:hAnsiTheme="majorHAnsi" w:cstheme="majorBidi"/>
+      <w:color w:val="066684" w:themeColor="accent6" w:themeShade="BF"/>
+      <w:sz w:val="26"/>
+      <w:szCs w:val="26"/>
+    </w:rPr>
+  </w:style>
+  <w:style w:type="paragraph" w:styleId="Sansinterligne">
+    <w:name w:val="No Spacing"/>
+    <w:link w:val="SansinterligneCar"/>
+    <w:uiPriority w:val="1"/>
+    <w:qFormat/>
+    <w:rsid w:val="002A61D3"/>
+    <w:pPr>
+      <w:spacing w:after="0" w:line="240" w:lineRule="auto"/>
+    </w:pPr>
+  </w:style>
+  <w:style w:type="character" w:customStyle="1" w:styleId="SansinterligneCar">
+    <w:name w:val="Sans interligne Car"/>
+    <w:basedOn w:val="Policepardfaut"/>
+    <w:link w:val="Sansinterligne"/>
+    <w:uiPriority w:val="1"/>
+    <w:rsid w:val="00C355FC"/>
+  </w:style>
+  <w:style w:type="paragraph" w:styleId="TM1">
+    <w:name w:val="toc 1"/>
+    <w:basedOn w:val="Normal"/>
+    <w:next w:val="Normal"/>
+    <w:autoRedefine/>
+    <w:uiPriority w:val="39"/>
+    <w:unhideWhenUsed/>
+    <w:rsid w:val="00C355FC"/>
+    <w:pPr>
+      <w:spacing w:before="120" w:after="0"/>
+    </w:pPr>
+    <w:rPr>
+      <w:b/>
+      <w:caps/>
+    </w:rPr>
+  </w:style>
+  <w:style w:type="paragraph" w:styleId="TM2">
+    <w:name w:val="toc 2"/>
+    <w:basedOn w:val="Normal"/>
+    <w:next w:val="Normal"/>
+    <w:autoRedefine/>
+    <w:uiPriority w:val="39"/>
+    <w:unhideWhenUsed/>
+    <w:rsid w:val="00C355FC"/>
+    <w:pPr>
+      <w:spacing w:after="0"/>
+      <w:ind w:left="220"/>
+    </w:pPr>
+    <w:rPr>
+      <w:smallCaps/>
+    </w:rPr>
+  </w:style>
+  <w:style w:type="character" w:styleId="Lienhypertexte">
+    <w:name w:val="Hyperlink"/>
+    <w:basedOn w:val="Policepardfaut"/>
+    <w:uiPriority w:val="99"/>
+    <w:unhideWhenUsed/>
+    <w:rsid w:val="00C355FC"/>
+    <w:rPr>
+      <w:color w:val="6B9F25" w:themeColor="hyperlink"/>
+      <w:u w:val="single"/>
+    </w:rPr>
+  </w:style>
+  <w:style w:type="paragraph" w:styleId="En-tte">
+    <w:name w:val="header"/>
+    <w:basedOn w:val="Normal"/>
+    <w:link w:val="En-tteCar"/>
+    <w:uiPriority w:val="99"/>
+    <w:unhideWhenUsed/>
+    <w:rsid w:val="000B4560"/>
+    <w:pPr>
+      <w:tabs>
+        <w:tab w:val="center" w:pos="4536"/>
+        <w:tab w:val="right" w:pos="9072"/>
+      </w:tabs>
+      <w:spacing w:after="0" w:line="240" w:lineRule="auto"/>
+    </w:pPr>
+  </w:style>
+  <w:style w:type="character" w:customStyle="1" w:styleId="En-tteCar">
+    <w:name w:val="En-tête Car"/>
+    <w:basedOn w:val="Policepardfaut"/>
+    <w:link w:val="En-tte"/>
+    <w:uiPriority w:val="99"/>
+    <w:rsid w:val="000B4560"/>
+  </w:style>
+  <w:style w:type="paragraph" w:styleId="Pieddepage">
+    <w:name w:val="footer"/>
+    <w:basedOn w:val="Normal"/>
+    <w:link w:val="PieddepageCar"/>
+    <w:uiPriority w:val="99"/>
+    <w:unhideWhenUsed/>
+    <w:rsid w:val="000B4560"/>
+    <w:pPr>
+      <w:tabs>
+        <w:tab w:val="center" w:pos="4536"/>
+        <w:tab w:val="right" w:pos="9072"/>
+      </w:tabs>
+      <w:spacing w:after="0" w:line="240" w:lineRule="auto"/>
+    </w:pPr>
+  </w:style>
+  <w:style w:type="character" w:customStyle="1" w:styleId="PieddepageCar">
+    <w:name w:val="Pied de page Car"/>
+    <w:basedOn w:val="Policepardfaut"/>
+    <w:link w:val="Pieddepage"/>
+    <w:uiPriority w:val="99"/>
+    <w:rsid w:val="000B4560"/>
+  </w:style>
+  <w:style w:type="table" w:styleId="Grille">
+    <w:name w:val="Table Grid"/>
+    <w:basedOn w:val="TableauNormal"/>
+    <w:uiPriority w:val="39"/>
+    <w:rsid w:val="00FB0767"/>
+    <w:pPr>
+      <w:spacing w:after="0" w:line="240" w:lineRule="auto"/>
+    </w:pPr>
+    <w:tblPr>
+      <w:tblInd w:w="0" w:type="dxa"/>
+      <w:tblBorders>
+        <w:top w:val="single" w:sz="4" w:space="0" w:color="auto"/>
+        <w:left w:val="single" w:sz="4" w:space="0" w:color="auto"/>
+        <w:bottom w:val="single" w:sz="4" w:space="0" w:color="auto"/>
+        <w:right w:val="single" w:sz="4" w:space="0" w:color="auto"/>
+        <w:insideH w:val="single" w:sz="4" w:space="0" w:color="auto"/>
+        <w:insideV w:val="single" w:sz="4" w:space="0" w:color="auto"/>
+      </w:tblBorders>
+      <w:tblCellMar>
+        <w:top w:w="0" w:type="dxa"/>
+        <w:left w:w="108" w:type="dxa"/>
+        <w:bottom w:w="0" w:type="dxa"/>
+        <w:right w:w="108" w:type="dxa"/>
+      </w:tblCellMar>
+    </w:tblPr>
+  </w:style>
+  <w:style w:type="table" w:customStyle="1" w:styleId="PlainTable11">
+    <w:name w:val="Plain Table 11"/>
+    <w:basedOn w:val="TableauNormal"/>
+    <w:uiPriority w:val="41"/>
+    <w:rsid w:val="002A61D3"/>
+    <w:pPr>
+      <w:spacing w:after="0" w:line="240" w:lineRule="auto"/>
+    </w:pPr>
+    <w:tblPr>
+      <w:tblStyleRowBandSize w:val="1"/>
+      <w:tblStyleColBandSize w:val="1"/>
+      <w:tblInd w:w="0" w:type="dxa"/>
+      <w:tblBorders>
+        <w:top w:val="single" w:sz="4" w:space="0" w:color="BFBFBF" w:themeColor="background1" w:themeShade="BF"/>
+        <w:left w:val="single" w:sz="4" w:space="0" w:color="BFBFBF" w:themeColor="background1" w:themeShade="BF"/>
+        <w:bottom w:val="single" w:sz="4" w:space="0" w:color="BFBFBF" w:themeColor="background1" w:themeShade="BF"/>
+        <w:right w:val="single" w:sz="4" w:space="0" w:color="BFBFBF" w:themeColor="background1" w:themeShade="BF"/>
+        <w:insideH w:val="single" w:sz="4" w:space="0" w:color="BFBFBF" w:themeColor="background1" w:themeShade="BF"/>
+        <w:insideV w:val="single" w:sz="4" w:space="0" w:color="BFBFBF" w:themeColor="background1" w:themeShade="BF"/>
+      </w:tblBorders>
+      <w:tblCellMar>
+        <w:top w:w="0" w:type="dxa"/>
+        <w:left w:w="108" w:type="dxa"/>
+        <w:bottom w:w="0" w:type="dxa"/>
+        <w:right w:w="108" w:type="dxa"/>
+      </w:tblCellMar>
+    </w:tblPr>
+    <w:tblStylePr w:type="firstRow">
+      <w:rPr>
+        <w:b/>
+        <w:bCs/>
+      </w:rPr>
+    </w:tblStylePr>
+    <w:tblStylePr w:type="lastRow">
+      <w:rPr>
+        <w:b/>
+        <w:bCs/>
+      </w:rPr>
+      <w:tblPr/>
+      <w:tcPr>
+        <w:tcBorders>
+          <w:top w:val="double" w:sz="4" w:space="0" w:color="BFBFBF" w:themeColor="background1" w:themeShade="BF"/>
+        </w:tcBorders>
+      </w:tcPr>
+    </w:tblStylePr>
+    <w:tblStylePr w:type="firstCol">
+      <w:rPr>
+        <w:b/>
+        <w:bCs/>
+      </w:rPr>
+    </w:tblStylePr>
+    <w:tblStylePr w:type="lastCol">
+      <w:rPr>
+        <w:b/>
+        <w:bCs/>
+      </w:rPr>
+    </w:tblStylePr>
+    <w:tblStylePr w:type="band1Vert">
+      <w:tblPr/>
+      <w:tcPr>
+        <w:shd w:val="clear" w:color="auto" w:fill="F2F2F2" w:themeFill="background1" w:themeFillShade="F2"/>
+      </w:tcPr>
+    </w:tblStylePr>
+    <w:tblStylePr w:type="band1Horz">
+      <w:tblPr/>
+      <w:tcPr>
+        <w:shd w:val="clear" w:color="auto" w:fill="F2F2F2" w:themeFill="background1" w:themeFillShade="F2"/>
+      </w:tcPr>
+    </w:tblStylePr>
+  </w:style>
+  <w:style w:type="character" w:customStyle="1" w:styleId="Titre4Car">
+    <w:name w:val="Titre 4 Car"/>
+    <w:basedOn w:val="Policepardfaut"/>
+    <w:link w:val="Titre4"/>
+    <w:uiPriority w:val="9"/>
+    <w:semiHidden/>
+    <w:rsid w:val="002A61D3"/>
+    <w:rPr>
+      <w:rFonts w:asciiTheme="majorHAnsi" w:eastAsiaTheme="majorEastAsia" w:hAnsiTheme="majorHAnsi" w:cstheme="majorBidi"/>
+      <w:i/>
+      <w:iCs/>
+      <w:color w:val="318B98" w:themeColor="accent5" w:themeShade="BF"/>
+      <w:sz w:val="25"/>
+      <w:szCs w:val="25"/>
+    </w:rPr>
+  </w:style>
+  <w:style w:type="character" w:customStyle="1" w:styleId="Titre5Car">
+    <w:name w:val="Titre 5 Car"/>
+    <w:basedOn w:val="Policepardfaut"/>
+    <w:link w:val="Titre5"/>
+    <w:uiPriority w:val="9"/>
+    <w:semiHidden/>
+    <w:rsid w:val="002A61D3"/>
+    <w:rPr>
+      <w:rFonts w:asciiTheme="majorHAnsi" w:eastAsiaTheme="majorEastAsia" w:hAnsiTheme="majorHAnsi" w:cstheme="majorBidi"/>
+      <w:i/>
+      <w:iCs/>
+      <w:color w:val="445C19" w:themeColor="accent2" w:themeShade="80"/>
+      <w:sz w:val="24"/>
+      <w:szCs w:val="24"/>
+    </w:rPr>
+  </w:style>
+  <w:style w:type="character" w:customStyle="1" w:styleId="Titre6Car">
+    <w:name w:val="Titre 6 Car"/>
+    <w:basedOn w:val="Policepardfaut"/>
+    <w:link w:val="Titre6"/>
+    <w:uiPriority w:val="9"/>
+    <w:semiHidden/>
+    <w:rsid w:val="002A61D3"/>
+    <w:rPr>
+      <w:rFonts w:asciiTheme="majorHAnsi" w:eastAsiaTheme="majorEastAsia" w:hAnsiTheme="majorHAnsi" w:cstheme="majorBidi"/>
+      <w:i/>
+      <w:iCs/>
+      <w:color w:val="044458" w:themeColor="accent6" w:themeShade="80"/>
+      <w:sz w:val="23"/>
+      <w:szCs w:val="23"/>
+    </w:rPr>
+  </w:style>
+  <w:style w:type="character" w:customStyle="1" w:styleId="Titre7Car">
+    <w:name w:val="Titre 7 Car"/>
+    <w:basedOn w:val="Policepardfaut"/>
+    <w:link w:val="Titre7"/>
+    <w:uiPriority w:val="9"/>
+    <w:semiHidden/>
+    <w:rsid w:val="002A61D3"/>
+    <w:rPr>
+      <w:rFonts w:asciiTheme="majorHAnsi" w:eastAsiaTheme="majorEastAsia" w:hAnsiTheme="majorHAnsi" w:cstheme="majorBidi"/>
+      <w:color w:val="2A4F1C" w:themeColor="accent1" w:themeShade="80"/>
+    </w:rPr>
+  </w:style>
+  <w:style w:type="character" w:customStyle="1" w:styleId="Titre8Car">
+    <w:name w:val="Titre 8 Car"/>
+    <w:basedOn w:val="Policepardfaut"/>
+    <w:link w:val="Titre8"/>
+    <w:uiPriority w:val="9"/>
+    <w:semiHidden/>
+    <w:rsid w:val="002A61D3"/>
+    <w:rPr>
+      <w:rFonts w:asciiTheme="majorHAnsi" w:eastAsiaTheme="majorEastAsia" w:hAnsiTheme="majorHAnsi" w:cstheme="majorBidi"/>
+      <w:color w:val="445C19" w:themeColor="accent2" w:themeShade="80"/>
+      <w:sz w:val="21"/>
+      <w:szCs w:val="21"/>
+    </w:rPr>
+  </w:style>
+  <w:style w:type="character" w:customStyle="1" w:styleId="Titre9Car">
+    <w:name w:val="Titre 9 Car"/>
+    <w:basedOn w:val="Policepardfaut"/>
+    <w:link w:val="Titre9"/>
+    <w:uiPriority w:val="9"/>
+    <w:semiHidden/>
+    <w:rsid w:val="002A61D3"/>
+    <w:rPr>
+      <w:rFonts w:asciiTheme="majorHAnsi" w:eastAsiaTheme="majorEastAsia" w:hAnsiTheme="majorHAnsi" w:cstheme="majorBidi"/>
+      <w:color w:val="044458" w:themeColor="accent6" w:themeShade="80"/>
+    </w:rPr>
+  </w:style>
+  <w:style w:type="paragraph" w:styleId="Lgende">
+    <w:name w:val="caption"/>
+    <w:basedOn w:val="Normal"/>
+    <w:next w:val="Normal"/>
+    <w:uiPriority w:val="35"/>
+    <w:semiHidden/>
+    <w:unhideWhenUsed/>
+    <w:qFormat/>
+    <w:rsid w:val="002A61D3"/>
+    <w:pPr>
+      <w:spacing w:line="240" w:lineRule="auto"/>
+    </w:pPr>
+    <w:rPr>
+      <w:b/>
+      <w:bCs/>
+      <w:smallCaps/>
+      <w:color w:val="549E39" w:themeColor="accent1"/>
+      <w:spacing w:val="6"/>
+    </w:rPr>
+  </w:style>
+  <w:style w:type="paragraph" w:styleId="Titre">
+    <w:name w:val="Title"/>
+    <w:basedOn w:val="Normal"/>
+    <w:next w:val="Normal"/>
+    <w:link w:val="TitreCar"/>
+    <w:uiPriority w:val="10"/>
+    <w:qFormat/>
+    <w:rsid w:val="002A61D3"/>
+    <w:pPr>
+      <w:spacing w:after="0" w:line="240" w:lineRule="auto"/>
+      <w:contextualSpacing/>
+    </w:pPr>
+    <w:rPr>
+      <w:rFonts w:asciiTheme="majorHAnsi" w:eastAsiaTheme="majorEastAsia" w:hAnsiTheme="majorHAnsi" w:cstheme="majorBidi"/>
+      <w:color w:val="3E762A" w:themeColor="accent1" w:themeShade="BF"/>
+      <w:spacing w:val="-10"/>
+      <w:sz w:val="52"/>
+      <w:szCs w:val="52"/>
+    </w:rPr>
+  </w:style>
+  <w:style w:type="character" w:customStyle="1" w:styleId="TitreCar">
+    <w:name w:val="Titre Car"/>
+    <w:basedOn w:val="Policepardfaut"/>
+    <w:link w:val="Titre"/>
+    <w:uiPriority w:val="10"/>
+    <w:rsid w:val="002A61D3"/>
+    <w:rPr>
+      <w:rFonts w:asciiTheme="majorHAnsi" w:eastAsiaTheme="majorEastAsia" w:hAnsiTheme="majorHAnsi" w:cstheme="majorBidi"/>
+      <w:color w:val="3E762A" w:themeColor="accent1" w:themeShade="BF"/>
+      <w:spacing w:val="-10"/>
+      <w:sz w:val="52"/>
+      <w:szCs w:val="52"/>
+    </w:rPr>
+  </w:style>
+  <w:style w:type="paragraph" w:styleId="Sous-titre">
+    <w:name w:val="Subtitle"/>
+    <w:basedOn w:val="Normal"/>
+    <w:next w:val="Normal"/>
+    <w:link w:val="Sous-titreCar"/>
+    <w:uiPriority w:val="11"/>
+    <w:qFormat/>
+    <w:rsid w:val="002A61D3"/>
+    <w:pPr>
+      <w:numPr>
+        <w:ilvl w:val="1"/>
+      </w:numPr>
+      <w:spacing w:line="240" w:lineRule="auto"/>
+    </w:pPr>
+    <w:rPr>
+      <w:rFonts w:asciiTheme="majorHAnsi" w:eastAsiaTheme="majorEastAsia" w:hAnsiTheme="majorHAnsi" w:cstheme="majorBidi"/>
+    </w:rPr>
+  </w:style>
+  <w:style w:type="character" w:customStyle="1" w:styleId="Sous-titreCar">
+    <w:name w:val="Sous-titre Car"/>
+    <w:basedOn w:val="Policepardfaut"/>
+    <w:link w:val="Sous-titre"/>
+    <w:uiPriority w:val="11"/>
+    <w:rsid w:val="002A61D3"/>
+    <w:rPr>
+      <w:rFonts w:asciiTheme="majorHAnsi" w:eastAsiaTheme="majorEastAsia" w:hAnsiTheme="majorHAnsi" w:cstheme="majorBidi"/>
+    </w:rPr>
+  </w:style>
+  <w:style w:type="character" w:styleId="lev">
+    <w:name w:val="Strong"/>
+    <w:basedOn w:val="Policepardfaut"/>
+    <w:uiPriority w:val="22"/>
+    <w:qFormat/>
+    <w:rsid w:val="002A61D3"/>
+    <w:rPr>
+      <w:b/>
+      <w:bCs/>
+    </w:rPr>
+  </w:style>
+  <w:style w:type="character" w:styleId="Accentuation">
+    <w:name w:val="Emphasis"/>
+    <w:basedOn w:val="Policepardfaut"/>
+    <w:uiPriority w:val="20"/>
+    <w:qFormat/>
+    <w:rsid w:val="002A61D3"/>
+    <w:rPr>
+      <w:i/>
+      <w:iCs/>
+    </w:rPr>
+  </w:style>
+  <w:style w:type="paragraph" w:styleId="Citation">
+    <w:name w:val="Quote"/>
+    <w:basedOn w:val="Normal"/>
+    <w:next w:val="Normal"/>
+    <w:link w:val="CitationCar"/>
+    <w:uiPriority w:val="29"/>
+    <w:qFormat/>
+    <w:rsid w:val="002A61D3"/>
+    <w:pPr>
+      <w:spacing w:before="120"/>
+      <w:ind w:left="720" w:right="720"/>
+      <w:jc w:val="center"/>
+    </w:pPr>
+    <w:rPr>
+      <w:i/>
+      <w:iCs/>
+    </w:rPr>
+  </w:style>
+  <w:style w:type="character" w:customStyle="1" w:styleId="CitationCar">
+    <w:name w:val="Citation Car"/>
+    <w:basedOn w:val="Policepardfaut"/>
+    <w:link w:val="Citation"/>
+    <w:uiPriority w:val="29"/>
+    <w:rsid w:val="002A61D3"/>
+    <w:rPr>
+      <w:i/>
+      <w:iCs/>
+    </w:rPr>
+  </w:style>
+  <w:style w:type="paragraph" w:styleId="Citationintense">
+    <w:name w:val="Intense Quote"/>
+    <w:basedOn w:val="Normal"/>
+    <w:next w:val="Normal"/>
+    <w:link w:val="CitationintenseCar"/>
+    <w:uiPriority w:val="30"/>
+    <w:qFormat/>
+    <w:rsid w:val="002A61D3"/>
+    <w:pPr>
+      <w:spacing w:before="120" w:line="300" w:lineRule="auto"/>
+      <w:ind w:left="576" w:right="576"/>
+      <w:jc w:val="center"/>
+    </w:pPr>
+    <w:rPr>
+      <w:rFonts w:asciiTheme="majorHAnsi" w:eastAsiaTheme="majorEastAsia" w:hAnsiTheme="majorHAnsi" w:cstheme="majorBidi"/>
+      <w:color w:val="549E39" w:themeColor="accent1"/>
+      <w:sz w:val="24"/>
+      <w:szCs w:val="24"/>
+    </w:rPr>
+  </w:style>
+  <w:style w:type="character" w:customStyle="1" w:styleId="CitationintenseCar">
+    <w:name w:val="Citation intense Car"/>
+    <w:basedOn w:val="Policepardfaut"/>
+    <w:link w:val="Citationintense"/>
+    <w:uiPriority w:val="30"/>
+    <w:rsid w:val="002A61D3"/>
+    <w:rPr>
+      <w:rFonts w:asciiTheme="majorHAnsi" w:eastAsiaTheme="majorEastAsia" w:hAnsiTheme="majorHAnsi" w:cstheme="majorBidi"/>
+      <w:color w:val="549E39" w:themeColor="accent1"/>
+      <w:sz w:val="24"/>
+      <w:szCs w:val="24"/>
+    </w:rPr>
+  </w:style>
+  <w:style w:type="character" w:styleId="Accentuationdiscrte">
+    <w:name w:val="Subtle Emphasis"/>
+    <w:basedOn w:val="Policepardfaut"/>
+    <w:uiPriority w:val="19"/>
+    <w:qFormat/>
+    <w:rsid w:val="002A61D3"/>
+    <w:rPr>
+      <w:i/>
+      <w:iCs/>
+      <w:color w:val="404040" w:themeColor="text1" w:themeTint="BF"/>
+    </w:rPr>
+  </w:style>
+  <w:style w:type="character" w:styleId="Forteaccentuation">
+    <w:name w:val="Intense Emphasis"/>
+    <w:basedOn w:val="Policepardfaut"/>
+    <w:uiPriority w:val="21"/>
+    <w:qFormat/>
+    <w:rsid w:val="002A61D3"/>
+    <w:rPr>
+      <w:b w:val="0"/>
+      <w:bCs w:val="0"/>
+      <w:i/>
+      <w:iCs/>
+      <w:color w:val="549E39" w:themeColor="accent1"/>
+    </w:rPr>
+  </w:style>
+  <w:style w:type="character" w:styleId="Rfrenceple">
+    <w:name w:val="Subtle Reference"/>
+    <w:basedOn w:val="Policepardfaut"/>
+    <w:uiPriority w:val="31"/>
+    <w:qFormat/>
+    <w:rsid w:val="002A61D3"/>
+    <w:rPr>
+      <w:smallCaps/>
+      <w:color w:val="404040" w:themeColor="text1" w:themeTint="BF"/>
+      <w:u w:val="single" w:color="7F7F7F" w:themeColor="text1" w:themeTint="80"/>
+    </w:rPr>
+  </w:style>
+  <w:style w:type="character" w:styleId="Rfrenceintense">
+    <w:name w:val="Intense Reference"/>
+    <w:basedOn w:val="Policepardfaut"/>
+    <w:uiPriority w:val="32"/>
+    <w:qFormat/>
+    <w:rsid w:val="002A61D3"/>
+    <w:rPr>
+      <w:b/>
+      <w:bCs/>
+      <w:smallCaps/>
+      <w:color w:val="549E39" w:themeColor="accent1"/>
+      <w:spacing w:val="5"/>
+      <w:u w:val="single"/>
+    </w:rPr>
+  </w:style>
+  <w:style w:type="character" w:styleId="Titredulivre">
+    <w:name w:val="Book Title"/>
+    <w:basedOn w:val="Policepardfaut"/>
+    <w:uiPriority w:val="33"/>
+    <w:qFormat/>
+    <w:rsid w:val="002A61D3"/>
+    <w:rPr>
+      <w:b/>
+      <w:bCs/>
+      <w:smallCaps/>
+    </w:rPr>
+  </w:style>
+  <w:style w:type="paragraph" w:styleId="En-ttedetabledesmatires">
+    <w:name w:val="TOC Heading"/>
+    <w:basedOn w:val="Titre1"/>
+    <w:next w:val="Normal"/>
+    <w:uiPriority w:val="39"/>
+    <w:unhideWhenUsed/>
+    <w:qFormat/>
+    <w:rsid w:val="002A61D3"/>
+    <w:pPr>
+      <w:outlineLvl w:val="9"/>
+    </w:pPr>
+  </w:style>
+  <w:style w:type="paragraph" w:styleId="Textedebulles">
+    <w:name w:val="Balloon Text"/>
+    <w:basedOn w:val="Normal"/>
+    <w:link w:val="TextedebullesCar"/>
+    <w:uiPriority w:val="99"/>
+    <w:semiHidden/>
+    <w:unhideWhenUsed/>
+    <w:rsid w:val="004F7846"/>
+    <w:pPr>
+      <w:spacing w:after="0" w:line="240" w:lineRule="auto"/>
+    </w:pPr>
+    <w:rPr>
+      <w:rFonts w:ascii="Lucida Grande" w:hAnsi="Lucida Grande"/>
+      <w:sz w:val="18"/>
+      <w:szCs w:val="18"/>
+    </w:rPr>
+  </w:style>
+  <w:style w:type="character" w:customStyle="1" w:styleId="TextedebullesCar">
+    <w:name w:val="Texte de bulles Car"/>
+    <w:basedOn w:val="Policepardfaut"/>
+    <w:link w:val="Textedebulles"/>
+    <w:uiPriority w:val="99"/>
+    <w:semiHidden/>
+    <w:rsid w:val="004F7846"/>
+    <w:rPr>
+      <w:rFonts w:ascii="Lucida Grande" w:hAnsi="Lucida Grande"/>
+      <w:sz w:val="18"/>
+      <w:szCs w:val="18"/>
+    </w:rPr>
+  </w:style>
+  <w:style w:type="paragraph" w:styleId="TM3">
+    <w:name w:val="toc 3"/>
+    <w:basedOn w:val="Normal"/>
+    <w:next w:val="Normal"/>
+    <w:autoRedefine/>
+    <w:uiPriority w:val="39"/>
+    <w:unhideWhenUsed/>
+    <w:rsid w:val="00845FD8"/>
+    <w:pPr>
+      <w:spacing w:after="0"/>
+      <w:ind w:left="440"/>
+    </w:pPr>
+    <w:rPr>
+      <w:i/>
+    </w:rPr>
+  </w:style>
+  <w:style w:type="paragraph" w:styleId="TM4">
+    <w:name w:val="toc 4"/>
+    <w:basedOn w:val="Normal"/>
+    <w:next w:val="Normal"/>
+    <w:autoRedefine/>
+    <w:uiPriority w:val="39"/>
+    <w:semiHidden/>
+    <w:unhideWhenUsed/>
+    <w:rsid w:val="00845FD8"/>
+    <w:pPr>
+      <w:spacing w:after="0"/>
+      <w:ind w:left="660"/>
+    </w:pPr>
+    <w:rPr>
+      <w:sz w:val="18"/>
+      <w:szCs w:val="18"/>
+    </w:rPr>
+  </w:style>
+  <w:style w:type="paragraph" w:styleId="TM5">
+    <w:name w:val="toc 5"/>
+    <w:basedOn w:val="Normal"/>
+    <w:next w:val="Normal"/>
+    <w:autoRedefine/>
+    <w:uiPriority w:val="39"/>
+    <w:semiHidden/>
+    <w:unhideWhenUsed/>
+    <w:rsid w:val="00845FD8"/>
+    <w:pPr>
+      <w:spacing w:after="0"/>
+      <w:ind w:left="880"/>
+    </w:pPr>
+    <w:rPr>
+      <w:sz w:val="18"/>
+      <w:szCs w:val="18"/>
+    </w:rPr>
+  </w:style>
+  <w:style w:type="paragraph" w:styleId="TM6">
+    <w:name w:val="toc 6"/>
+    <w:basedOn w:val="Normal"/>
+    <w:next w:val="Normal"/>
+    <w:autoRedefine/>
+    <w:uiPriority w:val="39"/>
+    <w:semiHidden/>
+    <w:unhideWhenUsed/>
+    <w:rsid w:val="00845FD8"/>
+    <w:pPr>
+      <w:spacing w:after="0"/>
+      <w:ind w:left="1100"/>
+    </w:pPr>
+    <w:rPr>
+      <w:sz w:val="18"/>
+      <w:szCs w:val="18"/>
+    </w:rPr>
+  </w:style>
+  <w:style w:type="paragraph" w:styleId="TM7">
+    <w:name w:val="toc 7"/>
+    <w:basedOn w:val="Normal"/>
+    <w:next w:val="Normal"/>
+    <w:autoRedefine/>
+    <w:uiPriority w:val="39"/>
+    <w:semiHidden/>
+    <w:unhideWhenUsed/>
+    <w:rsid w:val="00845FD8"/>
+    <w:pPr>
+      <w:spacing w:after="0"/>
+      <w:ind w:left="1320"/>
+    </w:pPr>
+    <w:rPr>
+      <w:sz w:val="18"/>
+      <w:szCs w:val="18"/>
+    </w:rPr>
+  </w:style>
+  <w:style w:type="paragraph" w:styleId="TM8">
+    <w:name w:val="toc 8"/>
+    <w:basedOn w:val="Normal"/>
+    <w:next w:val="Normal"/>
+    <w:autoRedefine/>
+    <w:uiPriority w:val="39"/>
+    <w:semiHidden/>
+    <w:unhideWhenUsed/>
+    <w:rsid w:val="00845FD8"/>
+    <w:pPr>
+      <w:spacing w:after="0"/>
+      <w:ind w:left="1540"/>
+    </w:pPr>
+    <w:rPr>
+      <w:sz w:val="18"/>
+      <w:szCs w:val="18"/>
+    </w:rPr>
+  </w:style>
+  <w:style w:type="paragraph" w:styleId="TM9">
+    <w:name w:val="toc 9"/>
+    <w:basedOn w:val="Normal"/>
+    <w:next w:val="Normal"/>
+    <w:autoRedefine/>
+    <w:uiPriority w:val="39"/>
+    <w:semiHidden/>
+    <w:unhideWhenUsed/>
+    <w:rsid w:val="00845FD8"/>
+    <w:pPr>
+      <w:spacing w:after="0"/>
+      <w:ind w:left="1760"/>
+    </w:pPr>
+    <w:rPr>
+      <w:sz w:val="18"/>
+      <w:szCs w:val="18"/>
+    </w:rPr>
+  </w:style>
+</w:styles>
+</file>
+
 <file path=word/glossary/document.xml><?xml version="1.0" encoding="utf-8"?>
-<w:glossaryDocument xmlns:wpc="http://schemas.microsoft.com/office/word/2010/wordprocessingCanvas" xmlns:mc="http://schemas.openxmlformats.org/markup-compatibility/2006" xmlns:o="urn:schemas-microsoft-com:office:office" xmlns:r="http://schemas.openxmlformats.org/officeDocument/2006/relationships" xmlns:m="http://schemas.openxmlformats.org/officeDocument/2006/math" xmlns:v="urn:schemas-microsoft-com:vml" xmlns:wp14="http://schemas.microsoft.com/office/word/2010/wordprocessingDrawing" xmlns:wp="http://schemas.openxmlformats.org/drawingml/2006/wordprocessingDrawing" xmlns:w10="urn:schemas-microsoft-com:office:word" xmlns:w="http://schemas.openxmlformats.org/wordprocessingml/2006/main" xmlns:w14="http://schemas.microsoft.com/office/word/2010/wordml" xmlns:w15="http://schemas.microsoft.com/office/word/2012/wordml" xmlns:wpg="http://schemas.microsoft.com/office/word/2010/wordprocessingGroup" xmlns:wpi="http://schemas.microsoft.com/office/word/2010/wordprocessingInk" xmlns:wne="http://schemas.microsoft.com/office/word/2006/wordml" xmlns:wps="http://schemas.microsoft.com/office/word/2010/wordprocessingShape" mc:Ignorable="w14 w15 wp14">
+<w:glossaryDocument xmlns:wpc="http://schemas.microsoft.com/office/word/2010/wordprocessingCanvas" xmlns:mo="http://schemas.microsoft.com/office/mac/office/2008/main" xmlns:mc="http://schemas.openxmlformats.org/markup-compatibility/2006" xmlns:mv="urn:schemas-microsoft-com:mac:vml" xmlns:o="urn:schemas-microsoft-com:office:office" xmlns:r="http://schemas.openxmlformats.org/officeDocument/2006/relationships" xmlns:m="http://schemas.openxmlformats.org/officeDocument/2006/math" xmlns:v="urn:schemas-microsoft-com:vml" xmlns:wp14="http://schemas.microsoft.com/office/word/2010/wordprocessingDrawing" xmlns:wp="http://schemas.openxmlformats.org/drawingml/2006/wordprocessingDrawing" xmlns:w10="urn:schemas-microsoft-com:office:word" xmlns:w="http://schemas.openxmlformats.org/wordprocessingml/2006/main" xmlns:w14="http://schemas.microsoft.com/office/word/2010/wordml" xmlns:wpg="http://schemas.microsoft.com/office/word/2010/wordprocessingGroup" xmlns:wpi="http://schemas.microsoft.com/office/word/2010/wordprocessingInk" xmlns:wne="http://schemas.microsoft.com/office/word/2006/wordml" xmlns:wps="http://schemas.microsoft.com/office/word/2010/wordprocessingShape" mc:Ignorable="w14 wp14">
   <w:docParts>
     <w:docPart>
       <w:docPartPr>
@@ -6585,7 +7482,7 @@
             <w:rPr>
               <w:rFonts w:asciiTheme="majorHAnsi" w:eastAsiaTheme="majorEastAsia" w:hAnsiTheme="majorHAnsi" w:cstheme="majorBidi"/>
               <w:b/>
-              <w:color w:val="2E74B5" w:themeColor="accent1" w:themeShade="BF"/>
+              <w:color w:val="365F91" w:themeColor="accent1" w:themeShade="BF"/>
               <w:sz w:val="48"/>
               <w:szCs w:val="48"/>
             </w:rPr>
@@ -6618,7 +7515,7 @@
             <w:rPr>
               <w:rFonts w:asciiTheme="majorHAnsi" w:hAnsiTheme="majorHAnsi"/>
               <w:noProof/>
-              <w:color w:val="2E74B5" w:themeColor="accent1" w:themeShade="BF"/>
+              <w:color w:val="365F91" w:themeColor="accent1" w:themeShade="BF"/>
               <w:sz w:val="36"/>
               <w:szCs w:val="32"/>
             </w:rPr>
@@ -6659,63 +7556,32 @@
         </w:p>
       </w:docPartBody>
     </w:docPart>
-    <w:docPart>
-      <w:docPartPr>
-        <w:name w:val="C08154786F1B024DA2A5FC26B5C231D9"/>
-        <w:category>
-          <w:name w:val="Général"/>
-          <w:gallery w:val="placeholder"/>
-        </w:category>
-        <w:types>
-          <w:type w:val="bbPlcHdr"/>
-        </w:types>
-        <w:behaviors>
-          <w:behavior w:val="content"/>
-        </w:behaviors>
-        <w:guid w:val="{A8A8A66A-DE54-804D-BDB3-58396326C771}"/>
-      </w:docPartPr>
-      <w:docPartBody>
-        <w:p>
-          <w:pPr>
-            <w:pStyle w:val="C08154786F1B024DA2A5FC26B5C231D9"/>
-          </w:pPr>
-          <w:r>
-            <w:rPr>
-              <w:rFonts w:asciiTheme="majorHAnsi" w:hAnsiTheme="majorHAnsi"/>
-              <w:color w:val="000000" w:themeColor="text1"/>
-              <w:sz w:val="28"/>
-            </w:rPr>
-            <w:t>[Tapez le résumé du document ici. Il s'agit généralement d'une courte synthèse du document.]</w:t>
-          </w:r>
-        </w:p>
-      </w:docPartBody>
-    </w:docPart>
   </w:docParts>
 </w:glossaryDocument>
 </file>
 
 <file path=word/glossary/fontTable.xml><?xml version="1.0" encoding="utf-8"?>
-<w:fonts xmlns:mc="http://schemas.openxmlformats.org/markup-compatibility/2006" xmlns:r="http://schemas.openxmlformats.org/officeDocument/2006/relationships" xmlns:w="http://schemas.openxmlformats.org/wordprocessingml/2006/main" xmlns:w14="http://schemas.microsoft.com/office/word/2010/wordml" xmlns:w15="http://schemas.microsoft.com/office/word/2012/wordml" mc:Ignorable="w14 w15">
+<w:fonts xmlns:mc="http://schemas.openxmlformats.org/markup-compatibility/2006" xmlns:r="http://schemas.openxmlformats.org/officeDocument/2006/relationships" xmlns:w="http://schemas.openxmlformats.org/wordprocessingml/2006/main" xmlns:w14="http://schemas.microsoft.com/office/word/2010/wordml" mc:Ignorable="w14">
   <w:font w:name="Calibri">
     <w:panose1 w:val="020F0502020204030204"/>
     <w:charset w:val="00"/>
-    <w:family w:val="swiss"/>
+    <w:family w:val="auto"/>
     <w:pitch w:val="variable"/>
-    <w:sig w:usb0="E00002FF" w:usb1="4000ACFF" w:usb2="00000001" w:usb3="00000000" w:csb0="0000019F" w:csb1="00000000"/>
+    <w:sig w:usb0="00000003" w:usb1="00000000" w:usb2="00000000" w:usb3="00000000" w:csb0="00000001" w:csb1="00000000"/>
   </w:font>
   <w:font w:name="Times New Roman">
     <w:panose1 w:val="02020603050405020304"/>
     <w:charset w:val="00"/>
-    <w:family w:val="roman"/>
+    <w:family w:val="auto"/>
     <w:pitch w:val="variable"/>
-    <w:sig w:usb0="E0002AFF" w:usb1="C0007843" w:usb2="00000009" w:usb3="00000000" w:csb0="000001FF" w:csb1="00000000"/>
+    <w:sig w:usb0="00000003" w:usb1="00000000" w:usb2="00000000" w:usb3="00000000" w:csb0="00000001" w:csb1="00000000"/>
   </w:font>
   <w:font w:name="Courier New">
     <w:panose1 w:val="02070309020205020404"/>
     <w:charset w:val="00"/>
-    <w:family w:val="modern"/>
-    <w:pitch w:val="fixed"/>
-    <w:sig w:usb0="E0002AFF" w:usb1="C0007843" w:usb2="00000009" w:usb3="00000000" w:csb0="000001FF" w:csb1="00000000"/>
+    <w:family w:val="auto"/>
+    <w:pitch w:val="variable"/>
+    <w:sig w:usb0="00000003" w:usb1="00000000" w:usb2="00000000" w:usb3="00000000" w:csb0="00000001" w:csb1="00000000"/>
   </w:font>
   <w:font w:name="Wingdings">
     <w:panose1 w:val="05000000000000000000"/>
@@ -6725,36 +7591,51 @@
     <w:sig w:usb0="00000000" w:usb1="10000000" w:usb2="00000000" w:usb3="00000000" w:csb0="80000000" w:csb1="00000000"/>
   </w:font>
   <w:font w:name="Symbol">
-    <w:panose1 w:val="05050102010706020507"/>
+    <w:panose1 w:val="00000000000000000000"/>
     <w:charset w:val="02"/>
-    <w:family w:val="roman"/>
+    <w:family w:val="auto"/>
     <w:pitch w:val="variable"/>
     <w:sig w:usb0="00000000" w:usb1="10000000" w:usb2="00000000" w:usb3="00000000" w:csb0="80000000" w:csb1="00000000"/>
   </w:font>
-  <w:font w:name="MS Mincho">
-    <w:altName w:val="ＭＳ 明朝"/>
-    <w:panose1 w:val="02020609040205080304"/>
+  <w:font w:name="ＭＳ 明朝">
+    <w:panose1 w:val="00000000000000000000"/>
     <w:charset w:val="80"/>
-    <w:family w:val="modern"/>
+    <w:family w:val="roman"/>
+    <w:notTrueType/>
     <w:pitch w:val="fixed"/>
-    <w:sig w:usb0="E00002FF" w:usb1="6AC7FDFB" w:usb2="08000012" w:usb3="00000000" w:csb0="0002009F" w:csb1="00000000"/>
+    <w:sig w:usb0="00000001" w:usb1="08070000" w:usb2="00000010" w:usb3="00000000" w:csb0="00020000" w:csb1="00000000"/>
   </w:font>
   <w:font w:name="Calibri Light">
     <w:panose1 w:val="020F0302020204030204"/>
     <w:charset w:val="00"/>
-    <w:family w:val="swiss"/>
+    <w:family w:val="auto"/>
     <w:pitch w:val="variable"/>
-    <w:sig w:usb0="A00002EF" w:usb1="4000207B" w:usb2="00000000" w:usb3="00000000" w:csb0="0000019F" w:csb1="00000000"/>
+    <w:sig w:usb0="00000003" w:usb1="00000000" w:usb2="00000000" w:usb3="00000000" w:csb0="00000001" w:csb1="00000000"/>
   </w:font>
-  <w:font w:name="MS Gothic">
-    <w:altName w:val="ＭＳ ゴシック"/>
-    <w:panose1 w:val="020B0609070205080204"/>
+  <w:font w:name="ＭＳ ゴシック">
+    <w:panose1 w:val="00000000000000000000"/>
     <w:charset w:val="80"/>
     <w:family w:val="modern"/>
+    <w:notTrueType/>
     <w:pitch w:val="fixed"/>
-    <w:sig w:usb0="E00002FF" w:usb1="6AC7FDFB" w:usb2="08000012" w:usb3="00000000" w:csb0="0002009F" w:csb1="00000000"/>
+    <w:sig w:usb0="00000001" w:usb1="08070000" w:usb2="00000010" w:usb3="00000000" w:csb0="00020000" w:csb1="00000000"/>
   </w:font>
   <w:font w:name="Lucida Grande">
+    <w:panose1 w:val="020B0600040502020204"/>
+    <w:charset w:val="00"/>
+    <w:family w:val="auto"/>
+    <w:pitch w:val="variable"/>
+    <w:sig w:usb0="00000003" w:usb1="00000000" w:usb2="00000000" w:usb3="00000000" w:csb0="00000001" w:csb1="00000000"/>
+  </w:font>
+  <w:font w:name="Arial">
+    <w:panose1 w:val="020B0604020202020204"/>
+    <w:charset w:val="00"/>
+    <w:family w:val="auto"/>
+    <w:pitch w:val="variable"/>
+    <w:sig w:usb0="00000003" w:usb1="00000000" w:usb2="00000000" w:usb3="00000000" w:csb0="00000001" w:csb1="00000000"/>
+  </w:font>
+  <w:font w:name="Cambria">
+    <w:panose1 w:val="02040503050406030204"/>
     <w:charset w:val="00"/>
     <w:family w:val="auto"/>
     <w:pitch w:val="variable"/>
@@ -6764,7 +7645,7 @@
 </file>
 
 <file path=word/glossary/settings.xml><?xml version="1.0" encoding="utf-8"?>
-<w:settings xmlns:mc="http://schemas.openxmlformats.org/markup-compatibility/2006" xmlns:o="urn:schemas-microsoft-com:office:office" xmlns:r="http://schemas.openxmlformats.org/officeDocument/2006/relationships" xmlns:m="http://schemas.openxmlformats.org/officeDocument/2006/math" xmlns:v="urn:schemas-microsoft-com:vml" xmlns:w10="urn:schemas-microsoft-com:office:word" xmlns:w="http://schemas.openxmlformats.org/wordprocessingml/2006/main" xmlns:w14="http://schemas.microsoft.com/office/word/2010/wordml" xmlns:w15="http://schemas.microsoft.com/office/word/2012/wordml" xmlns:sl="http://schemas.openxmlformats.org/schemaLibrary/2006/main" mc:Ignorable="w14 w15">
+<w:settings xmlns:mc="http://schemas.openxmlformats.org/markup-compatibility/2006" xmlns:o="urn:schemas-microsoft-com:office:office" xmlns:r="http://schemas.openxmlformats.org/officeDocument/2006/relationships" xmlns:m="http://schemas.openxmlformats.org/officeDocument/2006/math" xmlns:v="urn:schemas-microsoft-com:vml" xmlns:w10="urn:schemas-microsoft-com:office:word" xmlns:w="http://schemas.openxmlformats.org/wordprocessingml/2006/main" xmlns:w14="http://schemas.microsoft.com/office/word/2010/wordml" xmlns:sl="http://schemas.openxmlformats.org/schemaLibrary/2006/main" mc:Ignorable="w14">
   <w:view w:val="normal"/>
   <w:defaultTabStop w:val="708"/>
   <w:hyphenationZone w:val="425"/>
@@ -6804,7 +7685,7 @@
 </file>
 
 <file path=word/glossary/styles.xml><?xml version="1.0" encoding="utf-8"?>
-<w:styles xmlns:mc="http://schemas.openxmlformats.org/markup-compatibility/2006" xmlns:r="http://schemas.openxmlformats.org/officeDocument/2006/relationships" xmlns:w="http://schemas.openxmlformats.org/wordprocessingml/2006/main" xmlns:w14="http://schemas.microsoft.com/office/word/2010/wordml" xmlns:w15="http://schemas.microsoft.com/office/word/2012/wordml" mc:Ignorable="w14 w15">
+<w:styles xmlns:mc="http://schemas.openxmlformats.org/markup-compatibility/2006" xmlns:r="http://schemas.openxmlformats.org/officeDocument/2006/relationships" xmlns:w="http://schemas.openxmlformats.org/wordprocessingml/2006/main" xmlns:w14="http://schemas.microsoft.com/office/word/2010/wordml" mc:Ignorable="w14">
   <w:docDefaults>
     <w:rPrDefault>
       <w:rPr>
@@ -6816,381 +7697,165 @@
     </w:rPrDefault>
     <w:pPrDefault/>
   </w:docDefaults>
-  <w:latentStyles w:defLockedState="0" w:defUIPriority="99" w:defSemiHidden="0" w:defUnhideWhenUsed="0" w:defQFormat="0" w:count="371">
-    <w:lsdException w:name="Normal" w:uiPriority="0" w:qFormat="1"/>
-    <w:lsdException w:name="heading 1" w:uiPriority="9" w:qFormat="1"/>
-    <w:lsdException w:name="heading 2" w:semiHidden="1" w:uiPriority="9" w:unhideWhenUsed="1" w:qFormat="1"/>
-    <w:lsdException w:name="heading 3" w:semiHidden="1" w:uiPriority="9" w:unhideWhenUsed="1" w:qFormat="1"/>
-    <w:lsdException w:name="heading 4" w:semiHidden="1" w:uiPriority="9" w:unhideWhenUsed="1" w:qFormat="1"/>
-    <w:lsdException w:name="heading 5" w:semiHidden="1" w:uiPriority="9" w:unhideWhenUsed="1" w:qFormat="1"/>
-    <w:lsdException w:name="heading 6" w:semiHidden="1" w:uiPriority="9" w:unhideWhenUsed="1" w:qFormat="1"/>
-    <w:lsdException w:name="heading 7" w:semiHidden="1" w:uiPriority="9" w:unhideWhenUsed="1" w:qFormat="1"/>
-    <w:lsdException w:name="heading 8" w:semiHidden="1" w:uiPriority="9" w:unhideWhenUsed="1" w:qFormat="1"/>
-    <w:lsdException w:name="heading 9" w:semiHidden="1" w:uiPriority="9" w:unhideWhenUsed="1" w:qFormat="1"/>
-    <w:lsdException w:name="index 1" w:semiHidden="1" w:unhideWhenUsed="1"/>
-    <w:lsdException w:name="index 2" w:semiHidden="1" w:unhideWhenUsed="1"/>
-    <w:lsdException w:name="index 3" w:semiHidden="1" w:unhideWhenUsed="1"/>
-    <w:lsdException w:name="index 4" w:semiHidden="1" w:unhideWhenUsed="1"/>
-    <w:lsdException w:name="index 5" w:semiHidden="1" w:unhideWhenUsed="1"/>
-    <w:lsdException w:name="index 6" w:semiHidden="1" w:unhideWhenUsed="1"/>
-    <w:lsdException w:name="index 7" w:semiHidden="1" w:unhideWhenUsed="1"/>
-    <w:lsdException w:name="index 8" w:semiHidden="1" w:unhideWhenUsed="1"/>
-    <w:lsdException w:name="index 9" w:semiHidden="1" w:unhideWhenUsed="1"/>
-    <w:lsdException w:name="toc 1" w:semiHidden="1" w:uiPriority="39" w:unhideWhenUsed="1"/>
-    <w:lsdException w:name="toc 2" w:semiHidden="1" w:uiPriority="39" w:unhideWhenUsed="1"/>
-    <w:lsdException w:name="toc 3" w:semiHidden="1" w:uiPriority="39" w:unhideWhenUsed="1"/>
-    <w:lsdException w:name="toc 4" w:semiHidden="1" w:uiPriority="39" w:unhideWhenUsed="1"/>
-    <w:lsdException w:name="toc 5" w:semiHidden="1" w:uiPriority="39" w:unhideWhenUsed="1"/>
-    <w:lsdException w:name="toc 6" w:semiHidden="1" w:uiPriority="39" w:unhideWhenUsed="1"/>
-    <w:lsdException w:name="toc 7" w:semiHidden="1" w:uiPriority="39" w:unhideWhenUsed="1"/>
-    <w:lsdException w:name="toc 8" w:semiHidden="1" w:uiPriority="39" w:unhideWhenUsed="1"/>
-    <w:lsdException w:name="toc 9" w:semiHidden="1" w:uiPriority="39" w:unhideWhenUsed="1"/>
-    <w:lsdException w:name="Normal Indent" w:semiHidden="1" w:unhideWhenUsed="1"/>
-    <w:lsdException w:name="footnote text" w:semiHidden="1" w:unhideWhenUsed="1"/>
-    <w:lsdException w:name="annotation text" w:semiHidden="1" w:unhideWhenUsed="1"/>
-    <w:lsdException w:name="header" w:semiHidden="1" w:unhideWhenUsed="1"/>
-    <w:lsdException w:name="footer" w:semiHidden="1" w:unhideWhenUsed="1"/>
-    <w:lsdException w:name="index heading" w:semiHidden="1" w:unhideWhenUsed="1"/>
-    <w:lsdException w:name="caption" w:semiHidden="1" w:uiPriority="35" w:unhideWhenUsed="1" w:qFormat="1"/>
-    <w:lsdException w:name="table of figures" w:semiHidden="1" w:unhideWhenUsed="1"/>
-    <w:lsdException w:name="envelope address" w:semiHidden="1" w:unhideWhenUsed="1"/>
-    <w:lsdException w:name="envelope return" w:semiHidden="1" w:unhideWhenUsed="1"/>
-    <w:lsdException w:name="footnote reference" w:semiHidden="1" w:unhideWhenUsed="1"/>
-    <w:lsdException w:name="annotation reference" w:semiHidden="1" w:unhideWhenUsed="1"/>
-    <w:lsdException w:name="line number" w:semiHidden="1" w:unhideWhenUsed="1"/>
-    <w:lsdException w:name="page number" w:semiHidden="1" w:unhideWhenUsed="1"/>
-    <w:lsdException w:name="endnote reference" w:semiHidden="1" w:unhideWhenUsed="1"/>
-    <w:lsdException w:name="endnote text" w:semiHidden="1" w:unhideWhenUsed="1"/>
-    <w:lsdException w:name="table of authorities" w:semiHidden="1" w:unhideWhenUsed="1"/>
-    <w:lsdException w:name="macro" w:semiHidden="1" w:unhideWhenUsed="1"/>
-    <w:lsdException w:name="toa heading" w:semiHidden="1" w:unhideWhenUsed="1"/>
-    <w:lsdException w:name="List" w:semiHidden="1" w:unhideWhenUsed="1"/>
-    <w:lsdException w:name="List Bullet" w:semiHidden="1" w:unhideWhenUsed="1"/>
-    <w:lsdException w:name="List Number" w:semiHidden="1" w:unhideWhenUsed="1"/>
-    <w:lsdException w:name="List 2" w:semiHidden="1" w:unhideWhenUsed="1"/>
-    <w:lsdException w:name="List 3" w:semiHidden="1" w:unhideWhenUsed="1"/>
-    <w:lsdException w:name="List 4" w:semiHidden="1" w:unhideWhenUsed="1"/>
-    <w:lsdException w:name="List 5" w:semiHidden="1" w:unhideWhenUsed="1"/>
-    <w:lsdException w:name="List Bullet 2" w:semiHidden="1" w:unhideWhenUsed="1"/>
-    <w:lsdException w:name="List Bullet 3" w:semiHidden="1" w:unhideWhenUsed="1"/>
-    <w:lsdException w:name="List Bullet 4" w:semiHidden="1" w:unhideWhenUsed="1"/>
-    <w:lsdException w:name="List Bullet 5" w:semiHidden="1" w:unhideWhenUsed="1"/>
-    <w:lsdException w:name="List Number 2" w:semiHidden="1" w:unhideWhenUsed="1"/>
-    <w:lsdException w:name="List Number 3" w:semiHidden="1" w:unhideWhenUsed="1"/>
-    <w:lsdException w:name="List Number 4" w:semiHidden="1" w:unhideWhenUsed="1"/>
-    <w:lsdException w:name="List Number 5" w:semiHidden="1" w:unhideWhenUsed="1"/>
-    <w:lsdException w:name="Title" w:uiPriority="10" w:qFormat="1"/>
-    <w:lsdException w:name="Closing" w:semiHidden="1" w:unhideWhenUsed="1"/>
-    <w:lsdException w:name="Signature" w:semiHidden="1" w:unhideWhenUsed="1"/>
-    <w:lsdException w:name="Default Paragraph Font" w:semiHidden="1" w:uiPriority="1" w:unhideWhenUsed="1"/>
-    <w:lsdException w:name="Body Text" w:semiHidden="1" w:unhideWhenUsed="1"/>
-    <w:lsdException w:name="Body Text Indent" w:semiHidden="1" w:unhideWhenUsed="1"/>
-    <w:lsdException w:name="List Continue" w:semiHidden="1" w:unhideWhenUsed="1"/>
-    <w:lsdException w:name="List Continue 2" w:semiHidden="1" w:unhideWhenUsed="1"/>
-    <w:lsdException w:name="List Continue 3" w:semiHidden="1" w:unhideWhenUsed="1"/>
-    <w:lsdException w:name="List Continue 4" w:semiHidden="1" w:unhideWhenUsed="1"/>
-    <w:lsdException w:name="List Continue 5" w:semiHidden="1" w:unhideWhenUsed="1"/>
-    <w:lsdException w:name="Message Header" w:semiHidden="1" w:unhideWhenUsed="1"/>
-    <w:lsdException w:name="Subtitle" w:uiPriority="11" w:qFormat="1"/>
-    <w:lsdException w:name="Salutation" w:semiHidden="1" w:unhideWhenUsed="1"/>
-    <w:lsdException w:name="Date" w:semiHidden="1" w:unhideWhenUsed="1"/>
-    <w:lsdException w:name="Body Text First Indent" w:semiHidden="1" w:unhideWhenUsed="1"/>
-    <w:lsdException w:name="Body Text First Indent 2" w:semiHidden="1" w:unhideWhenUsed="1"/>
-    <w:lsdException w:name="Note Heading" w:semiHidden="1" w:unhideWhenUsed="1"/>
-    <w:lsdException w:name="Body Text 2" w:semiHidden="1" w:unhideWhenUsed="1"/>
-    <w:lsdException w:name="Body Text 3" w:semiHidden="1" w:unhideWhenUsed="1"/>
-    <w:lsdException w:name="Body Text Indent 2" w:semiHidden="1" w:unhideWhenUsed="1"/>
-    <w:lsdException w:name="Body Text Indent 3" w:semiHidden="1" w:unhideWhenUsed="1"/>
-    <w:lsdException w:name="Block Text" w:semiHidden="1" w:unhideWhenUsed="1"/>
-    <w:lsdException w:name="Hyperlink" w:semiHidden="1" w:unhideWhenUsed="1"/>
-    <w:lsdException w:name="FollowedHyperlink" w:semiHidden="1" w:unhideWhenUsed="1"/>
-    <w:lsdException w:name="Strong" w:uiPriority="22" w:qFormat="1"/>
-    <w:lsdException w:name="Emphasis" w:uiPriority="20" w:qFormat="1"/>
-    <w:lsdException w:name="Document Map" w:semiHidden="1" w:unhideWhenUsed="1"/>
-    <w:lsdException w:name="Plain Text" w:semiHidden="1" w:unhideWhenUsed="1"/>
-    <w:lsdException w:name="E-mail Signature" w:semiHidden="1" w:unhideWhenUsed="1"/>
-    <w:lsdException w:name="HTML Top of Form" w:semiHidden="1" w:unhideWhenUsed="1"/>
-    <w:lsdException w:name="HTML Bottom of Form" w:semiHidden="1" w:unhideWhenUsed="1"/>
-    <w:lsdException w:name="Normal (Web)" w:semiHidden="1" w:unhideWhenUsed="1"/>
-    <w:lsdException w:name="HTML Acronym" w:semiHidden="1" w:unhideWhenUsed="1"/>
-    <w:lsdException w:name="HTML Address" w:semiHidden="1" w:unhideWhenUsed="1"/>
-    <w:lsdException w:name="HTML Cite" w:semiHidden="1" w:unhideWhenUsed="1"/>
-    <w:lsdException w:name="HTML Code" w:semiHidden="1" w:unhideWhenUsed="1"/>
-    <w:lsdException w:name="HTML Definition" w:semiHidden="1" w:unhideWhenUsed="1"/>
-    <w:lsdException w:name="HTML Keyboard" w:semiHidden="1" w:unhideWhenUsed="1"/>
-    <w:lsdException w:name="HTML Preformatted" w:semiHidden="1" w:unhideWhenUsed="1"/>
-    <w:lsdException w:name="HTML Sample" w:semiHidden="1" w:unhideWhenUsed="1"/>
-    <w:lsdException w:name="HTML Typewriter" w:semiHidden="1" w:unhideWhenUsed="1"/>
-    <w:lsdException w:name="HTML Variable" w:semiHidden="1" w:unhideWhenUsed="1"/>
-    <w:lsdException w:name="Normal Table" w:semiHidden="1" w:unhideWhenUsed="1"/>
-    <w:lsdException w:name="annotation subject" w:semiHidden="1" w:unhideWhenUsed="1"/>
-    <w:lsdException w:name="No List" w:semiHidden="1" w:unhideWhenUsed="1"/>
-    <w:lsdException w:name="Outline List 1" w:semiHidden="1" w:unhideWhenUsed="1"/>
-    <w:lsdException w:name="Outline List 2" w:semiHidden="1" w:unhideWhenUsed="1"/>
-    <w:lsdException w:name="Outline List 3" w:semiHidden="1" w:unhideWhenUsed="1"/>
-    <w:lsdException w:name="Table Simple 1" w:semiHidden="1" w:unhideWhenUsed="1"/>
-    <w:lsdException w:name="Table Simple 2" w:semiHidden="1" w:unhideWhenUsed="1"/>
-    <w:lsdException w:name="Table Simple 3" w:semiHidden="1" w:unhideWhenUsed="1"/>
-    <w:lsdException w:name="Table Classic 1" w:semiHidden="1" w:unhideWhenUsed="1"/>
-    <w:lsdException w:name="Table Classic 2" w:semiHidden="1" w:unhideWhenUsed="1"/>
-    <w:lsdException w:name="Table Classic 3" w:semiHidden="1" w:unhideWhenUsed="1"/>
-    <w:lsdException w:name="Table Classic 4" w:semiHidden="1" w:unhideWhenUsed="1"/>
-    <w:lsdException w:name="Table Colorful 1" w:semiHidden="1" w:unhideWhenUsed="1"/>
-    <w:lsdException w:name="Table Colorful 2" w:semiHidden="1" w:unhideWhenUsed="1"/>
-    <w:lsdException w:name="Table Colorful 3" w:semiHidden="1" w:unhideWhenUsed="1"/>
-    <w:lsdException w:name="Table Columns 1" w:semiHidden="1" w:unhideWhenUsed="1"/>
-    <w:lsdException w:name="Table Columns 2" w:semiHidden="1" w:unhideWhenUsed="1"/>
-    <w:lsdException w:name="Table Columns 3" w:semiHidden="1" w:unhideWhenUsed="1"/>
-    <w:lsdException w:name="Table Columns 4" w:semiHidden="1" w:unhideWhenUsed="1"/>
-    <w:lsdException w:name="Table Columns 5" w:semiHidden="1" w:unhideWhenUsed="1"/>
-    <w:lsdException w:name="Table Grid 1" w:semiHidden="1" w:unhideWhenUsed="1"/>
-    <w:lsdException w:name="Table Grid 2" w:semiHidden="1" w:unhideWhenUsed="1"/>
-    <w:lsdException w:name="Table Grid 3" w:semiHidden="1" w:unhideWhenUsed="1"/>
-    <w:lsdException w:name="Table Grid 4" w:semiHidden="1" w:unhideWhenUsed="1"/>
-    <w:lsdException w:name="Table Grid 5" w:semiHidden="1" w:unhideWhenUsed="1"/>
-    <w:lsdException w:name="Table Grid 6" w:semiHidden="1" w:unhideWhenUsed="1"/>
-    <w:lsdException w:name="Table Grid 7" w:semiHidden="1" w:unhideWhenUsed="1"/>
-    <w:lsdException w:name="Table Grid 8" w:semiHidden="1" w:unhideWhenUsed="1"/>
-    <w:lsdException w:name="Table List 1" w:semiHidden="1" w:unhideWhenUsed="1"/>
-    <w:lsdException w:name="Table List 2" w:semiHidden="1" w:unhideWhenUsed="1"/>
-    <w:lsdException w:name="Table List 3" w:semiHidden="1" w:unhideWhenUsed="1"/>
-    <w:lsdException w:name="Table List 4" w:semiHidden="1" w:unhideWhenUsed="1"/>
-    <w:lsdException w:name="Table List 5" w:semiHidden="1" w:unhideWhenUsed="1"/>
-    <w:lsdException w:name="Table List 6" w:semiHidden="1" w:unhideWhenUsed="1"/>
-    <w:lsdException w:name="Table List 7" w:semiHidden="1" w:unhideWhenUsed="1"/>
-    <w:lsdException w:name="Table List 8" w:semiHidden="1" w:unhideWhenUsed="1"/>
-    <w:lsdException w:name="Table 3D effects 1" w:semiHidden="1" w:unhideWhenUsed="1"/>
-    <w:lsdException w:name="Table 3D effects 2" w:semiHidden="1" w:unhideWhenUsed="1"/>
-    <w:lsdException w:name="Table 3D effects 3" w:semiHidden="1" w:unhideWhenUsed="1"/>
-    <w:lsdException w:name="Table Contemporary" w:semiHidden="1" w:unhideWhenUsed="1"/>
-    <w:lsdException w:name="Table Elegant" w:semiHidden="1" w:unhideWhenUsed="1"/>
-    <w:lsdException w:name="Table Professional" w:semiHidden="1" w:unhideWhenUsed="1"/>
-    <w:lsdException w:name="Table Subtle 1" w:semiHidden="1" w:unhideWhenUsed="1"/>
-    <w:lsdException w:name="Table Subtle 2" w:semiHidden="1" w:unhideWhenUsed="1"/>
-    <w:lsdException w:name="Table Web 1" w:semiHidden="1" w:unhideWhenUsed="1"/>
-    <w:lsdException w:name="Table Web 2" w:semiHidden="1" w:unhideWhenUsed="1"/>
-    <w:lsdException w:name="Table Web 3" w:semiHidden="1" w:unhideWhenUsed="1"/>
-    <w:lsdException w:name="Balloon Text" w:semiHidden="1" w:unhideWhenUsed="1"/>
-    <w:lsdException w:name="Table Grid" w:uiPriority="59"/>
-    <w:lsdException w:name="Table Theme" w:semiHidden="1" w:unhideWhenUsed="1"/>
-    <w:lsdException w:name="Placeholder Text" w:semiHidden="1"/>
-    <w:lsdException w:name="No Spacing" w:uiPriority="1" w:qFormat="1"/>
-    <w:lsdException w:name="Light Shading" w:uiPriority="60"/>
-    <w:lsdException w:name="Light List" w:uiPriority="61"/>
-    <w:lsdException w:name="Light Grid" w:uiPriority="62"/>
-    <w:lsdException w:name="Medium Shading 1" w:uiPriority="63"/>
-    <w:lsdException w:name="Medium Shading 2" w:uiPriority="64"/>
-    <w:lsdException w:name="Medium List 1" w:uiPriority="65"/>
-    <w:lsdException w:name="Medium List 2" w:uiPriority="66"/>
-    <w:lsdException w:name="Medium Grid 1" w:uiPriority="67"/>
-    <w:lsdException w:name="Medium Grid 2" w:uiPriority="68"/>
-    <w:lsdException w:name="Medium Grid 3" w:uiPriority="69"/>
-    <w:lsdException w:name="Dark List" w:uiPriority="70"/>
-    <w:lsdException w:name="Colorful Shading" w:uiPriority="71"/>
-    <w:lsdException w:name="Colorful List" w:uiPriority="72"/>
-    <w:lsdException w:name="Colorful Grid" w:uiPriority="73"/>
-    <w:lsdException w:name="Light Shading Accent 1" w:uiPriority="60"/>
-    <w:lsdException w:name="Light List Accent 1" w:uiPriority="61"/>
-    <w:lsdException w:name="Light Grid Accent 1" w:uiPriority="62"/>
-    <w:lsdException w:name="Medium Shading 1 Accent 1" w:uiPriority="63"/>
-    <w:lsdException w:name="Medium Shading 2 Accent 1" w:uiPriority="64"/>
-    <w:lsdException w:name="Medium List 1 Accent 1" w:uiPriority="65"/>
-    <w:lsdException w:name="Revision" w:semiHidden="1"/>
-    <w:lsdException w:name="List Paragraph" w:uiPriority="34" w:qFormat="1"/>
-    <w:lsdException w:name="Quote" w:uiPriority="29" w:qFormat="1"/>
-    <w:lsdException w:name="Intense Quote" w:uiPriority="30" w:qFormat="1"/>
-    <w:lsdException w:name="Medium List 2 Accent 1" w:uiPriority="66"/>
-    <w:lsdException w:name="Medium Grid 1 Accent 1" w:uiPriority="67"/>
-    <w:lsdException w:name="Medium Grid 2 Accent 1" w:uiPriority="68"/>
-    <w:lsdException w:name="Medium Grid 3 Accent 1" w:uiPriority="69"/>
-    <w:lsdException w:name="Dark List Accent 1" w:uiPriority="70"/>
-    <w:lsdException w:name="Colorful Shading Accent 1" w:uiPriority="71"/>
-    <w:lsdException w:name="Colorful List Accent 1" w:uiPriority="72"/>
-    <w:lsdException w:name="Colorful Grid Accent 1" w:uiPriority="73"/>
-    <w:lsdException w:name="Light Shading Accent 2" w:uiPriority="60"/>
-    <w:lsdException w:name="Light List Accent 2" w:uiPriority="61"/>
-    <w:lsdException w:name="Light Grid Accent 2" w:uiPriority="62"/>
-    <w:lsdException w:name="Medium Shading 1 Accent 2" w:uiPriority="63"/>
-    <w:lsdException w:name="Medium Shading 2 Accent 2" w:uiPriority="64"/>
-    <w:lsdException w:name="Medium List 1 Accent 2" w:uiPriority="65"/>
-    <w:lsdException w:name="Medium List 2 Accent 2" w:uiPriority="66"/>
-    <w:lsdException w:name="Medium Grid 1 Accent 2" w:uiPriority="67"/>
-    <w:lsdException w:name="Medium Grid 2 Accent 2" w:uiPriority="68"/>
-    <w:lsdException w:name="Medium Grid 3 Accent 2" w:uiPriority="69"/>
-    <w:lsdException w:name="Dark List Accent 2" w:uiPriority="70"/>
-    <w:lsdException w:name="Colorful Shading Accent 2" w:uiPriority="71"/>
-    <w:lsdException w:name="Colorful List Accent 2" w:uiPriority="72"/>
-    <w:lsdException w:name="Colorful Grid Accent 2" w:uiPriority="73"/>
-    <w:lsdException w:name="Light Shading Accent 3" w:uiPriority="60"/>
-    <w:lsdException w:name="Light List Accent 3" w:uiPriority="61"/>
-    <w:lsdException w:name="Light Grid Accent 3" w:uiPriority="62"/>
-    <w:lsdException w:name="Medium Shading 1 Accent 3" w:uiPriority="63"/>
-    <w:lsdException w:name="Medium Shading 2 Accent 3" w:uiPriority="64"/>
-    <w:lsdException w:name="Medium List 1 Accent 3" w:uiPriority="65"/>
-    <w:lsdException w:name="Medium List 2 Accent 3" w:uiPriority="66"/>
-    <w:lsdException w:name="Medium Grid 1 Accent 3" w:uiPriority="67"/>
-    <w:lsdException w:name="Medium Grid 2 Accent 3" w:uiPriority="68"/>
-    <w:lsdException w:name="Medium Grid 3 Accent 3" w:uiPriority="69"/>
-    <w:lsdException w:name="Dark List Accent 3" w:uiPriority="70"/>
-    <w:lsdException w:name="Colorful Shading Accent 3" w:uiPriority="71"/>
-    <w:lsdException w:name="Colorful List Accent 3" w:uiPriority="72"/>
-    <w:lsdException w:name="Colorful Grid Accent 3" w:uiPriority="73"/>
-    <w:lsdException w:name="Light Shading Accent 4" w:uiPriority="60"/>
-    <w:lsdException w:name="Light List Accent 4" w:uiPriority="61"/>
-    <w:lsdException w:name="Light Grid Accent 4" w:uiPriority="62"/>
-    <w:lsdException w:name="Medium Shading 1 Accent 4" w:uiPriority="63"/>
-    <w:lsdException w:name="Medium Shading 2 Accent 4" w:uiPriority="64"/>
-    <w:lsdException w:name="Medium List 1 Accent 4" w:uiPriority="65"/>
-    <w:lsdException w:name="Medium List 2 Accent 4" w:uiPriority="66"/>
-    <w:lsdException w:name="Medium Grid 1 Accent 4" w:uiPriority="67"/>
-    <w:lsdException w:name="Medium Grid 2 Accent 4" w:uiPriority="68"/>
-    <w:lsdException w:name="Medium Grid 3 Accent 4" w:uiPriority="69"/>
-    <w:lsdException w:name="Dark List Accent 4" w:uiPriority="70"/>
-    <w:lsdException w:name="Colorful Shading Accent 4" w:uiPriority="71"/>
-    <w:lsdException w:name="Colorful List Accent 4" w:uiPriority="72"/>
-    <w:lsdException w:name="Colorful Grid Accent 4" w:uiPriority="73"/>
-    <w:lsdException w:name="Light Shading Accent 5" w:uiPriority="60"/>
-    <w:lsdException w:name="Light List Accent 5" w:uiPriority="61"/>
-    <w:lsdException w:name="Light Grid Accent 5" w:uiPriority="62"/>
-    <w:lsdException w:name="Medium Shading 1 Accent 5" w:uiPriority="63"/>
-    <w:lsdException w:name="Medium Shading 2 Accent 5" w:uiPriority="64"/>
-    <w:lsdException w:name="Medium List 1 Accent 5" w:uiPriority="65"/>
-    <w:lsdException w:name="Medium List 2 Accent 5" w:uiPriority="66"/>
-    <w:lsdException w:name="Medium Grid 1 Accent 5" w:uiPriority="67"/>
-    <w:lsdException w:name="Medium Grid 2 Accent 5" w:uiPriority="68"/>
-    <w:lsdException w:name="Medium Grid 3 Accent 5" w:uiPriority="69"/>
-    <w:lsdException w:name="Dark List Accent 5" w:uiPriority="70"/>
-    <w:lsdException w:name="Colorful Shading Accent 5" w:uiPriority="71"/>
-    <w:lsdException w:name="Colorful List Accent 5" w:uiPriority="72"/>
-    <w:lsdException w:name="Colorful Grid Accent 5" w:uiPriority="73"/>
-    <w:lsdException w:name="Light Shading Accent 6" w:uiPriority="60"/>
-    <w:lsdException w:name="Light List Accent 6" w:uiPriority="61"/>
-    <w:lsdException w:name="Light Grid Accent 6" w:uiPriority="62"/>
-    <w:lsdException w:name="Medium Shading 1 Accent 6" w:uiPriority="63"/>
-    <w:lsdException w:name="Medium Shading 2 Accent 6" w:uiPriority="64"/>
-    <w:lsdException w:name="Medium List 1 Accent 6" w:uiPriority="65"/>
-    <w:lsdException w:name="Medium List 2 Accent 6" w:uiPriority="66"/>
-    <w:lsdException w:name="Medium Grid 1 Accent 6" w:uiPriority="67"/>
-    <w:lsdException w:name="Medium Grid 2 Accent 6" w:uiPriority="68"/>
-    <w:lsdException w:name="Medium Grid 3 Accent 6" w:uiPriority="69"/>
-    <w:lsdException w:name="Dark List Accent 6" w:uiPriority="70"/>
-    <w:lsdException w:name="Colorful Shading Accent 6" w:uiPriority="71"/>
-    <w:lsdException w:name="Colorful List Accent 6" w:uiPriority="72"/>
-    <w:lsdException w:name="Colorful Grid Accent 6" w:uiPriority="73"/>
-    <w:lsdException w:name="Subtle Emphasis" w:uiPriority="19" w:qFormat="1"/>
-    <w:lsdException w:name="Intense Emphasis" w:uiPriority="21" w:qFormat="1"/>
-    <w:lsdException w:name="Subtle Reference" w:uiPriority="31" w:qFormat="1"/>
-    <w:lsdException w:name="Intense Reference" w:uiPriority="32" w:qFormat="1"/>
-    <w:lsdException w:name="Book Title" w:uiPriority="33" w:qFormat="1"/>
-    <w:lsdException w:name="Bibliography" w:semiHidden="1" w:uiPriority="37" w:unhideWhenUsed="1"/>
-    <w:lsdException w:name="TOC Heading" w:semiHidden="1" w:uiPriority="39" w:unhideWhenUsed="1" w:qFormat="1"/>
-    <w:lsdException w:name="Grid Table 4" w:uiPriority="49"/>
-    <w:lsdException w:name="Grid Table 5 Dark" w:uiPriority="50"/>
-    <w:lsdException w:name="Grid Table 6 Colorful" w:uiPriority="51"/>
-    <w:lsdException w:name="Grid Table 7 Colorful" w:uiPriority="52"/>
-    <w:lsdException w:name="Grid Table 1 Light Accent 1" w:uiPriority="46"/>
-    <w:lsdException w:name="Grid Table 2 Accent 1" w:uiPriority="47"/>
-    <w:lsdException w:name="Grid Table 3 Accent 1" w:uiPriority="48"/>
-    <w:lsdException w:name="Grid Table 4 Accent 1" w:uiPriority="49"/>
-    <w:lsdException w:name="Grid Table 5 Dark Accent 1" w:uiPriority="50"/>
-    <w:lsdException w:name="Grid Table 6 Colorful Accent 1" w:uiPriority="51"/>
-    <w:lsdException w:name="Grid Table 7 Colorful Accent 1" w:uiPriority="52"/>
-    <w:lsdException w:name="Grid Table 1 Light Accent 2" w:uiPriority="46"/>
-    <w:lsdException w:name="Grid Table 2 Accent 2" w:uiPriority="47"/>
-    <w:lsdException w:name="Grid Table 3 Accent 2" w:uiPriority="48"/>
-    <w:lsdException w:name="Grid Table 4 Accent 2" w:uiPriority="49"/>
-    <w:lsdException w:name="Grid Table 5 Dark Accent 2" w:uiPriority="50"/>
-    <w:lsdException w:name="Grid Table 6 Colorful Accent 2" w:uiPriority="51"/>
-    <w:lsdException w:name="Grid Table 7 Colorful Accent 2" w:uiPriority="52"/>
-    <w:lsdException w:name="Grid Table 1 Light Accent 3" w:uiPriority="46"/>
-    <w:lsdException w:name="Grid Table 2 Accent 3" w:uiPriority="47"/>
-    <w:lsdException w:name="Grid Table 3 Accent 3" w:uiPriority="48"/>
-    <w:lsdException w:name="Grid Table 4 Accent 3" w:uiPriority="49"/>
-    <w:lsdException w:name="Grid Table 5 Dark Accent 3" w:uiPriority="50"/>
-    <w:lsdException w:name="Grid Table 6 Colorful Accent 3" w:uiPriority="51"/>
-    <w:lsdException w:name="Grid Table 7 Colorful Accent 3" w:uiPriority="52"/>
-    <w:lsdException w:name="Grid Table 1 Light Accent 4" w:uiPriority="46"/>
-    <w:lsdException w:name="Grid Table 2 Accent 4" w:uiPriority="47"/>
-    <w:lsdException w:name="Grid Table 3 Accent 4" w:uiPriority="48"/>
-    <w:lsdException w:name="Grid Table 4 Accent 4" w:uiPriority="49"/>
-    <w:lsdException w:name="Grid Table 5 Dark Accent 4" w:uiPriority="50"/>
-    <w:lsdException w:name="Grid Table 6 Colorful Accent 4" w:uiPriority="51"/>
-    <w:lsdException w:name="Grid Table 7 Colorful Accent 4" w:uiPriority="52"/>
-    <w:lsdException w:name="Grid Table 1 Light Accent 5" w:uiPriority="46"/>
-    <w:lsdException w:name="Grid Table 2 Accent 5" w:uiPriority="47"/>
-    <w:lsdException w:name="Grid Table 3 Accent 5" w:uiPriority="48"/>
-    <w:lsdException w:name="Grid Table 4 Accent 5" w:uiPriority="49"/>
-    <w:lsdException w:name="Grid Table 5 Dark Accent 5" w:uiPriority="50"/>
-    <w:lsdException w:name="Grid Table 6 Colorful Accent 5" w:uiPriority="51"/>
-    <w:lsdException w:name="Grid Table 7 Colorful Accent 5" w:uiPriority="52"/>
-    <w:lsdException w:name="Grid Table 1 Light Accent 6" w:uiPriority="46"/>
-    <w:lsdException w:name="Grid Table 2 Accent 6" w:uiPriority="47"/>
-    <w:lsdException w:name="Grid Table 3 Accent 6" w:uiPriority="48"/>
-    <w:lsdException w:name="Grid Table 4 Accent 6" w:uiPriority="49"/>
-    <w:lsdException w:name="Grid Table 5 Dark Accent 6" w:uiPriority="50"/>
-    <w:lsdException w:name="Grid Table 6 Colorful Accent 6" w:uiPriority="51"/>
-    <w:lsdException w:name="Grid Table 7 Colorful Accent 6" w:uiPriority="52"/>
-    <w:lsdException w:name="List Table 1 Light" w:uiPriority="46"/>
-    <w:lsdException w:name="List Table 2" w:uiPriority="47"/>
-    <w:lsdException w:name="List Table 3" w:uiPriority="48"/>
-    <w:lsdException w:name="List Table 4" w:uiPriority="49"/>
-    <w:lsdException w:name="List Table 5 Dark" w:uiPriority="50"/>
-    <w:lsdException w:name="List Table 6 Colorful" w:uiPriority="51"/>
-    <w:lsdException w:name="List Table 7 Colorful" w:uiPriority="52"/>
-    <w:lsdException w:name="List Table 1 Light Accent 1" w:uiPriority="46"/>
-    <w:lsdException w:name="List Table 2 Accent 1" w:uiPriority="47"/>
-    <w:lsdException w:name="List Table 3 Accent 1" w:uiPriority="48"/>
-    <w:lsdException w:name="List Table 4 Accent 1" w:uiPriority="49"/>
-    <w:lsdException w:name="List Table 5 Dark Accent 1" w:uiPriority="50"/>
-    <w:lsdException w:name="List Table 6 Colorful Accent 1" w:uiPriority="51"/>
-    <w:lsdException w:name="List Table 7 Colorful Accent 1" w:uiPriority="52"/>
-    <w:lsdException w:name="List Table 1 Light Accent 2" w:uiPriority="46"/>
-    <w:lsdException w:name="List Table 2 Accent 2" w:uiPriority="47"/>
-    <w:lsdException w:name="List Table 3 Accent 2" w:uiPriority="48"/>
-    <w:lsdException w:name="List Table 4 Accent 2" w:uiPriority="49"/>
-    <w:lsdException w:name="List Table 5 Dark Accent 2" w:uiPriority="50"/>
-    <w:lsdException w:name="List Table 6 Colorful Accent 2" w:uiPriority="51"/>
-    <w:lsdException w:name="List Table 7 Colorful Accent 2" w:uiPriority="52"/>
-    <w:lsdException w:name="List Table 1 Light Accent 3" w:uiPriority="46"/>
-    <w:lsdException w:name="List Table 2 Accent 3" w:uiPriority="47"/>
-    <w:lsdException w:name="List Table 3 Accent 3" w:uiPriority="48"/>
-    <w:lsdException w:name="List Table 4 Accent 3" w:uiPriority="49"/>
-    <w:lsdException w:name="List Table 5 Dark Accent 3" w:uiPriority="50"/>
-    <w:lsdException w:name="List Table 6 Colorful Accent 3" w:uiPriority="51"/>
-    <w:lsdException w:name="List Table 7 Colorful Accent 3" w:uiPriority="52"/>
-    <w:lsdException w:name="List Table 1 Light Accent 4" w:uiPriority="46"/>
-    <w:lsdException w:name="List Table 2 Accent 4" w:uiPriority="47"/>
-    <w:lsdException w:name="List Table 3 Accent 4" w:uiPriority="48"/>
-    <w:lsdException w:name="List Table 4 Accent 4" w:uiPriority="49"/>
-    <w:lsdException w:name="List Table 5 Dark Accent 4" w:uiPriority="50"/>
-    <w:lsdException w:name="List Table 6 Colorful Accent 4" w:uiPriority="51"/>
-    <w:lsdException w:name="List Table 7 Colorful Accent 4" w:uiPriority="52"/>
-    <w:lsdException w:name="List Table 1 Light Accent 5" w:uiPriority="46"/>
-    <w:lsdException w:name="List Table 2 Accent 5" w:uiPriority="47"/>
-    <w:lsdException w:name="List Table 3 Accent 5" w:uiPriority="48"/>
-    <w:lsdException w:name="List Table 4 Accent 5" w:uiPriority="49"/>
-    <w:lsdException w:name="List Table 5 Dark Accent 5" w:uiPriority="50"/>
-    <w:lsdException w:name="List Table 6 Colorful Accent 5" w:uiPriority="51"/>
-    <w:lsdException w:name="List Table 7 Colorful Accent 5" w:uiPriority="52"/>
-    <w:lsdException w:name="List Table 1 Light Accent 6" w:uiPriority="46"/>
-    <w:lsdException w:name="List Table 2 Accent 6" w:uiPriority="47"/>
-    <w:lsdException w:name="List Table 3 Accent 6" w:uiPriority="48"/>
-    <w:lsdException w:name="List Table 4 Accent 6" w:uiPriority="49"/>
-    <w:lsdException w:name="List Table 5 Dark Accent 6" w:uiPriority="50"/>
-    <w:lsdException w:name="List Table 6 Colorful Accent 6" w:uiPriority="51"/>
-    <w:lsdException w:name="List Table 7 Colorful Accent 6" w:uiPriority="52"/>
+  <w:latentStyles w:defLockedState="0" w:defUIPriority="99" w:defSemiHidden="1" w:defUnhideWhenUsed="1" w:defQFormat="0" w:count="276">
+    <w:lsdException w:name="Normal" w:semiHidden="0" w:uiPriority="0" w:unhideWhenUsed="0" w:qFormat="1"/>
+    <w:lsdException w:name="heading 1" w:semiHidden="0" w:uiPriority="9" w:unhideWhenUsed="0" w:qFormat="1"/>
+    <w:lsdException w:name="heading 2" w:uiPriority="9" w:qFormat="1"/>
+    <w:lsdException w:name="heading 3" w:uiPriority="9" w:qFormat="1"/>
+    <w:lsdException w:name="heading 4" w:uiPriority="9" w:qFormat="1"/>
+    <w:lsdException w:name="heading 5" w:uiPriority="9" w:qFormat="1"/>
+    <w:lsdException w:name="heading 6" w:uiPriority="9" w:qFormat="1"/>
+    <w:lsdException w:name="heading 7" w:uiPriority="9" w:qFormat="1"/>
+    <w:lsdException w:name="heading 8" w:uiPriority="9" w:qFormat="1"/>
+    <w:lsdException w:name="heading 9" w:uiPriority="9" w:qFormat="1"/>
+    <w:lsdException w:name="toc 1" w:uiPriority="39"/>
+    <w:lsdException w:name="toc 2" w:uiPriority="39"/>
+    <w:lsdException w:name="toc 3" w:uiPriority="39"/>
+    <w:lsdException w:name="toc 4" w:uiPriority="39"/>
+    <w:lsdException w:name="toc 5" w:uiPriority="39"/>
+    <w:lsdException w:name="toc 6" w:uiPriority="39"/>
+    <w:lsdException w:name="toc 7" w:uiPriority="39"/>
+    <w:lsdException w:name="toc 8" w:uiPriority="39"/>
+    <w:lsdException w:name="toc 9" w:uiPriority="39"/>
+    <w:lsdException w:name="caption" w:uiPriority="35" w:qFormat="1"/>
+    <w:lsdException w:name="Title" w:semiHidden="0" w:uiPriority="10" w:unhideWhenUsed="0" w:qFormat="1"/>
+    <w:lsdException w:name="Default Paragraph Font" w:uiPriority="1"/>
+    <w:lsdException w:name="Subtitle" w:semiHidden="0" w:uiPriority="11" w:unhideWhenUsed="0" w:qFormat="1"/>
+    <w:lsdException w:name="Strong" w:semiHidden="0" w:uiPriority="22" w:unhideWhenUsed="0" w:qFormat="1"/>
+    <w:lsdException w:name="Emphasis" w:semiHidden="0" w:uiPriority="20" w:unhideWhenUsed="0" w:qFormat="1"/>
+    <w:lsdException w:name="Table Grid" w:semiHidden="0" w:uiPriority="59" w:unhideWhenUsed="0"/>
+    <w:lsdException w:name="Note Level 1" w:semiHidden="0" w:unhideWhenUsed="0"/>
+    <w:lsdException w:name="Note Level 2" w:semiHidden="0" w:unhideWhenUsed="0"/>
+    <w:lsdException w:name="Note Level 3" w:semiHidden="0" w:unhideWhenUsed="0"/>
+    <w:lsdException w:name="Note Level 4" w:semiHidden="0" w:unhideWhenUsed="0"/>
+    <w:lsdException w:name="Note Level 5" w:semiHidden="0" w:unhideWhenUsed="0"/>
+    <w:lsdException w:name="Note Level 6" w:semiHidden="0" w:unhideWhenUsed="0"/>
+    <w:lsdException w:name="Note Level 7" w:semiHidden="0" w:unhideWhenUsed="0"/>
+    <w:lsdException w:name="Note Level 8" w:semiHidden="0" w:unhideWhenUsed="0"/>
+    <w:lsdException w:name="Note Level 9" w:semiHidden="0" w:unhideWhenUsed="0"/>
+    <w:lsdException w:name="Placeholder Text" w:unhideWhenUsed="0"/>
+    <w:lsdException w:name="No Spacing" w:semiHidden="0" w:uiPriority="1" w:unhideWhenUsed="0" w:qFormat="1"/>
+    <w:lsdException w:name="Light Shading" w:semiHidden="0" w:uiPriority="60" w:unhideWhenUsed="0"/>
+    <w:lsdException w:name="Light List" w:semiHidden="0" w:uiPriority="61" w:unhideWhenUsed="0"/>
+    <w:lsdException w:name="Light Grid" w:semiHidden="0" w:uiPriority="62" w:unhideWhenUsed="0"/>
+    <w:lsdException w:name="Medium Shading 1" w:semiHidden="0" w:uiPriority="63" w:unhideWhenUsed="0"/>
+    <w:lsdException w:name="Medium Shading 2" w:semiHidden="0" w:uiPriority="64" w:unhideWhenUsed="0"/>
+    <w:lsdException w:name="Medium List 1" w:semiHidden="0" w:uiPriority="65" w:unhideWhenUsed="0"/>
+    <w:lsdException w:name="Medium List 2" w:semiHidden="0" w:uiPriority="66" w:unhideWhenUsed="0"/>
+    <w:lsdException w:name="Medium Grid 1" w:semiHidden="0" w:uiPriority="67" w:unhideWhenUsed="0"/>
+    <w:lsdException w:name="Medium Grid 2" w:semiHidden="0" w:uiPriority="68" w:unhideWhenUsed="0"/>
+    <w:lsdException w:name="Medium Grid 3" w:semiHidden="0" w:uiPriority="69" w:unhideWhenUsed="0"/>
+    <w:lsdException w:name="Dark List" w:semiHidden="0" w:uiPriority="70" w:unhideWhenUsed="0"/>
+    <w:lsdException w:name="Colorful Shading" w:semiHidden="0" w:uiPriority="71" w:unhideWhenUsed="0"/>
+    <w:lsdException w:name="Colorful List" w:semiHidden="0" w:uiPriority="72" w:unhideWhenUsed="0"/>
+    <w:lsdException w:name="Colorful Grid" w:semiHidden="0" w:uiPriority="73" w:unhideWhenUsed="0"/>
+    <w:lsdException w:name="Light Shading Accent 1" w:semiHidden="0" w:uiPriority="60" w:unhideWhenUsed="0"/>
+    <w:lsdException w:name="Light List Accent 1" w:semiHidden="0" w:uiPriority="61" w:unhideWhenUsed="0"/>
+    <w:lsdException w:name="Light Grid Accent 1" w:semiHidden="0" w:uiPriority="62" w:unhideWhenUsed="0"/>
+    <w:lsdException w:name="Medium Shading 1 Accent 1" w:semiHidden="0" w:uiPriority="63" w:unhideWhenUsed="0"/>
+    <w:lsdException w:name="Medium Shading 2 Accent 1" w:semiHidden="0" w:uiPriority="64" w:unhideWhenUsed="0"/>
+    <w:lsdException w:name="Medium List 1 Accent 1" w:semiHidden="0" w:uiPriority="65" w:unhideWhenUsed="0"/>
+    <w:lsdException w:name="Revision" w:unhideWhenUsed="0"/>
+    <w:lsdException w:name="List Paragraph" w:semiHidden="0" w:uiPriority="34" w:unhideWhenUsed="0" w:qFormat="1"/>
+    <w:lsdException w:name="Quote" w:semiHidden="0" w:uiPriority="29" w:unhideWhenUsed="0" w:qFormat="1"/>
+    <w:lsdException w:name="Intense Quote" w:semiHidden="0" w:uiPriority="30" w:unhideWhenUsed="0" w:qFormat="1"/>
+    <w:lsdException w:name="Medium List 2 Accent 1" w:semiHidden="0" w:uiPriority="66" w:unhideWhenUsed="0"/>
+    <w:lsdException w:name="Medium Grid 1 Accent 1" w:semiHidden="0" w:uiPriority="67" w:unhideWhenUsed="0"/>
+    <w:lsdException w:name="Medium Grid 2 Accent 1" w:semiHidden="0" w:uiPriority="68" w:unhideWhenUsed="0"/>
+    <w:lsdException w:name="Medium Grid 3 Accent 1" w:semiHidden="0" w:uiPriority="69" w:unhideWhenUsed="0"/>
+    <w:lsdException w:name="Dark List Accent 1" w:semiHidden="0" w:uiPriority="70" w:unhideWhenUsed="0"/>
+    <w:lsdException w:name="Colorful Shading Accent 1" w:semiHidden="0" w:uiPriority="71" w:unhideWhenUsed="0"/>
+    <w:lsdException w:name="Colorful List Accent 1" w:semiHidden="0" w:uiPriority="72" w:unhideWhenUsed="0"/>
+    <w:lsdException w:name="Colorful Grid Accent 1" w:semiHidden="0" w:uiPriority="73" w:unhideWhenUsed="0"/>
+    <w:lsdException w:name="Light Shading Accent 2" w:semiHidden="0" w:uiPriority="60" w:unhideWhenUsed="0"/>
+    <w:lsdException w:name="Light List Accent 2" w:semiHidden="0" w:uiPriority="61" w:unhideWhenUsed="0"/>
+    <w:lsdException w:name="Light Grid Accent 2" w:semiHidden="0" w:uiPriority="62" w:unhideWhenUsed="0"/>
+    <w:lsdException w:name="Medium Shading 1 Accent 2" w:semiHidden="0" w:uiPriority="63" w:unhideWhenUsed="0"/>
+    <w:lsdException w:name="Medium Shading 2 Accent 2" w:semiHidden="0" w:uiPriority="64" w:unhideWhenUsed="0"/>
+    <w:lsdException w:name="Medium List 1 Accent 2" w:semiHidden="0" w:uiPriority="65" w:unhideWhenUsed="0"/>
+    <w:lsdException w:name="Medium List 2 Accent 2" w:semiHidden="0" w:uiPriority="66" w:unhideWhenUsed="0"/>
+    <w:lsdException w:name="Medium Grid 1 Accent 2" w:semiHidden="0" w:uiPriority="67" w:unhideWhenUsed="0"/>
+    <w:lsdException w:name="Medium Grid 2 Accent 2" w:semiHidden="0" w:uiPriority="68" w:unhideWhenUsed="0"/>
+    <w:lsdException w:name="Medium Grid 3 Accent 2" w:semiHidden="0" w:uiPriority="69" w:unhideWhenUsed="0"/>
+    <w:lsdException w:name="Dark List Accent 2" w:semiHidden="0" w:uiPriority="70" w:unhideWhenUsed="0"/>
+    <w:lsdException w:name="Colorful Shading Accent 2" w:semiHidden="0" w:uiPriority="71" w:unhideWhenUsed="0"/>
+    <w:lsdException w:name="Colorful List Accent 2" w:semiHidden="0" w:uiPriority="72" w:unhideWhenUsed="0"/>
+    <w:lsdException w:name="Colorful Grid Accent 2" w:semiHidden="0" w:uiPriority="73" w:unhideWhenUsed="0"/>
+    <w:lsdException w:name="Light Shading Accent 3" w:semiHidden="0" w:uiPriority="60" w:unhideWhenUsed="0"/>
+    <w:lsdException w:name="Light List Accent 3" w:semiHidden="0" w:uiPriority="61" w:unhideWhenUsed="0"/>
+    <w:lsdException w:name="Light Grid Accent 3" w:semiHidden="0" w:uiPriority="62" w:unhideWhenUsed="0"/>
+    <w:lsdException w:name="Medium Shading 1 Accent 3" w:semiHidden="0" w:uiPriority="63" w:unhideWhenUsed="0"/>
+    <w:lsdException w:name="Medium Shading 2 Accent 3" w:semiHidden="0" w:uiPriority="64" w:unhideWhenUsed="0"/>
+    <w:lsdException w:name="Medium List 1 Accent 3" w:semiHidden="0" w:uiPriority="65" w:unhideWhenUsed="0"/>
+    <w:lsdException w:name="Medium List 2 Accent 3" w:semiHidden="0" w:uiPriority="66" w:unhideWhenUsed="0"/>
+    <w:lsdException w:name="Medium Grid 1 Accent 3" w:semiHidden="0" w:uiPriority="67" w:unhideWhenUsed="0"/>
+    <w:lsdException w:name="Medium Grid 2 Accent 3" w:semiHidden="0" w:uiPriority="68" w:unhideWhenUsed="0"/>
+    <w:lsdException w:name="Medium Grid 3 Accent 3" w:semiHidden="0" w:uiPriority="69" w:unhideWhenUsed="0"/>
+    <w:lsdException w:name="Dark List Accent 3" w:semiHidden="0" w:uiPriority="70" w:unhideWhenUsed="0"/>
+    <w:lsdException w:name="Colorful Shading Accent 3" w:semiHidden="0" w:uiPriority="71" w:unhideWhenUsed="0"/>
+    <w:lsdException w:name="Colorful List Accent 3" w:semiHidden="0" w:uiPriority="72" w:unhideWhenUsed="0"/>
+    <w:lsdException w:name="Colorful Grid Accent 3" w:semiHidden="0" w:uiPriority="73" w:unhideWhenUsed="0"/>
+    <w:lsdException w:name="Light Shading Accent 4" w:semiHidden="0" w:uiPriority="60" w:unhideWhenUsed="0"/>
+    <w:lsdException w:name="Light List Accent 4" w:semiHidden="0" w:uiPriority="61" w:unhideWhenUsed="0"/>
+    <w:lsdException w:name="Light Grid Accent 4" w:semiHidden="0" w:uiPriority="62" w:unhideWhenUsed="0"/>
+    <w:lsdException w:name="Medium Shading 1 Accent 4" w:semiHidden="0" w:uiPriority="63" w:unhideWhenUsed="0"/>
+    <w:lsdException w:name="Medium Shading 2 Accent 4" w:semiHidden="0" w:uiPriority="64" w:unhideWhenUsed="0"/>
+    <w:lsdException w:name="Medium List 1 Accent 4" w:semiHidden="0" w:uiPriority="65" w:unhideWhenUsed="0"/>
+    <w:lsdException w:name="Medium List 2 Accent 4" w:semiHidden="0" w:uiPriority="66" w:unhideWhenUsed="0"/>
+    <w:lsdException w:name="Medium Grid 1 Accent 4" w:semiHidden="0" w:uiPriority="67" w:unhideWhenUsed="0"/>
+    <w:lsdException w:name="Medium Grid 2 Accent 4" w:semiHidden="0" w:uiPriority="68" w:unhideWhenUsed="0"/>
+    <w:lsdException w:name="Medium Grid 3 Accent 4" w:semiHidden="0" w:uiPriority="69" w:unhideWhenUsed="0"/>
+    <w:lsdException w:name="Dark List Accent 4" w:semiHidden="0" w:uiPriority="70" w:unhideWhenUsed="0"/>
+    <w:lsdException w:name="Colorful Shading Accent 4" w:semiHidden="0" w:uiPriority="71" w:unhideWhenUsed="0"/>
+    <w:lsdException w:name="Colorful List Accent 4" w:semiHidden="0" w:uiPriority="72" w:unhideWhenUsed="0"/>
+    <w:lsdException w:name="Colorful Grid Accent 4" w:semiHidden="0" w:uiPriority="73" w:unhideWhenUsed="0"/>
+    <w:lsdException w:name="Light Shading Accent 5" w:semiHidden="0" w:uiPriority="60" w:unhideWhenUsed="0"/>
+    <w:lsdException w:name="Light List Accent 5" w:semiHidden="0" w:uiPriority="61" w:unhideWhenUsed="0"/>
+    <w:lsdException w:name="Light Grid Accent 5" w:semiHidden="0" w:uiPriority="62" w:unhideWhenUsed="0"/>
+    <w:lsdException w:name="Medium Shading 1 Accent 5" w:semiHidden="0" w:uiPriority="63" w:unhideWhenUsed="0"/>
+    <w:lsdException w:name="Medium Shading 2 Accent 5" w:semiHidden="0" w:uiPriority="64" w:unhideWhenUsed="0"/>
+    <w:lsdException w:name="Medium List 1 Accent 5" w:semiHidden="0" w:uiPriority="65" w:unhideWhenUsed="0"/>
+    <w:lsdException w:name="Medium List 2 Accent 5" w:semiHidden="0" w:uiPriority="66" w:unhideWhenUsed="0"/>
+    <w:lsdException w:name="Medium Grid 1 Accent 5" w:semiHidden="0" w:uiPriority="67" w:unhideWhenUsed="0"/>
+    <w:lsdException w:name="Medium Grid 2 Accent 5" w:semiHidden="0" w:uiPriority="68" w:unhideWhenUsed="0"/>
+    <w:lsdException w:name="Medium Grid 3 Accent 5" w:semiHidden="0" w:uiPriority="69" w:unhideWhenUsed="0"/>
+    <w:lsdException w:name="Dark List Accent 5" w:semiHidden="0" w:uiPriority="70" w:unhideWhenUsed="0"/>
+    <w:lsdException w:name="Colorful Shading Accent 5" w:semiHidden="0" w:uiPriority="71" w:unhideWhenUsed="0"/>
+    <w:lsdException w:name="Colorful List Accent 5" w:semiHidden="0" w:uiPriority="72" w:unhideWhenUsed="0"/>
+    <w:lsdException w:name="Colorful Grid Accent 5" w:semiHidden="0" w:uiPriority="73" w:unhideWhenUsed="0"/>
+    <w:lsdException w:name="Light Shading Accent 6" w:semiHidden="0" w:uiPriority="60" w:unhideWhenUsed="0"/>
+    <w:lsdException w:name="Light List Accent 6" w:semiHidden="0" w:uiPriority="61" w:unhideWhenUsed="0"/>
+    <w:lsdException w:name="Light Grid Accent 6" w:semiHidden="0" w:uiPriority="62" w:unhideWhenUsed="0"/>
+    <w:lsdException w:name="Medium Shading 1 Accent 6" w:semiHidden="0" w:uiPriority="63" w:unhideWhenUsed="0"/>
+    <w:lsdException w:name="Medium Shading 2 Accent 6" w:semiHidden="0" w:uiPriority="64" w:unhideWhenUsed="0"/>
+    <w:lsdException w:name="Medium List 1 Accent 6" w:semiHidden="0" w:uiPriority="65" w:unhideWhenUsed="0"/>
+    <w:lsdException w:name="Medium List 2 Accent 6" w:semiHidden="0" w:uiPriority="66" w:unhideWhenUsed="0"/>
+    <w:lsdException w:name="Medium Grid 1 Accent 6" w:semiHidden="0" w:uiPriority="67" w:unhideWhenUsed="0"/>
+    <w:lsdException w:name="Medium Grid 2 Accent 6" w:semiHidden="0" w:uiPriority="68" w:unhideWhenUsed="0"/>
+    <w:lsdException w:name="Medium Grid 3 Accent 6" w:semiHidden="0" w:uiPriority="69" w:unhideWhenUsed="0"/>
+    <w:lsdException w:name="Dark List Accent 6" w:semiHidden="0" w:uiPriority="70" w:unhideWhenUsed="0"/>
+    <w:lsdException w:name="Colorful Shading Accent 6" w:semiHidden="0" w:uiPriority="71" w:unhideWhenUsed="0"/>
+    <w:lsdException w:name="Colorful List Accent 6" w:semiHidden="0" w:uiPriority="72" w:unhideWhenUsed="0"/>
+    <w:lsdException w:name="Colorful Grid Accent 6" w:semiHidden="0" w:uiPriority="73" w:unhideWhenUsed="0"/>
+    <w:lsdException w:name="Subtle Emphasis" w:semiHidden="0" w:uiPriority="19" w:unhideWhenUsed="0" w:qFormat="1"/>
+    <w:lsdException w:name="Intense Emphasis" w:semiHidden="0" w:uiPriority="21" w:unhideWhenUsed="0" w:qFormat="1"/>
+    <w:lsdException w:name="Subtle Reference" w:semiHidden="0" w:uiPriority="31" w:unhideWhenUsed="0" w:qFormat="1"/>
+    <w:lsdException w:name="Intense Reference" w:semiHidden="0" w:uiPriority="32" w:unhideWhenUsed="0" w:qFormat="1"/>
+    <w:lsdException w:name="Book Title" w:semiHidden="0" w:uiPriority="33" w:unhideWhenUsed="0" w:qFormat="1"/>
+    <w:lsdException w:name="Bibliography" w:uiPriority="37"/>
+    <w:lsdException w:name="TOC Heading" w:uiPriority="39" w:qFormat="1"/>
   </w:latentStyles>
   <w:style w:type="paragraph" w:default="1" w:styleId="Normal">
     <w:name w:val="Normal"/>
     <w:qFormat/>
   </w:style>
-  <w:style w:type="character" w:default="1" w:styleId="DefaultParagraphFont">
+  <w:style w:type="character" w:default="1" w:styleId="Policepardfaut">
     <w:name w:val="Default Paragraph Font"/>
     <w:uiPriority w:val="1"/>
     <w:semiHidden/>
     <w:unhideWhenUsed/>
   </w:style>
-  <w:style w:type="table" w:default="1" w:styleId="TableNormal">
+  <w:style w:type="table" w:default="1" w:styleId="TableauNormal">
     <w:name w:val="Normal Table"/>
     <w:uiPriority w:val="99"/>
     <w:semiHidden/>
@@ -7205,7 +7870,7 @@
       </w:tblCellMar>
     </w:tblPr>
   </w:style>
-  <w:style w:type="numbering" w:default="1" w:styleId="NoList">
+  <w:style w:type="numbering" w:default="1" w:styleId="Aucuneliste">
     <w:name w:val="No List"/>
     <w:uiPriority w:val="99"/>
     <w:semiHidden/>
@@ -7254,9 +7919,245 @@
 </w:styles>
 </file>
 
+<file path=word/glossary/stylesWithEffects.xml><?xml version="1.0" encoding="utf-8"?>
+<w:styles xmlns:wpc="http://schemas.microsoft.com/office/word/2010/wordprocessingCanvas" xmlns:mo="http://schemas.microsoft.com/office/mac/office/2008/main" xmlns:mc="http://schemas.openxmlformats.org/markup-compatibility/2006" xmlns:mv="urn:schemas-microsoft-com:mac:vml" xmlns:o="urn:schemas-microsoft-com:office:office" xmlns:r="http://schemas.openxmlformats.org/officeDocument/2006/relationships" xmlns:m="http://schemas.openxmlformats.org/officeDocument/2006/math" xmlns:v="urn:schemas-microsoft-com:vml" xmlns:wp14="http://schemas.microsoft.com/office/word/2010/wordprocessingDrawing" xmlns:wp="http://schemas.openxmlformats.org/drawingml/2006/wordprocessingDrawing" xmlns:w10="urn:schemas-microsoft-com:office:word" xmlns:w="http://schemas.openxmlformats.org/wordprocessingml/2006/main" xmlns:w14="http://schemas.microsoft.com/office/word/2010/wordml" xmlns:wpg="http://schemas.microsoft.com/office/word/2010/wordprocessingGroup" xmlns:wpi="http://schemas.microsoft.com/office/word/2010/wordprocessingInk" xmlns:wne="http://schemas.microsoft.com/office/word/2006/wordml" xmlns:wps="http://schemas.microsoft.com/office/word/2010/wordprocessingShape" mc:Ignorable="w14 wp14">
+  <w:docDefaults>
+    <w:rPrDefault>
+      <w:rPr>
+        <w:rFonts w:asciiTheme="minorHAnsi" w:eastAsiaTheme="minorEastAsia" w:hAnsiTheme="minorHAnsi" w:cstheme="minorBidi"/>
+        <w:sz w:val="24"/>
+        <w:szCs w:val="24"/>
+        <w:lang w:val="fr-FR" w:eastAsia="ja-JP" w:bidi="ar-SA"/>
+      </w:rPr>
+    </w:rPrDefault>
+    <w:pPrDefault/>
+  </w:docDefaults>
+  <w:latentStyles w:defLockedState="0" w:defUIPriority="99" w:defSemiHidden="1" w:defUnhideWhenUsed="1" w:defQFormat="0" w:count="276">
+    <w:lsdException w:name="Normal" w:semiHidden="0" w:uiPriority="0" w:unhideWhenUsed="0" w:qFormat="1"/>
+    <w:lsdException w:name="heading 1" w:semiHidden="0" w:uiPriority="9" w:unhideWhenUsed="0" w:qFormat="1"/>
+    <w:lsdException w:name="heading 2" w:uiPriority="9" w:qFormat="1"/>
+    <w:lsdException w:name="heading 3" w:uiPriority="9" w:qFormat="1"/>
+    <w:lsdException w:name="heading 4" w:uiPriority="9" w:qFormat="1"/>
+    <w:lsdException w:name="heading 5" w:uiPriority="9" w:qFormat="1"/>
+    <w:lsdException w:name="heading 6" w:uiPriority="9" w:qFormat="1"/>
+    <w:lsdException w:name="heading 7" w:uiPriority="9" w:qFormat="1"/>
+    <w:lsdException w:name="heading 8" w:uiPriority="9" w:qFormat="1"/>
+    <w:lsdException w:name="heading 9" w:uiPriority="9" w:qFormat="1"/>
+    <w:lsdException w:name="toc 1" w:uiPriority="39"/>
+    <w:lsdException w:name="toc 2" w:uiPriority="39"/>
+    <w:lsdException w:name="toc 3" w:uiPriority="39"/>
+    <w:lsdException w:name="toc 4" w:uiPriority="39"/>
+    <w:lsdException w:name="toc 5" w:uiPriority="39"/>
+    <w:lsdException w:name="toc 6" w:uiPriority="39"/>
+    <w:lsdException w:name="toc 7" w:uiPriority="39"/>
+    <w:lsdException w:name="toc 8" w:uiPriority="39"/>
+    <w:lsdException w:name="toc 9" w:uiPriority="39"/>
+    <w:lsdException w:name="caption" w:uiPriority="35" w:qFormat="1"/>
+    <w:lsdException w:name="Title" w:semiHidden="0" w:uiPriority="10" w:unhideWhenUsed="0" w:qFormat="1"/>
+    <w:lsdException w:name="Default Paragraph Font" w:uiPriority="1"/>
+    <w:lsdException w:name="Subtitle" w:semiHidden="0" w:uiPriority="11" w:unhideWhenUsed="0" w:qFormat="1"/>
+    <w:lsdException w:name="Strong" w:semiHidden="0" w:uiPriority="22" w:unhideWhenUsed="0" w:qFormat="1"/>
+    <w:lsdException w:name="Emphasis" w:semiHidden="0" w:uiPriority="20" w:unhideWhenUsed="0" w:qFormat="1"/>
+    <w:lsdException w:name="Table Grid" w:semiHidden="0" w:uiPriority="59" w:unhideWhenUsed="0"/>
+    <w:lsdException w:name="Note Level 1" w:semiHidden="0" w:unhideWhenUsed="0"/>
+    <w:lsdException w:name="Note Level 2" w:semiHidden="0" w:unhideWhenUsed="0"/>
+    <w:lsdException w:name="Note Level 3" w:semiHidden="0" w:unhideWhenUsed="0"/>
+    <w:lsdException w:name="Note Level 4" w:semiHidden="0" w:unhideWhenUsed="0"/>
+    <w:lsdException w:name="Note Level 5" w:semiHidden="0" w:unhideWhenUsed="0"/>
+    <w:lsdException w:name="Note Level 6" w:semiHidden="0" w:unhideWhenUsed="0"/>
+    <w:lsdException w:name="Note Level 7" w:semiHidden="0" w:unhideWhenUsed="0"/>
+    <w:lsdException w:name="Note Level 8" w:semiHidden="0" w:unhideWhenUsed="0"/>
+    <w:lsdException w:name="Note Level 9" w:semiHidden="0" w:unhideWhenUsed="0"/>
+    <w:lsdException w:name="Placeholder Text" w:unhideWhenUsed="0"/>
+    <w:lsdException w:name="No Spacing" w:semiHidden="0" w:uiPriority="1" w:unhideWhenUsed="0" w:qFormat="1"/>
+    <w:lsdException w:name="Light Shading" w:semiHidden="0" w:uiPriority="60" w:unhideWhenUsed="0"/>
+    <w:lsdException w:name="Light List" w:semiHidden="0" w:uiPriority="61" w:unhideWhenUsed="0"/>
+    <w:lsdException w:name="Light Grid" w:semiHidden="0" w:uiPriority="62" w:unhideWhenUsed="0"/>
+    <w:lsdException w:name="Medium Shading 1" w:semiHidden="0" w:uiPriority="63" w:unhideWhenUsed="0"/>
+    <w:lsdException w:name="Medium Shading 2" w:semiHidden="0" w:uiPriority="64" w:unhideWhenUsed="0"/>
+    <w:lsdException w:name="Medium List 1" w:semiHidden="0" w:uiPriority="65" w:unhideWhenUsed="0"/>
+    <w:lsdException w:name="Medium List 2" w:semiHidden="0" w:uiPriority="66" w:unhideWhenUsed="0"/>
+    <w:lsdException w:name="Medium Grid 1" w:semiHidden="0" w:uiPriority="67" w:unhideWhenUsed="0"/>
+    <w:lsdException w:name="Medium Grid 2" w:semiHidden="0" w:uiPriority="68" w:unhideWhenUsed="0"/>
+    <w:lsdException w:name="Medium Grid 3" w:semiHidden="0" w:uiPriority="69" w:unhideWhenUsed="0"/>
+    <w:lsdException w:name="Dark List" w:semiHidden="0" w:uiPriority="70" w:unhideWhenUsed="0"/>
+    <w:lsdException w:name="Colorful Shading" w:semiHidden="0" w:uiPriority="71" w:unhideWhenUsed="0"/>
+    <w:lsdException w:name="Colorful List" w:semiHidden="0" w:uiPriority="72" w:unhideWhenUsed="0"/>
+    <w:lsdException w:name="Colorful Grid" w:semiHidden="0" w:uiPriority="73" w:unhideWhenUsed="0"/>
+    <w:lsdException w:name="Light Shading Accent 1" w:semiHidden="0" w:uiPriority="60" w:unhideWhenUsed="0"/>
+    <w:lsdException w:name="Light List Accent 1" w:semiHidden="0" w:uiPriority="61" w:unhideWhenUsed="0"/>
+    <w:lsdException w:name="Light Grid Accent 1" w:semiHidden="0" w:uiPriority="62" w:unhideWhenUsed="0"/>
+    <w:lsdException w:name="Medium Shading 1 Accent 1" w:semiHidden="0" w:uiPriority="63" w:unhideWhenUsed="0"/>
+    <w:lsdException w:name="Medium Shading 2 Accent 1" w:semiHidden="0" w:uiPriority="64" w:unhideWhenUsed="0"/>
+    <w:lsdException w:name="Medium List 1 Accent 1" w:semiHidden="0" w:uiPriority="65" w:unhideWhenUsed="0"/>
+    <w:lsdException w:name="Revision" w:unhideWhenUsed="0"/>
+    <w:lsdException w:name="List Paragraph" w:semiHidden="0" w:uiPriority="34" w:unhideWhenUsed="0" w:qFormat="1"/>
+    <w:lsdException w:name="Quote" w:semiHidden="0" w:uiPriority="29" w:unhideWhenUsed="0" w:qFormat="1"/>
+    <w:lsdException w:name="Intense Quote" w:semiHidden="0" w:uiPriority="30" w:unhideWhenUsed="0" w:qFormat="1"/>
+    <w:lsdException w:name="Medium List 2 Accent 1" w:semiHidden="0" w:uiPriority="66" w:unhideWhenUsed="0"/>
+    <w:lsdException w:name="Medium Grid 1 Accent 1" w:semiHidden="0" w:uiPriority="67" w:unhideWhenUsed="0"/>
+    <w:lsdException w:name="Medium Grid 2 Accent 1" w:semiHidden="0" w:uiPriority="68" w:unhideWhenUsed="0"/>
+    <w:lsdException w:name="Medium Grid 3 Accent 1" w:semiHidden="0" w:uiPriority="69" w:unhideWhenUsed="0"/>
+    <w:lsdException w:name="Dark List Accent 1" w:semiHidden="0" w:uiPriority="70" w:unhideWhenUsed="0"/>
+    <w:lsdException w:name="Colorful Shading Accent 1" w:semiHidden="0" w:uiPriority="71" w:unhideWhenUsed="0"/>
+    <w:lsdException w:name="Colorful List Accent 1" w:semiHidden="0" w:uiPriority="72" w:unhideWhenUsed="0"/>
+    <w:lsdException w:name="Colorful Grid Accent 1" w:semiHidden="0" w:uiPriority="73" w:unhideWhenUsed="0"/>
+    <w:lsdException w:name="Light Shading Accent 2" w:semiHidden="0" w:uiPriority="60" w:unhideWhenUsed="0"/>
+    <w:lsdException w:name="Light List Accent 2" w:semiHidden="0" w:uiPriority="61" w:unhideWhenUsed="0"/>
+    <w:lsdException w:name="Light Grid Accent 2" w:semiHidden="0" w:uiPriority="62" w:unhideWhenUsed="0"/>
+    <w:lsdException w:name="Medium Shading 1 Accent 2" w:semiHidden="0" w:uiPriority="63" w:unhideWhenUsed="0"/>
+    <w:lsdException w:name="Medium Shading 2 Accent 2" w:semiHidden="0" w:uiPriority="64" w:unhideWhenUsed="0"/>
+    <w:lsdException w:name="Medium List 1 Accent 2" w:semiHidden="0" w:uiPriority="65" w:unhideWhenUsed="0"/>
+    <w:lsdException w:name="Medium List 2 Accent 2" w:semiHidden="0" w:uiPriority="66" w:unhideWhenUsed="0"/>
+    <w:lsdException w:name="Medium Grid 1 Accent 2" w:semiHidden="0" w:uiPriority="67" w:unhideWhenUsed="0"/>
+    <w:lsdException w:name="Medium Grid 2 Accent 2" w:semiHidden="0" w:uiPriority="68" w:unhideWhenUsed="0"/>
+    <w:lsdException w:name="Medium Grid 3 Accent 2" w:semiHidden="0" w:uiPriority="69" w:unhideWhenUsed="0"/>
+    <w:lsdException w:name="Dark List Accent 2" w:semiHidden="0" w:uiPriority="70" w:unhideWhenUsed="0"/>
+    <w:lsdException w:name="Colorful Shading Accent 2" w:semiHidden="0" w:uiPriority="71" w:unhideWhenUsed="0"/>
+    <w:lsdException w:name="Colorful List Accent 2" w:semiHidden="0" w:uiPriority="72" w:unhideWhenUsed="0"/>
+    <w:lsdException w:name="Colorful Grid Accent 2" w:semiHidden="0" w:uiPriority="73" w:unhideWhenUsed="0"/>
+    <w:lsdException w:name="Light Shading Accent 3" w:semiHidden="0" w:uiPriority="60" w:unhideWhenUsed="0"/>
+    <w:lsdException w:name="Light List Accent 3" w:semiHidden="0" w:uiPriority="61" w:unhideWhenUsed="0"/>
+    <w:lsdException w:name="Light Grid Accent 3" w:semiHidden="0" w:uiPriority="62" w:unhideWhenUsed="0"/>
+    <w:lsdException w:name="Medium Shading 1 Accent 3" w:semiHidden="0" w:uiPriority="63" w:unhideWhenUsed="0"/>
+    <w:lsdException w:name="Medium Shading 2 Accent 3" w:semiHidden="0" w:uiPriority="64" w:unhideWhenUsed="0"/>
+    <w:lsdException w:name="Medium List 1 Accent 3" w:semiHidden="0" w:uiPriority="65" w:unhideWhenUsed="0"/>
+    <w:lsdException w:name="Medium List 2 Accent 3" w:semiHidden="0" w:uiPriority="66" w:unhideWhenUsed="0"/>
+    <w:lsdException w:name="Medium Grid 1 Accent 3" w:semiHidden="0" w:uiPriority="67" w:unhideWhenUsed="0"/>
+    <w:lsdException w:name="Medium Grid 2 Accent 3" w:semiHidden="0" w:uiPriority="68" w:unhideWhenUsed="0"/>
+    <w:lsdException w:name="Medium Grid 3 Accent 3" w:semiHidden="0" w:uiPriority="69" w:unhideWhenUsed="0"/>
+    <w:lsdException w:name="Dark List Accent 3" w:semiHidden="0" w:uiPriority="70" w:unhideWhenUsed="0"/>
+    <w:lsdException w:name="Colorful Shading Accent 3" w:semiHidden="0" w:uiPriority="71" w:unhideWhenUsed="0"/>
+    <w:lsdException w:name="Colorful List Accent 3" w:semiHidden="0" w:uiPriority="72" w:unhideWhenUsed="0"/>
+    <w:lsdException w:name="Colorful Grid Accent 3" w:semiHidden="0" w:uiPriority="73" w:unhideWhenUsed="0"/>
+    <w:lsdException w:name="Light Shading Accent 4" w:semiHidden="0" w:uiPriority="60" w:unhideWhenUsed="0"/>
+    <w:lsdException w:name="Light List Accent 4" w:semiHidden="0" w:uiPriority="61" w:unhideWhenUsed="0"/>
+    <w:lsdException w:name="Light Grid Accent 4" w:semiHidden="0" w:uiPriority="62" w:unhideWhenUsed="0"/>
+    <w:lsdException w:name="Medium Shading 1 Accent 4" w:semiHidden="0" w:uiPriority="63" w:unhideWhenUsed="0"/>
+    <w:lsdException w:name="Medium Shading 2 Accent 4" w:semiHidden="0" w:uiPriority="64" w:unhideWhenUsed="0"/>
+    <w:lsdException w:name="Medium List 1 Accent 4" w:semiHidden="0" w:uiPriority="65" w:unhideWhenUsed="0"/>
+    <w:lsdException w:name="Medium List 2 Accent 4" w:semiHidden="0" w:uiPriority="66" w:unhideWhenUsed="0"/>
+    <w:lsdException w:name="Medium Grid 1 Accent 4" w:semiHidden="0" w:uiPriority="67" w:unhideWhenUsed="0"/>
+    <w:lsdException w:name="Medium Grid 2 Accent 4" w:semiHidden="0" w:uiPriority="68" w:unhideWhenUsed="0"/>
+    <w:lsdException w:name="Medium Grid 3 Accent 4" w:semiHidden="0" w:uiPriority="69" w:unhideWhenUsed="0"/>
+    <w:lsdException w:name="Dark List Accent 4" w:semiHidden="0" w:uiPriority="70" w:unhideWhenUsed="0"/>
+    <w:lsdException w:name="Colorful Shading Accent 4" w:semiHidden="0" w:uiPriority="71" w:unhideWhenUsed="0"/>
+    <w:lsdException w:name="Colorful List Accent 4" w:semiHidden="0" w:uiPriority="72" w:unhideWhenUsed="0"/>
+    <w:lsdException w:name="Colorful Grid Accent 4" w:semiHidden="0" w:uiPriority="73" w:unhideWhenUsed="0"/>
+    <w:lsdException w:name="Light Shading Accent 5" w:semiHidden="0" w:uiPriority="60" w:unhideWhenUsed="0"/>
+    <w:lsdException w:name="Light List Accent 5" w:semiHidden="0" w:uiPriority="61" w:unhideWhenUsed="0"/>
+    <w:lsdException w:name="Light Grid Accent 5" w:semiHidden="0" w:uiPriority="62" w:unhideWhenUsed="0"/>
+    <w:lsdException w:name="Medium Shading 1 Accent 5" w:semiHidden="0" w:uiPriority="63" w:unhideWhenUsed="0"/>
+    <w:lsdException w:name="Medium Shading 2 Accent 5" w:semiHidden="0" w:uiPriority="64" w:unhideWhenUsed="0"/>
+    <w:lsdException w:name="Medium List 1 Accent 5" w:semiHidden="0" w:uiPriority="65" w:unhideWhenUsed="0"/>
+    <w:lsdException w:name="Medium List 2 Accent 5" w:semiHidden="0" w:uiPriority="66" w:unhideWhenUsed="0"/>
+    <w:lsdException w:name="Medium Grid 1 Accent 5" w:semiHidden="0" w:uiPriority="67" w:unhideWhenUsed="0"/>
+    <w:lsdException w:name="Medium Grid 2 Accent 5" w:semiHidden="0" w:uiPriority="68" w:unhideWhenUsed="0"/>
+    <w:lsdException w:name="Medium Grid 3 Accent 5" w:semiHidden="0" w:uiPriority="69" w:unhideWhenUsed="0"/>
+    <w:lsdException w:name="Dark List Accent 5" w:semiHidden="0" w:uiPriority="70" w:unhideWhenUsed="0"/>
+    <w:lsdException w:name="Colorful Shading Accent 5" w:semiHidden="0" w:uiPriority="71" w:unhideWhenUsed="0"/>
+    <w:lsdException w:name="Colorful List Accent 5" w:semiHidden="0" w:uiPriority="72" w:unhideWhenUsed="0"/>
+    <w:lsdException w:name="Colorful Grid Accent 5" w:semiHidden="0" w:uiPriority="73" w:unhideWhenUsed="0"/>
+    <w:lsdException w:name="Light Shading Accent 6" w:semiHidden="0" w:uiPriority="60" w:unhideWhenUsed="0"/>
+    <w:lsdException w:name="Light List Accent 6" w:semiHidden="0" w:uiPriority="61" w:unhideWhenUsed="0"/>
+    <w:lsdException w:name="Light Grid Accent 6" w:semiHidden="0" w:uiPriority="62" w:unhideWhenUsed="0"/>
+    <w:lsdException w:name="Medium Shading 1 Accent 6" w:semiHidden="0" w:uiPriority="63" w:unhideWhenUsed="0"/>
+    <w:lsdException w:name="Medium Shading 2 Accent 6" w:semiHidden="0" w:uiPriority="64" w:unhideWhenUsed="0"/>
+    <w:lsdException w:name="Medium List 1 Accent 6" w:semiHidden="0" w:uiPriority="65" w:unhideWhenUsed="0"/>
+    <w:lsdException w:name="Medium List 2 Accent 6" w:semiHidden="0" w:uiPriority="66" w:unhideWhenUsed="0"/>
+    <w:lsdException w:name="Medium Grid 1 Accent 6" w:semiHidden="0" w:uiPriority="67" w:unhideWhenUsed="0"/>
+    <w:lsdException w:name="Medium Grid 2 Accent 6" w:semiHidden="0" w:uiPriority="68" w:unhideWhenUsed="0"/>
+    <w:lsdException w:name="Medium Grid 3 Accent 6" w:semiHidden="0" w:uiPriority="69" w:unhideWhenUsed="0"/>
+    <w:lsdException w:name="Dark List Accent 6" w:semiHidden="0" w:uiPriority="70" w:unhideWhenUsed="0"/>
+    <w:lsdException w:name="Colorful Shading Accent 6" w:semiHidden="0" w:uiPriority="71" w:unhideWhenUsed="0"/>
+    <w:lsdException w:name="Colorful List Accent 6" w:semiHidden="0" w:uiPriority="72" w:unhideWhenUsed="0"/>
+    <w:lsdException w:name="Colorful Grid Accent 6" w:semiHidden="0" w:uiPriority="73" w:unhideWhenUsed="0"/>
+    <w:lsdException w:name="Subtle Emphasis" w:semiHidden="0" w:uiPriority="19" w:unhideWhenUsed="0" w:qFormat="1"/>
+    <w:lsdException w:name="Intense Emphasis" w:semiHidden="0" w:uiPriority="21" w:unhideWhenUsed="0" w:qFormat="1"/>
+    <w:lsdException w:name="Subtle Reference" w:semiHidden="0" w:uiPriority="31" w:unhideWhenUsed="0" w:qFormat="1"/>
+    <w:lsdException w:name="Intense Reference" w:semiHidden="0" w:uiPriority="32" w:unhideWhenUsed="0" w:qFormat="1"/>
+    <w:lsdException w:name="Book Title" w:semiHidden="0" w:uiPriority="33" w:unhideWhenUsed="0" w:qFormat="1"/>
+    <w:lsdException w:name="Bibliography" w:uiPriority="37"/>
+    <w:lsdException w:name="TOC Heading" w:uiPriority="39" w:qFormat="1"/>
+  </w:latentStyles>
+  <w:style w:type="paragraph" w:default="1" w:styleId="Normal">
+    <w:name w:val="Normal"/>
+    <w:qFormat/>
+  </w:style>
+  <w:style w:type="character" w:default="1" w:styleId="Policepardfaut">
+    <w:name w:val="Default Paragraph Font"/>
+    <w:uiPriority w:val="1"/>
+    <w:semiHidden/>
+    <w:unhideWhenUsed/>
+  </w:style>
+  <w:style w:type="table" w:default="1" w:styleId="TableauNormal">
+    <w:name w:val="Normal Table"/>
+    <w:uiPriority w:val="99"/>
+    <w:semiHidden/>
+    <w:unhideWhenUsed/>
+    <w:tblPr>
+      <w:tblInd w:w="0" w:type="dxa"/>
+      <w:tblCellMar>
+        <w:top w:w="0" w:type="dxa"/>
+        <w:left w:w="108" w:type="dxa"/>
+        <w:bottom w:w="0" w:type="dxa"/>
+        <w:right w:w="108" w:type="dxa"/>
+      </w:tblCellMar>
+    </w:tblPr>
+  </w:style>
+  <w:style w:type="numbering" w:default="1" w:styleId="Aucuneliste">
+    <w:name w:val="No List"/>
+    <w:uiPriority w:val="99"/>
+    <w:semiHidden/>
+    <w:unhideWhenUsed/>
+  </w:style>
+  <w:style w:type="paragraph" w:customStyle="1" w:styleId="E6144856E2DF054D9C21B1708714F320">
+    <w:name w:val="E6144856E2DF054D9C21B1708714F320"/>
+    <w:rsid w:val="00024AEB"/>
+  </w:style>
+  <w:style w:type="paragraph" w:customStyle="1" w:styleId="414FADD95215084E9720FFFC5830D83D">
+    <w:name w:val="414FADD95215084E9720FFFC5830D83D"/>
+    <w:rsid w:val="00024AEB"/>
+  </w:style>
+  <w:style w:type="paragraph" w:customStyle="1" w:styleId="DA8DDB1DE5409C459C664462D3CF19BE">
+    <w:name w:val="DA8DDB1DE5409C459C664462D3CF19BE"/>
+    <w:rsid w:val="00024AEB"/>
+  </w:style>
+  <w:style w:type="paragraph" w:customStyle="1" w:styleId="C08154786F1B024DA2A5FC26B5C231D9">
+    <w:name w:val="C08154786F1B024DA2A5FC26B5C231D9"/>
+    <w:rsid w:val="00024AEB"/>
+  </w:style>
+  <w:style w:type="paragraph" w:customStyle="1" w:styleId="934158C221D2E545BEA8CF8908F79D45">
+    <w:name w:val="934158C221D2E545BEA8CF8908F79D45"/>
+    <w:rsid w:val="00024AEB"/>
+  </w:style>
+  <w:style w:type="paragraph" w:customStyle="1" w:styleId="F58FF5E968E6AE4396CAE3096E655952">
+    <w:name w:val="F58FF5E968E6AE4396CAE3096E655952"/>
+    <w:rsid w:val="00024AEB"/>
+  </w:style>
+  <w:style w:type="paragraph" w:customStyle="1" w:styleId="FB2D69AC1DC831439B644C6EF86FC8C9">
+    <w:name w:val="FB2D69AC1DC831439B644C6EF86FC8C9"/>
+    <w:rsid w:val="00024AEB"/>
+  </w:style>
+  <w:style w:type="paragraph" w:customStyle="1" w:styleId="EB107A5FBE35254ABE338FAAC999BB4A">
+    <w:name w:val="EB107A5FBE35254ABE338FAAC999BB4A"/>
+    <w:rsid w:val="00024AEB"/>
+  </w:style>
+  <w:style w:type="paragraph" w:customStyle="1" w:styleId="93A0A45E9EC761458589542709F2F633">
+    <w:name w:val="93A0A45E9EC761458589542709F2F633"/>
+    <w:rsid w:val="00024AEB"/>
+  </w:style>
+  <w:style w:type="paragraph" w:customStyle="1" w:styleId="E232A7F57674FB49A016E4CAB403B913">
+    <w:name w:val="E232A7F57674FB49A016E4CAB403B913"/>
+    <w:rsid w:val="00024AEB"/>
+  </w:style>
+</w:styles>
+</file>
+
 <file path=word/glossary/webSettings.xml><?xml version="1.0" encoding="utf-8"?>
-<w:webSettings xmlns:mc="http://schemas.openxmlformats.org/markup-compatibility/2006" xmlns:r="http://schemas.openxmlformats.org/officeDocument/2006/relationships" xmlns:w="http://schemas.openxmlformats.org/wordprocessingml/2006/main" xmlns:w14="http://schemas.microsoft.com/office/word/2010/wordml" xmlns:w15="http://schemas.microsoft.com/office/word/2012/wordml" mc:Ignorable="w14 w15">
+<w:webSettings xmlns:mc="http://schemas.openxmlformats.org/markup-compatibility/2006" xmlns:r="http://schemas.openxmlformats.org/officeDocument/2006/relationships" xmlns:w="http://schemas.openxmlformats.org/wordprocessingml/2006/main" xmlns:w14="http://schemas.microsoft.com/office/word/2010/wordml" mc:Ignorable="w14">
   <w:allowPNG/>
+  <w:doNotSaveAsSingleFile/>
 </w:webSettings>
 </file>
 
@@ -7515,7 +8416,7 @@
   <a:extraClrSchemeLst/>
   <a:extLst>
     <a:ext uri="{05A4C25C-085E-4340-85A3-A5531E510DB2}">
-      <thm15:themeFamily xmlns:thm15="http://schemas.microsoft.com/office/thememl/2012/main" name="Office Theme" id="{62F939B6-93AF-4DB8-9C6B-D6C7DFDC589F}" vid="{4A3C46E8-61CC-4603-A589-7422A47A8E4A}"/>
+      <thm15:themeFamily xmlns:thm15="http://schemas.microsoft.com/office/thememl/2012/main" xmlns="" name="Office Theme" id="{62F939B6-93AF-4DB8-9C6B-D6C7DFDC589F}" vid="{4A3C46E8-61CC-4603-A589-7422A47A8E4A}"/>
     </a:ext>
   </a:extLst>
 </a:theme>
@@ -7545,7 +8446,7 @@
 </file>
 
 <file path=customXml/itemProps2.xml><?xml version="1.0" encoding="utf-8"?>
-<ds:datastoreItem xmlns:ds="http://schemas.openxmlformats.org/officeDocument/2006/customXml" ds:itemID="{FDD7FF03-585F-4D1C-9948-DDA4D9ECD334}">
+<ds:datastoreItem xmlns:ds="http://schemas.openxmlformats.org/officeDocument/2006/customXml" ds:itemID="{0E52E3FA-C16B-6747-B3FB-81EE6D0AFDFF}">
   <ds:schemaRefs>
     <ds:schemaRef ds:uri="http://schemas.openxmlformats.org/officeDocument/2006/bibliography"/>
   </ds:schemaRefs>

</xml_diff>

<commit_message>
Ajout du rapport version PDF
</commit_message>
<xml_diff>
--- a/Rapport.docx
+++ b/Rapport.docx
@@ -2,6 +2,8 @@
 <file path=word/document.xml><?xml version="1.0" encoding="utf-8"?>
 <w:document xmlns:wpc="http://schemas.microsoft.com/office/word/2010/wordprocessingCanvas" xmlns:mc="http://schemas.openxmlformats.org/markup-compatibility/2006" xmlns:o="urn:schemas-microsoft-com:office:office" xmlns:r="http://schemas.openxmlformats.org/officeDocument/2006/relationships" xmlns:m="http://schemas.openxmlformats.org/officeDocument/2006/math" xmlns:v="urn:schemas-microsoft-com:vml" xmlns:wp14="http://schemas.microsoft.com/office/word/2010/wordprocessingDrawing" xmlns:wp="http://schemas.openxmlformats.org/drawingml/2006/wordprocessingDrawing" xmlns:w10="urn:schemas-microsoft-com:office:word" xmlns:w="http://schemas.openxmlformats.org/wordprocessingml/2006/main" xmlns:w14="http://schemas.microsoft.com/office/word/2010/wordml" xmlns:w15="http://schemas.microsoft.com/office/word/2012/wordml" xmlns:wpg="http://schemas.microsoft.com/office/word/2010/wordprocessingGroup" xmlns:wpi="http://schemas.microsoft.com/office/word/2010/wordprocessingInk" xmlns:wne="http://schemas.microsoft.com/office/word/2006/wordml" xmlns:wps="http://schemas.microsoft.com/office/word/2010/wordprocessingShape" mc:Ignorable="w14 w15 wp14">
   <w:body>
+    <w:bookmarkStart w:id="0" w:name="_GoBack" w:displacedByCustomXml="next"/>
+    <w:bookmarkEnd w:id="0" w:displacedByCustomXml="next"/>
     <w:sdt>
       <w:sdtPr>
         <w:rPr>
@@ -1155,8 +1157,6 @@
             </w:rPr>
             <w:t>Fonctionnement de l’heuristique</w:t>
           </w:r>
-          <w:bookmarkStart w:id="0" w:name="_GoBack"/>
-          <w:bookmarkEnd w:id="0"/>
           <w:r>
             <w:rPr>
               <w:noProof/>
@@ -2061,15 +2061,7 @@
         <w:jc w:val="both"/>
       </w:pPr>
       <w:r>
-        <w:t>Lorsqu’on cherche une solution, mieux vaut le faire en partant du dernier lot livré (</w:t>
-      </w:r>
-      <w:proofErr w:type="spellStart"/>
-      <w:r>
-        <w:t>backtracking</w:t>
-      </w:r>
-      <w:proofErr w:type="spellEnd"/>
-      <w:r>
-        <w:t>), puisque cela nous offre un point d’ancrage au niveau des dates : on sait que le dernier lot livré le sera à telle date, et on peu</w:t>
+        <w:t>Lorsqu’on cherche une solution, mieux vaut le faire en partant du dernier lot livré (backtracking), puisque cela nous offre un point d’ancrage au niveau des dates : on sait que le dernier lot livré le sera à telle date, et on peu</w:t>
       </w:r>
       <w:r>
         <w:t>t</w:t>
@@ -2210,13 +2202,8 @@
       <w:r>
         <w:t xml:space="preserve">Classe </w:t>
       </w:r>
-      <w:proofErr w:type="spellStart"/>
-      <w:r>
-        <w:t>Probleme</w:t>
-      </w:r>
-      <w:proofErr w:type="spellEnd"/>
-      <w:r>
-        <w:t> :</w:t>
+      <w:r>
+        <w:t>Probleme :</w:t>
       </w:r>
       <w:bookmarkEnd w:id="7"/>
       <w:bookmarkEnd w:id="8"/>
@@ -2306,24 +2293,11 @@
         </w:numPr>
         <w:jc w:val="both"/>
       </w:pPr>
-      <w:proofErr w:type="spellStart"/>
-      <w:r>
-        <w:t>bestSol</w:t>
-      </w:r>
-      <w:proofErr w:type="spellEnd"/>
-      <w:r>
-        <w:t> : la meilleure solution trouvée au problème. Au début, il n’y en a pas</w:t>
-      </w:r>
-      <w:r>
-        <w:t xml:space="preserve">. Une solution est une liste de </w:t>
-      </w:r>
-      <w:proofErr w:type="spellStart"/>
-      <w:r>
-        <w:t>Batches</w:t>
-      </w:r>
-      <w:proofErr w:type="spellEnd"/>
-      <w:r>
-        <w:t>. Leur ordre dans la liste est l’ordre dans lequel il faut les envoyer.</w:t>
+      <w:r>
+        <w:t>bestSol : la meilleure solution trouvée au problème. Au début, il n’y en a pas</w:t>
+      </w:r>
+      <w:r>
+        <w:t>. Une solution est une liste de Batches. Leur ordre dans la liste est l’ordre dans lequel il faut les envoyer.</w:t>
       </w:r>
     </w:p>
     <w:p>
@@ -2334,13 +2308,8 @@
           <w:numId w:val="5"/>
         </w:numPr>
       </w:pPr>
-      <w:proofErr w:type="spellStart"/>
-      <w:r>
-        <w:t>evalBestSol</w:t>
-      </w:r>
-      <w:proofErr w:type="spellEnd"/>
-      <w:r>
-        <w:t> : l’évaluation de la meilleure solution trouvée</w:t>
+      <w:r>
+        <w:t>evalBestSol : l’évaluation de la meilleure solution trouvée</w:t>
       </w:r>
     </w:p>
     <w:p>
@@ -2374,13 +2343,8 @@
           <w:numId w:val="5"/>
         </w:numPr>
       </w:pPr>
-      <w:proofErr w:type="spellStart"/>
-      <w:r>
-        <w:t>solve</w:t>
-      </w:r>
-      <w:proofErr w:type="spellEnd"/>
-      <w:r>
-        <w:t> : trouve la solution exacte au problème</w:t>
+      <w:r>
+        <w:t>solve : trouve la solution exacte au problème</w:t>
       </w:r>
     </w:p>
     <w:p>
@@ -2389,15 +2353,7 @@
         <w:jc w:val="both"/>
       </w:pPr>
       <w:r>
-        <w:t>Il y a beaucoup d’autres méthodes que nous n’énumèrerons pas, puisqu’elles représentent des sous-méthodes nécessaires au bon fonctionnement de « heuristique » et de « </w:t>
-      </w:r>
-      <w:proofErr w:type="spellStart"/>
-      <w:r>
-        <w:t>solve</w:t>
-      </w:r>
-      <w:proofErr w:type="spellEnd"/>
-      <w:r>
-        <w:t> ».</w:t>
+        <w:t>Il y a beaucoup d’autres méthodes que nous n’énumèrerons pas, puisqu’elles représentent des sous-méthodes nécessaires au bon fonctionnement de « heuristique » et de « solve ».</w:t>
       </w:r>
       <w:r>
         <w:t xml:space="preserve"> Nous les cachons aux yeux de l’utilisateur en les mettant privées, ce dernier n’a besoin d’utiliser que l’interface de la classe.</w:t>
@@ -2424,15 +2380,7 @@
         <w:jc w:val="both"/>
       </w:pPr>
       <w:r>
-        <w:t xml:space="preserve">Un batch est un lot de produits. Quels </w:t>
-      </w:r>
-      <w:proofErr w:type="spellStart"/>
-      <w:r>
-        <w:t>batchs</w:t>
-      </w:r>
-      <w:proofErr w:type="spellEnd"/>
-      <w:r>
-        <w:t xml:space="preserve"> envoyer et dans quel ordre, c’est</w:t>
+        <w:t>Un batch est un lot de produits. Quels batchs envoyer et dans quel ordre, c’est</w:t>
       </w:r>
       <w:r>
         <w:t xml:space="preserve"> ce qu’on va essayer de trouver lorsque nous nous attaquerons à la résolution de ce problème.</w:t>
@@ -2474,13 +2422,8 @@
         </w:numPr>
         <w:jc w:val="both"/>
       </w:pPr>
-      <w:proofErr w:type="spellStart"/>
-      <w:r>
-        <w:t>Date_livraison</w:t>
-      </w:r>
-      <w:proofErr w:type="spellEnd"/>
-      <w:r>
-        <w:t xml:space="preserve"> : la date à laquelle un batch a été livré. Cette date ne peut être trouvée qu’après avoir trouvé la solution complète dans laquelle ce batch est </w:t>
+      <w:r>
+        <w:t xml:space="preserve">Date_livraison : la date à laquelle un batch a été livré. Cette date ne peut être trouvée qu’après avoir trouvé la solution complète dans laquelle ce batch est </w:t>
       </w:r>
       <w:r>
         <w:t>inclus</w:t>
@@ -2498,13 +2441,8 @@
         </w:numPr>
         <w:jc w:val="both"/>
       </w:pPr>
-      <w:proofErr w:type="spellStart"/>
-      <w:r>
-        <w:t>Cout_st_cour</w:t>
-      </w:r>
-      <w:proofErr w:type="spellEnd"/>
-      <w:r>
-        <w:t> : utilisé ponctuellement pour connaitre le coût de stockage du batch</w:t>
+      <w:r>
+        <w:t>Cout_st_cour : utilisé ponctuellement pour connaitre le coût de stockage du batch</w:t>
       </w:r>
     </w:p>
     <w:p>
@@ -2516,13 +2454,8 @@
         </w:numPr>
         <w:jc w:val="both"/>
       </w:pPr>
-      <w:proofErr w:type="spellStart"/>
-      <w:r>
-        <w:t>dateGlobale</w:t>
-      </w:r>
-      <w:proofErr w:type="spellEnd"/>
-      <w:r>
-        <w:t> : date due globale du batch. Elle corresp</w:t>
+      <w:r>
+        <w:t>dateGlobale : date due globale du batch. Elle corresp</w:t>
       </w:r>
       <w:r>
         <w:t>ond à la date due minimum parmi les dates dues des produits contenus dans le batch.</w:t>
@@ -2538,15 +2471,7 @@
       </w:pPr>
       <w:r>
         <w:lastRenderedPageBreak/>
-        <w:t xml:space="preserve">Tout comme la classe </w:t>
-      </w:r>
-      <w:proofErr w:type="spellStart"/>
-      <w:r>
-        <w:t>Probleme</w:t>
-      </w:r>
-      <w:proofErr w:type="spellEnd"/>
-      <w:r>
-        <w:t>, il y a quelques méthodes pas forcément pertinentes à détailler.</w:t>
+        <w:t>Tout comme la classe Probleme, il y a quelques méthodes pas forcément pertinentes à détailler.</w:t>
       </w:r>
     </w:p>
     <w:p>
@@ -2663,13 +2588,8 @@
           <w:numId w:val="5"/>
         </w:numPr>
       </w:pPr>
-      <w:proofErr w:type="spellStart"/>
-      <w:r>
-        <w:t>dist</w:t>
-      </w:r>
-      <w:proofErr w:type="spellEnd"/>
-      <w:r>
-        <w:t> : la distance entre lui et l’entrepôt</w:t>
+      <w:r>
+        <w:t>dist : la distance entre lui et l’entrepôt</w:t>
       </w:r>
     </w:p>
     <w:p>
@@ -2680,13 +2600,8 @@
           <w:numId w:val="5"/>
         </w:numPr>
       </w:pPr>
-      <w:proofErr w:type="spellStart"/>
-      <w:r>
-        <w:t>cost</w:t>
-      </w:r>
-      <w:proofErr w:type="spellEnd"/>
-      <w:r>
-        <w:t> : le coefficient de stockage chez ce client</w:t>
+      <w:r>
+        <w:t>cost : le coefficient de stockage chez ce client</w:t>
       </w:r>
     </w:p>
     <w:p>
@@ -2695,15 +2610,7 @@
       </w:pPr>
       <w:r>
         <w:tab/>
-        <w:t xml:space="preserve">Nous ne parlerons pas de la classe </w:t>
-      </w:r>
-      <w:proofErr w:type="spellStart"/>
-      <w:r>
-        <w:t>Parser</w:t>
-      </w:r>
-      <w:proofErr w:type="spellEnd"/>
-      <w:r>
-        <w:t xml:space="preserve">, chargée de découper le fichier de données, qui ne constitue qu’un outil </w:t>
+        <w:t xml:space="preserve">Nous ne parlerons pas de la classe Parser, chargée de découper le fichier de données, qui ne constitue qu’un outil </w:t>
       </w:r>
       <w:r>
         <w:t>non important dans le cadre de la résolution de ce problème</w:t>
@@ -3410,15 +3317,10 @@
       <w:bookmarkStart w:id="28" w:name="_Toc390952369"/>
       <w:bookmarkStart w:id="29" w:name="_Toc264839067"/>
       <w:r>
-        <w:t xml:space="preserve">Construction des </w:t>
-      </w:r>
-      <w:proofErr w:type="spellStart"/>
-      <w:r>
-        <w:t>batches</w:t>
+        <w:t>Construction des batches</w:t>
       </w:r>
       <w:bookmarkEnd w:id="28"/>
       <w:bookmarkEnd w:id="29"/>
-      <w:proofErr w:type="spellEnd"/>
     </w:p>
     <w:p>
       <w:pPr>
@@ -3426,23 +3328,7 @@
       </w:pPr>
       <w:r>
         <w:tab/>
-        <w:t xml:space="preserve">Pour trouver la solution optimale aux instances données, nous avons opté pour un </w:t>
-      </w:r>
-      <w:proofErr w:type="spellStart"/>
-      <w:r>
-        <w:t>branch’n’cut</w:t>
-      </w:r>
-      <w:proofErr w:type="spellEnd"/>
-      <w:r>
-        <w:t xml:space="preserve">. Pour réduire au maximum le nombre de possibilités parcourues et optimiser le temps, nous avons décidé de construire avant de faire une recherche dans l’arbre la liste des seuls </w:t>
-      </w:r>
-      <w:proofErr w:type="spellStart"/>
-      <w:r>
-        <w:t>batches</w:t>
-      </w:r>
-      <w:proofErr w:type="spellEnd"/>
-      <w:r>
-        <w:t xml:space="preserve"> pertinents.</w:t>
+        <w:t>Pour trouver la solution optimale aux instances données, nous avons opté pour un branch’n’cut. Pour réduire au maximum le nombre de possibilités parcourues et optimiser le temps, nous avons décidé de construire avant de faire une recherche dans l’arbre la liste des seuls batches pertinents.</w:t>
       </w:r>
     </w:p>
     <w:p>
@@ -3451,15 +3337,7 @@
       </w:pPr>
       <w:bookmarkStart w:id="30" w:name="_Toc264839068"/>
       <w:r>
-        <w:t xml:space="preserve">Première étape : trouver les permutations de produits (sans </w:t>
-      </w:r>
-      <w:proofErr w:type="spellStart"/>
-      <w:r>
-        <w:t>répétion</w:t>
-      </w:r>
-      <w:proofErr w:type="spellEnd"/>
-      <w:r>
-        <w:t>)</w:t>
+        <w:t>Première étape : trouver les permutations de produits (sans répétion)</w:t>
       </w:r>
       <w:bookmarkEnd w:id="30"/>
       <w:r>
@@ -3472,34 +3350,10 @@
         <w:jc w:val="both"/>
       </w:pPr>
       <w:r>
-        <w:t xml:space="preserve">Pour trouver tous les </w:t>
-      </w:r>
-      <w:proofErr w:type="spellStart"/>
-      <w:r>
-        <w:t>batches</w:t>
-      </w:r>
-      <w:proofErr w:type="spellEnd"/>
-      <w:r>
-        <w:t xml:space="preserve"> pertinents, il faut déjà trouver </w:t>
-      </w:r>
-      <w:r>
-        <w:t xml:space="preserve">toutes les </w:t>
-      </w:r>
-      <w:proofErr w:type="spellStart"/>
-      <w:r>
-        <w:t>permunations</w:t>
-      </w:r>
-      <w:proofErr w:type="spellEnd"/>
-      <w:r>
-        <w:t xml:space="preserve"> sans répétitions pour chaque client. Par exemple, pour un client ayant commandé les produits 1,2 et 3, et pour un transporteur de capacité maximum de 3, on aura comme </w:t>
-      </w:r>
-      <w:proofErr w:type="spellStart"/>
-      <w:r>
-        <w:t>batches</w:t>
-      </w:r>
-      <w:proofErr w:type="spellEnd"/>
-      <w:r>
-        <w:t xml:space="preserve"> possibles :</w:t>
+        <w:t xml:space="preserve">Pour trouver tous les batches pertinents, il faut déjà trouver </w:t>
+      </w:r>
+      <w:r>
+        <w:t>toutes les permunations sans répétitions pour chaque client. Par exemple, pour un client ayant commandé les produits 1,2 et 3, et pour un transporteur de capacité maximum de 3, on aura comme batches possibles :</w:t>
       </w:r>
     </w:p>
     <w:p>
@@ -3510,15 +3364,7 @@
         <w:t xml:space="preserve"> </w:t>
       </w:r>
       <w:r>
-        <w:t>[2,3] et [1</w:t>
-      </w:r>
-      <w:proofErr w:type="gramStart"/>
-      <w:r>
-        <w:t>,2,3</w:t>
-      </w:r>
-      <w:proofErr w:type="gramEnd"/>
-      <w:r>
-        <w:t>].</w:t>
+        <w:t>[2,3] et [1,2,3].</w:t>
       </w:r>
     </w:p>
     <w:p>
@@ -3527,23 +3373,7 @@
         <w:jc w:val="both"/>
       </w:pPr>
       <w:r>
-        <w:t xml:space="preserve">Le fait de ne pas avoir de répétions fait qu’on n’aura pas de </w:t>
-      </w:r>
-      <w:proofErr w:type="spellStart"/>
-      <w:r>
-        <w:t>batches</w:t>
-      </w:r>
-      <w:proofErr w:type="spellEnd"/>
-      <w:r>
-        <w:t xml:space="preserve"> comme [2</w:t>
-      </w:r>
-      <w:proofErr w:type="gramStart"/>
-      <w:r>
-        <w:t>,1,3</w:t>
-      </w:r>
-      <w:proofErr w:type="gramEnd"/>
-      <w:r>
-        <w:t>], [3,2,1] etc… qui sont au final équivalents entre eux.</w:t>
+        <w:t>Le fait de ne pas avoir de répétions fait qu’on n’aura pas de batches comme [2,1,3], [3,2,1] etc… qui sont au final équivalents entre eux.</w:t>
       </w:r>
     </w:p>
     <w:p>
@@ -3552,15 +3382,7 @@
       </w:pPr>
       <w:bookmarkStart w:id="31" w:name="_Toc264839069"/>
       <w:r>
-        <w:t xml:space="preserve">Seconde étape : supprimer les </w:t>
-      </w:r>
-      <w:proofErr w:type="spellStart"/>
-      <w:r>
-        <w:t>batches</w:t>
-      </w:r>
-      <w:proofErr w:type="spellEnd"/>
-      <w:r>
-        <w:t xml:space="preserve"> inutiles</w:t>
+        <w:t>Seconde étape : supprimer les batches inutiles</w:t>
       </w:r>
       <w:bookmarkEnd w:id="31"/>
     </w:p>
@@ -3570,15 +3392,7 @@
         <w:jc w:val="both"/>
       </w:pPr>
       <w:r>
-        <w:t xml:space="preserve">Puisque les produits sont ordonnés par date due croissante, on aura 1 &lt; 2 &lt; 3 (au niveau de leurs dates). On peut donc affirmer que des </w:t>
-      </w:r>
-      <w:proofErr w:type="spellStart"/>
-      <w:r>
-        <w:t>batches</w:t>
-      </w:r>
-      <w:proofErr w:type="spellEnd"/>
-      <w:r>
-        <w:t xml:space="preserve"> tels que [1,3] est inutile, puisque son coût sera au moins pire que le batch [1,2]</w:t>
+        <w:t>Puisque les produits sont ordonnés par date due croissante, on aura 1 &lt; 2 &lt; 3 (au niveau de leurs dates). On peut donc affirmer que des batches tels que [1,3] est inutile, puisque son coût sera au moins pire que le batch [1,2]</w:t>
       </w:r>
       <w:r>
         <w:t>. On peut donc le supprimer.</w:t>
@@ -3599,45 +3413,13 @@
         <w:jc w:val="both"/>
       </w:pPr>
       <w:r>
-        <w:t xml:space="preserve">Exemple : Un client commande 4 produits, et le transporteur </w:t>
-      </w:r>
-      <w:proofErr w:type="gramStart"/>
-      <w:r>
-        <w:t>a</w:t>
-      </w:r>
-      <w:proofErr w:type="gramEnd"/>
-      <w:r>
-        <w:t xml:space="preserve"> une capacité de 3. Le nombre de </w:t>
-      </w:r>
-      <w:proofErr w:type="spellStart"/>
-      <w:r>
-        <w:t>batches</w:t>
-      </w:r>
-      <w:proofErr w:type="spellEnd"/>
-      <w:r>
-        <w:t xml:space="preserve"> possible avec répétitions et en gardant les </w:t>
-      </w:r>
-      <w:proofErr w:type="spellStart"/>
-      <w:r>
-        <w:t>batches</w:t>
-      </w:r>
-      <w:proofErr w:type="spellEnd"/>
-      <w:r>
-        <w:t xml:space="preserve"> inutiles est de </w:t>
+        <w:t xml:space="preserve">Exemple : Un client commande 4 produits, et le transporteur a une capacité de 3. Le nombre de batches possible avec répétitions et en gardant les batches inutiles est de </w:t>
       </w:r>
       <w:r>
         <w:t>40</w:t>
       </w:r>
       <w:r>
-        <w:t xml:space="preserve">. Sans répétitions, et en supprimant les </w:t>
-      </w:r>
-      <w:proofErr w:type="spellStart"/>
-      <w:r>
-        <w:t>batches</w:t>
-      </w:r>
-      <w:proofErr w:type="spellEnd"/>
-      <w:r>
-        <w:t xml:space="preserve"> inutiles, on descend ce nombre à </w:t>
+        <w:t xml:space="preserve">. Sans répétitions, et en supprimant les batches inutiles, on descend ce nombre à </w:t>
       </w:r>
       <w:r>
         <w:t>9.</w:t>
@@ -3688,15 +3470,7 @@
         <w:jc w:val="both"/>
       </w:pPr>
       <w:r>
-        <w:t xml:space="preserve">On créé une nouvelle liste, qui est la même que la précédente, mais sans le batch nouvellement sélectionné, et sans tous les </w:t>
-      </w:r>
-      <w:proofErr w:type="spellStart"/>
-      <w:r>
-        <w:t>batches</w:t>
-      </w:r>
-      <w:proofErr w:type="spellEnd"/>
-      <w:r>
-        <w:t xml:space="preserve"> qui contiennent un ou plusieurs produits communs au batch qu’on vient de sélectionner</w:t>
+        <w:t>On créé une nouvelle liste, qui est la même que la précédente, mais sans le batch nouvellement sélectionné, et sans tous les batches qui contiennent un ou plusieurs produits communs au batch qu’on vient de sélectionner</w:t>
       </w:r>
     </w:p>
     <w:p>
@@ -3847,7 +3621,7 @@
                     </a:ln>
                     <a:extLst>
                       <a:ext uri="{53640926-AAD7-44d8-BBD7-CCE9431645EC}">
-                        <a14:shadowObscured xmlns:a14="http://schemas.microsoft.com/office/drawing/2010/main" xmlns:w="http://schemas.openxmlformats.org/wordprocessingml/2006/main" xmlns:w10="urn:schemas-microsoft-com:office:word" xmlns:v="urn:schemas-microsoft-com:vml" xmlns:o="urn:schemas-microsoft-com:office:office" xmlns:mv="urn:schemas-microsoft-com:mac:vml" xmlns:mo="http://schemas.microsoft.com/office/mac/office/2008/main" xmlns=""/>
+                        <a14:shadowObscured xmlns="" xmlns:mo="http://schemas.microsoft.com/office/mac/office/2008/main" xmlns:mv="urn:schemas-microsoft-com:mac:vml" xmlns:o="urn:schemas-microsoft-com:office:office" xmlns:v="urn:schemas-microsoft-com:vml" xmlns:w10="urn:schemas-microsoft-com:office:word" xmlns:w="http://schemas.openxmlformats.org/wordprocessingml/2006/main" xmlns:a14="http://schemas.microsoft.com/office/drawing/2010/main"/>
                       </a:ext>
                     </a:extLst>
                   </pic:spPr>
@@ -3870,14 +3644,7 @@
         <w:rPr>
           <w:i/>
         </w:rPr>
-        <w:t xml:space="preserve">Note : la construction de la solution se fait en </w:t>
-      </w:r>
-      <w:proofErr w:type="spellStart"/>
-      <w:r>
-        <w:rPr>
-          <w:i/>
-        </w:rPr>
-        <w:t>Backtrack</w:t>
+        <w:t>Note : la construction de la solution se fait en Backtrack</w:t>
       </w:r>
       <w:r>
         <w:rPr>
@@ -3885,40 +3652,11 @@
         </w:rPr>
         <w:t>ing</w:t>
       </w:r>
-      <w:proofErr w:type="spellEnd"/>
       <w:r>
         <w:rPr>
           <w:i/>
         </w:rPr>
-        <w:t xml:space="preserve"> (on commence par la fin). Parcourir l’arbre dans l’ordre [1]</w:t>
-      </w:r>
-      <w:proofErr w:type="gramStart"/>
-      <w:r>
-        <w:rPr>
-          <w:i/>
-        </w:rPr>
-        <w:t>,[</w:t>
-      </w:r>
-      <w:proofErr w:type="gramEnd"/>
-      <w:r>
-        <w:rPr>
-          <w:i/>
-        </w:rPr>
-        <w:t xml:space="preserve">2],[3] donne donc une solution où les </w:t>
-      </w:r>
-      <w:proofErr w:type="spellStart"/>
-      <w:r>
-        <w:rPr>
-          <w:i/>
-        </w:rPr>
-        <w:t>batches</w:t>
-      </w:r>
-      <w:proofErr w:type="spellEnd"/>
-      <w:r>
-        <w:rPr>
-          <w:i/>
-        </w:rPr>
-        <w:t xml:space="preserve"> seront dans l’ordre [3],[2],[1]</w:t>
+        <w:t xml:space="preserve"> (on commence par la fin). Parcourir l’arbre dans l’ordre [1],[2],[3] donne donc une solution où les batches seront dans l’ordre [3],[2],[1]</w:t>
       </w:r>
       <w:r>
         <w:rPr>
@@ -3934,13 +3672,8 @@
       <w:bookmarkStart w:id="34" w:name="_Toc390952371"/>
       <w:bookmarkStart w:id="35" w:name="_Toc264839071"/>
       <w:r>
-        <w:t xml:space="preserve">Optimisation : tri de la liste des </w:t>
-      </w:r>
-      <w:proofErr w:type="spellStart"/>
-      <w:r>
-        <w:t>batches</w:t>
-      </w:r>
-      <w:proofErr w:type="spellEnd"/>
+        <w:t>Optimisation : tri de la liste des batches</w:t>
+      </w:r>
       <w:r>
         <w:t xml:space="preserve"> et recherche d’un coût</w:t>
       </w:r>
@@ -3960,15 +3693,7 @@
         <w:jc w:val="both"/>
       </w:pPr>
       <w:r>
-        <w:t xml:space="preserve">On peut optimiser la recherche en triant les </w:t>
-      </w:r>
-      <w:proofErr w:type="spellStart"/>
-      <w:r>
-        <w:t>batches</w:t>
-      </w:r>
-      <w:proofErr w:type="spellEnd"/>
-      <w:r>
-        <w:t xml:space="preserve"> de manière à trouver plus rapidement la bonne solution et pourvoir élaguer </w:t>
+        <w:t xml:space="preserve">On peut optimiser la recherche en triant les batches de manière à trouver plus rapidement la bonne solution et pourvoir élaguer </w:t>
       </w:r>
       <w:r>
         <w:t>les mauvaises solutions grâce à</w:t>
@@ -3993,29 +3718,13 @@
         <w:t>tri 1 : on trie</w:t>
       </w:r>
       <w:r>
-        <w:t xml:space="preserve"> les </w:t>
-      </w:r>
-      <w:proofErr w:type="spellStart"/>
-      <w:r>
-        <w:t>batch</w:t>
+        <w:t xml:space="preserve"> les batch</w:t>
       </w:r>
       <w:r>
         <w:t>e</w:t>
       </w:r>
       <w:r>
-        <w:t>s</w:t>
-      </w:r>
-      <w:proofErr w:type="spellEnd"/>
-      <w:r>
-        <w:t xml:space="preserve"> sur leur taille, de manière à commencer par les </w:t>
-      </w:r>
-      <w:proofErr w:type="spellStart"/>
-      <w:r>
-        <w:t>batchs</w:t>
-      </w:r>
-      <w:proofErr w:type="spellEnd"/>
-      <w:r>
-        <w:t xml:space="preserve"> les plus gros</w:t>
+        <w:t>s sur leur taille, de manière à commencer par les batchs les plus gros</w:t>
       </w:r>
       <w:r>
         <w:t> ; ce t</w:t>
@@ -4094,15 +3803,7 @@
         <w:t>trier une bonne fois pour toute</w:t>
       </w:r>
       <w:r>
-        <w:t xml:space="preserve"> la liste des </w:t>
-      </w:r>
-      <w:proofErr w:type="spellStart"/>
-      <w:r>
-        <w:t>batches</w:t>
-      </w:r>
-      <w:proofErr w:type="spellEnd"/>
-      <w:r>
-        <w:t xml:space="preserve"> restants à distribuer. Nous sommes obligés de retrier à nouveau à chaque itération.</w:t>
+        <w:t xml:space="preserve"> la liste des batches restants à distribuer. Nous sommes obligés de retrier à nouveau à chaque itération.</w:t>
       </w:r>
     </w:p>
     <w:p>
@@ -4117,21 +3818,13 @@
         <w:t xml:space="preserve">s si on suppose </w:t>
       </w:r>
       <w:r>
-        <w:t xml:space="preserve">que les </w:t>
-      </w:r>
-      <w:proofErr w:type="spellStart"/>
-      <w:r>
-        <w:t>batch</w:t>
+        <w:t>que les batch</w:t>
       </w:r>
       <w:r>
         <w:t>e</w:t>
       </w:r>
       <w:r>
-        <w:t>s</w:t>
-      </w:r>
-      <w:proofErr w:type="spellEnd"/>
-      <w:r>
-        <w:t xml:space="preserve"> contiennent à chaque fois </w:t>
+        <w:t>s contiennent à chaque fois </w:t>
       </w:r>
       <w:r>
         <w:t xml:space="preserve">un maximum de produits à livrer </w:t>
@@ -4158,26 +3851,10 @@
         <w:t>consisterait à</w:t>
       </w:r>
       <w:r>
-        <w:t xml:space="preserve"> calculer les coûts minimums à chaque choix de batch : nous choisissons de livrer un batch donné, nous avons alors un nombre minimum (en supposant que l’on maximise les produits par </w:t>
-      </w:r>
-      <w:proofErr w:type="spellStart"/>
-      <w:r>
-        <w:t>batches</w:t>
-      </w:r>
-      <w:proofErr w:type="spellEnd"/>
-      <w:r>
-        <w:t xml:space="preserve"> par la suite) d’allers/retours à effectuer. Nous essayons à chaque fois d’évaluer ce coût pour essayer de couper plus tôt.</w:t>
-      </w:r>
-      <w:r>
-        <w:t xml:space="preserve"> C’est en fait une généralisation de l’optimisation précédente : au lieu de calculer ce coût minimum seulement au niveau 0 de recherche, nous le calculons à chaque étape. Cela peut être utile dans le cas où nous avons plusieurs </w:t>
-      </w:r>
-      <w:proofErr w:type="spellStart"/>
-      <w:r>
-        <w:t>batchs</w:t>
-      </w:r>
-      <w:proofErr w:type="spellEnd"/>
-      <w:r>
-        <w:t xml:space="preserve"> pour un même client, qui entraînent beauco</w:t>
+        <w:t xml:space="preserve"> calculer les coûts minimums à chaque choix de batch : nous choisissons de livrer un batch donné, nous avons alors un nombre minimum (en supposant que l’on maximise les produits par batches par la suite) d’allers/retours à effectuer. Nous essayons à chaque fois d’évaluer ce coût pour essayer de couper plus tôt.</w:t>
+      </w:r>
+      <w:r>
+        <w:t xml:space="preserve"> C’est en fait une généralisation de l’optimisation précédente : au lieu de calculer ce coût minimum seulement au niveau 0 de recherche, nous le calculons à chaque étape. Cela peut être utile dans le cas où nous avons plusieurs batchs pour un même client, qui entraînent beauco</w:t>
       </w:r>
       <w:r>
         <w:t>up de permutations, mais de par</w:t>
@@ -4271,15 +3948,7 @@
         <w:t>Améliorer l’heuristique</w:t>
       </w:r>
       <w:r>
-        <w:t xml:space="preserve"> : Puisque le </w:t>
-      </w:r>
-      <w:proofErr w:type="spellStart"/>
-      <w:r>
-        <w:t>branch’n’cut</w:t>
-      </w:r>
-      <w:proofErr w:type="spellEnd"/>
-      <w:r>
-        <w:t xml:space="preserve"> est plus rapide si une bonne heuristique est appliquée, on pourrait imaginer trou</w:t>
+        <w:t> : Puisque le branch’n’cut est plus rapide si une bonne heuristique est appliquée, on pourrait imaginer trou</w:t>
       </w:r>
       <w:r>
         <w:t>ver une heuristique encore meilleure que celle que nous avons actuellement, pour couper encore plus rapidement les branches inutiles.</w:t>
@@ -6811,6 +6480,7 @@
     <w:rsidRoot w:val="00024AEB"/>
     <w:rsid w:val="00024AEB"/>
     <w:rsid w:val="00312C0F"/>
+    <w:rsid w:val="007A5E8C"/>
     <w:rsid w:val="00BA3F61"/>
   </w:rsids>
   <m:mathPr>
@@ -7577,7 +7247,7 @@
 </file>
 
 <file path=customXml/itemProps2.xml><?xml version="1.0" encoding="utf-8"?>
-<ds:datastoreItem xmlns:ds="http://schemas.openxmlformats.org/officeDocument/2006/customXml" ds:itemID="{C440D205-A8B0-47E1-A643-2D4ABB06C1CB}">
+<ds:datastoreItem xmlns:ds="http://schemas.openxmlformats.org/officeDocument/2006/customXml" ds:itemID="{8306A580-6807-4CF8-9A80-DD87252E016D}">
   <ds:schemaRefs>
     <ds:schemaRef ds:uri="http://schemas.openxmlformats.org/officeDocument/2006/bibliography"/>
   </ds:schemaRefs>

</xml_diff>